<commit_message>
Development Guide updates to v2.3.0
</commit_message>
<xml_diff>
--- a/docs/OVMS_Development.docx
+++ b/docs/OVMS_Development.docx
@@ -225,7 +225,7 @@
         <w:rPr>
           <w:b/>
         </w:rPr>
-        <w:t>.0.1</w:t>
+        <w:t>.3.0</w:t>
       </w:r>
       <w:r>
         <w:rPr>
@@ -237,7 +237,7 @@
         <w:rPr>
           <w:b/>
         </w:rPr>
-        <w:t>28</w:t>
+        <w:t>30</w:t>
       </w:r>
       <w:r>
         <w:rPr>
@@ -256,7 +256,7 @@
         <w:rPr>
           <w:b/>
         </w:rPr>
-        <w:t>January</w:t>
+        <w:t>April</w:t>
       </w:r>
       <w:r>
         <w:rPr>
@@ -330,6 +330,40 @@
           <w:u w:val="single"/>
         </w:rPr>
       </w:pPr>
+    </w:p>
+    <w:p>
+      <w:pPr>
+        <w:pStyle w:val="FreeFormA"/>
+        <w:tabs>
+          <w:tab w:val="left" w:pos="1016"/>
+          <w:tab w:val="left" w:pos="2996"/>
+        </w:tabs>
+      </w:pPr>
+      <w:proofErr w:type="gramStart"/>
+      <w:r>
+        <w:t>v2.3.0</w:t>
+      </w:r>
+      <w:proofErr w:type="gramEnd"/>
+      <w:r>
+        <w:tab/>
+        <w:t>30</w:t>
+      </w:r>
+      <w:r>
+        <w:rPr>
+          <w:vertAlign w:val="superscript"/>
+        </w:rPr>
+        <w:t>th</w:t>
+      </w:r>
+      <w:r>
+        <w:t xml:space="preserve"> April 2013</w:t>
+      </w:r>
+      <w:r>
+        <w:tab/>
+      </w:r>
+      <w:r>
+        <w:tab/>
+        <w:t>Extensions</w:t>
+      </w:r>
     </w:p>
     <w:p>
       <w:pPr>
@@ -439,7 +473,7 @@
           <w:sz w:val="24"/>
           <w:szCs w:val="24"/>
           <w:u w:val="none"/>
-          <w:lang w:eastAsia="ja-JP"/>
+          <w:lang w:val="en-GB" w:eastAsia="ja-JP"/>
         </w:rPr>
       </w:pPr>
       <w:bookmarkStart w:id="0" w:name="_GoBack"/>
@@ -455,7 +489,7 @@
         <w:fldChar w:fldCharType="begin"/>
       </w:r>
       <w:r>
-        <w:instrText xml:space="preserve"> PAGEREF _Toc221031728 \h </w:instrText>
+        <w:instrText xml:space="preserve"> PAGEREF _Toc228931583 \h </w:instrText>
       </w:r>
       <w:r>
         <w:fldChar w:fldCharType="separate"/>
@@ -480,7 +514,7 @@
           <w:noProof/>
           <w:sz w:val="24"/>
           <w:szCs w:val="24"/>
-          <w:lang w:eastAsia="ja-JP"/>
+          <w:lang w:val="en-GB" w:eastAsia="ja-JP"/>
         </w:rPr>
       </w:pPr>
       <w:r>
@@ -505,7 +539,7 @@
         <w:rPr>
           <w:noProof/>
         </w:rPr>
-        <w:instrText xml:space="preserve"> PAGEREF _Toc221031729 \h </w:instrText>
+        <w:instrText xml:space="preserve"> PAGEREF _Toc228931584 \h </w:instrText>
       </w:r>
       <w:r>
         <w:rPr>
@@ -541,7 +575,7 @@
           <w:sz w:val="24"/>
           <w:szCs w:val="24"/>
           <w:u w:val="none"/>
-          <w:lang w:eastAsia="ja-JP"/>
+          <w:lang w:val="en-GB" w:eastAsia="ja-JP"/>
         </w:rPr>
       </w:pPr>
       <w:r>
@@ -554,7 +588,7 @@
         <w:fldChar w:fldCharType="begin"/>
       </w:r>
       <w:r>
-        <w:instrText xml:space="preserve"> PAGEREF _Toc221031730 \h </w:instrText>
+        <w:instrText xml:space="preserve"> PAGEREF _Toc228931585 \h </w:instrText>
       </w:r>
       <w:r>
         <w:fldChar w:fldCharType="separate"/>
@@ -579,7 +613,7 @@
           <w:noProof/>
           <w:sz w:val="24"/>
           <w:szCs w:val="24"/>
-          <w:lang w:eastAsia="ja-JP"/>
+          <w:lang w:val="en-GB" w:eastAsia="ja-JP"/>
         </w:rPr>
       </w:pPr>
       <w:r>
@@ -604,7 +638,7 @@
         <w:rPr>
           <w:noProof/>
         </w:rPr>
-        <w:instrText xml:space="preserve"> PAGEREF _Toc221031731 \h </w:instrText>
+        <w:instrText xml:space="preserve"> PAGEREF _Toc228931586 \h </w:instrText>
       </w:r>
       <w:r>
         <w:rPr>
@@ -643,7 +677,7 @@
           <w:noProof/>
           <w:sz w:val="24"/>
           <w:szCs w:val="24"/>
-          <w:lang w:eastAsia="ja-JP"/>
+          <w:lang w:val="en-GB" w:eastAsia="ja-JP"/>
         </w:rPr>
       </w:pPr>
       <w:r>
@@ -668,7 +702,7 @@
         <w:rPr>
           <w:noProof/>
         </w:rPr>
-        <w:instrText xml:space="preserve"> PAGEREF _Toc221031732 \h </w:instrText>
+        <w:instrText xml:space="preserve"> PAGEREF _Toc228931587 \h </w:instrText>
       </w:r>
       <w:r>
         <w:rPr>
@@ -707,7 +741,7 @@
           <w:noProof/>
           <w:sz w:val="24"/>
           <w:szCs w:val="24"/>
-          <w:lang w:eastAsia="ja-JP"/>
+          <w:lang w:val="en-GB" w:eastAsia="ja-JP"/>
         </w:rPr>
       </w:pPr>
       <w:r>
@@ -732,7 +766,7 @@
         <w:rPr>
           <w:noProof/>
         </w:rPr>
-        <w:instrText xml:space="preserve"> PAGEREF _Toc221031733 \h </w:instrText>
+        <w:instrText xml:space="preserve"> PAGEREF _Toc228931588 \h </w:instrText>
       </w:r>
       <w:r>
         <w:rPr>
@@ -771,7 +805,7 @@
           <w:noProof/>
           <w:sz w:val="24"/>
           <w:szCs w:val="24"/>
-          <w:lang w:eastAsia="ja-JP"/>
+          <w:lang w:val="en-GB" w:eastAsia="ja-JP"/>
         </w:rPr>
       </w:pPr>
       <w:r>
@@ -796,7 +830,7 @@
         <w:rPr>
           <w:noProof/>
         </w:rPr>
-        <w:instrText xml:space="preserve"> PAGEREF _Toc221031734 \h </w:instrText>
+        <w:instrText xml:space="preserve"> PAGEREF _Toc228931589 \h </w:instrText>
       </w:r>
       <w:r>
         <w:rPr>
@@ -835,7 +869,7 @@
           <w:noProof/>
           <w:sz w:val="24"/>
           <w:szCs w:val="24"/>
-          <w:lang w:eastAsia="ja-JP"/>
+          <w:lang w:val="en-GB" w:eastAsia="ja-JP"/>
         </w:rPr>
       </w:pPr>
       <w:r>
@@ -860,7 +894,7 @@
         <w:rPr>
           <w:noProof/>
         </w:rPr>
-        <w:instrText xml:space="preserve"> PAGEREF _Toc221031735 \h </w:instrText>
+        <w:instrText xml:space="preserve"> PAGEREF _Toc228931590 \h </w:instrText>
       </w:r>
       <w:r>
         <w:rPr>
@@ -899,7 +933,7 @@
           <w:noProof/>
           <w:sz w:val="24"/>
           <w:szCs w:val="24"/>
-          <w:lang w:eastAsia="ja-JP"/>
+          <w:lang w:val="en-GB" w:eastAsia="ja-JP"/>
         </w:rPr>
       </w:pPr>
       <w:r>
@@ -924,7 +958,7 @@
         <w:rPr>
           <w:noProof/>
         </w:rPr>
-        <w:instrText xml:space="preserve"> PAGEREF _Toc221031736 \h </w:instrText>
+        <w:instrText xml:space="preserve"> PAGEREF _Toc228931591 \h </w:instrText>
       </w:r>
       <w:r>
         <w:rPr>
@@ -960,7 +994,7 @@
           <w:sz w:val="24"/>
           <w:szCs w:val="24"/>
           <w:u w:val="none"/>
-          <w:lang w:eastAsia="ja-JP"/>
+          <w:lang w:val="en-GB" w:eastAsia="ja-JP"/>
         </w:rPr>
       </w:pPr>
       <w:r>
@@ -973,7 +1007,7 @@
         <w:fldChar w:fldCharType="begin"/>
       </w:r>
       <w:r>
-        <w:instrText xml:space="preserve"> PAGEREF _Toc221031737 \h </w:instrText>
+        <w:instrText xml:space="preserve"> PAGEREF _Toc228931592 \h </w:instrText>
       </w:r>
       <w:r>
         <w:fldChar w:fldCharType="separate"/>
@@ -998,7 +1032,7 @@
           <w:noProof/>
           <w:sz w:val="24"/>
           <w:szCs w:val="24"/>
-          <w:lang w:eastAsia="ja-JP"/>
+          <w:lang w:val="en-GB" w:eastAsia="ja-JP"/>
         </w:rPr>
       </w:pPr>
       <w:r>
@@ -1023,7 +1057,7 @@
         <w:rPr>
           <w:noProof/>
         </w:rPr>
-        <w:instrText xml:space="preserve"> PAGEREF _Toc221031738 \h </w:instrText>
+        <w:instrText xml:space="preserve"> PAGEREF _Toc228931593 \h </w:instrText>
       </w:r>
       <w:r>
         <w:rPr>
@@ -1062,7 +1096,7 @@
           <w:noProof/>
           <w:sz w:val="24"/>
           <w:szCs w:val="24"/>
-          <w:lang w:eastAsia="ja-JP"/>
+          <w:lang w:val="en-GB" w:eastAsia="ja-JP"/>
         </w:rPr>
       </w:pPr>
       <w:r>
@@ -1087,7 +1121,7 @@
         <w:rPr>
           <w:noProof/>
         </w:rPr>
-        <w:instrText xml:space="preserve"> PAGEREF _Toc221031739 \h </w:instrText>
+        <w:instrText xml:space="preserve"> PAGEREF _Toc228931594 \h </w:instrText>
       </w:r>
       <w:r>
         <w:rPr>
@@ -1123,7 +1157,7 @@
           <w:sz w:val="24"/>
           <w:szCs w:val="24"/>
           <w:u w:val="none"/>
-          <w:lang w:eastAsia="ja-JP"/>
+          <w:lang w:val="en-GB" w:eastAsia="ja-JP"/>
         </w:rPr>
       </w:pPr>
       <w:r>
@@ -1136,7 +1170,7 @@
         <w:fldChar w:fldCharType="begin"/>
       </w:r>
       <w:r>
-        <w:instrText xml:space="preserve"> PAGEREF _Toc221031740 \h </w:instrText>
+        <w:instrText xml:space="preserve"> PAGEREF _Toc228931595 \h </w:instrText>
       </w:r>
       <w:r>
         <w:fldChar w:fldCharType="separate"/>
@@ -1161,7 +1195,7 @@
           <w:noProof/>
           <w:sz w:val="24"/>
           <w:szCs w:val="24"/>
-          <w:lang w:eastAsia="ja-JP"/>
+          <w:lang w:val="en-GB" w:eastAsia="ja-JP"/>
         </w:rPr>
       </w:pPr>
       <w:r>
@@ -1186,7 +1220,7 @@
         <w:rPr>
           <w:noProof/>
         </w:rPr>
-        <w:instrText xml:space="preserve"> PAGEREF _Toc221031741 \h </w:instrText>
+        <w:instrText xml:space="preserve"> PAGEREF _Toc228931596 \h </w:instrText>
       </w:r>
       <w:r>
         <w:rPr>
@@ -1225,7 +1259,7 @@
           <w:noProof/>
           <w:sz w:val="24"/>
           <w:szCs w:val="24"/>
-          <w:lang w:eastAsia="ja-JP"/>
+          <w:lang w:val="en-GB" w:eastAsia="ja-JP"/>
         </w:rPr>
       </w:pPr>
       <w:r>
@@ -1250,7 +1284,7 @@
         <w:rPr>
           <w:noProof/>
         </w:rPr>
-        <w:instrText xml:space="preserve"> PAGEREF _Toc221031742 \h </w:instrText>
+        <w:instrText xml:space="preserve"> PAGEREF _Toc228931597 \h </w:instrText>
       </w:r>
       <w:r>
         <w:rPr>
@@ -1289,7 +1323,7 @@
           <w:noProof/>
           <w:sz w:val="24"/>
           <w:szCs w:val="24"/>
-          <w:lang w:eastAsia="ja-JP"/>
+          <w:lang w:val="en-GB" w:eastAsia="ja-JP"/>
         </w:rPr>
       </w:pPr>
       <w:r>
@@ -1314,7 +1348,7 @@
         <w:rPr>
           <w:noProof/>
         </w:rPr>
-        <w:instrText xml:space="preserve"> PAGEREF _Toc221031743 \h </w:instrText>
+        <w:instrText xml:space="preserve"> PAGEREF _Toc228931598 \h </w:instrText>
       </w:r>
       <w:r>
         <w:rPr>
@@ -1350,7 +1384,7 @@
           <w:sz w:val="24"/>
           <w:szCs w:val="24"/>
           <w:u w:val="none"/>
-          <w:lang w:eastAsia="ja-JP"/>
+          <w:lang w:val="en-GB" w:eastAsia="ja-JP"/>
         </w:rPr>
       </w:pPr>
       <w:r>
@@ -1363,7 +1397,7 @@
         <w:fldChar w:fldCharType="begin"/>
       </w:r>
       <w:r>
-        <w:instrText xml:space="preserve"> PAGEREF _Toc221031744 \h </w:instrText>
+        <w:instrText xml:space="preserve"> PAGEREF _Toc228931599 \h </w:instrText>
       </w:r>
       <w:r>
         <w:fldChar w:fldCharType="separate"/>
@@ -1388,7 +1422,7 @@
           <w:noProof/>
           <w:sz w:val="24"/>
           <w:szCs w:val="24"/>
-          <w:lang w:eastAsia="ja-JP"/>
+          <w:lang w:val="en-GB" w:eastAsia="ja-JP"/>
         </w:rPr>
       </w:pPr>
       <w:r>
@@ -1413,7 +1447,7 @@
         <w:rPr>
           <w:noProof/>
         </w:rPr>
-        <w:instrText xml:space="preserve"> PAGEREF _Toc221031745 \h </w:instrText>
+        <w:instrText xml:space="preserve"> PAGEREF _Toc228931600 \h </w:instrText>
       </w:r>
       <w:r>
         <w:rPr>
@@ -1452,7 +1486,7 @@
           <w:noProof/>
           <w:sz w:val="24"/>
           <w:szCs w:val="24"/>
-          <w:lang w:eastAsia="ja-JP"/>
+          <w:lang w:val="en-GB" w:eastAsia="ja-JP"/>
         </w:rPr>
       </w:pPr>
       <w:r>
@@ -1477,7 +1511,7 @@
         <w:rPr>
           <w:noProof/>
         </w:rPr>
-        <w:instrText xml:space="preserve"> PAGEREF _Toc221031746 \h </w:instrText>
+        <w:instrText xml:space="preserve"> PAGEREF _Toc228931601 \h </w:instrText>
       </w:r>
       <w:r>
         <w:rPr>
@@ -1516,7 +1550,7 @@
           <w:noProof/>
           <w:sz w:val="24"/>
           <w:szCs w:val="24"/>
-          <w:lang w:eastAsia="ja-JP"/>
+          <w:lang w:val="en-GB" w:eastAsia="ja-JP"/>
         </w:rPr>
       </w:pPr>
       <w:r>
@@ -1541,7 +1575,7 @@
         <w:rPr>
           <w:noProof/>
         </w:rPr>
-        <w:instrText xml:space="preserve"> PAGEREF _Toc221031747 \h </w:instrText>
+        <w:instrText xml:space="preserve"> PAGEREF _Toc228931602 \h </w:instrText>
       </w:r>
       <w:r>
         <w:rPr>
@@ -1580,7 +1614,7 @@
           <w:noProof/>
           <w:sz w:val="24"/>
           <w:szCs w:val="24"/>
-          <w:lang w:eastAsia="ja-JP"/>
+          <w:lang w:val="en-GB" w:eastAsia="ja-JP"/>
         </w:rPr>
       </w:pPr>
       <w:r>
@@ -1605,7 +1639,7 @@
         <w:rPr>
           <w:noProof/>
         </w:rPr>
-        <w:instrText xml:space="preserve"> PAGEREF _Toc221031748 \h </w:instrText>
+        <w:instrText xml:space="preserve"> PAGEREF _Toc228931603 \h </w:instrText>
       </w:r>
       <w:r>
         <w:rPr>
@@ -1644,7 +1678,7 @@
           <w:noProof/>
           <w:sz w:val="24"/>
           <w:szCs w:val="24"/>
-          <w:lang w:eastAsia="ja-JP"/>
+          <w:lang w:val="en-GB" w:eastAsia="ja-JP"/>
         </w:rPr>
       </w:pPr>
       <w:r>
@@ -1669,7 +1703,7 @@
         <w:rPr>
           <w:noProof/>
         </w:rPr>
-        <w:instrText xml:space="preserve"> PAGEREF _Toc221031749 \h </w:instrText>
+        <w:instrText xml:space="preserve"> PAGEREF _Toc228931604 \h </w:instrText>
       </w:r>
       <w:r>
         <w:rPr>
@@ -1708,7 +1742,7 @@
           <w:noProof/>
           <w:sz w:val="24"/>
           <w:szCs w:val="24"/>
-          <w:lang w:eastAsia="ja-JP"/>
+          <w:lang w:val="en-GB" w:eastAsia="ja-JP"/>
         </w:rPr>
       </w:pPr>
       <w:r>
@@ -1733,7 +1767,7 @@
         <w:rPr>
           <w:noProof/>
         </w:rPr>
-        <w:instrText xml:space="preserve"> PAGEREF _Toc221031750 \h </w:instrText>
+        <w:instrText xml:space="preserve"> PAGEREF _Toc228931605 \h </w:instrText>
       </w:r>
       <w:r>
         <w:rPr>
@@ -1772,7 +1806,7 @@
           <w:noProof/>
           <w:sz w:val="24"/>
           <w:szCs w:val="24"/>
-          <w:lang w:eastAsia="ja-JP"/>
+          <w:lang w:val="en-GB" w:eastAsia="ja-JP"/>
         </w:rPr>
       </w:pPr>
       <w:r>
@@ -1797,7 +1831,7 @@
         <w:rPr>
           <w:noProof/>
         </w:rPr>
-        <w:instrText xml:space="preserve"> PAGEREF _Toc221031751 \h </w:instrText>
+        <w:instrText xml:space="preserve"> PAGEREF _Toc228931606 \h </w:instrText>
       </w:r>
       <w:r>
         <w:rPr>
@@ -1833,7 +1867,7 @@
           <w:sz w:val="24"/>
           <w:szCs w:val="24"/>
           <w:u w:val="none"/>
-          <w:lang w:eastAsia="ja-JP"/>
+          <w:lang w:val="en-GB" w:eastAsia="ja-JP"/>
         </w:rPr>
       </w:pPr>
       <w:r>
@@ -1846,7 +1880,7 @@
         <w:fldChar w:fldCharType="begin"/>
       </w:r>
       <w:r>
-        <w:instrText xml:space="preserve"> PAGEREF _Toc221031752 \h </w:instrText>
+        <w:instrText xml:space="preserve"> PAGEREF _Toc228931607 \h </w:instrText>
       </w:r>
       <w:r>
         <w:fldChar w:fldCharType="separate"/>
@@ -1871,7 +1905,7 @@
           <w:noProof/>
           <w:sz w:val="24"/>
           <w:szCs w:val="24"/>
-          <w:lang w:eastAsia="ja-JP"/>
+          <w:lang w:val="en-GB" w:eastAsia="ja-JP"/>
         </w:rPr>
       </w:pPr>
       <w:r>
@@ -1896,7 +1930,7 @@
         <w:rPr>
           <w:noProof/>
         </w:rPr>
-        <w:instrText xml:space="preserve"> PAGEREF _Toc221031753 \h </w:instrText>
+        <w:instrText xml:space="preserve"> PAGEREF _Toc228931608 \h </w:instrText>
       </w:r>
       <w:r>
         <w:rPr>
@@ -1935,7 +1969,7 @@
           <w:noProof/>
           <w:sz w:val="24"/>
           <w:szCs w:val="24"/>
-          <w:lang w:eastAsia="ja-JP"/>
+          <w:lang w:val="en-GB" w:eastAsia="ja-JP"/>
         </w:rPr>
       </w:pPr>
       <w:r>
@@ -1960,7 +1994,7 @@
         <w:rPr>
           <w:noProof/>
         </w:rPr>
-        <w:instrText xml:space="preserve"> PAGEREF _Toc221031754 \h </w:instrText>
+        <w:instrText xml:space="preserve"> PAGEREF _Toc228931609 \h </w:instrText>
       </w:r>
       <w:r>
         <w:rPr>
@@ -1993,7 +2027,7 @@
           <w:rFonts w:asciiTheme="minorHAnsi" w:eastAsiaTheme="minorEastAsia" w:hAnsiTheme="minorHAnsi" w:cstheme="minorBidi"/>
           <w:noProof/>
           <w:szCs w:val="24"/>
-          <w:lang w:eastAsia="ja-JP"/>
+          <w:lang w:val="en-GB" w:eastAsia="ja-JP"/>
         </w:rPr>
       </w:pPr>
       <w:r>
@@ -2018,7 +2052,7 @@
         <w:rPr>
           <w:noProof/>
         </w:rPr>
-        <w:instrText xml:space="preserve"> PAGEREF _Toc221031755 \h </w:instrText>
+        <w:instrText xml:space="preserve"> PAGEREF _Toc228931610 \h </w:instrText>
       </w:r>
       <w:r>
         <w:rPr>
@@ -2057,7 +2091,7 @@
           <w:noProof/>
           <w:sz w:val="24"/>
           <w:szCs w:val="24"/>
-          <w:lang w:eastAsia="ja-JP"/>
+          <w:lang w:val="en-GB" w:eastAsia="ja-JP"/>
         </w:rPr>
       </w:pPr>
       <w:r>
@@ -2082,7 +2116,7 @@
         <w:rPr>
           <w:noProof/>
         </w:rPr>
-        <w:instrText xml:space="preserve"> PAGEREF _Toc221031756 \h </w:instrText>
+        <w:instrText xml:space="preserve"> PAGEREF _Toc228931611 \h </w:instrText>
       </w:r>
       <w:r>
         <w:rPr>
@@ -2115,7 +2149,7 @@
           <w:rFonts w:asciiTheme="minorHAnsi" w:eastAsiaTheme="minorEastAsia" w:hAnsiTheme="minorHAnsi" w:cstheme="minorBidi"/>
           <w:noProof/>
           <w:szCs w:val="24"/>
-          <w:lang w:eastAsia="ja-JP"/>
+          <w:lang w:val="en-GB" w:eastAsia="ja-JP"/>
         </w:rPr>
       </w:pPr>
       <w:r>
@@ -2140,7 +2174,7 @@
         <w:rPr>
           <w:noProof/>
         </w:rPr>
-        <w:instrText xml:space="preserve"> PAGEREF _Toc221031757 \h </w:instrText>
+        <w:instrText xml:space="preserve"> PAGEREF _Toc228931612 \h </w:instrText>
       </w:r>
       <w:r>
         <w:rPr>
@@ -2173,7 +2207,7 @@
           <w:rFonts w:asciiTheme="minorHAnsi" w:eastAsiaTheme="minorEastAsia" w:hAnsiTheme="minorHAnsi" w:cstheme="minorBidi"/>
           <w:noProof/>
           <w:szCs w:val="24"/>
-          <w:lang w:eastAsia="ja-JP"/>
+          <w:lang w:val="en-GB" w:eastAsia="ja-JP"/>
         </w:rPr>
       </w:pPr>
       <w:r>
@@ -2198,7 +2232,7 @@
         <w:rPr>
           <w:noProof/>
         </w:rPr>
-        <w:instrText xml:space="preserve"> PAGEREF _Toc221031758 \h </w:instrText>
+        <w:instrText xml:space="preserve"> PAGEREF _Toc228931613 \h </w:instrText>
       </w:r>
       <w:r>
         <w:rPr>
@@ -2231,7 +2265,7 @@
           <w:rFonts w:asciiTheme="minorHAnsi" w:eastAsiaTheme="minorEastAsia" w:hAnsiTheme="minorHAnsi" w:cstheme="minorBidi"/>
           <w:noProof/>
           <w:szCs w:val="24"/>
-          <w:lang w:eastAsia="ja-JP"/>
+          <w:lang w:val="en-GB" w:eastAsia="ja-JP"/>
         </w:rPr>
       </w:pPr>
       <w:r>
@@ -2256,7 +2290,7 @@
         <w:rPr>
           <w:noProof/>
         </w:rPr>
-        <w:instrText xml:space="preserve"> PAGEREF _Toc221031759 \h </w:instrText>
+        <w:instrText xml:space="preserve"> PAGEREF _Toc228931614 \h </w:instrText>
       </w:r>
       <w:r>
         <w:rPr>
@@ -2289,7 +2323,7 @@
           <w:rFonts w:asciiTheme="minorHAnsi" w:eastAsiaTheme="minorEastAsia" w:hAnsiTheme="minorHAnsi" w:cstheme="minorBidi"/>
           <w:noProof/>
           <w:szCs w:val="24"/>
-          <w:lang w:eastAsia="ja-JP"/>
+          <w:lang w:val="en-GB" w:eastAsia="ja-JP"/>
         </w:rPr>
       </w:pPr>
       <w:r>
@@ -2314,7 +2348,7 @@
         <w:rPr>
           <w:noProof/>
         </w:rPr>
-        <w:instrText xml:space="preserve"> PAGEREF _Toc221031760 \h </w:instrText>
+        <w:instrText xml:space="preserve"> PAGEREF _Toc228931615 \h </w:instrText>
       </w:r>
       <w:r>
         <w:rPr>
@@ -2347,7 +2381,7 @@
           <w:rFonts w:asciiTheme="minorHAnsi" w:eastAsiaTheme="minorEastAsia" w:hAnsiTheme="minorHAnsi" w:cstheme="minorBidi"/>
           <w:noProof/>
           <w:szCs w:val="24"/>
-          <w:lang w:eastAsia="ja-JP"/>
+          <w:lang w:val="en-GB" w:eastAsia="ja-JP"/>
         </w:rPr>
       </w:pPr>
       <w:r>
@@ -2372,7 +2406,7 @@
         <w:rPr>
           <w:noProof/>
         </w:rPr>
-        <w:instrText xml:space="preserve"> PAGEREF _Toc221031761 \h </w:instrText>
+        <w:instrText xml:space="preserve"> PAGEREF _Toc228931616 \h </w:instrText>
       </w:r>
       <w:r>
         <w:rPr>
@@ -2408,7 +2442,7 @@
           <w:sz w:val="24"/>
           <w:szCs w:val="24"/>
           <w:u w:val="none"/>
-          <w:lang w:eastAsia="ja-JP"/>
+          <w:lang w:val="en-GB" w:eastAsia="ja-JP"/>
         </w:rPr>
       </w:pPr>
       <w:r>
@@ -2422,13 +2456,13 @@
         <w:fldChar w:fldCharType="begin"/>
       </w:r>
       <w:r>
-        <w:instrText xml:space="preserve"> PAGEREF _Toc221031762 \h </w:instrText>
+        <w:instrText xml:space="preserve"> PAGEREF _Toc228931617 \h </w:instrText>
       </w:r>
       <w:r>
         <w:fldChar w:fldCharType="separate"/>
       </w:r>
       <w:r>
-        <w:t>35</w:t>
+        <w:t>36</w:t>
       </w:r>
       <w:r>
         <w:fldChar w:fldCharType="end"/>
@@ -2447,7 +2481,7 @@
           <w:noProof/>
           <w:sz w:val="24"/>
           <w:szCs w:val="24"/>
-          <w:lang w:eastAsia="ja-JP"/>
+          <w:lang w:val="en-GB" w:eastAsia="ja-JP"/>
         </w:rPr>
       </w:pPr>
       <w:r>
@@ -2472,7 +2506,7 @@
         <w:rPr>
           <w:noProof/>
         </w:rPr>
-        <w:instrText xml:space="preserve"> PAGEREF _Toc221031763 \h </w:instrText>
+        <w:instrText xml:space="preserve"> PAGEREF _Toc228931618 \h </w:instrText>
       </w:r>
       <w:r>
         <w:rPr>
@@ -2489,7 +2523,7 @@
         <w:rPr>
           <w:noProof/>
         </w:rPr>
-        <w:t>35</w:t>
+        <w:t>36</w:t>
       </w:r>
       <w:r>
         <w:rPr>
@@ -2508,7 +2542,7 @@
           <w:sz w:val="24"/>
           <w:szCs w:val="24"/>
           <w:u w:val="none"/>
-          <w:lang w:eastAsia="ja-JP"/>
+          <w:lang w:val="en-GB" w:eastAsia="ja-JP"/>
         </w:rPr>
       </w:pPr>
       <w:r>
@@ -2521,13 +2555,13 @@
         <w:fldChar w:fldCharType="begin"/>
       </w:r>
       <w:r>
-        <w:instrText xml:space="preserve"> PAGEREF _Toc221031764 \h </w:instrText>
+        <w:instrText xml:space="preserve"> PAGEREF _Toc228931619 \h </w:instrText>
       </w:r>
       <w:r>
         <w:fldChar w:fldCharType="separate"/>
       </w:r>
       <w:r>
-        <w:t>37</w:t>
+        <w:t>38</w:t>
       </w:r>
       <w:r>
         <w:fldChar w:fldCharType="end"/>
@@ -2546,7 +2580,7 @@
           <w:noProof/>
           <w:sz w:val="24"/>
           <w:szCs w:val="24"/>
-          <w:lang w:eastAsia="ja-JP"/>
+          <w:lang w:val="en-GB" w:eastAsia="ja-JP"/>
         </w:rPr>
       </w:pPr>
       <w:r>
@@ -2571,7 +2605,7 @@
         <w:rPr>
           <w:noProof/>
         </w:rPr>
-        <w:instrText xml:space="preserve"> PAGEREF _Toc221031765 \h </w:instrText>
+        <w:instrText xml:space="preserve"> PAGEREF _Toc228931620 \h </w:instrText>
       </w:r>
       <w:r>
         <w:rPr>
@@ -2588,7 +2622,7 @@
         <w:rPr>
           <w:noProof/>
         </w:rPr>
-        <w:t>37</w:t>
+        <w:t>38</w:t>
       </w:r>
       <w:r>
         <w:rPr>
@@ -2610,7 +2644,7 @@
           <w:noProof/>
           <w:sz w:val="24"/>
           <w:szCs w:val="24"/>
-          <w:lang w:eastAsia="ja-JP"/>
+          <w:lang w:val="en-GB" w:eastAsia="ja-JP"/>
         </w:rPr>
       </w:pPr>
       <w:r>
@@ -2635,7 +2669,7 @@
         <w:rPr>
           <w:noProof/>
         </w:rPr>
-        <w:instrText xml:space="preserve"> PAGEREF _Toc221031766 \h </w:instrText>
+        <w:instrText xml:space="preserve"> PAGEREF _Toc228931621 \h </w:instrText>
       </w:r>
       <w:r>
         <w:rPr>
@@ -2652,7 +2686,7 @@
         <w:rPr>
           <w:noProof/>
         </w:rPr>
-        <w:t>37</w:t>
+        <w:t>38</w:t>
       </w:r>
       <w:r>
         <w:rPr>
@@ -2674,7 +2708,7 @@
           <w:noProof/>
           <w:sz w:val="24"/>
           <w:szCs w:val="24"/>
-          <w:lang w:eastAsia="ja-JP"/>
+          <w:lang w:val="en-GB" w:eastAsia="ja-JP"/>
         </w:rPr>
       </w:pPr>
       <w:r>
@@ -2699,7 +2733,7 @@
         <w:rPr>
           <w:noProof/>
         </w:rPr>
-        <w:instrText xml:space="preserve"> PAGEREF _Toc221031767 \h </w:instrText>
+        <w:instrText xml:space="preserve"> PAGEREF _Toc228931622 \h </w:instrText>
       </w:r>
       <w:r>
         <w:rPr>
@@ -2716,7 +2750,7 @@
         <w:rPr>
           <w:noProof/>
         </w:rPr>
-        <w:t>38</w:t>
+        <w:t>39</w:t>
       </w:r>
       <w:r>
         <w:rPr>
@@ -2735,7 +2769,7 @@
           <w:sz w:val="24"/>
           <w:szCs w:val="24"/>
           <w:u w:val="none"/>
-          <w:lang w:eastAsia="ja-JP"/>
+          <w:lang w:val="en-GB" w:eastAsia="ja-JP"/>
         </w:rPr>
       </w:pPr>
       <w:r>
@@ -2748,13 +2782,13 @@
         <w:fldChar w:fldCharType="begin"/>
       </w:r>
       <w:r>
-        <w:instrText xml:space="preserve"> PAGEREF _Toc221031768 \h </w:instrText>
+        <w:instrText xml:space="preserve"> PAGEREF _Toc228931623 \h </w:instrText>
       </w:r>
       <w:r>
         <w:fldChar w:fldCharType="separate"/>
       </w:r>
       <w:r>
-        <w:t>39</w:t>
+        <w:t>40</w:t>
       </w:r>
       <w:r>
         <w:fldChar w:fldCharType="end"/>
@@ -2770,7 +2804,7 @@
           <w:sz w:val="24"/>
           <w:szCs w:val="24"/>
           <w:u w:val="none"/>
-          <w:lang w:eastAsia="ja-JP"/>
+          <w:lang w:val="en-GB" w:eastAsia="ja-JP"/>
         </w:rPr>
       </w:pPr>
       <w:r>
@@ -2783,13 +2817,13 @@
         <w:fldChar w:fldCharType="begin"/>
       </w:r>
       <w:r>
-        <w:instrText xml:space="preserve"> PAGEREF _Toc221031769 \h </w:instrText>
+        <w:instrText xml:space="preserve"> PAGEREF _Toc228931624 \h </w:instrText>
       </w:r>
       <w:r>
         <w:fldChar w:fldCharType="separate"/>
       </w:r>
       <w:r>
-        <w:t>40</w:t>
+        <w:t>41</w:t>
       </w:r>
       <w:r>
         <w:fldChar w:fldCharType="end"/>
@@ -2805,7 +2839,7 @@
           <w:sz w:val="24"/>
           <w:szCs w:val="24"/>
           <w:u w:val="none"/>
-          <w:lang w:eastAsia="ja-JP"/>
+          <w:lang w:val="en-GB" w:eastAsia="ja-JP"/>
         </w:rPr>
       </w:pPr>
       <w:r>
@@ -2818,13 +2852,13 @@
         <w:fldChar w:fldCharType="begin"/>
       </w:r>
       <w:r>
-        <w:instrText xml:space="preserve"> PAGEREF _Toc221031770 \h </w:instrText>
+        <w:instrText xml:space="preserve"> PAGEREF _Toc228931625 \h </w:instrText>
       </w:r>
       <w:r>
         <w:fldChar w:fldCharType="separate"/>
       </w:r>
       <w:r>
-        <w:t>41</w:t>
+        <w:t>42</w:t>
       </w:r>
       <w:r>
         <w:fldChar w:fldCharType="end"/>
@@ -2854,7 +2888,7 @@
       <w:pPr>
         <w:pStyle w:val="Heading1"/>
       </w:pPr>
-      <w:bookmarkStart w:id="2" w:name="_Toc221031728"/>
+      <w:bookmarkStart w:id="2" w:name="_Toc228931583"/>
       <w:bookmarkEnd w:id="1"/>
       <w:r>
         <w:lastRenderedPageBreak/>
@@ -2907,7 +2941,7 @@
       <w:pPr>
         <w:pStyle w:val="Heading2"/>
       </w:pPr>
-      <w:bookmarkStart w:id="3" w:name="_Toc221031729"/>
+      <w:bookmarkStart w:id="3" w:name="_Toc228931584"/>
       <w:r>
         <w:t>Development Overview</w:t>
       </w:r>
@@ -2971,7 +3005,7 @@
       <w:pPr>
         <w:pStyle w:val="Heading1"/>
       </w:pPr>
-      <w:bookmarkStart w:id="4" w:name="_Toc221031730"/>
+      <w:bookmarkStart w:id="4" w:name="_Toc228931585"/>
       <w:r>
         <w:lastRenderedPageBreak/>
         <w:t>Vehicle Firmware Development Tools</w:t>
@@ -2983,7 +3017,7 @@
       <w:pPr>
         <w:pStyle w:val="Heading2"/>
       </w:pPr>
-      <w:bookmarkStart w:id="5" w:name="_Toc221031731"/>
+      <w:bookmarkStart w:id="5" w:name="_Toc228931586"/>
       <w:r>
         <w:t>Development Environment</w:t>
       </w:r>
@@ -3052,7 +3086,7 @@
       <w:pPr>
         <w:pStyle w:val="Heading2"/>
       </w:pPr>
-      <w:bookmarkStart w:id="6" w:name="_Toc221031732"/>
+      <w:bookmarkStart w:id="6" w:name="_Toc228931587"/>
       <w:r>
         <w:t>Development tools</w:t>
       </w:r>
@@ -4057,7 +4091,7 @@
       <w:pPr>
         <w:pStyle w:val="Heading2"/>
       </w:pPr>
-      <w:bookmarkStart w:id="7" w:name="_Toc221031733"/>
+      <w:bookmarkStart w:id="7" w:name="_Toc228931588"/>
       <w:r>
         <w:lastRenderedPageBreak/>
         <w:t>GITHUB</w:t>
@@ -4122,7 +4156,7 @@
       <w:pPr>
         <w:pStyle w:val="Heading2"/>
       </w:pPr>
-      <w:bookmarkStart w:id="8" w:name="_Toc221031734"/>
+      <w:bookmarkStart w:id="8" w:name="_Toc228931589"/>
       <w:r>
         <w:t>Compile and Flash your First Firmware</w:t>
       </w:r>
@@ -4234,7 +4268,7 @@
       <w:pPr>
         <w:pStyle w:val="Heading2"/>
       </w:pPr>
-      <w:bookmarkStart w:id="9" w:name="_Toc221031735"/>
+      <w:bookmarkStart w:id="9" w:name="_Toc228931590"/>
       <w:r>
         <w:lastRenderedPageBreak/>
         <w:t>Chips Used</w:t>
@@ -4308,7 +4342,7 @@
       <w:pPr>
         <w:pStyle w:val="Heading2"/>
       </w:pPr>
-      <w:bookmarkStart w:id="10" w:name="_Toc221031736"/>
+      <w:bookmarkStart w:id="10" w:name="_Toc228931591"/>
       <w:r>
         <w:t>Architecture and Tool Hints</w:t>
       </w:r>
@@ -5146,7 +5180,7 @@
       <w:pPr>
         <w:pStyle w:val="Heading1"/>
       </w:pPr>
-      <w:bookmarkStart w:id="11" w:name="_Toc221031737"/>
+      <w:bookmarkStart w:id="11" w:name="_Toc228931592"/>
       <w:r>
         <w:lastRenderedPageBreak/>
         <w:t xml:space="preserve">Vehicle Module </w:t>
@@ -5161,7 +5195,7 @@
       <w:pPr>
         <w:pStyle w:val="Heading2"/>
       </w:pPr>
-      <w:bookmarkStart w:id="12" w:name="_Toc221031738"/>
+      <w:bookmarkStart w:id="12" w:name="_Toc228931593"/>
       <w:r>
         <w:t>The DIAG port</w:t>
       </w:r>
@@ -5485,7 +5519,7 @@
       <w:pPr>
         <w:pStyle w:val="Heading2"/>
       </w:pPr>
-      <w:bookmarkStart w:id="13" w:name="_Toc221031739"/>
+      <w:bookmarkStart w:id="13" w:name="_Toc228931594"/>
       <w:r>
         <w:t>Using the DIAG Port for debug logging</w:t>
       </w:r>
@@ -5766,7 +5800,7 @@
       <w:pPr>
         <w:pStyle w:val="Heading1"/>
       </w:pPr>
-      <w:bookmarkStart w:id="14" w:name="_Toc221031740"/>
+      <w:bookmarkStart w:id="14" w:name="_Toc228931595"/>
       <w:r>
         <w:lastRenderedPageBreak/>
         <w:t>Vehicle Firmware Overview</w:t>
@@ -5778,7 +5812,7 @@
       <w:pPr>
         <w:pStyle w:val="Heading2"/>
       </w:pPr>
-      <w:bookmarkStart w:id="15" w:name="_Toc221031741"/>
+      <w:bookmarkStart w:id="15" w:name="_Toc228931596"/>
       <w:r>
         <w:t>Code Modules</w:t>
       </w:r>
@@ -6315,7 +6349,7 @@
       <w:pPr>
         <w:pStyle w:val="Heading2"/>
       </w:pPr>
-      <w:bookmarkStart w:id="16" w:name="_Toc221031742"/>
+      <w:bookmarkStart w:id="16" w:name="_Toc228931597"/>
       <w:r>
         <w:t>The Polling Main Loop</w:t>
       </w:r>
@@ -6410,7 +6444,7 @@
       <w:pPr>
         <w:pStyle w:val="Heading2"/>
       </w:pPr>
-      <w:bookmarkStart w:id="17" w:name="_Toc221031743"/>
+      <w:bookmarkStart w:id="17" w:name="_Toc228931598"/>
       <w:r>
         <w:t>LED Control</w:t>
       </w:r>
@@ -6439,7 +6473,7 @@
       <w:pPr>
         <w:pStyle w:val="Heading1"/>
       </w:pPr>
-      <w:bookmarkStart w:id="18" w:name="_Toc221031744"/>
+      <w:bookmarkStart w:id="18" w:name="_Toc228931599"/>
       <w:r>
         <w:lastRenderedPageBreak/>
         <w:t xml:space="preserve">OVMS </w:t>
@@ -6454,7 +6488,7 @@
       <w:pPr>
         <w:pStyle w:val="Heading2"/>
       </w:pPr>
-      <w:bookmarkStart w:id="19" w:name="_Toc221031745"/>
+      <w:bookmarkStart w:id="19" w:name="_Toc228931600"/>
       <w:r>
         <w:t>OVMS v2 and Plug-In Vehicle Modules</w:t>
       </w:r>
@@ -6471,7 +6505,7 @@
       <w:pPr>
         <w:pStyle w:val="Heading2"/>
       </w:pPr>
-      <w:bookmarkStart w:id="20" w:name="_Toc221031746"/>
+      <w:bookmarkStart w:id="20" w:name="_Toc228931601"/>
       <w:proofErr w:type="spellStart"/>
       <w:proofErr w:type="gramStart"/>
       <w:r>
@@ -7216,7 +7250,7 @@
       <w:pPr>
         <w:pStyle w:val="Heading2"/>
       </w:pPr>
-      <w:bookmarkStart w:id="21" w:name="_Toc221031747"/>
+      <w:bookmarkStart w:id="21" w:name="_Toc228931602"/>
       <w:r>
         <w:t>Implementing a New Vehicle Module</w:t>
       </w:r>
@@ -8476,7 +8510,7 @@
       <w:pPr>
         <w:pStyle w:val="Heading2"/>
       </w:pPr>
-      <w:bookmarkStart w:id="22" w:name="_Toc221031748"/>
+      <w:bookmarkStart w:id="22" w:name="_Toc228931603"/>
       <w:r>
         <w:t>A note on Vehicle ROM code</w:t>
       </w:r>
@@ -8536,7 +8570,7 @@
       <w:pPr>
         <w:pStyle w:val="Heading2"/>
       </w:pPr>
-      <w:bookmarkStart w:id="23" w:name="_Toc221031749"/>
+      <w:bookmarkStart w:id="23" w:name="_Toc228931604"/>
       <w:r>
         <w:t>A note on Vehicle RAM data</w:t>
       </w:r>
@@ -8967,7 +9001,7 @@
       <w:pPr>
         <w:pStyle w:val="Heading2"/>
       </w:pPr>
-      <w:bookmarkStart w:id="24" w:name="_Toc221031750"/>
+      <w:bookmarkStart w:id="24" w:name="_Toc228931605"/>
       <w:proofErr w:type="spellStart"/>
       <w:r>
         <w:t>Initialising</w:t>
@@ -10072,7 +10106,7 @@
       <w:pPr>
         <w:pStyle w:val="Heading2"/>
       </w:pPr>
-      <w:bookmarkStart w:id="25" w:name="_Toc221031751"/>
+      <w:bookmarkStart w:id="25" w:name="_Toc228931606"/>
       <w:r>
         <w:t>Transmitting on the CAN bus</w:t>
       </w:r>
@@ -10536,7 +10570,7 @@
       <w:pPr>
         <w:pStyle w:val="Heading1"/>
       </w:pPr>
-      <w:bookmarkStart w:id="26" w:name="_Toc221031752"/>
+      <w:bookmarkStart w:id="26" w:name="_Toc228931607"/>
       <w:r>
         <w:lastRenderedPageBreak/>
         <w:t>The OVMS Virtual Vehicle</w:t>
@@ -10548,7 +10582,7 @@
       <w:pPr>
         <w:pStyle w:val="Heading2"/>
       </w:pPr>
-      <w:bookmarkStart w:id="27" w:name="_Toc221031753"/>
+      <w:bookmarkStart w:id="27" w:name="_Toc228931608"/>
       <w:r>
         <w:t>What is the OVMS Virtual Vehicle?</w:t>
       </w:r>
@@ -10587,7 +10621,7 @@
       <w:pPr>
         <w:pStyle w:val="Heading2"/>
       </w:pPr>
-      <w:bookmarkStart w:id="28" w:name="_Toc221031754"/>
+      <w:bookmarkStart w:id="28" w:name="_Toc228931609"/>
       <w:r>
         <w:t>Global Data Storage</w:t>
       </w:r>
@@ -10611,7 +10645,7 @@
       <w:pPr>
         <w:pStyle w:val="Heading3"/>
       </w:pPr>
-      <w:bookmarkStart w:id="29" w:name="_Toc221031755"/>
+      <w:bookmarkStart w:id="29" w:name="_Toc228931610"/>
       <w:r>
         <w:t>Vehicle Identification</w:t>
       </w:r>
@@ -10844,7 +10878,7 @@
       <w:pPr>
         <w:pStyle w:val="Heading2"/>
       </w:pPr>
-      <w:bookmarkStart w:id="30" w:name="_Toc221031756"/>
+      <w:bookmarkStart w:id="30" w:name="_Toc228931611"/>
       <w:r>
         <w:t>GPS Status</w:t>
       </w:r>
@@ -11169,7 +11203,7 @@
       <w:pPr>
         <w:pStyle w:val="Heading3"/>
       </w:pPr>
-      <w:bookmarkStart w:id="31" w:name="_Toc221031757"/>
+      <w:bookmarkStart w:id="31" w:name="_Toc228931612"/>
       <w:r>
         <w:t>Tire Pressure Monitoring System</w:t>
       </w:r>
@@ -11322,7 +11356,7 @@
       <w:pPr>
         <w:pStyle w:val="Heading3"/>
       </w:pPr>
-      <w:bookmarkStart w:id="32" w:name="_Toc221031758"/>
+      <w:bookmarkStart w:id="32" w:name="_Toc228931613"/>
       <w:r>
         <w:t>Driving Status</w:t>
       </w:r>
@@ -11474,7 +11508,7 @@
       <w:pPr>
         <w:pStyle w:val="Heading3"/>
       </w:pPr>
-      <w:bookmarkStart w:id="33" w:name="_Toc221031759"/>
+      <w:bookmarkStart w:id="33" w:name="_Toc228931614"/>
       <w:r>
         <w:t>Vehicle Environment</w:t>
       </w:r>
@@ -12244,7 +12278,7 @@
       <w:pPr>
         <w:pStyle w:val="Heading3"/>
       </w:pPr>
-      <w:bookmarkStart w:id="34" w:name="_Toc221031760"/>
+      <w:bookmarkStart w:id="34" w:name="_Toc228931615"/>
       <w:r>
         <w:t>Battery Status</w:t>
       </w:r>
@@ -12391,7 +12425,7 @@
       <w:pPr>
         <w:pStyle w:val="Heading3"/>
       </w:pPr>
-      <w:bookmarkStart w:id="35" w:name="_Toc221031761"/>
+      <w:bookmarkStart w:id="35" w:name="_Toc228931616"/>
       <w:r>
         <w:t>Charging Status</w:t>
       </w:r>
@@ -12816,6 +12850,231 @@
       <w:r>
         <w:br/>
         <w:t>The charge kWh put into the battery for the current / just completed charge.</w:t>
+      </w:r>
+      <w:r>
+        <w:br/>
+      </w:r>
+    </w:p>
+    <w:p>
+      <w:pPr>
+        <w:pStyle w:val="ListParagraph"/>
+        <w:numPr>
+          <w:ilvl w:val="0"/>
+          <w:numId w:val="22"/>
+        </w:numPr>
+      </w:pPr>
+      <w:proofErr w:type="gramStart"/>
+      <w:r>
+        <w:t>unsigned</w:t>
+      </w:r>
+      <w:proofErr w:type="gramEnd"/>
+      <w:r>
+        <w:t xml:space="preserve"> </w:t>
+      </w:r>
+      <w:proofErr w:type="spellStart"/>
+      <w:r>
+        <w:t>int</w:t>
+      </w:r>
+      <w:proofErr w:type="spellEnd"/>
+      <w:r>
+        <w:t xml:space="preserve"> car_cac100</w:t>
+      </w:r>
+      <w:r>
+        <w:br/>
+      </w:r>
+      <w:r>
+        <w:br/>
+        <w:t>An indication of battery health, storing the Calculated Amp Hour capacity (or some other suitable metric) of the battery in units of 0.01Amp. For example, a battery with a CAC of 160Ah would be stored as 16000.</w:t>
+      </w:r>
+      <w:r>
+        <w:br/>
+      </w:r>
+    </w:p>
+    <w:p>
+      <w:pPr>
+        <w:pStyle w:val="ListParagraph"/>
+        <w:numPr>
+          <w:ilvl w:val="0"/>
+          <w:numId w:val="22"/>
+        </w:numPr>
+      </w:pPr>
+      <w:proofErr w:type="gramStart"/>
+      <w:r>
+        <w:t>signed</w:t>
+      </w:r>
+      <w:proofErr w:type="gramEnd"/>
+      <w:r>
+        <w:t xml:space="preserve"> </w:t>
+      </w:r>
+      <w:proofErr w:type="spellStart"/>
+      <w:r>
+        <w:t>int</w:t>
+      </w:r>
+      <w:proofErr w:type="spellEnd"/>
+      <w:r>
+        <w:t xml:space="preserve"> </w:t>
+      </w:r>
+      <w:proofErr w:type="spellStart"/>
+      <w:r>
+        <w:t>car_chargefull_minsremaining</w:t>
+      </w:r>
+      <w:proofErr w:type="spellEnd"/>
+      <w:r>
+        <w:br/>
+      </w:r>
+      <w:r>
+        <w:br/>
+        <w:t xml:space="preserve">During charging, and if supported, the number of minutes of charging remaining until the battery is 100% full (for the current charge mode). Or, </w:t>
+      </w:r>
+      <w:proofErr w:type="gramStart"/>
+      <w:r>
+        <w:t>the value -1 if not supported or car not charging</w:t>
+      </w:r>
+      <w:proofErr w:type="gramEnd"/>
+      <w:r>
+        <w:t>.</w:t>
+      </w:r>
+      <w:r>
+        <w:br/>
+      </w:r>
+    </w:p>
+    <w:p>
+      <w:pPr>
+        <w:pStyle w:val="ListParagraph"/>
+        <w:numPr>
+          <w:ilvl w:val="0"/>
+          <w:numId w:val="22"/>
+        </w:numPr>
+      </w:pPr>
+      <w:proofErr w:type="gramStart"/>
+      <w:r>
+        <w:t>signed</w:t>
+      </w:r>
+      <w:proofErr w:type="gramEnd"/>
+      <w:r>
+        <w:t xml:space="preserve"> </w:t>
+      </w:r>
+      <w:proofErr w:type="spellStart"/>
+      <w:r>
+        <w:t>int</w:t>
+      </w:r>
+      <w:proofErr w:type="spellEnd"/>
+      <w:r>
+        <w:t xml:space="preserve"> </w:t>
+      </w:r>
+      <w:proofErr w:type="spellStart"/>
+      <w:r>
+        <w:t>car_chargelimit_minsremaining</w:t>
+      </w:r>
+      <w:proofErr w:type="spellEnd"/>
+      <w:r>
+        <w:br/>
+      </w:r>
+      <w:r>
+        <w:br/>
+        <w:t xml:space="preserve">During charging, and if supported, the number of minutes of charging remaining until the charge reaches a predefined limit. Or, </w:t>
+      </w:r>
+      <w:proofErr w:type="gramStart"/>
+      <w:r>
+        <w:t>the value -1 if not supported or car not charging</w:t>
+      </w:r>
+      <w:proofErr w:type="gramEnd"/>
+      <w:r>
+        <w:t>.</w:t>
+      </w:r>
+      <w:r>
+        <w:br/>
+      </w:r>
+    </w:p>
+    <w:p>
+      <w:pPr>
+        <w:pStyle w:val="ListParagraph"/>
+        <w:numPr>
+          <w:ilvl w:val="0"/>
+          <w:numId w:val="22"/>
+        </w:numPr>
+      </w:pPr>
+      <w:proofErr w:type="gramStart"/>
+      <w:r>
+        <w:t>unsigned</w:t>
+      </w:r>
+      <w:proofErr w:type="gramEnd"/>
+      <w:r>
+        <w:t xml:space="preserve"> </w:t>
+      </w:r>
+      <w:proofErr w:type="spellStart"/>
+      <w:r>
+        <w:t>int</w:t>
+      </w:r>
+      <w:proofErr w:type="spellEnd"/>
+      <w:r>
+        <w:t xml:space="preserve"> </w:t>
+      </w:r>
+      <w:proofErr w:type="spellStart"/>
+      <w:r>
+        <w:t>car_chargelimit_rangelimit</w:t>
+      </w:r>
+      <w:proofErr w:type="spellEnd"/>
+      <w:r>
+        <w:br/>
+      </w:r>
+      <w:r>
+        <w:br/>
+        <w:t xml:space="preserve">The range limit (in vehicle units) for </w:t>
+      </w:r>
+      <w:proofErr w:type="spellStart"/>
+      <w:r>
+        <w:t>car_chargelimit_minsremaining</w:t>
+      </w:r>
+      <w:proofErr w:type="spellEnd"/>
+      <w:r>
+        <w:t>. Or, the value -1 if no range limit defined.</w:t>
+      </w:r>
+      <w:r>
+        <w:br/>
+      </w:r>
+    </w:p>
+    <w:p>
+      <w:pPr>
+        <w:pStyle w:val="ListParagraph"/>
+        <w:numPr>
+          <w:ilvl w:val="0"/>
+          <w:numId w:val="22"/>
+        </w:numPr>
+      </w:pPr>
+      <w:proofErr w:type="gramStart"/>
+      <w:r>
+        <w:t>unsigned</w:t>
+      </w:r>
+      <w:proofErr w:type="gramEnd"/>
+      <w:r>
+        <w:t xml:space="preserve"> char </w:t>
+      </w:r>
+      <w:proofErr w:type="spellStart"/>
+      <w:r>
+        <w:t>car_chargelimit_soclimit</w:t>
+      </w:r>
+      <w:proofErr w:type="spellEnd"/>
+      <w:r>
+        <w:br/>
+      </w:r>
+      <w:r>
+        <w:br/>
+        <w:t xml:space="preserve">The SOC% limit for </w:t>
+      </w:r>
+      <w:proofErr w:type="spellStart"/>
+      <w:r>
+        <w:t>car_chargelimit_minsremaining</w:t>
+      </w:r>
+      <w:proofErr w:type="spellEnd"/>
+      <w:r>
+        <w:t xml:space="preserve">. Or, the value -1 if no </w:t>
+      </w:r>
+      <w:r>
+        <w:t>SOC%</w:t>
+      </w:r>
+      <w:r>
+        <w:t xml:space="preserve"> limit defined.</w:t>
       </w:r>
     </w:p>
     <w:p/>
@@ -13025,7 +13284,7 @@
       <w:pPr>
         <w:pStyle w:val="Heading1"/>
       </w:pPr>
-      <w:bookmarkStart w:id="36" w:name="_Toc221031762"/>
+      <w:bookmarkStart w:id="36" w:name="_Toc228931617"/>
       <w:r>
         <w:lastRenderedPageBreak/>
         <w:t>Vehicle Module Development Checklists</w:t>
@@ -13037,7 +13296,7 @@
       <w:pPr>
         <w:pStyle w:val="Heading2"/>
       </w:pPr>
-      <w:bookmarkStart w:id="37" w:name="_Toc221031763"/>
+      <w:bookmarkStart w:id="37" w:name="_Toc228931618"/>
       <w:r>
         <w:t>Development Checklists</w:t>
       </w:r>
@@ -16458,6 +16717,70 @@
           </w:p>
         </w:tc>
       </w:tr>
+      <w:tr>
+        <w:tc>
+          <w:tcPr>
+            <w:tcW w:w="2518" w:type="dxa"/>
+          </w:tcPr>
+          <w:p>
+            <w:pPr>
+              <w:rPr>
+                <w:sz w:val="18"/>
+                <w:szCs w:val="18"/>
+              </w:rPr>
+            </w:pPr>
+            <w:proofErr w:type="gramStart"/>
+            <w:r>
+              <w:rPr>
+                <w:sz w:val="18"/>
+                <w:szCs w:val="18"/>
+              </w:rPr>
+              <w:t>car</w:t>
+            </w:r>
+            <w:proofErr w:type="gramEnd"/>
+            <w:r>
+              <w:rPr>
+                <w:sz w:val="18"/>
+                <w:szCs w:val="18"/>
+              </w:rPr>
+              <w:t>_cac100</w:t>
+            </w:r>
+          </w:p>
+        </w:tc>
+        <w:tc>
+          <w:tcPr>
+            <w:tcW w:w="2835" w:type="dxa"/>
+          </w:tcPr>
+          <w:p>
+            <w:pPr>
+              <w:rPr>
+                <w:sz w:val="18"/>
+                <w:szCs w:val="18"/>
+              </w:rPr>
+            </w:pPr>
+            <w:r>
+              <w:rPr>
+                <w:sz w:val="18"/>
+                <w:szCs w:val="18"/>
+              </w:rPr>
+              <w:t>Calculated Amp Hour capacity</w:t>
+            </w:r>
+          </w:p>
+        </w:tc>
+        <w:tc>
+          <w:tcPr>
+            <w:tcW w:w="3503" w:type="dxa"/>
+          </w:tcPr>
+          <w:p>
+            <w:pPr>
+              <w:rPr>
+                <w:sz w:val="18"/>
+                <w:szCs w:val="18"/>
+              </w:rPr>
+            </w:pPr>
+          </w:p>
+        </w:tc>
+      </w:tr>
     </w:tbl>
     <w:p/>
     <w:tbl>
@@ -16467,9 +16790,9 @@
         <w:tblLook w:val="0620" w:firstRow="1" w:lastRow="0" w:firstColumn="0" w:lastColumn="0" w:noHBand="1" w:noVBand="1"/>
       </w:tblPr>
       <w:tblGrid>
-        <w:gridCol w:w="2518"/>
-        <w:gridCol w:w="2835"/>
-        <w:gridCol w:w="3503"/>
+        <w:gridCol w:w="2707"/>
+        <w:gridCol w:w="2930"/>
+        <w:gridCol w:w="3219"/>
       </w:tblGrid>
       <w:tr>
         <w:trPr>
@@ -16478,7 +16801,7 @@
         </w:trPr>
         <w:tc>
           <w:tcPr>
-            <w:tcW w:w="2518" w:type="dxa"/>
+            <w:tcW w:w="2707" w:type="dxa"/>
             <w:tcBorders>
               <w:bottom w:val="nil"/>
             </w:tcBorders>
@@ -16499,7 +16822,7 @@
         </w:tc>
         <w:tc>
           <w:tcPr>
-            <w:tcW w:w="2835" w:type="dxa"/>
+            <w:tcW w:w="2930" w:type="dxa"/>
             <w:tcBorders>
               <w:bottom w:val="nil"/>
             </w:tcBorders>
@@ -16520,7 +16843,7 @@
         </w:tc>
         <w:tc>
           <w:tcPr>
-            <w:tcW w:w="3503" w:type="dxa"/>
+            <w:tcW w:w="3219" w:type="dxa"/>
             <w:tcBorders>
               <w:bottom w:val="nil"/>
             </w:tcBorders>
@@ -16580,7 +16903,7 @@
       <w:tr>
         <w:tc>
           <w:tcPr>
-            <w:tcW w:w="2518" w:type="dxa"/>
+            <w:tcW w:w="2707" w:type="dxa"/>
             <w:tcBorders>
               <w:top w:val="single" w:sz="4" w:space="0" w:color="auto"/>
             </w:tcBorders>
@@ -16612,7 +16935,7 @@
         </w:tc>
         <w:tc>
           <w:tcPr>
-            <w:tcW w:w="2835" w:type="dxa"/>
+            <w:tcW w:w="2930" w:type="dxa"/>
             <w:tcBorders>
               <w:top w:val="single" w:sz="4" w:space="0" w:color="auto"/>
             </w:tcBorders>
@@ -16635,7 +16958,7 @@
         </w:tc>
         <w:tc>
           <w:tcPr>
-            <w:tcW w:w="3503" w:type="dxa"/>
+            <w:tcW w:w="3219" w:type="dxa"/>
             <w:tcBorders>
               <w:top w:val="single" w:sz="4" w:space="0" w:color="auto"/>
             </w:tcBorders>
@@ -16653,7 +16976,7 @@
       <w:tr>
         <w:tc>
           <w:tcPr>
-            <w:tcW w:w="2518" w:type="dxa"/>
+            <w:tcW w:w="2707" w:type="dxa"/>
           </w:tcPr>
           <w:p>
             <w:pPr>
@@ -16682,7 +17005,7 @@
         </w:tc>
         <w:tc>
           <w:tcPr>
-            <w:tcW w:w="2835" w:type="dxa"/>
+            <w:tcW w:w="2930" w:type="dxa"/>
           </w:tcPr>
           <w:p>
             <w:pPr>
@@ -16702,7 +17025,7 @@
         </w:tc>
         <w:tc>
           <w:tcPr>
-            <w:tcW w:w="3503" w:type="dxa"/>
+            <w:tcW w:w="3219" w:type="dxa"/>
           </w:tcPr>
           <w:p>
             <w:pPr>
@@ -16717,7 +17040,7 @@
       <w:tr>
         <w:tc>
           <w:tcPr>
-            <w:tcW w:w="2518" w:type="dxa"/>
+            <w:tcW w:w="2707" w:type="dxa"/>
           </w:tcPr>
           <w:p>
             <w:pPr>
@@ -16748,7 +17071,7 @@
         </w:tc>
         <w:tc>
           <w:tcPr>
-            <w:tcW w:w="2835" w:type="dxa"/>
+            <w:tcW w:w="2930" w:type="dxa"/>
           </w:tcPr>
           <w:p>
             <w:pPr>
@@ -16768,7 +17091,7 @@
         </w:tc>
         <w:tc>
           <w:tcPr>
-            <w:tcW w:w="3503" w:type="dxa"/>
+            <w:tcW w:w="3219" w:type="dxa"/>
           </w:tcPr>
           <w:p>
             <w:pPr>
@@ -16783,7 +17106,7 @@
       <w:tr>
         <w:tc>
           <w:tcPr>
-            <w:tcW w:w="2518" w:type="dxa"/>
+            <w:tcW w:w="2707" w:type="dxa"/>
           </w:tcPr>
           <w:p>
             <w:pPr>
@@ -16814,7 +17137,7 @@
         </w:tc>
         <w:tc>
           <w:tcPr>
-            <w:tcW w:w="2835" w:type="dxa"/>
+            <w:tcW w:w="2930" w:type="dxa"/>
           </w:tcPr>
           <w:p>
             <w:pPr>
@@ -16834,7 +17157,7 @@
         </w:tc>
         <w:tc>
           <w:tcPr>
-            <w:tcW w:w="3503" w:type="dxa"/>
+            <w:tcW w:w="3219" w:type="dxa"/>
           </w:tcPr>
           <w:p>
             <w:pPr>
@@ -16849,7 +17172,7 @@
       <w:tr>
         <w:tc>
           <w:tcPr>
-            <w:tcW w:w="2518" w:type="dxa"/>
+            <w:tcW w:w="2707" w:type="dxa"/>
           </w:tcPr>
           <w:p>
             <w:pPr>
@@ -16880,7 +17203,7 @@
         </w:tc>
         <w:tc>
           <w:tcPr>
-            <w:tcW w:w="2835" w:type="dxa"/>
+            <w:tcW w:w="2930" w:type="dxa"/>
           </w:tcPr>
           <w:p>
             <w:pPr>
@@ -16900,7 +17223,7 @@
         </w:tc>
         <w:tc>
           <w:tcPr>
-            <w:tcW w:w="3503" w:type="dxa"/>
+            <w:tcW w:w="3219" w:type="dxa"/>
           </w:tcPr>
           <w:p>
             <w:pPr>
@@ -16915,7 +17238,7 @@
       <w:tr>
         <w:tc>
           <w:tcPr>
-            <w:tcW w:w="2518" w:type="dxa"/>
+            <w:tcW w:w="2707" w:type="dxa"/>
           </w:tcPr>
           <w:p>
             <w:pPr>
@@ -16946,7 +17269,7 @@
         </w:tc>
         <w:tc>
           <w:tcPr>
-            <w:tcW w:w="2835" w:type="dxa"/>
+            <w:tcW w:w="2930" w:type="dxa"/>
           </w:tcPr>
           <w:p>
             <w:pPr>
@@ -16966,7 +17289,7 @@
         </w:tc>
         <w:tc>
           <w:tcPr>
-            <w:tcW w:w="3503" w:type="dxa"/>
+            <w:tcW w:w="3219" w:type="dxa"/>
           </w:tcPr>
           <w:p>
             <w:pPr>
@@ -16981,7 +17304,7 @@
       <w:tr>
         <w:tc>
           <w:tcPr>
-            <w:tcW w:w="2518" w:type="dxa"/>
+            <w:tcW w:w="2707" w:type="dxa"/>
           </w:tcPr>
           <w:p>
             <w:pPr>
@@ -17012,7 +17335,7 @@
         </w:tc>
         <w:tc>
           <w:tcPr>
-            <w:tcW w:w="2835" w:type="dxa"/>
+            <w:tcW w:w="2930" w:type="dxa"/>
           </w:tcPr>
           <w:p>
             <w:pPr>
@@ -17032,7 +17355,7 @@
         </w:tc>
         <w:tc>
           <w:tcPr>
-            <w:tcW w:w="3503" w:type="dxa"/>
+            <w:tcW w:w="3219" w:type="dxa"/>
           </w:tcPr>
           <w:p>
             <w:pPr>
@@ -17047,7 +17370,7 @@
       <w:tr>
         <w:tc>
           <w:tcPr>
-            <w:tcW w:w="2518" w:type="dxa"/>
+            <w:tcW w:w="2707" w:type="dxa"/>
           </w:tcPr>
           <w:p>
             <w:pPr>
@@ -17078,7 +17401,7 @@
         </w:tc>
         <w:tc>
           <w:tcPr>
-            <w:tcW w:w="2835" w:type="dxa"/>
+            <w:tcW w:w="2930" w:type="dxa"/>
           </w:tcPr>
           <w:p>
             <w:pPr>
@@ -17098,7 +17421,7 @@
         </w:tc>
         <w:tc>
           <w:tcPr>
-            <w:tcW w:w="3503" w:type="dxa"/>
+            <w:tcW w:w="3219" w:type="dxa"/>
           </w:tcPr>
           <w:p>
             <w:pPr>
@@ -17113,7 +17436,7 @@
       <w:tr>
         <w:tc>
           <w:tcPr>
-            <w:tcW w:w="2518" w:type="dxa"/>
+            <w:tcW w:w="2707" w:type="dxa"/>
           </w:tcPr>
           <w:p>
             <w:pPr>
@@ -17144,7 +17467,7 @@
         </w:tc>
         <w:tc>
           <w:tcPr>
-            <w:tcW w:w="2835" w:type="dxa"/>
+            <w:tcW w:w="2930" w:type="dxa"/>
           </w:tcPr>
           <w:p>
             <w:pPr>
@@ -17164,7 +17487,7 @@
         </w:tc>
         <w:tc>
           <w:tcPr>
-            <w:tcW w:w="3503" w:type="dxa"/>
+            <w:tcW w:w="3219" w:type="dxa"/>
           </w:tcPr>
           <w:p>
             <w:pPr>
@@ -17179,7 +17502,7 @@
       <w:tr>
         <w:tc>
           <w:tcPr>
-            <w:tcW w:w="2518" w:type="dxa"/>
+            <w:tcW w:w="2707" w:type="dxa"/>
           </w:tcPr>
           <w:p>
             <w:pPr>
@@ -17210,7 +17533,7 @@
         </w:tc>
         <w:tc>
           <w:tcPr>
-            <w:tcW w:w="2835" w:type="dxa"/>
+            <w:tcW w:w="2930" w:type="dxa"/>
           </w:tcPr>
           <w:p>
             <w:pPr>
@@ -17230,7 +17553,7 @@
         </w:tc>
         <w:tc>
           <w:tcPr>
-            <w:tcW w:w="3503" w:type="dxa"/>
+            <w:tcW w:w="3219" w:type="dxa"/>
           </w:tcPr>
           <w:p>
             <w:pPr>
@@ -17245,7 +17568,289 @@
       <w:tr>
         <w:tc>
           <w:tcPr>
-            <w:tcW w:w="2518" w:type="dxa"/>
+            <w:tcW w:w="2707" w:type="dxa"/>
+          </w:tcPr>
+          <w:p>
+            <w:pPr>
+              <w:rPr>
+                <w:sz w:val="18"/>
+                <w:szCs w:val="18"/>
+              </w:rPr>
+            </w:pPr>
+            <w:proofErr w:type="spellStart"/>
+            <w:proofErr w:type="gramStart"/>
+            <w:r>
+              <w:rPr>
+                <w:sz w:val="18"/>
+                <w:szCs w:val="18"/>
+              </w:rPr>
+              <w:t>car</w:t>
+            </w:r>
+            <w:proofErr w:type="gramEnd"/>
+            <w:r>
+              <w:rPr>
+                <w:sz w:val="18"/>
+                <w:szCs w:val="18"/>
+              </w:rPr>
+              <w:t>_chargefull_minsremaining</w:t>
+            </w:r>
+            <w:proofErr w:type="spellEnd"/>
+          </w:p>
+        </w:tc>
+        <w:tc>
+          <w:tcPr>
+            <w:tcW w:w="2930" w:type="dxa"/>
+          </w:tcPr>
+          <w:p>
+            <w:pPr>
+              <w:rPr>
+                <w:sz w:val="18"/>
+                <w:szCs w:val="18"/>
+              </w:rPr>
+            </w:pPr>
+            <w:proofErr w:type="spellStart"/>
+            <w:r>
+              <w:rPr>
+                <w:sz w:val="18"/>
+                <w:szCs w:val="18"/>
+              </w:rPr>
+              <w:t>Mins</w:t>
+            </w:r>
+            <w:proofErr w:type="spellEnd"/>
+            <w:r>
+              <w:rPr>
+                <w:sz w:val="18"/>
+                <w:szCs w:val="18"/>
+              </w:rPr>
+              <w:t xml:space="preserve"> remaining for full charge</w:t>
+            </w:r>
+          </w:p>
+        </w:tc>
+        <w:tc>
+          <w:tcPr>
+            <w:tcW w:w="3219" w:type="dxa"/>
+          </w:tcPr>
+          <w:p>
+            <w:pPr>
+              <w:rPr>
+                <w:sz w:val="18"/>
+                <w:szCs w:val="18"/>
+              </w:rPr>
+            </w:pPr>
+          </w:p>
+        </w:tc>
+      </w:tr>
+      <w:tr>
+        <w:tc>
+          <w:tcPr>
+            <w:tcW w:w="2707" w:type="dxa"/>
+          </w:tcPr>
+          <w:p>
+            <w:pPr>
+              <w:rPr>
+                <w:sz w:val="18"/>
+                <w:szCs w:val="18"/>
+              </w:rPr>
+            </w:pPr>
+            <w:proofErr w:type="spellStart"/>
+            <w:proofErr w:type="gramStart"/>
+            <w:r>
+              <w:rPr>
+                <w:sz w:val="18"/>
+                <w:szCs w:val="18"/>
+              </w:rPr>
+              <w:t>car</w:t>
+            </w:r>
+            <w:proofErr w:type="gramEnd"/>
+            <w:r>
+              <w:rPr>
+                <w:sz w:val="18"/>
+                <w:szCs w:val="18"/>
+              </w:rPr>
+              <w:t>_chargelimit_minsremaining</w:t>
+            </w:r>
+            <w:proofErr w:type="spellEnd"/>
+          </w:p>
+        </w:tc>
+        <w:tc>
+          <w:tcPr>
+            <w:tcW w:w="2930" w:type="dxa"/>
+          </w:tcPr>
+          <w:p>
+            <w:pPr>
+              <w:rPr>
+                <w:sz w:val="18"/>
+                <w:szCs w:val="18"/>
+              </w:rPr>
+            </w:pPr>
+            <w:proofErr w:type="spellStart"/>
+            <w:r>
+              <w:rPr>
+                <w:sz w:val="18"/>
+                <w:szCs w:val="18"/>
+              </w:rPr>
+              <w:t>Mins</w:t>
+            </w:r>
+            <w:proofErr w:type="spellEnd"/>
+            <w:r>
+              <w:rPr>
+                <w:sz w:val="18"/>
+                <w:szCs w:val="18"/>
+              </w:rPr>
+              <w:t xml:space="preserve"> remaining for limited charge</w:t>
+            </w:r>
+          </w:p>
+        </w:tc>
+        <w:tc>
+          <w:tcPr>
+            <w:tcW w:w="3219" w:type="dxa"/>
+          </w:tcPr>
+          <w:p>
+            <w:pPr>
+              <w:rPr>
+                <w:sz w:val="18"/>
+                <w:szCs w:val="18"/>
+              </w:rPr>
+            </w:pPr>
+          </w:p>
+        </w:tc>
+      </w:tr>
+      <w:tr>
+        <w:tc>
+          <w:tcPr>
+            <w:tcW w:w="2707" w:type="dxa"/>
+          </w:tcPr>
+          <w:p>
+            <w:pPr>
+              <w:rPr>
+                <w:sz w:val="18"/>
+                <w:szCs w:val="18"/>
+              </w:rPr>
+            </w:pPr>
+            <w:proofErr w:type="spellStart"/>
+            <w:proofErr w:type="gramStart"/>
+            <w:r>
+              <w:rPr>
+                <w:sz w:val="18"/>
+                <w:szCs w:val="18"/>
+              </w:rPr>
+              <w:t>car</w:t>
+            </w:r>
+            <w:proofErr w:type="gramEnd"/>
+            <w:r>
+              <w:rPr>
+                <w:sz w:val="18"/>
+                <w:szCs w:val="18"/>
+              </w:rPr>
+              <w:t>_chargelimit_rangelimit</w:t>
+            </w:r>
+            <w:proofErr w:type="spellEnd"/>
+          </w:p>
+        </w:tc>
+        <w:tc>
+          <w:tcPr>
+            <w:tcW w:w="2930" w:type="dxa"/>
+          </w:tcPr>
+          <w:p>
+            <w:pPr>
+              <w:rPr>
+                <w:sz w:val="18"/>
+                <w:szCs w:val="18"/>
+              </w:rPr>
+            </w:pPr>
+            <w:r>
+              <w:rPr>
+                <w:sz w:val="18"/>
+                <w:szCs w:val="18"/>
+              </w:rPr>
+              <w:t>Desired range for limited charge</w:t>
+            </w:r>
+          </w:p>
+        </w:tc>
+        <w:tc>
+          <w:tcPr>
+            <w:tcW w:w="3219" w:type="dxa"/>
+          </w:tcPr>
+          <w:p>
+            <w:pPr>
+              <w:rPr>
+                <w:sz w:val="18"/>
+                <w:szCs w:val="18"/>
+              </w:rPr>
+            </w:pPr>
+          </w:p>
+        </w:tc>
+      </w:tr>
+      <w:tr>
+        <w:tc>
+          <w:tcPr>
+            <w:tcW w:w="2707" w:type="dxa"/>
+          </w:tcPr>
+          <w:p>
+            <w:pPr>
+              <w:rPr>
+                <w:sz w:val="18"/>
+                <w:szCs w:val="18"/>
+              </w:rPr>
+            </w:pPr>
+            <w:proofErr w:type="spellStart"/>
+            <w:proofErr w:type="gramStart"/>
+            <w:r>
+              <w:rPr>
+                <w:sz w:val="18"/>
+                <w:szCs w:val="18"/>
+              </w:rPr>
+              <w:t>car</w:t>
+            </w:r>
+            <w:proofErr w:type="gramEnd"/>
+            <w:r>
+              <w:rPr>
+                <w:sz w:val="18"/>
+                <w:szCs w:val="18"/>
+              </w:rPr>
+              <w:t>_chargelimit_soclimit</w:t>
+            </w:r>
+            <w:proofErr w:type="spellEnd"/>
+          </w:p>
+        </w:tc>
+        <w:tc>
+          <w:tcPr>
+            <w:tcW w:w="2930" w:type="dxa"/>
+          </w:tcPr>
+          <w:p>
+            <w:pPr>
+              <w:rPr>
+                <w:sz w:val="18"/>
+                <w:szCs w:val="18"/>
+              </w:rPr>
+            </w:pPr>
+            <w:r>
+              <w:rPr>
+                <w:sz w:val="18"/>
+                <w:szCs w:val="18"/>
+              </w:rPr>
+              <w:t>Desired SOC% for limited charge</w:t>
+            </w:r>
+          </w:p>
+        </w:tc>
+        <w:tc>
+          <w:tcPr>
+            <w:tcW w:w="3219" w:type="dxa"/>
+          </w:tcPr>
+          <w:p>
+            <w:pPr>
+              <w:rPr>
+                <w:sz w:val="18"/>
+                <w:szCs w:val="18"/>
+              </w:rPr>
+            </w:pPr>
+          </w:p>
+        </w:tc>
+      </w:tr>
+      <w:tr>
+        <w:tc>
+          <w:tcPr>
+            <w:tcW w:w="2707" w:type="dxa"/>
           </w:tcPr>
           <w:p>
             <w:pPr>
@@ -17276,7 +17881,7 @@
         </w:tc>
         <w:tc>
           <w:tcPr>
-            <w:tcW w:w="2835" w:type="dxa"/>
+            <w:tcW w:w="2930" w:type="dxa"/>
           </w:tcPr>
           <w:p>
             <w:pPr>
@@ -17296,7 +17901,7 @@
         </w:tc>
         <w:tc>
           <w:tcPr>
-            <w:tcW w:w="3503" w:type="dxa"/>
+            <w:tcW w:w="3219" w:type="dxa"/>
           </w:tcPr>
           <w:p>
             <w:pPr>
@@ -17311,7 +17916,7 @@
       <w:tr>
         <w:tc>
           <w:tcPr>
-            <w:tcW w:w="2518" w:type="dxa"/>
+            <w:tcW w:w="2707" w:type="dxa"/>
           </w:tcPr>
           <w:p>
             <w:pPr>
@@ -17342,7 +17947,7 @@
         </w:tc>
         <w:tc>
           <w:tcPr>
-            <w:tcW w:w="2835" w:type="dxa"/>
+            <w:tcW w:w="2930" w:type="dxa"/>
           </w:tcPr>
           <w:p>
             <w:pPr>
@@ -17362,7 +17967,7 @@
         </w:tc>
         <w:tc>
           <w:tcPr>
-            <w:tcW w:w="3503" w:type="dxa"/>
+            <w:tcW w:w="3219" w:type="dxa"/>
           </w:tcPr>
           <w:p>
             <w:pPr>
@@ -17377,7 +17982,7 @@
       <w:tr>
         <w:tc>
           <w:tcPr>
-            <w:tcW w:w="2518" w:type="dxa"/>
+            <w:tcW w:w="2707" w:type="dxa"/>
           </w:tcPr>
           <w:p>
             <w:pPr>
@@ -17408,7 +18013,7 @@
         </w:tc>
         <w:tc>
           <w:tcPr>
-            <w:tcW w:w="2835" w:type="dxa"/>
+            <w:tcW w:w="2930" w:type="dxa"/>
           </w:tcPr>
           <w:p>
             <w:pPr>
@@ -17428,7 +18033,7 @@
         </w:tc>
         <w:tc>
           <w:tcPr>
-            <w:tcW w:w="3503" w:type="dxa"/>
+            <w:tcW w:w="3219" w:type="dxa"/>
           </w:tcPr>
           <w:p>
             <w:pPr>
@@ -17451,7 +18056,7 @@
       <w:pPr>
         <w:pStyle w:val="Heading1"/>
       </w:pPr>
-      <w:bookmarkStart w:id="38" w:name="_Toc221031764"/>
+      <w:bookmarkStart w:id="38" w:name="_Toc228931619"/>
       <w:r>
         <w:t>Vehicle-Specific Extensions</w:t>
       </w:r>
@@ -17462,7 +18067,7 @@
       <w:pPr>
         <w:pStyle w:val="Heading2"/>
       </w:pPr>
-      <w:bookmarkStart w:id="39" w:name="_Toc221031765"/>
+      <w:bookmarkStart w:id="39" w:name="_Toc228931620"/>
       <w:r>
         <w:t>NET_MSG Command Handlers</w:t>
       </w:r>
@@ -17675,7 +18280,7 @@
       <w:pPr>
         <w:pStyle w:val="Heading2"/>
       </w:pPr>
-      <w:bookmarkStart w:id="40" w:name="_Toc221031766"/>
+      <w:bookmarkStart w:id="40" w:name="_Toc228931621"/>
       <w:r>
         <w:t>NET_SMS SMS Handlers</w:t>
       </w:r>
@@ -17692,16 +18297,7 @@
       </w:r>
       <w:proofErr w:type="gramEnd"/>
       <w:r>
-        <w:t xml:space="preserve"> a new NET_SMS</w:t>
-      </w:r>
-      <w:r>
-        <w:t xml:space="preserve"> </w:t>
-      </w:r>
-      <w:r>
-        <w:t xml:space="preserve">SMS </w:t>
-      </w:r>
-      <w:r>
-        <w:t xml:space="preserve">command can hook in to </w:t>
+        <w:t xml:space="preserve"> a new NET_SMS SMS command can hook in to </w:t>
       </w:r>
       <w:proofErr w:type="spellStart"/>
       <w:r>
@@ -17809,13 +18405,7 @@
       </w:r>
       <w:proofErr w:type="gramStart"/>
       <w:r>
-        <w:t>a NET_</w:t>
-      </w:r>
-      <w:r>
-        <w:t>SMS</w:t>
-      </w:r>
-      <w:r>
-        <w:t xml:space="preserve"> message is received by the module</w:t>
+        <w:t>a NET_SMS message is received by the module</w:t>
       </w:r>
       <w:proofErr w:type="gramEnd"/>
       <w:r>
@@ -17842,10 +18432,7 @@
       <w:proofErr w:type="spellEnd"/>
       <w:proofErr w:type="gramEnd"/>
       <w:r>
-        <w:t xml:space="preserve"> is TRUE if th</w:t>
-      </w:r>
-      <w:r>
-        <w:t>e hook is called at the start of SMS message processing (before any other default SMS handling).</w:t>
+        <w:t xml:space="preserve"> is TRUE if the hook is called at the start of SMS message processing (before any other default SMS handling).</w:t>
       </w:r>
     </w:p>
     <w:p>
@@ -17888,10 +18475,7 @@
       </w:r>
       <w:proofErr w:type="gramEnd"/>
       <w:r>
-        <w:t xml:space="preserve"> is the </w:t>
-      </w:r>
-      <w:r>
-        <w:t>SMS command.</w:t>
+        <w:t xml:space="preserve"> is the SMS command.</w:t>
       </w:r>
     </w:p>
     <w:p>
@@ -17917,25 +18501,7 @@
     <w:p/>
     <w:p>
       <w:r>
-        <w:t xml:space="preserve">If the vehicle module handles the </w:t>
-      </w:r>
-      <w:r>
-        <w:t>SMS</w:t>
-      </w:r>
-      <w:r>
-        <w:t xml:space="preserve"> </w:t>
-      </w:r>
-      <w:r>
-        <w:t>command</w:t>
-      </w:r>
-      <w:r>
-        <w:t xml:space="preserve"> it should return TRUE. Otherwise, it should r</w:t>
-      </w:r>
-      <w:r>
-        <w:t>eturn FALSE to allow the NET_SMS</w:t>
-      </w:r>
-      <w:r>
-        <w:t xml:space="preserve"> system to handle it.</w:t>
+        <w:t>If the vehicle module handles the SMS command it should return TRUE. Otherwise, it should return FALSE to allow the NET_SMS system to handle it.</w:t>
       </w:r>
     </w:p>
     <w:p/>
@@ -17943,7 +18509,7 @@
       <w:pPr>
         <w:pStyle w:val="Heading2"/>
       </w:pPr>
-      <w:bookmarkStart w:id="41" w:name="_Toc221031767"/>
+      <w:bookmarkStart w:id="41" w:name="_Toc228931622"/>
       <w:r>
         <w:lastRenderedPageBreak/>
         <w:t>NET_SMS SMS Extensions</w:t>
@@ -17957,17 +18523,11 @@
       </w:r>
       <w:proofErr w:type="gramStart"/>
       <w:r>
-        <w:t xml:space="preserve">to </w:t>
-      </w:r>
-      <w:r>
-        <w:t>supplement</w:t>
+        <w:t>to supplement</w:t>
       </w:r>
       <w:proofErr w:type="gramEnd"/>
       <w:r>
-        <w:t xml:space="preserve"> a standard SMS response to a</w:t>
-      </w:r>
-      <w:r>
-        <w:t xml:space="preserve"> NET_SMS SMS command can hook in to </w:t>
+        <w:t xml:space="preserve"> a standard SMS response to a NET_SMS SMS command can hook in to </w:t>
       </w:r>
       <w:proofErr w:type="spellStart"/>
       <w:r>
@@ -17980,13 +18540,7 @@
         <w:rPr>
           <w:i/>
         </w:rPr>
-        <w:t>sms</w:t>
-      </w:r>
-      <w:r>
-        <w:rPr>
-          <w:i/>
-        </w:rPr>
-        <w:t>extensions</w:t>
+        <w:t>smsextensions</w:t>
       </w:r>
       <w:proofErr w:type="spellEnd"/>
       <w:r>
@@ -18069,20 +18623,11 @@
       </w:r>
       <w:proofErr w:type="gramStart"/>
       <w:r>
-        <w:t xml:space="preserve">a NET_SMS message is </w:t>
-      </w:r>
-      <w:r>
-        <w:t>handled</w:t>
-      </w:r>
-      <w:r>
-        <w:t xml:space="preserve"> by the module</w:t>
+        <w:t>a NET_SMS message is handled by the module</w:t>
       </w:r>
       <w:proofErr w:type="gramEnd"/>
       <w:r>
-        <w:t>, after the standard response</w:t>
-      </w:r>
-      <w:r>
-        <w:t>.</w:t>
+        <w:t>, after the standard response.</w:t>
       </w:r>
     </w:p>
     <w:p/>
@@ -18152,13 +18697,7 @@
     <w:p/>
     <w:p>
       <w:r>
-        <w:t xml:space="preserve">If the vehicle module </w:t>
-      </w:r>
-      <w:r>
-        <w:t>extends</w:t>
-      </w:r>
-      <w:r>
-        <w:t xml:space="preserve"> the SMS command it should return TRUE. Otherwise, it should return FALSE to allow the NET_SMS system to handle it.</w:t>
+        <w:t>If the vehicle module extends the SMS command it should return TRUE. Otherwise, it should return FALSE to allow the NET_SMS system to handle it.</w:t>
       </w:r>
     </w:p>
     <w:p>
@@ -18170,7 +18709,7 @@
       <w:pPr>
         <w:pStyle w:val="Heading1"/>
       </w:pPr>
-      <w:bookmarkStart w:id="42" w:name="_Toc221031768"/>
+      <w:bookmarkStart w:id="42" w:name="_Toc228931623"/>
       <w:r>
         <w:lastRenderedPageBreak/>
         <w:t>OVMS Server Development</w:t>
@@ -18188,7 +18727,7 @@
       <w:pPr>
         <w:pStyle w:val="Heading1"/>
       </w:pPr>
-      <w:bookmarkStart w:id="43" w:name="_Toc221031769"/>
+      <w:bookmarkStart w:id="43" w:name="_Toc228931624"/>
       <w:r>
         <w:lastRenderedPageBreak/>
         <w:t>OVMS App Development</w:t>
@@ -18205,7 +18744,7 @@
       <w:pPr>
         <w:pStyle w:val="Heading1"/>
       </w:pPr>
-      <w:bookmarkStart w:id="44" w:name="_Toc221031770"/>
+      <w:bookmarkStart w:id="44" w:name="_Toc228931625"/>
       <w:r>
         <w:lastRenderedPageBreak/>
         <w:t>Conclusions</w:t>
@@ -21310,6 +21849,7 @@
   <w:style w:type="character" w:default="1" w:styleId="DefaultParagraphFont">
     <w:name w:val="Default Paragraph Font"/>
     <w:uiPriority w:val="1"/>
+    <w:semiHidden/>
     <w:unhideWhenUsed/>
   </w:style>
   <w:style w:type="table" w:default="1" w:styleId="TableNormal">
@@ -23357,6 +23897,7 @@
   <w:style w:type="character" w:default="1" w:styleId="DefaultParagraphFont">
     <w:name w:val="Default Paragraph Font"/>
     <w:uiPriority w:val="1"/>
+    <w:semiHidden/>
     <w:unhideWhenUsed/>
   </w:style>
   <w:style w:type="table" w:default="1" w:styleId="TableNormal">
@@ -25472,7 +26013,7 @@
 </file>
 
 <file path=customXml/itemProps1.xml><?xml version="1.0" encoding="utf-8"?>
-<ds:datastoreItem xmlns:ds="http://schemas.openxmlformats.org/officeDocument/2006/customXml" ds:itemID="{BE5DFF80-BE99-1146-8137-BF62BDF1B71C}">
+<ds:datastoreItem xmlns:ds="http://schemas.openxmlformats.org/officeDocument/2006/customXml" ds:itemID="{C3CE3936-2DC4-4348-81FE-159F17CA9AAA}">
   <ds:schemaRefs>
     <ds:schemaRef ds:uri="http://schemas.openxmlformats.org/officeDocument/2006/bibliography"/>
   </ds:schemaRefs>

</xml_diff>

<commit_message>
- Added car_soh to server & docs
</commit_message>
<xml_diff>
--- a/docs/OVMS_Development.docx
+++ b/docs/OVMS_Development.docx
@@ -291,25 +291,7 @@
         <w:rPr>
           <w:b/>
         </w:rPr>
-        <w:t>Guide v2.5.</w:t>
-      </w:r>
-      <w:r>
-        <w:rPr>
-          <w:b/>
-        </w:rPr>
-        <w:t>2</w:t>
-      </w:r>
-      <w:r>
-        <w:rPr>
-          <w:b/>
-        </w:rPr>
-        <w:t xml:space="preserve"> (</w:t>
-      </w:r>
-      <w:r>
-        <w:rPr>
-          <w:b/>
-        </w:rPr>
-        <w:t>1</w:t>
+        <w:t>Guide v2.5.2 (1</w:t>
       </w:r>
       <w:r>
         <w:rPr>
@@ -322,31 +304,7 @@
         <w:rPr>
           <w:b/>
         </w:rPr>
-        <w:t xml:space="preserve"> </w:t>
-      </w:r>
-      <w:r>
-        <w:rPr>
-          <w:b/>
-        </w:rPr>
-        <w:t>January</w:t>
-      </w:r>
-      <w:r>
-        <w:rPr>
-          <w:b/>
-        </w:rPr>
-        <w:t xml:space="preserve"> 201</w:t>
-      </w:r>
-      <w:r>
-        <w:rPr>
-          <w:b/>
-        </w:rPr>
-        <w:t>7</w:t>
-      </w:r>
-      <w:r>
-        <w:rPr>
-          <w:b/>
-        </w:rPr>
-        <w:t>)</w:t>
+        <w:t xml:space="preserve"> January 2017)</w:t>
       </w:r>
     </w:p>
     <w:p>
@@ -459,14 +417,7 @@
       </w:pPr>
       <w:r>
         <w:rPr/>
-        <w:t>v2.5.</w:t>
-      </w:r>
-      <w:r>
-        <w:rPr/>
-        <w:t>2</w:t>
-      </w:r>
-      <w:r>
-        <w:rPr/>
+        <w:t>v2.5.2</w:t>
         <w:tab/>
         <w:t>1</w:t>
       </w:r>
@@ -478,27 +429,9 @@
       </w:r>
       <w:r>
         <w:rPr/>
-        <w:t xml:space="preserve"> </w:t>
-      </w:r>
-      <w:r>
-        <w:rPr/>
-        <w:t xml:space="preserve">January </w:t>
-      </w:r>
-      <w:r>
-        <w:rPr/>
-        <w:t>201</w:t>
-      </w:r>
-      <w:r>
-        <w:rPr/>
-        <w:t>7</w:t>
-      </w:r>
-      <w:r>
-        <w:rPr/>
+        <w:t xml:space="preserve"> January 2017</w:t>
         <w:tab/>
         <w:tab/>
-      </w:r>
-      <w:r>
-        <w:rPr/>
         <w:t>Added new car model variables</w:t>
       </w:r>
     </w:p>
@@ -542,7 +475,7 @@
         </w:tabs>
         <w:rPr/>
       </w:pPr>
-      <w:bookmarkStart w:id="1" w:name="__DdeLink__3409_1675038372"/>
+      <w:bookmarkStart w:id="1" w:name="__DdeLink__3409_16750383721"/>
       <w:bookmarkEnd w:id="1"/>
       <w:r>
         <w:rPr/>
@@ -1680,8 +1613,8 @@
           <w:lang w:eastAsia="ar-SA"/>
         </w:rPr>
       </w:pPr>
-      <w:bookmarkStart w:id="5" w:name="_Toc238308695"/>
-      <w:bookmarkStart w:id="6" w:name="_Toc1978248331"/>
+      <w:bookmarkStart w:id="5" w:name="_Toc1978248331"/>
+      <w:bookmarkStart w:id="6" w:name="_Toc238308695"/>
       <w:bookmarkEnd w:id="5"/>
       <w:bookmarkEnd w:id="6"/>
       <w:r>
@@ -4079,7 +4012,6 @@
         <w:rPr/>
       </w:pPr>
       <w:r>
-        <w:rPr/>
         <w:drawing>
           <wp:anchor behindDoc="0" distT="0" distB="0" distL="114300" distR="114300" simplePos="0" locked="0" layoutInCell="1" allowOverlap="1" relativeHeight="2">
             <wp:simplePos x="0" y="0"/>
@@ -4128,7 +4060,11 @@
       </w:r>
       <w:r>
         <w:rPr/>
-        <w:t>The OVMS v2 module includes a port labeled DIAG. This port offers an RS232 compatible tap into the communications link between the PIC microcontroller and SIMCOM modem. It can be used to monitor these communications, as well as issue arbitrary commands. As it is a tap, either the commands from the PIC microcontroller, and/or SIMCOM modem, can be spoofed for diagnostics, debugging and testing. The OVMS firmware also contains a special DIAG SETUP mode that can be accessed via this port. The port is not used for anything during normal day-to-day operation, and is only there for development and diagnostics purposes.</w:t>
+        <w:t>T</w:t>
+      </w:r>
+      <w:r>
+        <w:rPr/>
+        <w:t>he OVMS v2 module includes a port labeled DIAG. This port offers an RS232 compatible tap into the communications link between the PIC microcontroller and SIMCOM modem. It can be used to monitor these communications, as well as issue arbitrary commands. As it is a tap, either the commands from the PIC microcontroller, and/or SIMCOM modem, can be spoofed for diagnostics, debugging and testing. The OVMS firmware also contains a special DIAG SETUP mode that can be accessed via this port. The port is not used for anything during normal day-to-day operation, and is only there for development and diagnostics purposes.</w:t>
       </w:r>
     </w:p>
     <w:p>
@@ -8913,44 +8849,10 @@
         <w:rPr>
           <w:sz w:val="24"/>
         </w:rPr>
-        <w:t xml:space="preserve">unsigned </w:t>
-      </w:r>
-      <w:r>
-        <w:rPr>
-          <w:sz w:val="24"/>
-        </w:rPr>
-        <w:t>char</w:t>
-      </w:r>
-      <w:r>
-        <w:rPr>
-          <w:sz w:val="24"/>
-        </w:rPr>
-        <w:t xml:space="preserve"> car_</w:t>
-      </w:r>
-      <w:r>
-        <w:rPr>
-          <w:sz w:val="24"/>
-        </w:rPr>
-        <w:t>drivemode</w:t>
-        <w:br/>
-        <w:br/>
-      </w:r>
-      <w:r>
-        <w:rPr>
-          <w:sz w:val="24"/>
-        </w:rPr>
-        <w:t xml:space="preserve">The </w:t>
-      </w:r>
-      <w:r>
-        <w:rPr>
-          <w:sz w:val="24"/>
-        </w:rPr>
-        <w:t>current drive mode, i.e. selected engine profile. This has no common specification, can be stored in vehicle-specific encoding.</w:t>
-      </w:r>
-      <w:r>
-        <w:rPr>
-          <w:sz w:val="24"/>
-        </w:rPr>
+        <w:t>unsigned char car_drivemode</w:t>
+        <w:br/>
+        <w:br/>
+        <w:t>The current drive mode, i.e. selected engine profile. This has no common specification, can be stored in vehicle-specific encoding.</w:t>
         <w:br/>
       </w:r>
     </w:p>
@@ -8967,43 +8869,10 @@
         <w:rPr>
           <w:sz w:val="24"/>
         </w:rPr>
-        <w:t xml:space="preserve">unsigned </w:t>
-      </w:r>
-      <w:r>
-        <w:rPr>
-          <w:sz w:val="24"/>
-        </w:rPr>
-        <w:t>int</w:t>
-      </w:r>
-      <w:r>
-        <w:rPr>
-          <w:sz w:val="24"/>
-        </w:rPr>
-        <w:t xml:space="preserve"> car_</w:t>
-      </w:r>
-      <w:r>
-        <w:rPr>
-          <w:sz w:val="24"/>
-        </w:rPr>
-        <w:t>power</w:t>
-      </w:r>
-      <w:r>
-        <w:rPr>
-          <w:sz w:val="24"/>
-        </w:rPr>
-        <w:br/>
-        <w:br/>
-      </w:r>
-      <w:r>
-        <w:rPr>
-          <w:sz w:val="24"/>
-        </w:rPr>
+        <w:t>unsigned int car_power</w:t>
+        <w:br/>
+        <w:br/>
         <w:t>Current power level at the battery, defined in units of 0.1 kW. Use positive figures for discharging, negative for charging.</w:t>
-      </w:r>
-      <w:r>
-        <w:rPr>
-          <w:sz w:val="24"/>
-        </w:rPr>
         <w:br/>
       </w:r>
     </w:p>
@@ -9020,44 +8889,10 @@
         <w:rPr>
           <w:sz w:val="24"/>
         </w:rPr>
-        <w:t>unsigned long car_</w:t>
-      </w:r>
-      <w:r>
-        <w:rPr>
-          <w:sz w:val="24"/>
-        </w:rPr>
-        <w:t>energy_used</w:t>
-      </w:r>
-      <w:r>
-        <w:rPr>
-          <w:sz w:val="24"/>
-        </w:rPr>
-        <w:br/>
-        <w:br/>
-      </w:r>
-      <w:r>
-        <w:rPr>
-          <w:sz w:val="24"/>
-        </w:rPr>
-        <w:t xml:space="preserve">Energy used on the current trip so far, defined </w:t>
-      </w:r>
-      <w:r>
-        <w:rPr>
-          <w:sz w:val="24"/>
-        </w:rPr>
-        <w:t xml:space="preserve">in units of </w:t>
-      </w:r>
-      <w:r>
-        <w:rPr>
-          <w:sz w:val="24"/>
-        </w:rPr>
-        <w:t>1 Wh</w:t>
-      </w:r>
-      <w:r>
-        <w:rPr>
-          <w:sz w:val="24"/>
-        </w:rPr>
-        <w:t>.</w:t>
+        <w:t>unsigned long car_energy_used</w:t>
+        <w:br/>
+        <w:br/>
+        <w:t>Energy used on the current trip so far, defined in units of 1 Wh.</w:t>
         <w:br/>
       </w:r>
     </w:p>
@@ -9074,55 +8909,10 @@
         <w:rPr>
           <w:sz w:val="24"/>
         </w:rPr>
-        <w:t>unsigned long car_</w:t>
-      </w:r>
-      <w:r>
-        <w:rPr>
-          <w:sz w:val="24"/>
-        </w:rPr>
-        <w:t>energy_recd</w:t>
-      </w:r>
-      <w:r>
-        <w:rPr>
-          <w:sz w:val="24"/>
-        </w:rPr>
-        <w:br/>
-        <w:br/>
-      </w:r>
-      <w:r>
-        <w:rPr>
-          <w:sz w:val="24"/>
-        </w:rPr>
-        <w:t xml:space="preserve">Energy recovered on the current trip so far, defined </w:t>
-      </w:r>
-      <w:r>
-        <w:rPr>
-          <w:sz w:val="24"/>
-        </w:rPr>
-        <w:t xml:space="preserve">in units of </w:t>
-      </w:r>
-      <w:r>
-        <w:rPr>
-          <w:sz w:val="24"/>
-        </w:rPr>
-        <w:t>1 Wh</w:t>
-      </w:r>
-      <w:r>
-        <w:rPr>
-          <w:sz w:val="24"/>
-        </w:rPr>
-        <w:t xml:space="preserve">. </w:t>
-      </w:r>
-      <w:r>
-        <w:rPr>
-          <w:sz w:val="24"/>
-        </w:rPr>
-        <w:t>This may be used for charging energy count as well.</w:t>
-      </w:r>
-      <w:r>
-        <w:rPr>
-          <w:sz w:val="24"/>
-        </w:rPr>
+        <w:t>unsigned long car_energy_recd</w:t>
+        <w:br/>
+        <w:br/>
+        <w:t>Energy recovered on the current trip so far, defined in units of 1 Wh. This may be used for charging energy count as well.</w:t>
         <w:br/>
       </w:r>
     </w:p>
@@ -10016,12 +9806,69 @@
           <w:sz w:val="24"/>
         </w:rPr>
       </w:pPr>
+      <w:bookmarkStart w:id="41" w:name="__DdeLink__2005_326895590"/>
+      <w:bookmarkEnd w:id="41"/>
       <w:r>
         <w:rPr/>
         <w:t>unsigned int car_cac100</w:t>
         <w:br/>
         <w:br/>
         <w:t>An indication of battery health, storing the Calculated Amp Hour capacity (or some other suitable metric) of the battery in units of 0.01Amp. For example, a battery with a CAC of 160Ah would be stored as 16000.</w:t>
+        <w:br/>
+      </w:r>
+    </w:p>
+    <w:p>
+      <w:pPr>
+        <w:pStyle w:val="ListParagraph"/>
+        <w:numPr>
+          <w:ilvl w:val="0"/>
+          <w:numId w:val="21"/>
+        </w:numPr>
+        <w:rPr/>
+      </w:pPr>
+      <w:r>
+        <w:rPr/>
+        <w:t xml:space="preserve">unsigned </w:t>
+      </w:r>
+      <w:r>
+        <w:rPr/>
+        <w:t>char</w:t>
+      </w:r>
+      <w:r>
+        <w:rPr/>
+        <w:t xml:space="preserve"> car_</w:t>
+      </w:r>
+      <w:r>
+        <w:rPr/>
+        <w:t>soh</w:t>
+      </w:r>
+      <w:r>
+        <w:rPr/>
+        <w:br/>
+        <w:br/>
+      </w:r>
+      <w:r>
+        <w:rPr/>
+        <w:t>State</w:t>
+      </w:r>
+      <w:r>
+        <w:rPr/>
+        <w:t xml:space="preserve"> of battery health </w:t>
+      </w:r>
+      <w:r>
+        <w:rPr/>
+        <w:t>in percent (0-100)</w:t>
+      </w:r>
+      <w:r>
+        <w:rPr/>
+        <w:t xml:space="preserve">. </w:t>
+      </w:r>
+      <w:r>
+        <w:rPr/>
+        <w:t>This can be calculated from the cac100 (or vice versa) or read from the battery management system. The BMS may have another concept of "battery health" than just capacity.</w:t>
+      </w:r>
+      <w:r>
+        <w:rPr/>
         <w:br/>
       </w:r>
     </w:p>
@@ -10240,8 +10087,8 @@
           <w:lang w:eastAsia="ar-SA"/>
         </w:rPr>
       </w:pPr>
-      <w:bookmarkStart w:id="41" w:name="_Toc238308729"/>
-      <w:bookmarkEnd w:id="41"/>
+      <w:bookmarkStart w:id="42" w:name="_Toc238308729"/>
+      <w:bookmarkEnd w:id="42"/>
       <w:r>
         <w:rPr/>
         <w:t>Vehicle Module Development Checklists</w:t>
@@ -10261,12 +10108,12 @@
         <w:pStyle w:val="Berschrift2"/>
         <w:rPr/>
       </w:pPr>
-      <w:bookmarkStart w:id="42" w:name="_Toc238308730"/>
+      <w:bookmarkStart w:id="43" w:name="_Toc238308730"/>
       <w:r>
         <w:rPr/>
         <w:t>Development Checklists</w:t>
       </w:r>
-      <w:bookmarkEnd w:id="42"/>
+      <w:bookmarkEnd w:id="43"/>
       <w:r>
         <w:rPr/>
         <w:br/>
@@ -10296,18 +10143,18 @@
         <w:tblStyle w:val="MediumGrid3"/>
         <w:tblW w:w="8856" w:type="dxa"/>
         <w:jc w:val="left"/>
-        <w:tblInd w:w="-10" w:type="dxa"/>
+        <w:tblInd w:w="-20" w:type="dxa"/>
         <w:tblCellMar>
           <w:top w:w="0" w:type="dxa"/>
-          <w:left w:w="97" w:type="dxa"/>
+          <w:left w:w="87" w:type="dxa"/>
           <w:bottom w:w="0" w:type="dxa"/>
           <w:right w:w="108" w:type="dxa"/>
         </w:tblCellMar>
       </w:tblPr>
       <w:tblGrid>
         <w:gridCol w:w="2515"/>
-        <w:gridCol w:w="2835"/>
-        <w:gridCol w:w="3506"/>
+        <w:gridCol w:w="2834"/>
+        <w:gridCol w:w="3507"/>
       </w:tblGrid>
       <w:tr>
         <w:trPr>
@@ -10322,7 +10169,7 @@
             </w:tcBorders>
             <w:shd w:color="auto" w:fill="000000" w:themeFill="text1" w:val="clear"/>
             <w:tcMar>
-              <w:left w:w="97" w:type="dxa"/>
+              <w:left w:w="87" w:type="dxa"/>
             </w:tcMar>
           </w:tcPr>
           <w:p>
@@ -10347,14 +10194,14 @@
         </w:tc>
         <w:tc>
           <w:tcPr>
-            <w:tcW w:w="2835" w:type="dxa"/>
+            <w:tcW w:w="2834" w:type="dxa"/>
             <w:tcBorders>
               <w:bottom w:val="single" w:sz="6" w:space="0" w:color="FFFFFF"/>
               <w:insideH w:val="single" w:sz="6" w:space="0" w:color="FFFFFF"/>
             </w:tcBorders>
             <w:shd w:color="auto" w:fill="000000" w:themeFill="text1" w:val="clear"/>
             <w:tcMar>
-              <w:left w:w="97" w:type="dxa"/>
+              <w:left w:w="87" w:type="dxa"/>
             </w:tcMar>
           </w:tcPr>
           <w:p>
@@ -10379,14 +10226,14 @@
         </w:tc>
         <w:tc>
           <w:tcPr>
-            <w:tcW w:w="3506" w:type="dxa"/>
+            <w:tcW w:w="3507" w:type="dxa"/>
             <w:tcBorders>
               <w:bottom w:val="single" w:sz="6" w:space="0" w:color="FFFFFF"/>
               <w:insideH w:val="single" w:sz="6" w:space="0" w:color="FFFFFF"/>
             </w:tcBorders>
             <w:shd w:color="auto" w:fill="000000" w:themeFill="text1" w:val="clear"/>
             <w:tcMar>
-              <w:left w:w="97" w:type="dxa"/>
+              <w:left w:w="87" w:type="dxa"/>
             </w:tcMar>
           </w:tcPr>
           <w:p>
@@ -10425,7 +10272,7 @@
             </w:tcBorders>
             <w:shd w:fill="auto" w:val="clear"/>
             <w:tcMar>
-              <w:left w:w="97" w:type="dxa"/>
+              <w:left w:w="87" w:type="dxa"/>
             </w:tcMar>
           </w:tcPr>
           <w:p>
@@ -10491,7 +10338,7 @@
             </w:tcBorders>
             <w:shd w:fill="auto" w:val="clear"/>
             <w:tcMar>
-              <w:left w:w="97" w:type="dxa"/>
+              <w:left w:w="87" w:type="dxa"/>
             </w:tcMar>
           </w:tcPr>
           <w:p>
@@ -10517,7 +10364,7 @@
         </w:tc>
         <w:tc>
           <w:tcPr>
-            <w:tcW w:w="2835" w:type="dxa"/>
+            <w:tcW w:w="2834" w:type="dxa"/>
             <w:tcBorders>
               <w:top w:val="single" w:sz="4" w:space="0" w:color="00000A"/>
               <w:left w:val="single" w:sz="6" w:space="0" w:color="FFFFFF"/>
@@ -10528,7 +10375,7 @@
             </w:tcBorders>
             <w:shd w:fill="auto" w:val="clear"/>
             <w:tcMar>
-              <w:left w:w="101" w:type="dxa"/>
+              <w:left w:w="93" w:type="dxa"/>
             </w:tcMar>
           </w:tcPr>
           <w:p>
@@ -10550,7 +10397,7 @@
         </w:tc>
         <w:tc>
           <w:tcPr>
-            <w:tcW w:w="3506" w:type="dxa"/>
+            <w:tcW w:w="3507" w:type="dxa"/>
             <w:tcBorders>
               <w:top w:val="single" w:sz="4" w:space="0" w:color="00000A"/>
               <w:left w:val="single" w:sz="6" w:space="0" w:color="FFFFFF"/>
@@ -10559,7 +10406,7 @@
             </w:tcBorders>
             <w:shd w:fill="auto" w:val="clear"/>
             <w:tcMar>
-              <w:left w:w="101" w:type="dxa"/>
+              <w:left w:w="93" w:type="dxa"/>
             </w:tcMar>
           </w:tcPr>
           <w:p>
@@ -10593,7 +10440,7 @@
             </w:tcBorders>
             <w:shd w:fill="auto" w:val="clear"/>
             <w:tcMar>
-              <w:left w:w="97" w:type="dxa"/>
+              <w:left w:w="87" w:type="dxa"/>
             </w:tcMar>
           </w:tcPr>
           <w:p>
@@ -10619,7 +10466,7 @@
         </w:tc>
         <w:tc>
           <w:tcPr>
-            <w:tcW w:w="2835" w:type="dxa"/>
+            <w:tcW w:w="2834" w:type="dxa"/>
             <w:tcBorders>
               <w:top w:val="single" w:sz="6" w:space="0" w:color="FFFFFF"/>
               <w:left w:val="single" w:sz="6" w:space="0" w:color="FFFFFF"/>
@@ -10630,7 +10477,7 @@
             </w:tcBorders>
             <w:shd w:fill="auto" w:val="clear"/>
             <w:tcMar>
-              <w:left w:w="101" w:type="dxa"/>
+              <w:left w:w="93" w:type="dxa"/>
             </w:tcMar>
           </w:tcPr>
           <w:p>
@@ -10652,7 +10499,7 @@
         </w:tc>
         <w:tc>
           <w:tcPr>
-            <w:tcW w:w="3506" w:type="dxa"/>
+            <w:tcW w:w="3507" w:type="dxa"/>
             <w:tcBorders>
               <w:top w:val="single" w:sz="6" w:space="0" w:color="FFFFFF"/>
               <w:left w:val="single" w:sz="6" w:space="0" w:color="FFFFFF"/>
@@ -10661,7 +10508,7 @@
             </w:tcBorders>
             <w:shd w:fill="auto" w:val="clear"/>
             <w:tcMar>
-              <w:left w:w="101" w:type="dxa"/>
+              <w:left w:w="93" w:type="dxa"/>
             </w:tcMar>
           </w:tcPr>
           <w:p>
@@ -10696,18 +10543,18 @@
         <w:tblStyle w:val="MediumGrid3"/>
         <w:tblW w:w="8856" w:type="dxa"/>
         <w:jc w:val="left"/>
-        <w:tblInd w:w="-10" w:type="dxa"/>
+        <w:tblInd w:w="-20" w:type="dxa"/>
         <w:tblCellMar>
           <w:top w:w="0" w:type="dxa"/>
-          <w:left w:w="97" w:type="dxa"/>
+          <w:left w:w="87" w:type="dxa"/>
           <w:bottom w:w="0" w:type="dxa"/>
           <w:right w:w="108" w:type="dxa"/>
         </w:tblCellMar>
       </w:tblPr>
       <w:tblGrid>
         <w:gridCol w:w="2515"/>
-        <w:gridCol w:w="2835"/>
-        <w:gridCol w:w="3506"/>
+        <w:gridCol w:w="2834"/>
+        <w:gridCol w:w="3507"/>
       </w:tblGrid>
       <w:tr>
         <w:trPr>
@@ -10722,7 +10569,7 @@
             </w:tcBorders>
             <w:shd w:color="auto" w:fill="000000" w:themeFill="text1" w:val="clear"/>
             <w:tcMar>
-              <w:left w:w="97" w:type="dxa"/>
+              <w:left w:w="87" w:type="dxa"/>
             </w:tcMar>
           </w:tcPr>
           <w:p>
@@ -10747,14 +10594,14 @@
         </w:tc>
         <w:tc>
           <w:tcPr>
-            <w:tcW w:w="2835" w:type="dxa"/>
+            <w:tcW w:w="2834" w:type="dxa"/>
             <w:tcBorders>
               <w:bottom w:val="single" w:sz="6" w:space="0" w:color="FFFFFF"/>
               <w:insideH w:val="single" w:sz="6" w:space="0" w:color="FFFFFF"/>
             </w:tcBorders>
             <w:shd w:color="auto" w:fill="000000" w:themeFill="text1" w:val="clear"/>
             <w:tcMar>
-              <w:left w:w="97" w:type="dxa"/>
+              <w:left w:w="87" w:type="dxa"/>
             </w:tcMar>
           </w:tcPr>
           <w:p>
@@ -10779,14 +10626,14 @@
         </w:tc>
         <w:tc>
           <w:tcPr>
-            <w:tcW w:w="3506" w:type="dxa"/>
+            <w:tcW w:w="3507" w:type="dxa"/>
             <w:tcBorders>
               <w:bottom w:val="single" w:sz="6" w:space="0" w:color="FFFFFF"/>
               <w:insideH w:val="single" w:sz="6" w:space="0" w:color="FFFFFF"/>
             </w:tcBorders>
             <w:shd w:color="auto" w:fill="000000" w:themeFill="text1" w:val="clear"/>
             <w:tcMar>
-              <w:left w:w="97" w:type="dxa"/>
+              <w:left w:w="87" w:type="dxa"/>
             </w:tcMar>
           </w:tcPr>
           <w:p>
@@ -10825,7 +10672,7 @@
             </w:tcBorders>
             <w:shd w:fill="auto" w:val="clear"/>
             <w:tcMar>
-              <w:left w:w="97" w:type="dxa"/>
+              <w:left w:w="87" w:type="dxa"/>
             </w:tcMar>
           </w:tcPr>
           <w:p>
@@ -10889,7 +10736,7 @@
             </w:tcBorders>
             <w:shd w:fill="auto" w:val="clear"/>
             <w:tcMar>
-              <w:left w:w="97" w:type="dxa"/>
+              <w:left w:w="87" w:type="dxa"/>
             </w:tcMar>
           </w:tcPr>
           <w:p>
@@ -10915,7 +10762,7 @@
         </w:tc>
         <w:tc>
           <w:tcPr>
-            <w:tcW w:w="2835" w:type="dxa"/>
+            <w:tcW w:w="2834" w:type="dxa"/>
             <w:tcBorders>
               <w:top w:val="single" w:sz="4" w:space="0" w:color="00000A"/>
               <w:left w:val="single" w:sz="6" w:space="0" w:color="FFFFFF"/>
@@ -10926,7 +10773,7 @@
             </w:tcBorders>
             <w:shd w:fill="auto" w:val="clear"/>
             <w:tcMar>
-              <w:left w:w="101" w:type="dxa"/>
+              <w:left w:w="93" w:type="dxa"/>
             </w:tcMar>
           </w:tcPr>
           <w:p>
@@ -10948,7 +10795,7 @@
         </w:tc>
         <w:tc>
           <w:tcPr>
-            <w:tcW w:w="3506" w:type="dxa"/>
+            <w:tcW w:w="3507" w:type="dxa"/>
             <w:tcBorders>
               <w:top w:val="single" w:sz="4" w:space="0" w:color="00000A"/>
               <w:left w:val="single" w:sz="6" w:space="0" w:color="FFFFFF"/>
@@ -10957,7 +10804,7 @@
             </w:tcBorders>
             <w:shd w:fill="auto" w:val="clear"/>
             <w:tcMar>
-              <w:left w:w="101" w:type="dxa"/>
+              <w:left w:w="93" w:type="dxa"/>
             </w:tcMar>
           </w:tcPr>
           <w:p>
@@ -10991,7 +10838,7 @@
             </w:tcBorders>
             <w:shd w:fill="auto" w:val="clear"/>
             <w:tcMar>
-              <w:left w:w="97" w:type="dxa"/>
+              <w:left w:w="87" w:type="dxa"/>
             </w:tcMar>
           </w:tcPr>
           <w:p>
@@ -11017,7 +10864,7 @@
         </w:tc>
         <w:tc>
           <w:tcPr>
-            <w:tcW w:w="2835" w:type="dxa"/>
+            <w:tcW w:w="2834" w:type="dxa"/>
             <w:tcBorders>
               <w:top w:val="single" w:sz="6" w:space="0" w:color="FFFFFF"/>
               <w:left w:val="single" w:sz="6" w:space="0" w:color="FFFFFF"/>
@@ -11028,7 +10875,7 @@
             </w:tcBorders>
             <w:shd w:fill="auto" w:val="clear"/>
             <w:tcMar>
-              <w:left w:w="101" w:type="dxa"/>
+              <w:left w:w="93" w:type="dxa"/>
             </w:tcMar>
           </w:tcPr>
           <w:p>
@@ -11050,7 +10897,7 @@
         </w:tc>
         <w:tc>
           <w:tcPr>
-            <w:tcW w:w="3506" w:type="dxa"/>
+            <w:tcW w:w="3507" w:type="dxa"/>
             <w:tcBorders>
               <w:top w:val="single" w:sz="6" w:space="0" w:color="FFFFFF"/>
               <w:left w:val="single" w:sz="6" w:space="0" w:color="FFFFFF"/>
@@ -11059,7 +10906,7 @@
             </w:tcBorders>
             <w:shd w:fill="auto" w:val="clear"/>
             <w:tcMar>
-              <w:left w:w="101" w:type="dxa"/>
+              <w:left w:w="93" w:type="dxa"/>
             </w:tcMar>
           </w:tcPr>
           <w:p>
@@ -11093,7 +10940,7 @@
             </w:tcBorders>
             <w:shd w:fill="auto" w:val="clear"/>
             <w:tcMar>
-              <w:left w:w="97" w:type="dxa"/>
+              <w:left w:w="87" w:type="dxa"/>
             </w:tcMar>
           </w:tcPr>
           <w:p>
@@ -11119,7 +10966,7 @@
         </w:tc>
         <w:tc>
           <w:tcPr>
-            <w:tcW w:w="2835" w:type="dxa"/>
+            <w:tcW w:w="2834" w:type="dxa"/>
             <w:tcBorders>
               <w:top w:val="single" w:sz="6" w:space="0" w:color="FFFFFF"/>
               <w:left w:val="single" w:sz="6" w:space="0" w:color="FFFFFF"/>
@@ -11130,7 +10977,7 @@
             </w:tcBorders>
             <w:shd w:fill="auto" w:val="clear"/>
             <w:tcMar>
-              <w:left w:w="101" w:type="dxa"/>
+              <w:left w:w="93" w:type="dxa"/>
             </w:tcMar>
           </w:tcPr>
           <w:p>
@@ -11152,7 +10999,7 @@
         </w:tc>
         <w:tc>
           <w:tcPr>
-            <w:tcW w:w="3506" w:type="dxa"/>
+            <w:tcW w:w="3507" w:type="dxa"/>
             <w:tcBorders>
               <w:top w:val="single" w:sz="6" w:space="0" w:color="FFFFFF"/>
               <w:left w:val="single" w:sz="6" w:space="0" w:color="FFFFFF"/>
@@ -11161,7 +11008,7 @@
             </w:tcBorders>
             <w:shd w:fill="auto" w:val="clear"/>
             <w:tcMar>
-              <w:left w:w="101" w:type="dxa"/>
+              <w:left w:w="93" w:type="dxa"/>
             </w:tcMar>
           </w:tcPr>
           <w:p>
@@ -11195,7 +11042,7 @@
             </w:tcBorders>
             <w:shd w:fill="auto" w:val="clear"/>
             <w:tcMar>
-              <w:left w:w="97" w:type="dxa"/>
+              <w:left w:w="87" w:type="dxa"/>
             </w:tcMar>
           </w:tcPr>
           <w:p>
@@ -11221,7 +11068,7 @@
         </w:tc>
         <w:tc>
           <w:tcPr>
-            <w:tcW w:w="2835" w:type="dxa"/>
+            <w:tcW w:w="2834" w:type="dxa"/>
             <w:tcBorders>
               <w:top w:val="single" w:sz="6" w:space="0" w:color="FFFFFF"/>
               <w:left w:val="single" w:sz="6" w:space="0" w:color="FFFFFF"/>
@@ -11232,7 +11079,7 @@
             </w:tcBorders>
             <w:shd w:fill="auto" w:val="clear"/>
             <w:tcMar>
-              <w:left w:w="101" w:type="dxa"/>
+              <w:left w:w="93" w:type="dxa"/>
             </w:tcMar>
           </w:tcPr>
           <w:p>
@@ -11254,7 +11101,7 @@
         </w:tc>
         <w:tc>
           <w:tcPr>
-            <w:tcW w:w="3506" w:type="dxa"/>
+            <w:tcW w:w="3507" w:type="dxa"/>
             <w:tcBorders>
               <w:top w:val="single" w:sz="6" w:space="0" w:color="FFFFFF"/>
               <w:left w:val="single" w:sz="6" w:space="0" w:color="FFFFFF"/>
@@ -11263,7 +11110,7 @@
             </w:tcBorders>
             <w:shd w:fill="auto" w:val="clear"/>
             <w:tcMar>
-              <w:left w:w="101" w:type="dxa"/>
+              <w:left w:w="93" w:type="dxa"/>
             </w:tcMar>
           </w:tcPr>
           <w:p>
@@ -11297,7 +11144,7 @@
             </w:tcBorders>
             <w:shd w:fill="auto" w:val="clear"/>
             <w:tcMar>
-              <w:left w:w="97" w:type="dxa"/>
+              <w:left w:w="87" w:type="dxa"/>
             </w:tcMar>
           </w:tcPr>
           <w:p>
@@ -11323,7 +11170,7 @@
         </w:tc>
         <w:tc>
           <w:tcPr>
-            <w:tcW w:w="2835" w:type="dxa"/>
+            <w:tcW w:w="2834" w:type="dxa"/>
             <w:tcBorders>
               <w:top w:val="single" w:sz="6" w:space="0" w:color="FFFFFF"/>
               <w:left w:val="single" w:sz="6" w:space="0" w:color="FFFFFF"/>
@@ -11334,7 +11181,7 @@
             </w:tcBorders>
             <w:shd w:fill="auto" w:val="clear"/>
             <w:tcMar>
-              <w:left w:w="101" w:type="dxa"/>
+              <w:left w:w="93" w:type="dxa"/>
             </w:tcMar>
           </w:tcPr>
           <w:p>
@@ -11356,7 +11203,7 @@
         </w:tc>
         <w:tc>
           <w:tcPr>
-            <w:tcW w:w="3506" w:type="dxa"/>
+            <w:tcW w:w="3507" w:type="dxa"/>
             <w:tcBorders>
               <w:top w:val="single" w:sz="6" w:space="0" w:color="FFFFFF"/>
               <w:left w:val="single" w:sz="6" w:space="0" w:color="FFFFFF"/>
@@ -11365,7 +11212,7 @@
             </w:tcBorders>
             <w:shd w:fill="auto" w:val="clear"/>
             <w:tcMar>
-              <w:left w:w="101" w:type="dxa"/>
+              <w:left w:w="93" w:type="dxa"/>
             </w:tcMar>
           </w:tcPr>
           <w:p>
@@ -11399,7 +11246,7 @@
             </w:tcBorders>
             <w:shd w:fill="auto" w:val="clear"/>
             <w:tcMar>
-              <w:left w:w="97" w:type="dxa"/>
+              <w:left w:w="87" w:type="dxa"/>
             </w:tcMar>
           </w:tcPr>
           <w:p>
@@ -11425,7 +11272,7 @@
         </w:tc>
         <w:tc>
           <w:tcPr>
-            <w:tcW w:w="2835" w:type="dxa"/>
+            <w:tcW w:w="2834" w:type="dxa"/>
             <w:tcBorders>
               <w:top w:val="single" w:sz="6" w:space="0" w:color="FFFFFF"/>
               <w:left w:val="single" w:sz="6" w:space="0" w:color="FFFFFF"/>
@@ -11436,7 +11283,7 @@
             </w:tcBorders>
             <w:shd w:fill="auto" w:val="clear"/>
             <w:tcMar>
-              <w:left w:w="101" w:type="dxa"/>
+              <w:left w:w="93" w:type="dxa"/>
             </w:tcMar>
           </w:tcPr>
           <w:p>
@@ -11458,7 +11305,7 @@
         </w:tc>
         <w:tc>
           <w:tcPr>
-            <w:tcW w:w="3506" w:type="dxa"/>
+            <w:tcW w:w="3507" w:type="dxa"/>
             <w:tcBorders>
               <w:top w:val="single" w:sz="6" w:space="0" w:color="FFFFFF"/>
               <w:left w:val="single" w:sz="6" w:space="0" w:color="FFFFFF"/>
@@ -11467,7 +11314,7 @@
             </w:tcBorders>
             <w:shd w:fill="auto" w:val="clear"/>
             <w:tcMar>
-              <w:left w:w="101" w:type="dxa"/>
+              <w:left w:w="93" w:type="dxa"/>
             </w:tcMar>
           </w:tcPr>
           <w:p>
@@ -11501,7 +11348,7 @@
             </w:tcBorders>
             <w:shd w:fill="auto" w:val="clear"/>
             <w:tcMar>
-              <w:left w:w="97" w:type="dxa"/>
+              <w:left w:w="87" w:type="dxa"/>
             </w:tcMar>
           </w:tcPr>
           <w:p>
@@ -11527,7 +11374,7 @@
         </w:tc>
         <w:tc>
           <w:tcPr>
-            <w:tcW w:w="2835" w:type="dxa"/>
+            <w:tcW w:w="2834" w:type="dxa"/>
             <w:tcBorders>
               <w:top w:val="single" w:sz="6" w:space="0" w:color="FFFFFF"/>
               <w:left w:val="single" w:sz="6" w:space="0" w:color="FFFFFF"/>
@@ -11538,7 +11385,7 @@
             </w:tcBorders>
             <w:shd w:fill="auto" w:val="clear"/>
             <w:tcMar>
-              <w:left w:w="101" w:type="dxa"/>
+              <w:left w:w="93" w:type="dxa"/>
             </w:tcMar>
           </w:tcPr>
           <w:p>
@@ -11560,7 +11407,7 @@
         </w:tc>
         <w:tc>
           <w:tcPr>
-            <w:tcW w:w="3506" w:type="dxa"/>
+            <w:tcW w:w="3507" w:type="dxa"/>
             <w:tcBorders>
               <w:top w:val="single" w:sz="6" w:space="0" w:color="FFFFFF"/>
               <w:left w:val="single" w:sz="6" w:space="0" w:color="FFFFFF"/>
@@ -11569,7 +11416,7 @@
             </w:tcBorders>
             <w:shd w:fill="auto" w:val="clear"/>
             <w:tcMar>
-              <w:left w:w="101" w:type="dxa"/>
+              <w:left w:w="93" w:type="dxa"/>
             </w:tcMar>
           </w:tcPr>
           <w:p>
@@ -11604,18 +11451,18 @@
         <w:tblStyle w:val="MediumGrid3"/>
         <w:tblW w:w="8856" w:type="dxa"/>
         <w:jc w:val="left"/>
-        <w:tblInd w:w="-10" w:type="dxa"/>
+        <w:tblInd w:w="-20" w:type="dxa"/>
         <w:tblCellMar>
           <w:top w:w="0" w:type="dxa"/>
-          <w:left w:w="97" w:type="dxa"/>
+          <w:left w:w="87" w:type="dxa"/>
           <w:bottom w:w="0" w:type="dxa"/>
           <w:right w:w="108" w:type="dxa"/>
         </w:tblCellMar>
       </w:tblPr>
       <w:tblGrid>
         <w:gridCol w:w="2515"/>
-        <w:gridCol w:w="2835"/>
-        <w:gridCol w:w="3506"/>
+        <w:gridCol w:w="2834"/>
+        <w:gridCol w:w="3507"/>
       </w:tblGrid>
       <w:tr>
         <w:trPr>
@@ -11630,7 +11477,7 @@
             </w:tcBorders>
             <w:shd w:color="auto" w:fill="000000" w:themeFill="text1" w:val="clear"/>
             <w:tcMar>
-              <w:left w:w="97" w:type="dxa"/>
+              <w:left w:w="87" w:type="dxa"/>
             </w:tcMar>
           </w:tcPr>
           <w:p>
@@ -11655,14 +11502,14 @@
         </w:tc>
         <w:tc>
           <w:tcPr>
-            <w:tcW w:w="2835" w:type="dxa"/>
+            <w:tcW w:w="2834" w:type="dxa"/>
             <w:tcBorders>
               <w:bottom w:val="single" w:sz="6" w:space="0" w:color="FFFFFF"/>
               <w:insideH w:val="single" w:sz="6" w:space="0" w:color="FFFFFF"/>
             </w:tcBorders>
             <w:shd w:color="auto" w:fill="000000" w:themeFill="text1" w:val="clear"/>
             <w:tcMar>
-              <w:left w:w="97" w:type="dxa"/>
+              <w:left w:w="87" w:type="dxa"/>
             </w:tcMar>
           </w:tcPr>
           <w:p>
@@ -11687,14 +11534,14 @@
         </w:tc>
         <w:tc>
           <w:tcPr>
-            <w:tcW w:w="3506" w:type="dxa"/>
+            <w:tcW w:w="3507" w:type="dxa"/>
             <w:tcBorders>
               <w:bottom w:val="single" w:sz="6" w:space="0" w:color="FFFFFF"/>
               <w:insideH w:val="single" w:sz="6" w:space="0" w:color="FFFFFF"/>
             </w:tcBorders>
             <w:shd w:color="auto" w:fill="000000" w:themeFill="text1" w:val="clear"/>
             <w:tcMar>
-              <w:left w:w="97" w:type="dxa"/>
+              <w:left w:w="87" w:type="dxa"/>
             </w:tcMar>
           </w:tcPr>
           <w:p>
@@ -11733,7 +11580,7 @@
             </w:tcBorders>
             <w:shd w:fill="auto" w:val="clear"/>
             <w:tcMar>
-              <w:left w:w="97" w:type="dxa"/>
+              <w:left w:w="87" w:type="dxa"/>
             </w:tcMar>
           </w:tcPr>
           <w:p>
@@ -11797,7 +11644,7 @@
             </w:tcBorders>
             <w:shd w:fill="auto" w:val="clear"/>
             <w:tcMar>
-              <w:left w:w="97" w:type="dxa"/>
+              <w:left w:w="87" w:type="dxa"/>
             </w:tcMar>
           </w:tcPr>
           <w:p>
@@ -11823,7 +11670,7 @@
         </w:tc>
         <w:tc>
           <w:tcPr>
-            <w:tcW w:w="2835" w:type="dxa"/>
+            <w:tcW w:w="2834" w:type="dxa"/>
             <w:tcBorders>
               <w:top w:val="single" w:sz="4" w:space="0" w:color="00000A"/>
               <w:left w:val="single" w:sz="6" w:space="0" w:color="FFFFFF"/>
@@ -11834,7 +11681,7 @@
             </w:tcBorders>
             <w:shd w:fill="auto" w:val="clear"/>
             <w:tcMar>
-              <w:left w:w="101" w:type="dxa"/>
+              <w:left w:w="93" w:type="dxa"/>
             </w:tcMar>
           </w:tcPr>
           <w:p>
@@ -11856,7 +11703,7 @@
         </w:tc>
         <w:tc>
           <w:tcPr>
-            <w:tcW w:w="3506" w:type="dxa"/>
+            <w:tcW w:w="3507" w:type="dxa"/>
             <w:tcBorders>
               <w:top w:val="single" w:sz="4" w:space="0" w:color="00000A"/>
               <w:left w:val="single" w:sz="6" w:space="0" w:color="FFFFFF"/>
@@ -11865,7 +11712,7 @@
             </w:tcBorders>
             <w:shd w:fill="auto" w:val="clear"/>
             <w:tcMar>
-              <w:left w:w="101" w:type="dxa"/>
+              <w:left w:w="93" w:type="dxa"/>
             </w:tcMar>
           </w:tcPr>
           <w:p>
@@ -11899,7 +11746,7 @@
             </w:tcBorders>
             <w:shd w:fill="auto" w:val="clear"/>
             <w:tcMar>
-              <w:left w:w="97" w:type="dxa"/>
+              <w:left w:w="87" w:type="dxa"/>
             </w:tcMar>
           </w:tcPr>
           <w:p>
@@ -11925,7 +11772,7 @@
         </w:tc>
         <w:tc>
           <w:tcPr>
-            <w:tcW w:w="2835" w:type="dxa"/>
+            <w:tcW w:w="2834" w:type="dxa"/>
             <w:tcBorders>
               <w:top w:val="single" w:sz="6" w:space="0" w:color="FFFFFF"/>
               <w:left w:val="single" w:sz="6" w:space="0" w:color="FFFFFF"/>
@@ -11936,7 +11783,7 @@
             </w:tcBorders>
             <w:shd w:fill="auto" w:val="clear"/>
             <w:tcMar>
-              <w:left w:w="101" w:type="dxa"/>
+              <w:left w:w="93" w:type="dxa"/>
             </w:tcMar>
           </w:tcPr>
           <w:p>
@@ -11958,7 +11805,7 @@
         </w:tc>
         <w:tc>
           <w:tcPr>
-            <w:tcW w:w="3506" w:type="dxa"/>
+            <w:tcW w:w="3507" w:type="dxa"/>
             <w:tcBorders>
               <w:top w:val="single" w:sz="6" w:space="0" w:color="FFFFFF"/>
               <w:left w:val="single" w:sz="6" w:space="0" w:color="FFFFFF"/>
@@ -11967,7 +11814,7 @@
             </w:tcBorders>
             <w:shd w:fill="auto" w:val="clear"/>
             <w:tcMar>
-              <w:left w:w="101" w:type="dxa"/>
+              <w:left w:w="93" w:type="dxa"/>
             </w:tcMar>
           </w:tcPr>
           <w:p>
@@ -12001,7 +11848,7 @@
             </w:tcBorders>
             <w:shd w:fill="auto" w:val="clear"/>
             <w:tcMar>
-              <w:left w:w="97" w:type="dxa"/>
+              <w:left w:w="87" w:type="dxa"/>
             </w:tcMar>
           </w:tcPr>
           <w:p>
@@ -12027,7 +11874,7 @@
         </w:tc>
         <w:tc>
           <w:tcPr>
-            <w:tcW w:w="2835" w:type="dxa"/>
+            <w:tcW w:w="2834" w:type="dxa"/>
             <w:tcBorders>
               <w:top w:val="single" w:sz="6" w:space="0" w:color="FFFFFF"/>
               <w:left w:val="single" w:sz="6" w:space="0" w:color="FFFFFF"/>
@@ -12038,7 +11885,7 @@
             </w:tcBorders>
             <w:shd w:fill="auto" w:val="clear"/>
             <w:tcMar>
-              <w:left w:w="101" w:type="dxa"/>
+              <w:left w:w="93" w:type="dxa"/>
             </w:tcMar>
           </w:tcPr>
           <w:p>
@@ -12060,7 +11907,7 @@
         </w:tc>
         <w:tc>
           <w:tcPr>
-            <w:tcW w:w="3506" w:type="dxa"/>
+            <w:tcW w:w="3507" w:type="dxa"/>
             <w:tcBorders>
               <w:top w:val="single" w:sz="6" w:space="0" w:color="FFFFFF"/>
               <w:left w:val="single" w:sz="6" w:space="0" w:color="FFFFFF"/>
@@ -12069,7 +11916,7 @@
             </w:tcBorders>
             <w:shd w:fill="auto" w:val="clear"/>
             <w:tcMar>
-              <w:left w:w="101" w:type="dxa"/>
+              <w:left w:w="93" w:type="dxa"/>
             </w:tcMar>
           </w:tcPr>
           <w:p>
@@ -12101,7 +11948,7 @@
             </w:tcBorders>
             <w:shd w:fill="auto" w:val="clear"/>
             <w:tcMar>
-              <w:left w:w="97" w:type="dxa"/>
+              <w:left w:w="87" w:type="dxa"/>
             </w:tcMar>
           </w:tcPr>
           <w:p>
@@ -12127,7 +11974,7 @@
         </w:tc>
         <w:tc>
           <w:tcPr>
-            <w:tcW w:w="2835" w:type="dxa"/>
+            <w:tcW w:w="2834" w:type="dxa"/>
             <w:tcBorders>
               <w:top w:val="single" w:sz="6" w:space="0" w:color="FFFFFF"/>
               <w:left w:val="single" w:sz="6" w:space="0" w:color="FFFFFF"/>
@@ -12136,7 +11983,7 @@
             </w:tcBorders>
             <w:shd w:fill="auto" w:val="clear"/>
             <w:tcMar>
-              <w:left w:w="101" w:type="dxa"/>
+              <w:left w:w="93" w:type="dxa"/>
             </w:tcMar>
           </w:tcPr>
           <w:p>
@@ -12158,14 +12005,14 @@
         </w:tc>
         <w:tc>
           <w:tcPr>
-            <w:tcW w:w="3506" w:type="dxa"/>
+            <w:tcW w:w="3507" w:type="dxa"/>
             <w:tcBorders>
               <w:top w:val="single" w:sz="6" w:space="0" w:color="FFFFFF"/>
               <w:left w:val="single" w:sz="6" w:space="0" w:color="FFFFFF"/>
             </w:tcBorders>
             <w:shd w:fill="auto" w:val="clear"/>
             <w:tcMar>
-              <w:left w:w="101" w:type="dxa"/>
+              <w:left w:w="93" w:type="dxa"/>
             </w:tcMar>
           </w:tcPr>
           <w:p>
@@ -12200,18 +12047,18 @@
         <w:tblStyle w:val="MediumGrid3"/>
         <w:tblW w:w="8856" w:type="dxa"/>
         <w:jc w:val="left"/>
-        <w:tblInd w:w="-10" w:type="dxa"/>
+        <w:tblInd w:w="-20" w:type="dxa"/>
         <w:tblCellMar>
           <w:top w:w="0" w:type="dxa"/>
-          <w:left w:w="97" w:type="dxa"/>
+          <w:left w:w="87" w:type="dxa"/>
           <w:bottom w:w="0" w:type="dxa"/>
           <w:right w:w="108" w:type="dxa"/>
         </w:tblCellMar>
       </w:tblPr>
       <w:tblGrid>
         <w:gridCol w:w="2515"/>
-        <w:gridCol w:w="2835"/>
-        <w:gridCol w:w="3506"/>
+        <w:gridCol w:w="2834"/>
+        <w:gridCol w:w="3507"/>
       </w:tblGrid>
       <w:tr>
         <w:trPr>
@@ -12226,7 +12073,7 @@
             </w:tcBorders>
             <w:shd w:color="auto" w:fill="000000" w:themeFill="text1" w:val="clear"/>
             <w:tcMar>
-              <w:left w:w="97" w:type="dxa"/>
+              <w:left w:w="87" w:type="dxa"/>
             </w:tcMar>
           </w:tcPr>
           <w:p>
@@ -12251,14 +12098,14 @@
         </w:tc>
         <w:tc>
           <w:tcPr>
-            <w:tcW w:w="2835" w:type="dxa"/>
+            <w:tcW w:w="2834" w:type="dxa"/>
             <w:tcBorders>
               <w:bottom w:val="nil"/>
               <w:insideH w:val="nil"/>
             </w:tcBorders>
             <w:shd w:color="auto" w:fill="000000" w:themeFill="text1" w:val="clear"/>
             <w:tcMar>
-              <w:left w:w="97" w:type="dxa"/>
+              <w:left w:w="87" w:type="dxa"/>
             </w:tcMar>
           </w:tcPr>
           <w:p>
@@ -12283,14 +12130,14 @@
         </w:tc>
         <w:tc>
           <w:tcPr>
-            <w:tcW w:w="3506" w:type="dxa"/>
+            <w:tcW w:w="3507" w:type="dxa"/>
             <w:tcBorders>
               <w:bottom w:val="nil"/>
               <w:insideH w:val="nil"/>
             </w:tcBorders>
             <w:shd w:color="auto" w:fill="000000" w:themeFill="text1" w:val="clear"/>
             <w:tcMar>
-              <w:left w:w="97" w:type="dxa"/>
+              <w:left w:w="87" w:type="dxa"/>
             </w:tcMar>
           </w:tcPr>
           <w:p>
@@ -12329,7 +12176,7 @@
             </w:tcBorders>
             <w:shd w:fill="auto" w:val="clear"/>
             <w:tcMar>
-              <w:left w:w="97" w:type="dxa"/>
+              <w:left w:w="87" w:type="dxa"/>
             </w:tcMar>
           </w:tcPr>
           <w:p>
@@ -12393,7 +12240,7 @@
             </w:tcBorders>
             <w:shd w:fill="auto" w:val="clear"/>
             <w:tcMar>
-              <w:left w:w="97" w:type="dxa"/>
+              <w:left w:w="87" w:type="dxa"/>
             </w:tcMar>
           </w:tcPr>
           <w:p>
@@ -12419,7 +12266,7 @@
         </w:tc>
         <w:tc>
           <w:tcPr>
-            <w:tcW w:w="2835" w:type="dxa"/>
+            <w:tcW w:w="2834" w:type="dxa"/>
             <w:tcBorders>
               <w:top w:val="single" w:sz="4" w:space="0" w:color="00000A"/>
               <w:left w:val="single" w:sz="6" w:space="0" w:color="FFFFFF"/>
@@ -12430,7 +12277,7 @@
             </w:tcBorders>
             <w:shd w:fill="auto" w:val="clear"/>
             <w:tcMar>
-              <w:left w:w="101" w:type="dxa"/>
+              <w:left w:w="93" w:type="dxa"/>
             </w:tcMar>
           </w:tcPr>
           <w:p>
@@ -12452,7 +12299,7 @@
         </w:tc>
         <w:tc>
           <w:tcPr>
-            <w:tcW w:w="3506" w:type="dxa"/>
+            <w:tcW w:w="3507" w:type="dxa"/>
             <w:tcBorders>
               <w:top w:val="single" w:sz="4" w:space="0" w:color="00000A"/>
               <w:left w:val="single" w:sz="6" w:space="0" w:color="FFFFFF"/>
@@ -12461,7 +12308,7 @@
             </w:tcBorders>
             <w:shd w:fill="auto" w:val="clear"/>
             <w:tcMar>
-              <w:left w:w="101" w:type="dxa"/>
+              <w:left w:w="93" w:type="dxa"/>
             </w:tcMar>
           </w:tcPr>
           <w:p>
@@ -12495,7 +12342,7 @@
             </w:tcBorders>
             <w:shd w:fill="auto" w:val="clear"/>
             <w:tcMar>
-              <w:left w:w="97" w:type="dxa"/>
+              <w:left w:w="87" w:type="dxa"/>
             </w:tcMar>
           </w:tcPr>
           <w:p>
@@ -12521,7 +12368,7 @@
         </w:tc>
         <w:tc>
           <w:tcPr>
-            <w:tcW w:w="2835" w:type="dxa"/>
+            <w:tcW w:w="2834" w:type="dxa"/>
             <w:tcBorders>
               <w:top w:val="single" w:sz="6" w:space="0" w:color="FFFFFF"/>
               <w:left w:val="single" w:sz="6" w:space="0" w:color="FFFFFF"/>
@@ -12532,7 +12379,7 @@
             </w:tcBorders>
             <w:shd w:fill="auto" w:val="clear"/>
             <w:tcMar>
-              <w:left w:w="101" w:type="dxa"/>
+              <w:left w:w="93" w:type="dxa"/>
             </w:tcMar>
           </w:tcPr>
           <w:p>
@@ -12554,7 +12401,7 @@
         </w:tc>
         <w:tc>
           <w:tcPr>
-            <w:tcW w:w="3506" w:type="dxa"/>
+            <w:tcW w:w="3507" w:type="dxa"/>
             <w:tcBorders>
               <w:top w:val="single" w:sz="6" w:space="0" w:color="FFFFFF"/>
               <w:left w:val="single" w:sz="6" w:space="0" w:color="FFFFFF"/>
@@ -12563,7 +12410,7 @@
             </w:tcBorders>
             <w:shd w:fill="auto" w:val="clear"/>
             <w:tcMar>
-              <w:left w:w="101" w:type="dxa"/>
+              <w:left w:w="93" w:type="dxa"/>
             </w:tcMar>
           </w:tcPr>
           <w:p>
@@ -12597,7 +12444,7 @@
             </w:tcBorders>
             <w:shd w:fill="auto" w:val="clear"/>
             <w:tcMar>
-              <w:left w:w="97" w:type="dxa"/>
+              <w:left w:w="87" w:type="dxa"/>
             </w:tcMar>
           </w:tcPr>
           <w:p>
@@ -12623,7 +12470,7 @@
         </w:tc>
         <w:tc>
           <w:tcPr>
-            <w:tcW w:w="2835" w:type="dxa"/>
+            <w:tcW w:w="2834" w:type="dxa"/>
             <w:tcBorders>
               <w:top w:val="single" w:sz="6" w:space="0" w:color="FFFFFF"/>
               <w:left w:val="single" w:sz="6" w:space="0" w:color="FFFFFF"/>
@@ -12634,7 +12481,7 @@
             </w:tcBorders>
             <w:shd w:fill="auto" w:val="clear"/>
             <w:tcMar>
-              <w:left w:w="101" w:type="dxa"/>
+              <w:left w:w="93" w:type="dxa"/>
             </w:tcMar>
           </w:tcPr>
           <w:p>
@@ -12656,7 +12503,7 @@
         </w:tc>
         <w:tc>
           <w:tcPr>
-            <w:tcW w:w="3506" w:type="dxa"/>
+            <w:tcW w:w="3507" w:type="dxa"/>
             <w:tcBorders>
               <w:top w:val="single" w:sz="6" w:space="0" w:color="FFFFFF"/>
               <w:left w:val="single" w:sz="6" w:space="0" w:color="FFFFFF"/>
@@ -12665,7 +12512,7 @@
             </w:tcBorders>
             <w:shd w:fill="auto" w:val="clear"/>
             <w:tcMar>
-              <w:left w:w="101" w:type="dxa"/>
+              <w:left w:w="93" w:type="dxa"/>
             </w:tcMar>
           </w:tcPr>
           <w:p>
@@ -12697,7 +12544,7 @@
             </w:tcBorders>
             <w:shd w:fill="auto" w:val="clear"/>
             <w:tcMar>
-              <w:left w:w="97" w:type="dxa"/>
+              <w:left w:w="87" w:type="dxa"/>
             </w:tcMar>
           </w:tcPr>
           <w:p>
@@ -12723,7 +12570,7 @@
         </w:tc>
         <w:tc>
           <w:tcPr>
-            <w:tcW w:w="2835" w:type="dxa"/>
+            <w:tcW w:w="2834" w:type="dxa"/>
             <w:tcBorders>
               <w:top w:val="single" w:sz="6" w:space="0" w:color="FFFFFF"/>
               <w:left w:val="single" w:sz="6" w:space="0" w:color="FFFFFF"/>
@@ -12732,7 +12579,7 @@
             </w:tcBorders>
             <w:shd w:fill="auto" w:val="clear"/>
             <w:tcMar>
-              <w:left w:w="101" w:type="dxa"/>
+              <w:left w:w="93" w:type="dxa"/>
             </w:tcMar>
           </w:tcPr>
           <w:p>
@@ -12754,14 +12601,14 @@
         </w:tc>
         <w:tc>
           <w:tcPr>
-            <w:tcW w:w="3506" w:type="dxa"/>
+            <w:tcW w:w="3507" w:type="dxa"/>
             <w:tcBorders>
               <w:top w:val="single" w:sz="6" w:space="0" w:color="FFFFFF"/>
               <w:left w:val="single" w:sz="6" w:space="0" w:color="FFFFFF"/>
             </w:tcBorders>
             <w:shd w:fill="auto" w:val="clear"/>
             <w:tcMar>
-              <w:left w:w="101" w:type="dxa"/>
+              <w:left w:w="93" w:type="dxa"/>
             </w:tcMar>
           </w:tcPr>
           <w:p>
@@ -12796,18 +12643,18 @@
         <w:tblStyle w:val="MediumGrid3"/>
         <w:tblW w:w="8856" w:type="dxa"/>
         <w:jc w:val="left"/>
-        <w:tblInd w:w="-10" w:type="dxa"/>
+        <w:tblInd w:w="-20" w:type="dxa"/>
         <w:tblCellMar>
           <w:top w:w="0" w:type="dxa"/>
-          <w:left w:w="97" w:type="dxa"/>
+          <w:left w:w="87" w:type="dxa"/>
           <w:bottom w:w="0" w:type="dxa"/>
           <w:right w:w="108" w:type="dxa"/>
         </w:tblCellMar>
       </w:tblPr>
       <w:tblGrid>
         <w:gridCol w:w="2515"/>
-        <w:gridCol w:w="2835"/>
-        <w:gridCol w:w="3506"/>
+        <w:gridCol w:w="2834"/>
+        <w:gridCol w:w="3507"/>
       </w:tblGrid>
       <w:tr>
         <w:trPr>
@@ -12822,7 +12669,7 @@
             </w:tcBorders>
             <w:shd w:color="auto" w:fill="000000" w:themeFill="text1" w:val="clear"/>
             <w:tcMar>
-              <w:left w:w="97" w:type="dxa"/>
+              <w:left w:w="87" w:type="dxa"/>
             </w:tcMar>
           </w:tcPr>
           <w:p>
@@ -12847,14 +12694,14 @@
         </w:tc>
         <w:tc>
           <w:tcPr>
-            <w:tcW w:w="2835" w:type="dxa"/>
+            <w:tcW w:w="2834" w:type="dxa"/>
             <w:tcBorders>
               <w:bottom w:val="nil"/>
               <w:insideH w:val="nil"/>
             </w:tcBorders>
             <w:shd w:color="auto" w:fill="000000" w:themeFill="text1" w:val="clear"/>
             <w:tcMar>
-              <w:left w:w="97" w:type="dxa"/>
+              <w:left w:w="87" w:type="dxa"/>
             </w:tcMar>
           </w:tcPr>
           <w:p>
@@ -12879,14 +12726,14 @@
         </w:tc>
         <w:tc>
           <w:tcPr>
-            <w:tcW w:w="3506" w:type="dxa"/>
+            <w:tcW w:w="3507" w:type="dxa"/>
             <w:tcBorders>
               <w:bottom w:val="nil"/>
               <w:insideH w:val="nil"/>
             </w:tcBorders>
             <w:shd w:color="auto" w:fill="000000" w:themeFill="text1" w:val="clear"/>
             <w:tcMar>
-              <w:left w:w="97" w:type="dxa"/>
+              <w:left w:w="87" w:type="dxa"/>
             </w:tcMar>
           </w:tcPr>
           <w:p>
@@ -12925,7 +12772,7 @@
             </w:tcBorders>
             <w:shd w:fill="auto" w:val="clear"/>
             <w:tcMar>
-              <w:left w:w="97" w:type="dxa"/>
+              <w:left w:w="87" w:type="dxa"/>
             </w:tcMar>
           </w:tcPr>
           <w:p>
@@ -12989,7 +12836,7 @@
             </w:tcBorders>
             <w:shd w:fill="auto" w:val="clear"/>
             <w:tcMar>
-              <w:left w:w="97" w:type="dxa"/>
+              <w:left w:w="87" w:type="dxa"/>
             </w:tcMar>
           </w:tcPr>
           <w:p>
@@ -13015,7 +12862,7 @@
         </w:tc>
         <w:tc>
           <w:tcPr>
-            <w:tcW w:w="2835" w:type="dxa"/>
+            <w:tcW w:w="2834" w:type="dxa"/>
             <w:tcBorders>
               <w:top w:val="single" w:sz="4" w:space="0" w:color="00000A"/>
               <w:left w:val="single" w:sz="6" w:space="0" w:color="FFFFFF"/>
@@ -13026,7 +12873,7 @@
             </w:tcBorders>
             <w:shd w:fill="auto" w:val="clear"/>
             <w:tcMar>
-              <w:left w:w="101" w:type="dxa"/>
+              <w:left w:w="93" w:type="dxa"/>
             </w:tcMar>
           </w:tcPr>
           <w:p>
@@ -13048,7 +12895,7 @@
         </w:tc>
         <w:tc>
           <w:tcPr>
-            <w:tcW w:w="3506" w:type="dxa"/>
+            <w:tcW w:w="3507" w:type="dxa"/>
             <w:tcBorders>
               <w:top w:val="single" w:sz="4" w:space="0" w:color="00000A"/>
               <w:left w:val="single" w:sz="6" w:space="0" w:color="FFFFFF"/>
@@ -13057,7 +12904,7 @@
             </w:tcBorders>
             <w:shd w:fill="auto" w:val="clear"/>
             <w:tcMar>
-              <w:left w:w="101" w:type="dxa"/>
+              <w:left w:w="93" w:type="dxa"/>
             </w:tcMar>
           </w:tcPr>
           <w:p>
@@ -13091,7 +12938,7 @@
             </w:tcBorders>
             <w:shd w:fill="auto" w:val="clear"/>
             <w:tcMar>
-              <w:left w:w="97" w:type="dxa"/>
+              <w:left w:w="87" w:type="dxa"/>
             </w:tcMar>
           </w:tcPr>
           <w:p>
@@ -13117,7 +12964,7 @@
         </w:tc>
         <w:tc>
           <w:tcPr>
-            <w:tcW w:w="2835" w:type="dxa"/>
+            <w:tcW w:w="2834" w:type="dxa"/>
             <w:tcBorders>
               <w:top w:val="single" w:sz="6" w:space="0" w:color="FFFFFF"/>
               <w:left w:val="single" w:sz="6" w:space="0" w:color="FFFFFF"/>
@@ -13128,7 +12975,7 @@
             </w:tcBorders>
             <w:shd w:fill="auto" w:val="clear"/>
             <w:tcMar>
-              <w:left w:w="101" w:type="dxa"/>
+              <w:left w:w="93" w:type="dxa"/>
             </w:tcMar>
           </w:tcPr>
           <w:p>
@@ -13150,7 +12997,7 @@
         </w:tc>
         <w:tc>
           <w:tcPr>
-            <w:tcW w:w="3506" w:type="dxa"/>
+            <w:tcW w:w="3507" w:type="dxa"/>
             <w:tcBorders>
               <w:top w:val="single" w:sz="6" w:space="0" w:color="FFFFFF"/>
               <w:left w:val="single" w:sz="6" w:space="0" w:color="FFFFFF"/>
@@ -13159,7 +13006,7 @@
             </w:tcBorders>
             <w:shd w:fill="auto" w:val="clear"/>
             <w:tcMar>
-              <w:left w:w="101" w:type="dxa"/>
+              <w:left w:w="93" w:type="dxa"/>
             </w:tcMar>
           </w:tcPr>
           <w:p>
@@ -13193,7 +13040,7 @@
             </w:tcBorders>
             <w:shd w:fill="auto" w:val="clear"/>
             <w:tcMar>
-              <w:left w:w="97" w:type="dxa"/>
+              <w:left w:w="87" w:type="dxa"/>
             </w:tcMar>
           </w:tcPr>
           <w:p>
@@ -13219,7 +13066,7 @@
         </w:tc>
         <w:tc>
           <w:tcPr>
-            <w:tcW w:w="2835" w:type="dxa"/>
+            <w:tcW w:w="2834" w:type="dxa"/>
             <w:tcBorders>
               <w:top w:val="single" w:sz="6" w:space="0" w:color="FFFFFF"/>
               <w:left w:val="single" w:sz="6" w:space="0" w:color="FFFFFF"/>
@@ -13230,7 +13077,7 @@
             </w:tcBorders>
             <w:shd w:fill="auto" w:val="clear"/>
             <w:tcMar>
-              <w:left w:w="101" w:type="dxa"/>
+              <w:left w:w="93" w:type="dxa"/>
             </w:tcMar>
           </w:tcPr>
           <w:p>
@@ -13252,7 +13099,7 @@
         </w:tc>
         <w:tc>
           <w:tcPr>
-            <w:tcW w:w="3506" w:type="dxa"/>
+            <w:tcW w:w="3507" w:type="dxa"/>
             <w:tcBorders>
               <w:top w:val="single" w:sz="6" w:space="0" w:color="FFFFFF"/>
               <w:left w:val="single" w:sz="6" w:space="0" w:color="FFFFFF"/>
@@ -13261,7 +13108,7 @@
             </w:tcBorders>
             <w:shd w:fill="auto" w:val="clear"/>
             <w:tcMar>
-              <w:left w:w="101" w:type="dxa"/>
+              <w:left w:w="93" w:type="dxa"/>
             </w:tcMar>
           </w:tcPr>
           <w:p>
@@ -13295,7 +13142,7 @@
             </w:tcBorders>
             <w:shd w:fill="auto" w:val="clear"/>
             <w:tcMar>
-              <w:left w:w="97" w:type="dxa"/>
+              <w:left w:w="87" w:type="dxa"/>
             </w:tcMar>
           </w:tcPr>
           <w:p>
@@ -13321,7 +13168,7 @@
         </w:tc>
         <w:tc>
           <w:tcPr>
-            <w:tcW w:w="2835" w:type="dxa"/>
+            <w:tcW w:w="2834" w:type="dxa"/>
             <w:tcBorders>
               <w:top w:val="single" w:sz="6" w:space="0" w:color="FFFFFF"/>
               <w:left w:val="single" w:sz="6" w:space="0" w:color="FFFFFF"/>
@@ -13332,7 +13179,7 @@
             </w:tcBorders>
             <w:shd w:fill="auto" w:val="clear"/>
             <w:tcMar>
-              <w:left w:w="101" w:type="dxa"/>
+              <w:left w:w="93" w:type="dxa"/>
             </w:tcMar>
           </w:tcPr>
           <w:p>
@@ -13354,7 +13201,7 @@
         </w:tc>
         <w:tc>
           <w:tcPr>
-            <w:tcW w:w="3506" w:type="dxa"/>
+            <w:tcW w:w="3507" w:type="dxa"/>
             <w:tcBorders>
               <w:top w:val="single" w:sz="6" w:space="0" w:color="FFFFFF"/>
               <w:left w:val="single" w:sz="6" w:space="0" w:color="FFFFFF"/>
@@ -13363,7 +13210,7 @@
             </w:tcBorders>
             <w:shd w:fill="auto" w:val="clear"/>
             <w:tcMar>
-              <w:left w:w="101" w:type="dxa"/>
+              <w:left w:w="93" w:type="dxa"/>
             </w:tcMar>
           </w:tcPr>
           <w:p>
@@ -13397,7 +13244,7 @@
             </w:tcBorders>
             <w:shd w:fill="auto" w:val="clear"/>
             <w:tcMar>
-              <w:left w:w="97" w:type="dxa"/>
+              <w:left w:w="87" w:type="dxa"/>
             </w:tcMar>
           </w:tcPr>
           <w:p>
@@ -13423,7 +13270,7 @@
         </w:tc>
         <w:tc>
           <w:tcPr>
-            <w:tcW w:w="2835" w:type="dxa"/>
+            <w:tcW w:w="2834" w:type="dxa"/>
             <w:tcBorders>
               <w:top w:val="single" w:sz="6" w:space="0" w:color="FFFFFF"/>
               <w:left w:val="single" w:sz="6" w:space="0" w:color="FFFFFF"/>
@@ -13434,7 +13281,7 @@
             </w:tcBorders>
             <w:shd w:fill="auto" w:val="clear"/>
             <w:tcMar>
-              <w:left w:w="101" w:type="dxa"/>
+              <w:left w:w="93" w:type="dxa"/>
             </w:tcMar>
           </w:tcPr>
           <w:p>
@@ -13456,7 +13303,7 @@
         </w:tc>
         <w:tc>
           <w:tcPr>
-            <w:tcW w:w="3506" w:type="dxa"/>
+            <w:tcW w:w="3507" w:type="dxa"/>
             <w:tcBorders>
               <w:top w:val="single" w:sz="6" w:space="0" w:color="FFFFFF"/>
               <w:left w:val="single" w:sz="6" w:space="0" w:color="FFFFFF"/>
@@ -13465,7 +13312,7 @@
             </w:tcBorders>
             <w:shd w:fill="auto" w:val="clear"/>
             <w:tcMar>
-              <w:left w:w="101" w:type="dxa"/>
+              <w:left w:w="93" w:type="dxa"/>
             </w:tcMar>
           </w:tcPr>
           <w:p>
@@ -13499,7 +13346,7 @@
             </w:tcBorders>
             <w:shd w:fill="auto" w:val="clear"/>
             <w:tcMar>
-              <w:left w:w="97" w:type="dxa"/>
+              <w:left w:w="87" w:type="dxa"/>
             </w:tcMar>
           </w:tcPr>
           <w:p>
@@ -13525,7 +13372,7 @@
         </w:tc>
         <w:tc>
           <w:tcPr>
-            <w:tcW w:w="2835" w:type="dxa"/>
+            <w:tcW w:w="2834" w:type="dxa"/>
             <w:tcBorders>
               <w:top w:val="single" w:sz="6" w:space="0" w:color="FFFFFF"/>
               <w:left w:val="single" w:sz="6" w:space="0" w:color="FFFFFF"/>
@@ -13536,7 +13383,7 @@
             </w:tcBorders>
             <w:shd w:fill="auto" w:val="clear"/>
             <w:tcMar>
-              <w:left w:w="101" w:type="dxa"/>
+              <w:left w:w="93" w:type="dxa"/>
             </w:tcMar>
           </w:tcPr>
           <w:p>
@@ -13558,7 +13405,7 @@
         </w:tc>
         <w:tc>
           <w:tcPr>
-            <w:tcW w:w="3506" w:type="dxa"/>
+            <w:tcW w:w="3507" w:type="dxa"/>
             <w:tcBorders>
               <w:top w:val="single" w:sz="6" w:space="0" w:color="FFFFFF"/>
               <w:left w:val="single" w:sz="6" w:space="0" w:color="FFFFFF"/>
@@ -13567,7 +13414,7 @@
             </w:tcBorders>
             <w:shd w:fill="auto" w:val="clear"/>
             <w:tcMar>
-              <w:left w:w="101" w:type="dxa"/>
+              <w:left w:w="93" w:type="dxa"/>
             </w:tcMar>
           </w:tcPr>
           <w:p>
@@ -13601,7 +13448,7 @@
             </w:tcBorders>
             <w:shd w:fill="auto" w:val="clear"/>
             <w:tcMar>
-              <w:left w:w="97" w:type="dxa"/>
+              <w:left w:w="87" w:type="dxa"/>
             </w:tcMar>
           </w:tcPr>
           <w:p>
@@ -13627,7 +13474,7 @@
         </w:tc>
         <w:tc>
           <w:tcPr>
-            <w:tcW w:w="2835" w:type="dxa"/>
+            <w:tcW w:w="2834" w:type="dxa"/>
             <w:tcBorders>
               <w:top w:val="single" w:sz="6" w:space="0" w:color="FFFFFF"/>
               <w:left w:val="single" w:sz="6" w:space="0" w:color="FFFFFF"/>
@@ -13638,7 +13485,7 @@
             </w:tcBorders>
             <w:shd w:fill="auto" w:val="clear"/>
             <w:tcMar>
-              <w:left w:w="101" w:type="dxa"/>
+              <w:left w:w="93" w:type="dxa"/>
             </w:tcMar>
           </w:tcPr>
           <w:p>
@@ -13660,7 +13507,7 @@
         </w:tc>
         <w:tc>
           <w:tcPr>
-            <w:tcW w:w="3506" w:type="dxa"/>
+            <w:tcW w:w="3507" w:type="dxa"/>
             <w:tcBorders>
               <w:top w:val="single" w:sz="6" w:space="0" w:color="FFFFFF"/>
               <w:left w:val="single" w:sz="6" w:space="0" w:color="FFFFFF"/>
@@ -13669,7 +13516,7 @@
             </w:tcBorders>
             <w:shd w:fill="auto" w:val="clear"/>
             <w:tcMar>
-              <w:left w:w="101" w:type="dxa"/>
+              <w:left w:w="93" w:type="dxa"/>
             </w:tcMar>
           </w:tcPr>
           <w:p>
@@ -13703,7 +13550,7 @@
             </w:tcBorders>
             <w:shd w:fill="auto" w:val="clear"/>
             <w:tcMar>
-              <w:left w:w="97" w:type="dxa"/>
+              <w:left w:w="87" w:type="dxa"/>
             </w:tcMar>
           </w:tcPr>
           <w:p>
@@ -13729,7 +13576,7 @@
         </w:tc>
         <w:tc>
           <w:tcPr>
-            <w:tcW w:w="2835" w:type="dxa"/>
+            <w:tcW w:w="2834" w:type="dxa"/>
             <w:tcBorders>
               <w:top w:val="single" w:sz="6" w:space="0" w:color="FFFFFF"/>
               <w:left w:val="single" w:sz="6" w:space="0" w:color="FFFFFF"/>
@@ -13740,7 +13587,7 @@
             </w:tcBorders>
             <w:shd w:fill="auto" w:val="clear"/>
             <w:tcMar>
-              <w:left w:w="101" w:type="dxa"/>
+              <w:left w:w="93" w:type="dxa"/>
             </w:tcMar>
           </w:tcPr>
           <w:p>
@@ -13762,7 +13609,7 @@
         </w:tc>
         <w:tc>
           <w:tcPr>
-            <w:tcW w:w="3506" w:type="dxa"/>
+            <w:tcW w:w="3507" w:type="dxa"/>
             <w:tcBorders>
               <w:top w:val="single" w:sz="6" w:space="0" w:color="FFFFFF"/>
               <w:left w:val="single" w:sz="6" w:space="0" w:color="FFFFFF"/>
@@ -13771,7 +13618,7 @@
             </w:tcBorders>
             <w:shd w:fill="auto" w:val="clear"/>
             <w:tcMar>
-              <w:left w:w="101" w:type="dxa"/>
+              <w:left w:w="93" w:type="dxa"/>
             </w:tcMar>
           </w:tcPr>
           <w:p>
@@ -13805,7 +13652,7 @@
             </w:tcBorders>
             <w:shd w:fill="auto" w:val="clear"/>
             <w:tcMar>
-              <w:left w:w="97" w:type="dxa"/>
+              <w:left w:w="87" w:type="dxa"/>
             </w:tcMar>
           </w:tcPr>
           <w:p>
@@ -13831,7 +13678,7 @@
         </w:tc>
         <w:tc>
           <w:tcPr>
-            <w:tcW w:w="2835" w:type="dxa"/>
+            <w:tcW w:w="2834" w:type="dxa"/>
             <w:tcBorders>
               <w:top w:val="single" w:sz="6" w:space="0" w:color="FFFFFF"/>
               <w:left w:val="single" w:sz="6" w:space="0" w:color="FFFFFF"/>
@@ -13842,7 +13689,7 @@
             </w:tcBorders>
             <w:shd w:fill="auto" w:val="clear"/>
             <w:tcMar>
-              <w:left w:w="101" w:type="dxa"/>
+              <w:left w:w="93" w:type="dxa"/>
             </w:tcMar>
           </w:tcPr>
           <w:p>
@@ -13864,7 +13711,7 @@
         </w:tc>
         <w:tc>
           <w:tcPr>
-            <w:tcW w:w="3506" w:type="dxa"/>
+            <w:tcW w:w="3507" w:type="dxa"/>
             <w:tcBorders>
               <w:top w:val="single" w:sz="6" w:space="0" w:color="FFFFFF"/>
               <w:left w:val="single" w:sz="6" w:space="0" w:color="FFFFFF"/>
@@ -13873,7 +13720,7 @@
             </w:tcBorders>
             <w:shd w:fill="auto" w:val="clear"/>
             <w:tcMar>
-              <w:left w:w="101" w:type="dxa"/>
+              <w:left w:w="93" w:type="dxa"/>
             </w:tcMar>
           </w:tcPr>
           <w:p>
@@ -13907,7 +13754,7 @@
             </w:tcBorders>
             <w:shd w:fill="auto" w:val="clear"/>
             <w:tcMar>
-              <w:left w:w="97" w:type="dxa"/>
+              <w:left w:w="87" w:type="dxa"/>
             </w:tcMar>
           </w:tcPr>
           <w:p>
@@ -13933,7 +13780,7 @@
         </w:tc>
         <w:tc>
           <w:tcPr>
-            <w:tcW w:w="2835" w:type="dxa"/>
+            <w:tcW w:w="2834" w:type="dxa"/>
             <w:tcBorders>
               <w:top w:val="single" w:sz="6" w:space="0" w:color="FFFFFF"/>
               <w:left w:val="single" w:sz="6" w:space="0" w:color="FFFFFF"/>
@@ -13944,7 +13791,7 @@
             </w:tcBorders>
             <w:shd w:fill="auto" w:val="clear"/>
             <w:tcMar>
-              <w:left w:w="101" w:type="dxa"/>
+              <w:left w:w="93" w:type="dxa"/>
             </w:tcMar>
           </w:tcPr>
           <w:p>
@@ -13966,7 +13813,7 @@
         </w:tc>
         <w:tc>
           <w:tcPr>
-            <w:tcW w:w="3506" w:type="dxa"/>
+            <w:tcW w:w="3507" w:type="dxa"/>
             <w:tcBorders>
               <w:top w:val="single" w:sz="6" w:space="0" w:color="FFFFFF"/>
               <w:left w:val="single" w:sz="6" w:space="0" w:color="FFFFFF"/>
@@ -13975,7 +13822,7 @@
             </w:tcBorders>
             <w:shd w:fill="auto" w:val="clear"/>
             <w:tcMar>
-              <w:left w:w="101" w:type="dxa"/>
+              <w:left w:w="93" w:type="dxa"/>
             </w:tcMar>
           </w:tcPr>
           <w:p>
@@ -14009,7 +13856,7 @@
             </w:tcBorders>
             <w:shd w:fill="auto" w:val="clear"/>
             <w:tcMar>
-              <w:left w:w="97" w:type="dxa"/>
+              <w:left w:w="87" w:type="dxa"/>
             </w:tcMar>
           </w:tcPr>
           <w:p>
@@ -14035,7 +13882,7 @@
         </w:tc>
         <w:tc>
           <w:tcPr>
-            <w:tcW w:w="2835" w:type="dxa"/>
+            <w:tcW w:w="2834" w:type="dxa"/>
             <w:tcBorders>
               <w:top w:val="single" w:sz="6" w:space="0" w:color="FFFFFF"/>
               <w:left w:val="single" w:sz="6" w:space="0" w:color="FFFFFF"/>
@@ -14046,7 +13893,7 @@
             </w:tcBorders>
             <w:shd w:fill="auto" w:val="clear"/>
             <w:tcMar>
-              <w:left w:w="101" w:type="dxa"/>
+              <w:left w:w="93" w:type="dxa"/>
             </w:tcMar>
           </w:tcPr>
           <w:p>
@@ -14068,7 +13915,7 @@
         </w:tc>
         <w:tc>
           <w:tcPr>
-            <w:tcW w:w="3506" w:type="dxa"/>
+            <w:tcW w:w="3507" w:type="dxa"/>
             <w:tcBorders>
               <w:top w:val="single" w:sz="6" w:space="0" w:color="FFFFFF"/>
               <w:left w:val="single" w:sz="6" w:space="0" w:color="FFFFFF"/>
@@ -14077,7 +13924,7 @@
             </w:tcBorders>
             <w:shd w:fill="auto" w:val="clear"/>
             <w:tcMar>
-              <w:left w:w="101" w:type="dxa"/>
+              <w:left w:w="93" w:type="dxa"/>
             </w:tcMar>
           </w:tcPr>
           <w:p>
@@ -14111,7 +13958,7 @@
             </w:tcBorders>
             <w:shd w:fill="auto" w:val="clear"/>
             <w:tcMar>
-              <w:left w:w="97" w:type="dxa"/>
+              <w:left w:w="87" w:type="dxa"/>
             </w:tcMar>
           </w:tcPr>
           <w:p>
@@ -14137,7 +13984,7 @@
         </w:tc>
         <w:tc>
           <w:tcPr>
-            <w:tcW w:w="2835" w:type="dxa"/>
+            <w:tcW w:w="2834" w:type="dxa"/>
             <w:tcBorders>
               <w:top w:val="single" w:sz="6" w:space="0" w:color="FFFFFF"/>
               <w:left w:val="single" w:sz="6" w:space="0" w:color="FFFFFF"/>
@@ -14148,7 +13995,7 @@
             </w:tcBorders>
             <w:shd w:fill="auto" w:val="clear"/>
             <w:tcMar>
-              <w:left w:w="101" w:type="dxa"/>
+              <w:left w:w="93" w:type="dxa"/>
             </w:tcMar>
           </w:tcPr>
           <w:p>
@@ -14170,7 +14017,7 @@
         </w:tc>
         <w:tc>
           <w:tcPr>
-            <w:tcW w:w="3506" w:type="dxa"/>
+            <w:tcW w:w="3507" w:type="dxa"/>
             <w:tcBorders>
               <w:top w:val="single" w:sz="6" w:space="0" w:color="FFFFFF"/>
               <w:left w:val="single" w:sz="6" w:space="0" w:color="FFFFFF"/>
@@ -14179,7 +14026,7 @@
             </w:tcBorders>
             <w:shd w:fill="auto" w:val="clear"/>
             <w:tcMar>
-              <w:left w:w="101" w:type="dxa"/>
+              <w:left w:w="93" w:type="dxa"/>
             </w:tcMar>
           </w:tcPr>
           <w:p>
@@ -14213,7 +14060,7 @@
             </w:tcBorders>
             <w:shd w:fill="auto" w:val="clear"/>
             <w:tcMar>
-              <w:left w:w="97" w:type="dxa"/>
+              <w:left w:w="87" w:type="dxa"/>
             </w:tcMar>
           </w:tcPr>
           <w:p>
@@ -14239,7 +14086,7 @@
         </w:tc>
         <w:tc>
           <w:tcPr>
-            <w:tcW w:w="2835" w:type="dxa"/>
+            <w:tcW w:w="2834" w:type="dxa"/>
             <w:tcBorders>
               <w:top w:val="single" w:sz="6" w:space="0" w:color="FFFFFF"/>
               <w:left w:val="single" w:sz="6" w:space="0" w:color="FFFFFF"/>
@@ -14250,7 +14097,7 @@
             </w:tcBorders>
             <w:shd w:fill="auto" w:val="clear"/>
             <w:tcMar>
-              <w:left w:w="101" w:type="dxa"/>
+              <w:left w:w="93" w:type="dxa"/>
             </w:tcMar>
           </w:tcPr>
           <w:p>
@@ -14272,7 +14119,7 @@
         </w:tc>
         <w:tc>
           <w:tcPr>
-            <w:tcW w:w="3506" w:type="dxa"/>
+            <w:tcW w:w="3507" w:type="dxa"/>
             <w:tcBorders>
               <w:top w:val="single" w:sz="6" w:space="0" w:color="FFFFFF"/>
               <w:left w:val="single" w:sz="6" w:space="0" w:color="FFFFFF"/>
@@ -14281,7 +14128,7 @@
             </w:tcBorders>
             <w:shd w:fill="auto" w:val="clear"/>
             <w:tcMar>
-              <w:left w:w="101" w:type="dxa"/>
+              <w:left w:w="93" w:type="dxa"/>
             </w:tcMar>
           </w:tcPr>
           <w:p>
@@ -14315,7 +14162,7 @@
             </w:tcBorders>
             <w:shd w:fill="auto" w:val="clear"/>
             <w:tcMar>
-              <w:left w:w="97" w:type="dxa"/>
+              <w:left w:w="87" w:type="dxa"/>
             </w:tcMar>
           </w:tcPr>
           <w:p>
@@ -14341,7 +14188,7 @@
         </w:tc>
         <w:tc>
           <w:tcPr>
-            <w:tcW w:w="2835" w:type="dxa"/>
+            <w:tcW w:w="2834" w:type="dxa"/>
             <w:tcBorders>
               <w:top w:val="single" w:sz="6" w:space="0" w:color="FFFFFF"/>
               <w:left w:val="single" w:sz="6" w:space="0" w:color="FFFFFF"/>
@@ -14352,7 +14199,7 @@
             </w:tcBorders>
             <w:shd w:fill="auto" w:val="clear"/>
             <w:tcMar>
-              <w:left w:w="101" w:type="dxa"/>
+              <w:left w:w="93" w:type="dxa"/>
             </w:tcMar>
           </w:tcPr>
           <w:p>
@@ -14374,7 +14221,7 @@
         </w:tc>
         <w:tc>
           <w:tcPr>
-            <w:tcW w:w="3506" w:type="dxa"/>
+            <w:tcW w:w="3507" w:type="dxa"/>
             <w:tcBorders>
               <w:top w:val="single" w:sz="6" w:space="0" w:color="FFFFFF"/>
               <w:left w:val="single" w:sz="6" w:space="0" w:color="FFFFFF"/>
@@ -14383,7 +14230,7 @@
             </w:tcBorders>
             <w:shd w:fill="auto" w:val="clear"/>
             <w:tcMar>
-              <w:left w:w="101" w:type="dxa"/>
+              <w:left w:w="93" w:type="dxa"/>
             </w:tcMar>
           </w:tcPr>
           <w:p>
@@ -14417,7 +14264,7 @@
             </w:tcBorders>
             <w:shd w:fill="auto" w:val="clear"/>
             <w:tcMar>
-              <w:left w:w="97" w:type="dxa"/>
+              <w:left w:w="87" w:type="dxa"/>
             </w:tcMar>
           </w:tcPr>
           <w:p>
@@ -14443,7 +14290,7 @@
         </w:tc>
         <w:tc>
           <w:tcPr>
-            <w:tcW w:w="2835" w:type="dxa"/>
+            <w:tcW w:w="2834" w:type="dxa"/>
             <w:tcBorders>
               <w:top w:val="single" w:sz="6" w:space="0" w:color="FFFFFF"/>
               <w:left w:val="single" w:sz="6" w:space="0" w:color="FFFFFF"/>
@@ -14454,7 +14301,7 @@
             </w:tcBorders>
             <w:shd w:fill="auto" w:val="clear"/>
             <w:tcMar>
-              <w:left w:w="101" w:type="dxa"/>
+              <w:left w:w="93" w:type="dxa"/>
             </w:tcMar>
           </w:tcPr>
           <w:p>
@@ -14476,7 +14323,7 @@
         </w:tc>
         <w:tc>
           <w:tcPr>
-            <w:tcW w:w="3506" w:type="dxa"/>
+            <w:tcW w:w="3507" w:type="dxa"/>
             <w:tcBorders>
               <w:top w:val="single" w:sz="6" w:space="0" w:color="FFFFFF"/>
               <w:left w:val="single" w:sz="6" w:space="0" w:color="FFFFFF"/>
@@ -14485,7 +14332,7 @@
             </w:tcBorders>
             <w:shd w:fill="auto" w:val="clear"/>
             <w:tcMar>
-              <w:left w:w="101" w:type="dxa"/>
+              <w:left w:w="93" w:type="dxa"/>
             </w:tcMar>
           </w:tcPr>
           <w:p>
@@ -14519,7 +14366,7 @@
             </w:tcBorders>
             <w:shd w:fill="auto" w:val="clear"/>
             <w:tcMar>
-              <w:left w:w="97" w:type="dxa"/>
+              <w:left w:w="87" w:type="dxa"/>
             </w:tcMar>
           </w:tcPr>
           <w:p>
@@ -14545,7 +14392,7 @@
         </w:tc>
         <w:tc>
           <w:tcPr>
-            <w:tcW w:w="2835" w:type="dxa"/>
+            <w:tcW w:w="2834" w:type="dxa"/>
             <w:tcBorders>
               <w:top w:val="single" w:sz="6" w:space="0" w:color="FFFFFF"/>
               <w:left w:val="single" w:sz="6" w:space="0" w:color="FFFFFF"/>
@@ -14556,7 +14403,7 @@
             </w:tcBorders>
             <w:shd w:fill="auto" w:val="clear"/>
             <w:tcMar>
-              <w:left w:w="101" w:type="dxa"/>
+              <w:left w:w="93" w:type="dxa"/>
             </w:tcMar>
           </w:tcPr>
           <w:p>
@@ -14578,7 +14425,7 @@
         </w:tc>
         <w:tc>
           <w:tcPr>
-            <w:tcW w:w="3506" w:type="dxa"/>
+            <w:tcW w:w="3507" w:type="dxa"/>
             <w:tcBorders>
               <w:top w:val="single" w:sz="6" w:space="0" w:color="FFFFFF"/>
               <w:left w:val="single" w:sz="6" w:space="0" w:color="FFFFFF"/>
@@ -14587,7 +14434,7 @@
             </w:tcBorders>
             <w:shd w:fill="auto" w:val="clear"/>
             <w:tcMar>
-              <w:left w:w="101" w:type="dxa"/>
+              <w:left w:w="93" w:type="dxa"/>
             </w:tcMar>
           </w:tcPr>
           <w:p>
@@ -14621,7 +14468,7 @@
             </w:tcBorders>
             <w:shd w:fill="auto" w:val="clear"/>
             <w:tcMar>
-              <w:left w:w="97" w:type="dxa"/>
+              <w:left w:w="87" w:type="dxa"/>
             </w:tcMar>
           </w:tcPr>
           <w:p>
@@ -14647,7 +14494,7 @@
         </w:tc>
         <w:tc>
           <w:tcPr>
-            <w:tcW w:w="2835" w:type="dxa"/>
+            <w:tcW w:w="2834" w:type="dxa"/>
             <w:tcBorders>
               <w:top w:val="single" w:sz="6" w:space="0" w:color="FFFFFF"/>
               <w:left w:val="single" w:sz="6" w:space="0" w:color="FFFFFF"/>
@@ -14658,7 +14505,7 @@
             </w:tcBorders>
             <w:shd w:fill="auto" w:val="clear"/>
             <w:tcMar>
-              <w:left w:w="101" w:type="dxa"/>
+              <w:left w:w="93" w:type="dxa"/>
             </w:tcMar>
           </w:tcPr>
           <w:p>
@@ -14680,7 +14527,7 @@
         </w:tc>
         <w:tc>
           <w:tcPr>
-            <w:tcW w:w="3506" w:type="dxa"/>
+            <w:tcW w:w="3507" w:type="dxa"/>
             <w:tcBorders>
               <w:top w:val="single" w:sz="6" w:space="0" w:color="FFFFFF"/>
               <w:left w:val="single" w:sz="6" w:space="0" w:color="FFFFFF"/>
@@ -14689,7 +14536,7 @@
             </w:tcBorders>
             <w:shd w:fill="auto" w:val="clear"/>
             <w:tcMar>
-              <w:left w:w="101" w:type="dxa"/>
+              <w:left w:w="93" w:type="dxa"/>
             </w:tcMar>
           </w:tcPr>
           <w:p>
@@ -14723,7 +14570,7 @@
             </w:tcBorders>
             <w:shd w:fill="auto" w:val="clear"/>
             <w:tcMar>
-              <w:left w:w="97" w:type="dxa"/>
+              <w:left w:w="87" w:type="dxa"/>
             </w:tcMar>
           </w:tcPr>
           <w:p>
@@ -14749,7 +14596,7 @@
         </w:tc>
         <w:tc>
           <w:tcPr>
-            <w:tcW w:w="2835" w:type="dxa"/>
+            <w:tcW w:w="2834" w:type="dxa"/>
             <w:tcBorders>
               <w:top w:val="single" w:sz="6" w:space="0" w:color="FFFFFF"/>
               <w:left w:val="single" w:sz="6" w:space="0" w:color="FFFFFF"/>
@@ -14760,7 +14607,7 @@
             </w:tcBorders>
             <w:shd w:fill="auto" w:val="clear"/>
             <w:tcMar>
-              <w:left w:w="101" w:type="dxa"/>
+              <w:left w:w="93" w:type="dxa"/>
             </w:tcMar>
           </w:tcPr>
           <w:p>
@@ -14782,7 +14629,7 @@
         </w:tc>
         <w:tc>
           <w:tcPr>
-            <w:tcW w:w="3506" w:type="dxa"/>
+            <w:tcW w:w="3507" w:type="dxa"/>
             <w:tcBorders>
               <w:top w:val="single" w:sz="6" w:space="0" w:color="FFFFFF"/>
               <w:left w:val="single" w:sz="6" w:space="0" w:color="FFFFFF"/>
@@ -14791,7 +14638,7 @@
             </w:tcBorders>
             <w:shd w:fill="auto" w:val="clear"/>
             <w:tcMar>
-              <w:left w:w="101" w:type="dxa"/>
+              <w:left w:w="93" w:type="dxa"/>
             </w:tcMar>
           </w:tcPr>
           <w:p>
@@ -14825,7 +14672,7 @@
             </w:tcBorders>
             <w:shd w:fill="auto" w:val="clear"/>
             <w:tcMar>
-              <w:left w:w="97" w:type="dxa"/>
+              <w:left w:w="87" w:type="dxa"/>
             </w:tcMar>
           </w:tcPr>
           <w:p>
@@ -14851,7 +14698,7 @@
         </w:tc>
         <w:tc>
           <w:tcPr>
-            <w:tcW w:w="2835" w:type="dxa"/>
+            <w:tcW w:w="2834" w:type="dxa"/>
             <w:tcBorders>
               <w:top w:val="single" w:sz="6" w:space="0" w:color="FFFFFF"/>
               <w:left w:val="single" w:sz="6" w:space="0" w:color="FFFFFF"/>
@@ -14862,7 +14709,7 @@
             </w:tcBorders>
             <w:shd w:fill="auto" w:val="clear"/>
             <w:tcMar>
-              <w:left w:w="101" w:type="dxa"/>
+              <w:left w:w="93" w:type="dxa"/>
             </w:tcMar>
           </w:tcPr>
           <w:p>
@@ -14884,7 +14731,7 @@
         </w:tc>
         <w:tc>
           <w:tcPr>
-            <w:tcW w:w="3506" w:type="dxa"/>
+            <w:tcW w:w="3507" w:type="dxa"/>
             <w:tcBorders>
               <w:top w:val="single" w:sz="6" w:space="0" w:color="FFFFFF"/>
               <w:left w:val="single" w:sz="6" w:space="0" w:color="FFFFFF"/>
@@ -14893,7 +14740,7 @@
             </w:tcBorders>
             <w:shd w:fill="auto" w:val="clear"/>
             <w:tcMar>
-              <w:left w:w="101" w:type="dxa"/>
+              <w:left w:w="93" w:type="dxa"/>
             </w:tcMar>
           </w:tcPr>
           <w:p>
@@ -14925,7 +14772,7 @@
             </w:tcBorders>
             <w:shd w:fill="auto" w:val="clear"/>
             <w:tcMar>
-              <w:left w:w="97" w:type="dxa"/>
+              <w:left w:w="87" w:type="dxa"/>
             </w:tcMar>
           </w:tcPr>
           <w:p>
@@ -14951,7 +14798,7 @@
         </w:tc>
         <w:tc>
           <w:tcPr>
-            <w:tcW w:w="2835" w:type="dxa"/>
+            <w:tcW w:w="2834" w:type="dxa"/>
             <w:tcBorders>
               <w:top w:val="single" w:sz="6" w:space="0" w:color="FFFFFF"/>
               <w:left w:val="single" w:sz="6" w:space="0" w:color="FFFFFF"/>
@@ -14960,7 +14807,7 @@
             </w:tcBorders>
             <w:shd w:fill="auto" w:val="clear"/>
             <w:tcMar>
-              <w:left w:w="101" w:type="dxa"/>
+              <w:left w:w="93" w:type="dxa"/>
             </w:tcMar>
           </w:tcPr>
           <w:p>
@@ -14982,14 +14829,14 @@
         </w:tc>
         <w:tc>
           <w:tcPr>
-            <w:tcW w:w="3506" w:type="dxa"/>
+            <w:tcW w:w="3507" w:type="dxa"/>
             <w:tcBorders>
               <w:top w:val="single" w:sz="6" w:space="0" w:color="FFFFFF"/>
               <w:left w:val="single" w:sz="6" w:space="0" w:color="FFFFFF"/>
             </w:tcBorders>
             <w:shd w:fill="auto" w:val="clear"/>
             <w:tcMar>
-              <w:left w:w="101" w:type="dxa"/>
+              <w:left w:w="93" w:type="dxa"/>
             </w:tcMar>
           </w:tcPr>
           <w:p>
@@ -15024,18 +14871,18 @@
         <w:tblStyle w:val="MediumGrid3"/>
         <w:tblW w:w="8856" w:type="dxa"/>
         <w:jc w:val="left"/>
-        <w:tblInd w:w="-10" w:type="dxa"/>
+        <w:tblInd w:w="-20" w:type="dxa"/>
         <w:tblCellMar>
           <w:top w:w="0" w:type="dxa"/>
-          <w:left w:w="97" w:type="dxa"/>
+          <w:left w:w="87" w:type="dxa"/>
           <w:bottom w:w="0" w:type="dxa"/>
           <w:right w:w="108" w:type="dxa"/>
         </w:tblCellMar>
       </w:tblPr>
       <w:tblGrid>
         <w:gridCol w:w="2515"/>
-        <w:gridCol w:w="2835"/>
-        <w:gridCol w:w="3506"/>
+        <w:gridCol w:w="2834"/>
+        <w:gridCol w:w="3507"/>
       </w:tblGrid>
       <w:tr>
         <w:trPr>
@@ -15050,7 +14897,7 @@
             </w:tcBorders>
             <w:shd w:color="auto" w:fill="000000" w:themeFill="text1" w:val="clear"/>
             <w:tcMar>
-              <w:left w:w="97" w:type="dxa"/>
+              <w:left w:w="87" w:type="dxa"/>
             </w:tcMar>
           </w:tcPr>
           <w:p>
@@ -15075,14 +14922,14 @@
         </w:tc>
         <w:tc>
           <w:tcPr>
-            <w:tcW w:w="2835" w:type="dxa"/>
+            <w:tcW w:w="2834" w:type="dxa"/>
             <w:tcBorders>
               <w:bottom w:val="nil"/>
               <w:insideH w:val="nil"/>
             </w:tcBorders>
             <w:shd w:color="auto" w:fill="000000" w:themeFill="text1" w:val="clear"/>
             <w:tcMar>
-              <w:left w:w="97" w:type="dxa"/>
+              <w:left w:w="87" w:type="dxa"/>
             </w:tcMar>
           </w:tcPr>
           <w:p>
@@ -15107,14 +14954,14 @@
         </w:tc>
         <w:tc>
           <w:tcPr>
-            <w:tcW w:w="3506" w:type="dxa"/>
+            <w:tcW w:w="3507" w:type="dxa"/>
             <w:tcBorders>
               <w:bottom w:val="nil"/>
               <w:insideH w:val="nil"/>
             </w:tcBorders>
             <w:shd w:color="auto" w:fill="000000" w:themeFill="text1" w:val="clear"/>
             <w:tcMar>
-              <w:left w:w="97" w:type="dxa"/>
+              <w:left w:w="87" w:type="dxa"/>
             </w:tcMar>
           </w:tcPr>
           <w:p>
@@ -15153,7 +15000,7 @@
             </w:tcBorders>
             <w:shd w:fill="auto" w:val="clear"/>
             <w:tcMar>
-              <w:left w:w="97" w:type="dxa"/>
+              <w:left w:w="87" w:type="dxa"/>
             </w:tcMar>
           </w:tcPr>
           <w:p>
@@ -15217,7 +15064,7 @@
             </w:tcBorders>
             <w:shd w:fill="auto" w:val="clear"/>
             <w:tcMar>
-              <w:left w:w="97" w:type="dxa"/>
+              <w:left w:w="87" w:type="dxa"/>
             </w:tcMar>
           </w:tcPr>
           <w:p>
@@ -15243,7 +15090,7 @@
         </w:tc>
         <w:tc>
           <w:tcPr>
-            <w:tcW w:w="2835" w:type="dxa"/>
+            <w:tcW w:w="2834" w:type="dxa"/>
             <w:tcBorders>
               <w:top w:val="single" w:sz="4" w:space="0" w:color="00000A"/>
               <w:left w:val="single" w:sz="6" w:space="0" w:color="FFFFFF"/>
@@ -15254,7 +15101,7 @@
             </w:tcBorders>
             <w:shd w:fill="auto" w:val="clear"/>
             <w:tcMar>
-              <w:left w:w="101" w:type="dxa"/>
+              <w:left w:w="93" w:type="dxa"/>
             </w:tcMar>
           </w:tcPr>
           <w:p>
@@ -15276,7 +15123,7 @@
         </w:tc>
         <w:tc>
           <w:tcPr>
-            <w:tcW w:w="3506" w:type="dxa"/>
+            <w:tcW w:w="3507" w:type="dxa"/>
             <w:tcBorders>
               <w:top w:val="single" w:sz="4" w:space="0" w:color="00000A"/>
               <w:left w:val="single" w:sz="6" w:space="0" w:color="FFFFFF"/>
@@ -15285,7 +15132,7 @@
             </w:tcBorders>
             <w:shd w:fill="auto" w:val="clear"/>
             <w:tcMar>
-              <w:left w:w="101" w:type="dxa"/>
+              <w:left w:w="93" w:type="dxa"/>
             </w:tcMar>
           </w:tcPr>
           <w:p>
@@ -15319,7 +15166,7 @@
             </w:tcBorders>
             <w:shd w:fill="auto" w:val="clear"/>
             <w:tcMar>
-              <w:left w:w="97" w:type="dxa"/>
+              <w:left w:w="87" w:type="dxa"/>
             </w:tcMar>
           </w:tcPr>
           <w:p>
@@ -15345,7 +15192,7 @@
         </w:tc>
         <w:tc>
           <w:tcPr>
-            <w:tcW w:w="2835" w:type="dxa"/>
+            <w:tcW w:w="2834" w:type="dxa"/>
             <w:tcBorders>
               <w:top w:val="single" w:sz="6" w:space="0" w:color="FFFFFF"/>
               <w:left w:val="single" w:sz="6" w:space="0" w:color="FFFFFF"/>
@@ -15356,7 +15203,7 @@
             </w:tcBorders>
             <w:shd w:fill="auto" w:val="clear"/>
             <w:tcMar>
-              <w:left w:w="101" w:type="dxa"/>
+              <w:left w:w="93" w:type="dxa"/>
             </w:tcMar>
           </w:tcPr>
           <w:p>
@@ -15378,7 +15225,7 @@
         </w:tc>
         <w:tc>
           <w:tcPr>
-            <w:tcW w:w="3506" w:type="dxa"/>
+            <w:tcW w:w="3507" w:type="dxa"/>
             <w:tcBorders>
               <w:top w:val="single" w:sz="6" w:space="0" w:color="FFFFFF"/>
               <w:left w:val="single" w:sz="6" w:space="0" w:color="FFFFFF"/>
@@ -15387,7 +15234,7 @@
             </w:tcBorders>
             <w:shd w:fill="auto" w:val="clear"/>
             <w:tcMar>
-              <w:left w:w="101" w:type="dxa"/>
+              <w:left w:w="93" w:type="dxa"/>
             </w:tcMar>
           </w:tcPr>
           <w:p>
@@ -15421,7 +15268,7 @@
             </w:tcBorders>
             <w:shd w:fill="auto" w:val="clear"/>
             <w:tcMar>
-              <w:left w:w="97" w:type="dxa"/>
+              <w:left w:w="87" w:type="dxa"/>
             </w:tcMar>
           </w:tcPr>
           <w:p>
@@ -15447,7 +15294,7 @@
         </w:tc>
         <w:tc>
           <w:tcPr>
-            <w:tcW w:w="2835" w:type="dxa"/>
+            <w:tcW w:w="2834" w:type="dxa"/>
             <w:tcBorders>
               <w:top w:val="single" w:sz="6" w:space="0" w:color="FFFFFF"/>
               <w:left w:val="single" w:sz="6" w:space="0" w:color="FFFFFF"/>
@@ -15458,7 +15305,7 @@
             </w:tcBorders>
             <w:shd w:fill="auto" w:val="clear"/>
             <w:tcMar>
-              <w:left w:w="101" w:type="dxa"/>
+              <w:left w:w="93" w:type="dxa"/>
             </w:tcMar>
           </w:tcPr>
           <w:p>
@@ -15480,7 +15327,7 @@
         </w:tc>
         <w:tc>
           <w:tcPr>
-            <w:tcW w:w="3506" w:type="dxa"/>
+            <w:tcW w:w="3507" w:type="dxa"/>
             <w:tcBorders>
               <w:top w:val="single" w:sz="6" w:space="0" w:color="FFFFFF"/>
               <w:left w:val="single" w:sz="6" w:space="0" w:color="FFFFFF"/>
@@ -15489,7 +15336,7 @@
             </w:tcBorders>
             <w:shd w:fill="auto" w:val="clear"/>
             <w:tcMar>
-              <w:left w:w="101" w:type="dxa"/>
+              <w:left w:w="93" w:type="dxa"/>
             </w:tcMar>
           </w:tcPr>
           <w:p>
@@ -15521,7 +15368,7 @@
             </w:tcBorders>
             <w:shd w:fill="auto" w:val="clear"/>
             <w:tcMar>
-              <w:left w:w="97" w:type="dxa"/>
+              <w:left w:w="87" w:type="dxa"/>
             </w:tcMar>
           </w:tcPr>
           <w:p>
@@ -15547,7 +15394,7 @@
         </w:tc>
         <w:tc>
           <w:tcPr>
-            <w:tcW w:w="2835" w:type="dxa"/>
+            <w:tcW w:w="2834" w:type="dxa"/>
             <w:tcBorders>
               <w:top w:val="single" w:sz="6" w:space="0" w:color="FFFFFF"/>
               <w:left w:val="single" w:sz="6" w:space="0" w:color="FFFFFF"/>
@@ -15556,7 +15403,7 @@
             </w:tcBorders>
             <w:shd w:fill="auto" w:val="clear"/>
             <w:tcMar>
-              <w:left w:w="101" w:type="dxa"/>
+              <w:left w:w="93" w:type="dxa"/>
             </w:tcMar>
           </w:tcPr>
           <w:p>
@@ -15578,14 +15425,14 @@
         </w:tc>
         <w:tc>
           <w:tcPr>
-            <w:tcW w:w="3506" w:type="dxa"/>
+            <w:tcW w:w="3507" w:type="dxa"/>
             <w:tcBorders>
               <w:top w:val="single" w:sz="6" w:space="0" w:color="FFFFFF"/>
               <w:left w:val="single" w:sz="6" w:space="0" w:color="FFFFFF"/>
             </w:tcBorders>
             <w:shd w:fill="auto" w:val="clear"/>
             <w:tcMar>
-              <w:left w:w="101" w:type="dxa"/>
+              <w:left w:w="93" w:type="dxa"/>
             </w:tcMar>
           </w:tcPr>
           <w:p>
@@ -15620,10 +15467,10 @@
         <w:tblStyle w:val="MediumGrid3"/>
         <w:tblW w:w="8856" w:type="dxa"/>
         <w:jc w:val="left"/>
-        <w:tblInd w:w="-10" w:type="dxa"/>
+        <w:tblInd w:w="-20" w:type="dxa"/>
         <w:tblCellMar>
           <w:top w:w="0" w:type="dxa"/>
-          <w:left w:w="97" w:type="dxa"/>
+          <w:left w:w="87" w:type="dxa"/>
           <w:bottom w:w="0" w:type="dxa"/>
           <w:right w:w="108" w:type="dxa"/>
         </w:tblCellMar>
@@ -15646,7 +15493,7 @@
             </w:tcBorders>
             <w:shd w:color="auto" w:fill="000000" w:themeFill="text1" w:val="clear"/>
             <w:tcMar>
-              <w:left w:w="97" w:type="dxa"/>
+              <w:left w:w="87" w:type="dxa"/>
             </w:tcMar>
           </w:tcPr>
           <w:p>
@@ -15678,7 +15525,7 @@
             </w:tcBorders>
             <w:shd w:color="auto" w:fill="000000" w:themeFill="text1" w:val="clear"/>
             <w:tcMar>
-              <w:left w:w="97" w:type="dxa"/>
+              <w:left w:w="87" w:type="dxa"/>
             </w:tcMar>
           </w:tcPr>
           <w:p>
@@ -15710,7 +15557,7 @@
             </w:tcBorders>
             <w:shd w:color="auto" w:fill="000000" w:themeFill="text1" w:val="clear"/>
             <w:tcMar>
-              <w:left w:w="97" w:type="dxa"/>
+              <w:left w:w="87" w:type="dxa"/>
             </w:tcMar>
           </w:tcPr>
           <w:p>
@@ -15749,7 +15596,7 @@
             </w:tcBorders>
             <w:shd w:fill="auto" w:val="clear"/>
             <w:tcMar>
-              <w:left w:w="97" w:type="dxa"/>
+              <w:left w:w="87" w:type="dxa"/>
             </w:tcMar>
           </w:tcPr>
           <w:p>
@@ -15813,7 +15660,7 @@
             </w:tcBorders>
             <w:shd w:fill="auto" w:val="clear"/>
             <w:tcMar>
-              <w:left w:w="97" w:type="dxa"/>
+              <w:left w:w="87" w:type="dxa"/>
             </w:tcMar>
           </w:tcPr>
           <w:p>
@@ -15850,7 +15697,7 @@
             </w:tcBorders>
             <w:shd w:fill="auto" w:val="clear"/>
             <w:tcMar>
-              <w:left w:w="101" w:type="dxa"/>
+              <w:left w:w="93" w:type="dxa"/>
             </w:tcMar>
           </w:tcPr>
           <w:p>
@@ -15881,7 +15728,7 @@
             </w:tcBorders>
             <w:shd w:fill="auto" w:val="clear"/>
             <w:tcMar>
-              <w:left w:w="101" w:type="dxa"/>
+              <w:left w:w="93" w:type="dxa"/>
             </w:tcMar>
           </w:tcPr>
           <w:p>
@@ -15915,7 +15762,7 @@
             </w:tcBorders>
             <w:shd w:fill="auto" w:val="clear"/>
             <w:tcMar>
-              <w:left w:w="97" w:type="dxa"/>
+              <w:left w:w="87" w:type="dxa"/>
             </w:tcMar>
           </w:tcPr>
           <w:p>
@@ -15952,7 +15799,7 @@
             </w:tcBorders>
             <w:shd w:fill="auto" w:val="clear"/>
             <w:tcMar>
-              <w:left w:w="101" w:type="dxa"/>
+              <w:left w:w="93" w:type="dxa"/>
             </w:tcMar>
           </w:tcPr>
           <w:p>
@@ -15983,7 +15830,7 @@
             </w:tcBorders>
             <w:shd w:fill="auto" w:val="clear"/>
             <w:tcMar>
-              <w:left w:w="101" w:type="dxa"/>
+              <w:left w:w="93" w:type="dxa"/>
             </w:tcMar>
           </w:tcPr>
           <w:p>
@@ -16017,7 +15864,7 @@
             </w:tcBorders>
             <w:shd w:fill="auto" w:val="clear"/>
             <w:tcMar>
-              <w:left w:w="97" w:type="dxa"/>
+              <w:left w:w="87" w:type="dxa"/>
             </w:tcMar>
           </w:tcPr>
           <w:p>
@@ -16054,7 +15901,7 @@
             </w:tcBorders>
             <w:shd w:fill="auto" w:val="clear"/>
             <w:tcMar>
-              <w:left w:w="101" w:type="dxa"/>
+              <w:left w:w="93" w:type="dxa"/>
             </w:tcMar>
           </w:tcPr>
           <w:p>
@@ -16085,7 +15932,7 @@
             </w:tcBorders>
             <w:shd w:fill="auto" w:val="clear"/>
             <w:tcMar>
-              <w:left w:w="101" w:type="dxa"/>
+              <w:left w:w="93" w:type="dxa"/>
             </w:tcMar>
           </w:tcPr>
           <w:p>
@@ -16119,7 +15966,7 @@
             </w:tcBorders>
             <w:shd w:fill="auto" w:val="clear"/>
             <w:tcMar>
-              <w:left w:w="97" w:type="dxa"/>
+              <w:left w:w="87" w:type="dxa"/>
             </w:tcMar>
           </w:tcPr>
           <w:p>
@@ -16156,7 +16003,7 @@
             </w:tcBorders>
             <w:shd w:fill="auto" w:val="clear"/>
             <w:tcMar>
-              <w:left w:w="101" w:type="dxa"/>
+              <w:left w:w="93" w:type="dxa"/>
             </w:tcMar>
           </w:tcPr>
           <w:p>
@@ -16187,7 +16034,7 @@
             </w:tcBorders>
             <w:shd w:fill="auto" w:val="clear"/>
             <w:tcMar>
-              <w:left w:w="101" w:type="dxa"/>
+              <w:left w:w="93" w:type="dxa"/>
             </w:tcMar>
           </w:tcPr>
           <w:p>
@@ -16221,7 +16068,7 @@
             </w:tcBorders>
             <w:shd w:fill="auto" w:val="clear"/>
             <w:tcMar>
-              <w:left w:w="97" w:type="dxa"/>
+              <w:left w:w="87" w:type="dxa"/>
             </w:tcMar>
           </w:tcPr>
           <w:p>
@@ -16258,7 +16105,7 @@
             </w:tcBorders>
             <w:shd w:fill="auto" w:val="clear"/>
             <w:tcMar>
-              <w:left w:w="101" w:type="dxa"/>
+              <w:left w:w="93" w:type="dxa"/>
             </w:tcMar>
           </w:tcPr>
           <w:p>
@@ -16289,7 +16136,7 @@
             </w:tcBorders>
             <w:shd w:fill="auto" w:val="clear"/>
             <w:tcMar>
-              <w:left w:w="101" w:type="dxa"/>
+              <w:left w:w="93" w:type="dxa"/>
             </w:tcMar>
           </w:tcPr>
           <w:p>
@@ -16323,7 +16170,7 @@
             </w:tcBorders>
             <w:shd w:fill="auto" w:val="clear"/>
             <w:tcMar>
-              <w:left w:w="97" w:type="dxa"/>
+              <w:left w:w="87" w:type="dxa"/>
             </w:tcMar>
           </w:tcPr>
           <w:p>
@@ -16360,7 +16207,7 @@
             </w:tcBorders>
             <w:shd w:fill="auto" w:val="clear"/>
             <w:tcMar>
-              <w:left w:w="101" w:type="dxa"/>
+              <w:left w:w="93" w:type="dxa"/>
             </w:tcMar>
           </w:tcPr>
           <w:p>
@@ -16391,7 +16238,7 @@
             </w:tcBorders>
             <w:shd w:fill="auto" w:val="clear"/>
             <w:tcMar>
-              <w:left w:w="101" w:type="dxa"/>
+              <w:left w:w="93" w:type="dxa"/>
             </w:tcMar>
           </w:tcPr>
           <w:p>
@@ -16425,7 +16272,7 @@
             </w:tcBorders>
             <w:shd w:fill="auto" w:val="clear"/>
             <w:tcMar>
-              <w:left w:w="97" w:type="dxa"/>
+              <w:left w:w="87" w:type="dxa"/>
             </w:tcMar>
           </w:tcPr>
           <w:p>
@@ -16462,7 +16309,7 @@
             </w:tcBorders>
             <w:shd w:fill="auto" w:val="clear"/>
             <w:tcMar>
-              <w:left w:w="101" w:type="dxa"/>
+              <w:left w:w="93" w:type="dxa"/>
             </w:tcMar>
           </w:tcPr>
           <w:p>
@@ -16493,7 +16340,7 @@
             </w:tcBorders>
             <w:shd w:fill="auto" w:val="clear"/>
             <w:tcMar>
-              <w:left w:w="101" w:type="dxa"/>
+              <w:left w:w="93" w:type="dxa"/>
             </w:tcMar>
           </w:tcPr>
           <w:p>
@@ -16527,7 +16374,7 @@
             </w:tcBorders>
             <w:shd w:fill="auto" w:val="clear"/>
             <w:tcMar>
-              <w:left w:w="97" w:type="dxa"/>
+              <w:left w:w="87" w:type="dxa"/>
             </w:tcMar>
           </w:tcPr>
           <w:p>
@@ -16564,7 +16411,7 @@
             </w:tcBorders>
             <w:shd w:fill="auto" w:val="clear"/>
             <w:tcMar>
-              <w:left w:w="101" w:type="dxa"/>
+              <w:left w:w="93" w:type="dxa"/>
             </w:tcMar>
           </w:tcPr>
           <w:p>
@@ -16595,7 +16442,7 @@
             </w:tcBorders>
             <w:shd w:fill="auto" w:val="clear"/>
             <w:tcMar>
-              <w:left w:w="101" w:type="dxa"/>
+              <w:left w:w="93" w:type="dxa"/>
             </w:tcMar>
           </w:tcPr>
           <w:p>
@@ -16629,7 +16476,7 @@
             </w:tcBorders>
             <w:shd w:fill="auto" w:val="clear"/>
             <w:tcMar>
-              <w:left w:w="97" w:type="dxa"/>
+              <w:left w:w="87" w:type="dxa"/>
             </w:tcMar>
           </w:tcPr>
           <w:p>
@@ -16666,7 +16513,7 @@
             </w:tcBorders>
             <w:shd w:fill="auto" w:val="clear"/>
             <w:tcMar>
-              <w:left w:w="101" w:type="dxa"/>
+              <w:left w:w="93" w:type="dxa"/>
             </w:tcMar>
           </w:tcPr>
           <w:p>
@@ -16697,7 +16544,7 @@
             </w:tcBorders>
             <w:shd w:fill="auto" w:val="clear"/>
             <w:tcMar>
-              <w:left w:w="101" w:type="dxa"/>
+              <w:left w:w="93" w:type="dxa"/>
             </w:tcMar>
           </w:tcPr>
           <w:p>
@@ -16731,7 +16578,7 @@
             </w:tcBorders>
             <w:shd w:fill="auto" w:val="clear"/>
             <w:tcMar>
-              <w:left w:w="97" w:type="dxa"/>
+              <w:left w:w="87" w:type="dxa"/>
             </w:tcMar>
           </w:tcPr>
           <w:p>
@@ -16768,7 +16615,7 @@
             </w:tcBorders>
             <w:shd w:fill="auto" w:val="clear"/>
             <w:tcMar>
-              <w:left w:w="101" w:type="dxa"/>
+              <w:left w:w="93" w:type="dxa"/>
             </w:tcMar>
           </w:tcPr>
           <w:p>
@@ -16799,7 +16646,7 @@
             </w:tcBorders>
             <w:shd w:fill="auto" w:val="clear"/>
             <w:tcMar>
-              <w:left w:w="101" w:type="dxa"/>
+              <w:left w:w="93" w:type="dxa"/>
             </w:tcMar>
           </w:tcPr>
           <w:p>
@@ -16833,7 +16680,7 @@
             </w:tcBorders>
             <w:shd w:fill="auto" w:val="clear"/>
             <w:tcMar>
-              <w:left w:w="97" w:type="dxa"/>
+              <w:left w:w="87" w:type="dxa"/>
             </w:tcMar>
           </w:tcPr>
           <w:p>
@@ -16870,7 +16717,7 @@
             </w:tcBorders>
             <w:shd w:fill="auto" w:val="clear"/>
             <w:tcMar>
-              <w:left w:w="101" w:type="dxa"/>
+              <w:left w:w="93" w:type="dxa"/>
             </w:tcMar>
           </w:tcPr>
           <w:p>
@@ -16901,7 +16748,7 @@
             </w:tcBorders>
             <w:shd w:fill="auto" w:val="clear"/>
             <w:tcMar>
-              <w:left w:w="101" w:type="dxa"/>
+              <w:left w:w="93" w:type="dxa"/>
             </w:tcMar>
           </w:tcPr>
           <w:p>
@@ -16935,7 +16782,7 @@
             </w:tcBorders>
             <w:shd w:fill="auto" w:val="clear"/>
             <w:tcMar>
-              <w:left w:w="97" w:type="dxa"/>
+              <w:left w:w="87" w:type="dxa"/>
             </w:tcMar>
           </w:tcPr>
           <w:p>
@@ -16972,7 +16819,7 @@
             </w:tcBorders>
             <w:shd w:fill="auto" w:val="clear"/>
             <w:tcMar>
-              <w:left w:w="101" w:type="dxa"/>
+              <w:left w:w="93" w:type="dxa"/>
             </w:tcMar>
           </w:tcPr>
           <w:p>
@@ -17003,7 +16850,7 @@
             </w:tcBorders>
             <w:shd w:fill="auto" w:val="clear"/>
             <w:tcMar>
-              <w:left w:w="101" w:type="dxa"/>
+              <w:left w:w="93" w:type="dxa"/>
             </w:tcMar>
           </w:tcPr>
           <w:p>
@@ -17037,7 +16884,7 @@
             </w:tcBorders>
             <w:shd w:fill="auto" w:val="clear"/>
             <w:tcMar>
-              <w:left w:w="97" w:type="dxa"/>
+              <w:left w:w="87" w:type="dxa"/>
             </w:tcMar>
           </w:tcPr>
           <w:p>
@@ -17074,7 +16921,7 @@
             </w:tcBorders>
             <w:shd w:fill="auto" w:val="clear"/>
             <w:tcMar>
-              <w:left w:w="101" w:type="dxa"/>
+              <w:left w:w="93" w:type="dxa"/>
             </w:tcMar>
           </w:tcPr>
           <w:p>
@@ -17105,7 +16952,7 @@
             </w:tcBorders>
             <w:shd w:fill="auto" w:val="clear"/>
             <w:tcMar>
-              <w:left w:w="101" w:type="dxa"/>
+              <w:left w:w="93" w:type="dxa"/>
             </w:tcMar>
           </w:tcPr>
           <w:p>
@@ -17139,7 +16986,7 @@
             </w:tcBorders>
             <w:shd w:fill="auto" w:val="clear"/>
             <w:tcMar>
-              <w:left w:w="97" w:type="dxa"/>
+              <w:left w:w="87" w:type="dxa"/>
             </w:tcMar>
           </w:tcPr>
           <w:p>
@@ -17176,7 +17023,7 @@
             </w:tcBorders>
             <w:shd w:fill="auto" w:val="clear"/>
             <w:tcMar>
-              <w:left w:w="101" w:type="dxa"/>
+              <w:left w:w="93" w:type="dxa"/>
             </w:tcMar>
           </w:tcPr>
           <w:p>
@@ -17207,7 +17054,7 @@
             </w:tcBorders>
             <w:shd w:fill="auto" w:val="clear"/>
             <w:tcMar>
-              <w:left w:w="101" w:type="dxa"/>
+              <w:left w:w="93" w:type="dxa"/>
             </w:tcMar>
           </w:tcPr>
           <w:p>
@@ -17241,7 +17088,7 @@
             </w:tcBorders>
             <w:shd w:fill="auto" w:val="clear"/>
             <w:tcMar>
-              <w:left w:w="97" w:type="dxa"/>
+              <w:left w:w="87" w:type="dxa"/>
             </w:tcMar>
           </w:tcPr>
           <w:p>
@@ -17278,7 +17125,7 @@
             </w:tcBorders>
             <w:shd w:fill="auto" w:val="clear"/>
             <w:tcMar>
-              <w:left w:w="101" w:type="dxa"/>
+              <w:left w:w="93" w:type="dxa"/>
             </w:tcMar>
           </w:tcPr>
           <w:p>
@@ -17309,7 +17156,7 @@
             </w:tcBorders>
             <w:shd w:fill="auto" w:val="clear"/>
             <w:tcMar>
-              <w:left w:w="101" w:type="dxa"/>
+              <w:left w:w="93" w:type="dxa"/>
             </w:tcMar>
           </w:tcPr>
           <w:p>
@@ -17343,7 +17190,7 @@
             </w:tcBorders>
             <w:shd w:fill="auto" w:val="clear"/>
             <w:tcMar>
-              <w:left w:w="97" w:type="dxa"/>
+              <w:left w:w="87" w:type="dxa"/>
             </w:tcMar>
           </w:tcPr>
           <w:p>
@@ -17380,7 +17227,7 @@
             </w:tcBorders>
             <w:shd w:fill="auto" w:val="clear"/>
             <w:tcMar>
-              <w:left w:w="101" w:type="dxa"/>
+              <w:left w:w="93" w:type="dxa"/>
             </w:tcMar>
           </w:tcPr>
           <w:p>
@@ -17411,7 +17258,7 @@
             </w:tcBorders>
             <w:shd w:fill="auto" w:val="clear"/>
             <w:tcMar>
-              <w:left w:w="101" w:type="dxa"/>
+              <w:left w:w="93" w:type="dxa"/>
             </w:tcMar>
           </w:tcPr>
           <w:p>
@@ -17445,7 +17292,7 @@
             </w:tcBorders>
             <w:shd w:fill="auto" w:val="clear"/>
             <w:tcMar>
-              <w:left w:w="97" w:type="dxa"/>
+              <w:left w:w="87" w:type="dxa"/>
             </w:tcMar>
           </w:tcPr>
           <w:p>
@@ -17482,7 +17329,7 @@
             </w:tcBorders>
             <w:shd w:fill="auto" w:val="clear"/>
             <w:tcMar>
-              <w:left w:w="101" w:type="dxa"/>
+              <w:left w:w="93" w:type="dxa"/>
             </w:tcMar>
           </w:tcPr>
           <w:p>
@@ -17513,7 +17360,7 @@
             </w:tcBorders>
             <w:shd w:fill="auto" w:val="clear"/>
             <w:tcMar>
-              <w:left w:w="101" w:type="dxa"/>
+              <w:left w:w="93" w:type="dxa"/>
             </w:tcMar>
           </w:tcPr>
           <w:p>
@@ -17564,8 +17411,8 @@
         <w:pStyle w:val="Berschrift1"/>
         <w:rPr/>
       </w:pPr>
-      <w:bookmarkStart w:id="43" w:name="_Toc238308731"/>
-      <w:bookmarkEnd w:id="43"/>
+      <w:bookmarkStart w:id="44" w:name="_Toc238308731"/>
+      <w:bookmarkEnd w:id="44"/>
       <w:r>
         <w:rPr/>
         <w:t>Vehicle-Specific Extensions</w:t>
@@ -17585,8 +17432,8 @@
         <w:pStyle w:val="Berschrift2"/>
         <w:rPr/>
       </w:pPr>
-      <w:bookmarkStart w:id="44" w:name="_Toc238308732"/>
-      <w:bookmarkEnd w:id="44"/>
+      <w:bookmarkStart w:id="45" w:name="_Toc238308732"/>
+      <w:bookmarkEnd w:id="45"/>
       <w:r>
         <w:rPr/>
         <w:t>NET_MSG Command Handlers</w:t>
@@ -17768,8 +17615,8 @@
         <w:pStyle w:val="Berschrift2"/>
         <w:rPr/>
       </w:pPr>
-      <w:bookmarkStart w:id="45" w:name="_Toc238308733"/>
-      <w:bookmarkEnd w:id="45"/>
+      <w:bookmarkStart w:id="46" w:name="_Toc238308733"/>
+      <w:bookmarkEnd w:id="46"/>
       <w:r>
         <w:rPr/>
         <w:t>NET_SMS SMS Handlers</w:t>
@@ -17980,8 +17827,8 @@
         <w:pStyle w:val="Berschrift2"/>
         <w:rPr/>
       </w:pPr>
-      <w:bookmarkStart w:id="46" w:name="_Toc238308734"/>
-      <w:bookmarkEnd w:id="46"/>
+      <w:bookmarkStart w:id="47" w:name="_Toc238308734"/>
+      <w:bookmarkEnd w:id="47"/>
       <w:r>
         <w:rPr/>
         <w:t>NET_SMS SMS Extensions</w:t>
@@ -18183,8 +18030,8 @@
           <w:lang w:eastAsia="ar-SA"/>
         </w:rPr>
       </w:pPr>
-      <w:bookmarkStart w:id="47" w:name="_Toc238308735"/>
-      <w:bookmarkEnd w:id="47"/>
+      <w:bookmarkStart w:id="48" w:name="_Toc238308735"/>
+      <w:bookmarkEnd w:id="48"/>
       <w:r>
         <w:rPr/>
         <w:t>OVMS Server Development</w:t>
@@ -18233,8 +18080,8 @@
           <w:lang w:eastAsia="ar-SA"/>
         </w:rPr>
       </w:pPr>
-      <w:bookmarkStart w:id="48" w:name="_Toc238308736"/>
-      <w:bookmarkEnd w:id="48"/>
+      <w:bookmarkStart w:id="49" w:name="_Toc238308736"/>
+      <w:bookmarkEnd w:id="49"/>
       <w:r>
         <w:rPr/>
         <w:t>OVMS App Development</w:t>
@@ -18274,8 +18121,8 @@
           <w:lang w:eastAsia="ar-SA"/>
         </w:rPr>
       </w:pPr>
-      <w:bookmarkStart w:id="49" w:name="_Toc238308737"/>
-      <w:bookmarkEnd w:id="49"/>
+      <w:bookmarkStart w:id="50" w:name="_Toc238308737"/>
+      <w:bookmarkEnd w:id="50"/>
       <w:r>
         <w:rPr/>
         <w:t>Conclusions</w:t>
@@ -22929,6 +22776,1237 @@
   </w:style>
   <w:style w:type="character" w:styleId="ListLabel172">
     <w:name w:val="ListLabel 172"/>
+    <w:qFormat/>
+    <w:rPr>
+      <w:rFonts w:cs="Wingdings"/>
+    </w:rPr>
+  </w:style>
+  <w:style w:type="character" w:styleId="ListLabel173">
+    <w:name w:val="ListLabel 173"/>
+    <w:qFormat/>
+    <w:rPr>
+      <w:rFonts w:cs="Symbol"/>
+    </w:rPr>
+  </w:style>
+  <w:style w:type="character" w:styleId="ListLabel174">
+    <w:name w:val="ListLabel 174"/>
+    <w:qFormat/>
+    <w:rPr>
+      <w:rFonts w:cs="Courier New"/>
+    </w:rPr>
+  </w:style>
+  <w:style w:type="character" w:styleId="ListLabel175">
+    <w:name w:val="ListLabel 175"/>
+    <w:qFormat/>
+    <w:rPr>
+      <w:rFonts w:cs="Wingdings"/>
+    </w:rPr>
+  </w:style>
+  <w:style w:type="character" w:styleId="ListLabel176">
+    <w:name w:val="ListLabel 176"/>
+    <w:qFormat/>
+    <w:rPr>
+      <w:rFonts w:cs="Symbol"/>
+    </w:rPr>
+  </w:style>
+  <w:style w:type="character" w:styleId="ListLabel177">
+    <w:name w:val="ListLabel 177"/>
+    <w:qFormat/>
+    <w:rPr>
+      <w:rFonts w:cs="Courier New"/>
+    </w:rPr>
+  </w:style>
+  <w:style w:type="character" w:styleId="ListLabel178">
+    <w:name w:val="ListLabel 178"/>
+    <w:qFormat/>
+    <w:rPr>
+      <w:rFonts w:cs="Wingdings"/>
+    </w:rPr>
+  </w:style>
+  <w:style w:type="character" w:styleId="ListLabel179">
+    <w:name w:val="ListLabel 179"/>
+    <w:qFormat/>
+    <w:rPr>
+      <w:rFonts w:cs="Symbol"/>
+    </w:rPr>
+  </w:style>
+  <w:style w:type="character" w:styleId="ListLabel180">
+    <w:name w:val="ListLabel 180"/>
+    <w:qFormat/>
+    <w:rPr>
+      <w:rFonts w:cs="Courier New"/>
+    </w:rPr>
+  </w:style>
+  <w:style w:type="character" w:styleId="ListLabel181">
+    <w:name w:val="ListLabel 181"/>
+    <w:qFormat/>
+    <w:rPr>
+      <w:rFonts w:cs="Wingdings"/>
+    </w:rPr>
+  </w:style>
+  <w:style w:type="character" w:styleId="ListLabel182">
+    <w:name w:val="ListLabel 182"/>
+    <w:qFormat/>
+    <w:rPr>
+      <w:rFonts w:cs="Symbol"/>
+      <w:sz w:val="24"/>
+    </w:rPr>
+  </w:style>
+  <w:style w:type="character" w:styleId="ListLabel183">
+    <w:name w:val="ListLabel 183"/>
+    <w:qFormat/>
+    <w:rPr>
+      <w:rFonts w:cs="Courier New"/>
+      <w:sz w:val="24"/>
+    </w:rPr>
+  </w:style>
+  <w:style w:type="character" w:styleId="ListLabel184">
+    <w:name w:val="ListLabel 184"/>
+    <w:qFormat/>
+    <w:rPr>
+      <w:rFonts w:cs="Wingdings"/>
+      <w:sz w:val="20"/>
+    </w:rPr>
+  </w:style>
+  <w:style w:type="character" w:styleId="ListLabel185">
+    <w:name w:val="ListLabel 185"/>
+    <w:qFormat/>
+    <w:rPr>
+      <w:rFonts w:cs="Wingdings"/>
+      <w:sz w:val="20"/>
+    </w:rPr>
+  </w:style>
+  <w:style w:type="character" w:styleId="ListLabel186">
+    <w:name w:val="ListLabel 186"/>
+    <w:qFormat/>
+    <w:rPr>
+      <w:rFonts w:cs="Wingdings"/>
+      <w:sz w:val="20"/>
+    </w:rPr>
+  </w:style>
+  <w:style w:type="character" w:styleId="ListLabel187">
+    <w:name w:val="ListLabel 187"/>
+    <w:qFormat/>
+    <w:rPr>
+      <w:rFonts w:cs="Wingdings"/>
+      <w:sz w:val="20"/>
+    </w:rPr>
+  </w:style>
+  <w:style w:type="character" w:styleId="ListLabel188">
+    <w:name w:val="ListLabel 188"/>
+    <w:qFormat/>
+    <w:rPr>
+      <w:rFonts w:cs="Wingdings"/>
+      <w:sz w:val="20"/>
+    </w:rPr>
+  </w:style>
+  <w:style w:type="character" w:styleId="ListLabel189">
+    <w:name w:val="ListLabel 189"/>
+    <w:qFormat/>
+    <w:rPr>
+      <w:rFonts w:cs="Wingdings"/>
+      <w:sz w:val="20"/>
+    </w:rPr>
+  </w:style>
+  <w:style w:type="character" w:styleId="ListLabel190">
+    <w:name w:val="ListLabel 190"/>
+    <w:qFormat/>
+    <w:rPr>
+      <w:rFonts w:cs="Wingdings"/>
+      <w:sz w:val="20"/>
+    </w:rPr>
+  </w:style>
+  <w:style w:type="character" w:styleId="ListLabel191">
+    <w:name w:val="ListLabel 191"/>
+    <w:qFormat/>
+    <w:rPr>
+      <w:rFonts w:cs="Symbol"/>
+      <w:sz w:val="24"/>
+    </w:rPr>
+  </w:style>
+  <w:style w:type="character" w:styleId="ListLabel192">
+    <w:name w:val="ListLabel 192"/>
+    <w:qFormat/>
+    <w:rPr>
+      <w:rFonts w:cs="Courier New"/>
+    </w:rPr>
+  </w:style>
+  <w:style w:type="character" w:styleId="ListLabel193">
+    <w:name w:val="ListLabel 193"/>
+    <w:qFormat/>
+    <w:rPr>
+      <w:rFonts w:cs="Wingdings"/>
+    </w:rPr>
+  </w:style>
+  <w:style w:type="character" w:styleId="ListLabel194">
+    <w:name w:val="ListLabel 194"/>
+    <w:qFormat/>
+    <w:rPr>
+      <w:rFonts w:cs="Symbol"/>
+    </w:rPr>
+  </w:style>
+  <w:style w:type="character" w:styleId="ListLabel195">
+    <w:name w:val="ListLabel 195"/>
+    <w:qFormat/>
+    <w:rPr>
+      <w:rFonts w:cs="Courier New"/>
+    </w:rPr>
+  </w:style>
+  <w:style w:type="character" w:styleId="ListLabel196">
+    <w:name w:val="ListLabel 196"/>
+    <w:qFormat/>
+    <w:rPr>
+      <w:rFonts w:cs="Wingdings"/>
+    </w:rPr>
+  </w:style>
+  <w:style w:type="character" w:styleId="ListLabel197">
+    <w:name w:val="ListLabel 197"/>
+    <w:qFormat/>
+    <w:rPr>
+      <w:rFonts w:cs="Symbol"/>
+    </w:rPr>
+  </w:style>
+  <w:style w:type="character" w:styleId="ListLabel198">
+    <w:name w:val="ListLabel 198"/>
+    <w:qFormat/>
+    <w:rPr>
+      <w:rFonts w:cs="Courier New"/>
+    </w:rPr>
+  </w:style>
+  <w:style w:type="character" w:styleId="ListLabel199">
+    <w:name w:val="ListLabel 199"/>
+    <w:qFormat/>
+    <w:rPr>
+      <w:rFonts w:cs="Wingdings"/>
+    </w:rPr>
+  </w:style>
+  <w:style w:type="character" w:styleId="ListLabel200">
+    <w:name w:val="ListLabel 200"/>
+    <w:qFormat/>
+    <w:rPr>
+      <w:rFonts w:cs="Symbol"/>
+      <w:sz w:val="24"/>
+    </w:rPr>
+  </w:style>
+  <w:style w:type="character" w:styleId="ListLabel201">
+    <w:name w:val="ListLabel 201"/>
+    <w:qFormat/>
+    <w:rPr>
+      <w:rFonts w:cs="Courier New"/>
+      <w:sz w:val="20"/>
+    </w:rPr>
+  </w:style>
+  <w:style w:type="character" w:styleId="ListLabel202">
+    <w:name w:val="ListLabel 202"/>
+    <w:qFormat/>
+    <w:rPr>
+      <w:rFonts w:cs="Wingdings"/>
+      <w:sz w:val="20"/>
+    </w:rPr>
+  </w:style>
+  <w:style w:type="character" w:styleId="ListLabel203">
+    <w:name w:val="ListLabel 203"/>
+    <w:qFormat/>
+    <w:rPr>
+      <w:rFonts w:cs="Wingdings"/>
+      <w:sz w:val="20"/>
+    </w:rPr>
+  </w:style>
+  <w:style w:type="character" w:styleId="ListLabel204">
+    <w:name w:val="ListLabel 204"/>
+    <w:qFormat/>
+    <w:rPr>
+      <w:rFonts w:cs="Wingdings"/>
+      <w:sz w:val="20"/>
+    </w:rPr>
+  </w:style>
+  <w:style w:type="character" w:styleId="ListLabel205">
+    <w:name w:val="ListLabel 205"/>
+    <w:qFormat/>
+    <w:rPr>
+      <w:rFonts w:cs="Wingdings"/>
+      <w:sz w:val="20"/>
+    </w:rPr>
+  </w:style>
+  <w:style w:type="character" w:styleId="ListLabel206">
+    <w:name w:val="ListLabel 206"/>
+    <w:qFormat/>
+    <w:rPr>
+      <w:rFonts w:cs="Wingdings"/>
+      <w:sz w:val="20"/>
+    </w:rPr>
+  </w:style>
+  <w:style w:type="character" w:styleId="ListLabel207">
+    <w:name w:val="ListLabel 207"/>
+    <w:qFormat/>
+    <w:rPr>
+      <w:rFonts w:cs="Wingdings"/>
+      <w:sz w:val="20"/>
+    </w:rPr>
+  </w:style>
+  <w:style w:type="character" w:styleId="ListLabel208">
+    <w:name w:val="ListLabel 208"/>
+    <w:qFormat/>
+    <w:rPr>
+      <w:rFonts w:cs="Wingdings"/>
+      <w:sz w:val="20"/>
+    </w:rPr>
+  </w:style>
+  <w:style w:type="character" w:styleId="ListLabel209">
+    <w:name w:val="ListLabel 209"/>
+    <w:qFormat/>
+    <w:rPr>
+      <w:rFonts w:cs="Symbol"/>
+      <w:sz w:val="24"/>
+    </w:rPr>
+  </w:style>
+  <w:style w:type="character" w:styleId="ListLabel210">
+    <w:name w:val="ListLabel 210"/>
+    <w:qFormat/>
+    <w:rPr>
+      <w:rFonts w:cs="Courier New"/>
+    </w:rPr>
+  </w:style>
+  <w:style w:type="character" w:styleId="ListLabel211">
+    <w:name w:val="ListLabel 211"/>
+    <w:qFormat/>
+    <w:rPr>
+      <w:rFonts w:cs="Wingdings"/>
+    </w:rPr>
+  </w:style>
+  <w:style w:type="character" w:styleId="ListLabel212">
+    <w:name w:val="ListLabel 212"/>
+    <w:qFormat/>
+    <w:rPr>
+      <w:rFonts w:cs="Symbol"/>
+    </w:rPr>
+  </w:style>
+  <w:style w:type="character" w:styleId="ListLabel213">
+    <w:name w:val="ListLabel 213"/>
+    <w:qFormat/>
+    <w:rPr>
+      <w:rFonts w:cs="Courier New"/>
+    </w:rPr>
+  </w:style>
+  <w:style w:type="character" w:styleId="ListLabel214">
+    <w:name w:val="ListLabel 214"/>
+    <w:qFormat/>
+    <w:rPr>
+      <w:rFonts w:cs="Wingdings"/>
+    </w:rPr>
+  </w:style>
+  <w:style w:type="character" w:styleId="ListLabel215">
+    <w:name w:val="ListLabel 215"/>
+    <w:qFormat/>
+    <w:rPr>
+      <w:rFonts w:cs="Symbol"/>
+    </w:rPr>
+  </w:style>
+  <w:style w:type="character" w:styleId="ListLabel216">
+    <w:name w:val="ListLabel 216"/>
+    <w:qFormat/>
+    <w:rPr>
+      <w:rFonts w:cs="Courier New"/>
+    </w:rPr>
+  </w:style>
+  <w:style w:type="character" w:styleId="ListLabel217">
+    <w:name w:val="ListLabel 217"/>
+    <w:qFormat/>
+    <w:rPr>
+      <w:rFonts w:cs="Wingdings"/>
+    </w:rPr>
+  </w:style>
+  <w:style w:type="character" w:styleId="ListLabel218">
+    <w:name w:val="ListLabel 218"/>
+    <w:qFormat/>
+    <w:rPr>
+      <w:rFonts w:cs="Symbol"/>
+      <w:sz w:val="24"/>
+    </w:rPr>
+  </w:style>
+  <w:style w:type="character" w:styleId="ListLabel219">
+    <w:name w:val="ListLabel 219"/>
+    <w:qFormat/>
+    <w:rPr>
+      <w:rFonts w:cs="Courier New"/>
+      <w:sz w:val="24"/>
+    </w:rPr>
+  </w:style>
+  <w:style w:type="character" w:styleId="ListLabel220">
+    <w:name w:val="ListLabel 220"/>
+    <w:qFormat/>
+    <w:rPr>
+      <w:rFonts w:cs="Wingdings"/>
+    </w:rPr>
+  </w:style>
+  <w:style w:type="character" w:styleId="ListLabel221">
+    <w:name w:val="ListLabel 221"/>
+    <w:qFormat/>
+    <w:rPr>
+      <w:rFonts w:cs="Symbol"/>
+    </w:rPr>
+  </w:style>
+  <w:style w:type="character" w:styleId="ListLabel222">
+    <w:name w:val="ListLabel 222"/>
+    <w:qFormat/>
+    <w:rPr>
+      <w:rFonts w:cs="Courier New"/>
+    </w:rPr>
+  </w:style>
+  <w:style w:type="character" w:styleId="ListLabel223">
+    <w:name w:val="ListLabel 223"/>
+    <w:qFormat/>
+    <w:rPr>
+      <w:rFonts w:cs="Wingdings"/>
+    </w:rPr>
+  </w:style>
+  <w:style w:type="character" w:styleId="ListLabel224">
+    <w:name w:val="ListLabel 224"/>
+    <w:qFormat/>
+    <w:rPr>
+      <w:rFonts w:cs="Symbol"/>
+    </w:rPr>
+  </w:style>
+  <w:style w:type="character" w:styleId="ListLabel225">
+    <w:name w:val="ListLabel 225"/>
+    <w:qFormat/>
+    <w:rPr>
+      <w:rFonts w:cs="Courier New"/>
+    </w:rPr>
+  </w:style>
+  <w:style w:type="character" w:styleId="ListLabel226">
+    <w:name w:val="ListLabel 226"/>
+    <w:qFormat/>
+    <w:rPr>
+      <w:rFonts w:cs="Wingdings"/>
+    </w:rPr>
+  </w:style>
+  <w:style w:type="character" w:styleId="ListLabel227">
+    <w:name w:val="ListLabel 227"/>
+    <w:qFormat/>
+    <w:rPr>
+      <w:rFonts w:cs="Symbol"/>
+      <w:sz w:val="24"/>
+    </w:rPr>
+  </w:style>
+  <w:style w:type="character" w:styleId="ListLabel228">
+    <w:name w:val="ListLabel 228"/>
+    <w:qFormat/>
+    <w:rPr>
+      <w:rFonts w:cs="Courier New"/>
+    </w:rPr>
+  </w:style>
+  <w:style w:type="character" w:styleId="ListLabel229">
+    <w:name w:val="ListLabel 229"/>
+    <w:qFormat/>
+    <w:rPr>
+      <w:rFonts w:cs="Wingdings"/>
+    </w:rPr>
+  </w:style>
+  <w:style w:type="character" w:styleId="ListLabel230">
+    <w:name w:val="ListLabel 230"/>
+    <w:qFormat/>
+    <w:rPr>
+      <w:rFonts w:cs="Symbol"/>
+    </w:rPr>
+  </w:style>
+  <w:style w:type="character" w:styleId="ListLabel231">
+    <w:name w:val="ListLabel 231"/>
+    <w:qFormat/>
+    <w:rPr>
+      <w:rFonts w:cs="Courier New"/>
+    </w:rPr>
+  </w:style>
+  <w:style w:type="character" w:styleId="ListLabel232">
+    <w:name w:val="ListLabel 232"/>
+    <w:qFormat/>
+    <w:rPr>
+      <w:rFonts w:cs="Wingdings"/>
+    </w:rPr>
+  </w:style>
+  <w:style w:type="character" w:styleId="ListLabel233">
+    <w:name w:val="ListLabel 233"/>
+    <w:qFormat/>
+    <w:rPr>
+      <w:rFonts w:cs="Symbol"/>
+    </w:rPr>
+  </w:style>
+  <w:style w:type="character" w:styleId="ListLabel234">
+    <w:name w:val="ListLabel 234"/>
+    <w:qFormat/>
+    <w:rPr>
+      <w:rFonts w:cs="Courier New"/>
+    </w:rPr>
+  </w:style>
+  <w:style w:type="character" w:styleId="ListLabel235">
+    <w:name w:val="ListLabel 235"/>
+    <w:qFormat/>
+    <w:rPr>
+      <w:rFonts w:cs="Wingdings"/>
+    </w:rPr>
+  </w:style>
+  <w:style w:type="character" w:styleId="ListLabel236">
+    <w:name w:val="ListLabel 236"/>
+    <w:qFormat/>
+    <w:rPr>
+      <w:rFonts w:cs="Symbol"/>
+      <w:sz w:val="24"/>
+    </w:rPr>
+  </w:style>
+  <w:style w:type="character" w:styleId="ListLabel237">
+    <w:name w:val="ListLabel 237"/>
+    <w:qFormat/>
+    <w:rPr>
+      <w:rFonts w:cs="Courier New"/>
+    </w:rPr>
+  </w:style>
+  <w:style w:type="character" w:styleId="ListLabel238">
+    <w:name w:val="ListLabel 238"/>
+    <w:qFormat/>
+    <w:rPr>
+      <w:rFonts w:cs="Wingdings"/>
+    </w:rPr>
+  </w:style>
+  <w:style w:type="character" w:styleId="ListLabel239">
+    <w:name w:val="ListLabel 239"/>
+    <w:qFormat/>
+    <w:rPr>
+      <w:rFonts w:cs="Symbol"/>
+    </w:rPr>
+  </w:style>
+  <w:style w:type="character" w:styleId="ListLabel240">
+    <w:name w:val="ListLabel 240"/>
+    <w:qFormat/>
+    <w:rPr>
+      <w:rFonts w:cs="Courier New"/>
+    </w:rPr>
+  </w:style>
+  <w:style w:type="character" w:styleId="ListLabel241">
+    <w:name w:val="ListLabel 241"/>
+    <w:qFormat/>
+    <w:rPr>
+      <w:rFonts w:cs="Wingdings"/>
+    </w:rPr>
+  </w:style>
+  <w:style w:type="character" w:styleId="ListLabel242">
+    <w:name w:val="ListLabel 242"/>
+    <w:qFormat/>
+    <w:rPr>
+      <w:rFonts w:cs="Symbol"/>
+    </w:rPr>
+  </w:style>
+  <w:style w:type="character" w:styleId="ListLabel243">
+    <w:name w:val="ListLabel 243"/>
+    <w:qFormat/>
+    <w:rPr>
+      <w:rFonts w:cs="Courier New"/>
+    </w:rPr>
+  </w:style>
+  <w:style w:type="character" w:styleId="ListLabel244">
+    <w:name w:val="ListLabel 244"/>
+    <w:qFormat/>
+    <w:rPr>
+      <w:rFonts w:cs="Wingdings"/>
+    </w:rPr>
+  </w:style>
+  <w:style w:type="character" w:styleId="ListLabel245">
+    <w:name w:val="ListLabel 245"/>
+    <w:qFormat/>
+    <w:rPr>
+      <w:rFonts w:cs="Symbol"/>
+      <w:sz w:val="24"/>
+    </w:rPr>
+  </w:style>
+  <w:style w:type="character" w:styleId="ListLabel246">
+    <w:name w:val="ListLabel 246"/>
+    <w:qFormat/>
+    <w:rPr>
+      <w:rFonts w:cs="Courier New"/>
+    </w:rPr>
+  </w:style>
+  <w:style w:type="character" w:styleId="ListLabel247">
+    <w:name w:val="ListLabel 247"/>
+    <w:qFormat/>
+    <w:rPr>
+      <w:rFonts w:cs="Wingdings"/>
+    </w:rPr>
+  </w:style>
+  <w:style w:type="character" w:styleId="ListLabel248">
+    <w:name w:val="ListLabel 248"/>
+    <w:qFormat/>
+    <w:rPr>
+      <w:rFonts w:cs="Symbol"/>
+    </w:rPr>
+  </w:style>
+  <w:style w:type="character" w:styleId="ListLabel249">
+    <w:name w:val="ListLabel 249"/>
+    <w:qFormat/>
+    <w:rPr>
+      <w:rFonts w:cs="Courier New"/>
+    </w:rPr>
+  </w:style>
+  <w:style w:type="character" w:styleId="ListLabel250">
+    <w:name w:val="ListLabel 250"/>
+    <w:qFormat/>
+    <w:rPr>
+      <w:rFonts w:cs="Wingdings"/>
+    </w:rPr>
+  </w:style>
+  <w:style w:type="character" w:styleId="ListLabel251">
+    <w:name w:val="ListLabel 251"/>
+    <w:qFormat/>
+    <w:rPr>
+      <w:rFonts w:cs="Symbol"/>
+    </w:rPr>
+  </w:style>
+  <w:style w:type="character" w:styleId="ListLabel252">
+    <w:name w:val="ListLabel 252"/>
+    <w:qFormat/>
+    <w:rPr>
+      <w:rFonts w:cs="Courier New"/>
+    </w:rPr>
+  </w:style>
+  <w:style w:type="character" w:styleId="ListLabel253">
+    <w:name w:val="ListLabel 253"/>
+    <w:qFormat/>
+    <w:rPr>
+      <w:rFonts w:cs="Wingdings"/>
+    </w:rPr>
+  </w:style>
+  <w:style w:type="character" w:styleId="ListLabel254">
+    <w:name w:val="ListLabel 254"/>
+    <w:qFormat/>
+    <w:rPr>
+      <w:rFonts w:cs="Symbol"/>
+      <w:sz w:val="24"/>
+    </w:rPr>
+  </w:style>
+  <w:style w:type="character" w:styleId="ListLabel255">
+    <w:name w:val="ListLabel 255"/>
+    <w:qFormat/>
+    <w:rPr>
+      <w:rFonts w:cs="Courier New"/>
+    </w:rPr>
+  </w:style>
+  <w:style w:type="character" w:styleId="ListLabel256">
+    <w:name w:val="ListLabel 256"/>
+    <w:qFormat/>
+    <w:rPr>
+      <w:rFonts w:cs="Wingdings"/>
+    </w:rPr>
+  </w:style>
+  <w:style w:type="character" w:styleId="ListLabel257">
+    <w:name w:val="ListLabel 257"/>
+    <w:qFormat/>
+    <w:rPr>
+      <w:rFonts w:cs="Symbol"/>
+    </w:rPr>
+  </w:style>
+  <w:style w:type="character" w:styleId="ListLabel258">
+    <w:name w:val="ListLabel 258"/>
+    <w:qFormat/>
+    <w:rPr>
+      <w:rFonts w:cs="Courier New"/>
+    </w:rPr>
+  </w:style>
+  <w:style w:type="character" w:styleId="ListLabel259">
+    <w:name w:val="ListLabel 259"/>
+    <w:qFormat/>
+    <w:rPr>
+      <w:rFonts w:cs="Wingdings"/>
+    </w:rPr>
+  </w:style>
+  <w:style w:type="character" w:styleId="ListLabel260">
+    <w:name w:val="ListLabel 260"/>
+    <w:qFormat/>
+    <w:rPr>
+      <w:rFonts w:cs="Symbol"/>
+    </w:rPr>
+  </w:style>
+  <w:style w:type="character" w:styleId="ListLabel261">
+    <w:name w:val="ListLabel 261"/>
+    <w:qFormat/>
+    <w:rPr>
+      <w:rFonts w:cs="Courier New"/>
+    </w:rPr>
+  </w:style>
+  <w:style w:type="character" w:styleId="ListLabel262">
+    <w:name w:val="ListLabel 262"/>
+    <w:qFormat/>
+    <w:rPr>
+      <w:rFonts w:cs="Wingdings"/>
+    </w:rPr>
+  </w:style>
+  <w:style w:type="character" w:styleId="ListLabel263">
+    <w:name w:val="ListLabel 263"/>
+    <w:qFormat/>
+    <w:rPr>
+      <w:rFonts w:cs="Symbol"/>
+      <w:sz w:val="24"/>
+    </w:rPr>
+  </w:style>
+  <w:style w:type="character" w:styleId="ListLabel264">
+    <w:name w:val="ListLabel 264"/>
+    <w:qFormat/>
+    <w:rPr>
+      <w:rFonts w:cs="Courier New"/>
+    </w:rPr>
+  </w:style>
+  <w:style w:type="character" w:styleId="ListLabel265">
+    <w:name w:val="ListLabel 265"/>
+    <w:qFormat/>
+    <w:rPr>
+      <w:rFonts w:cs="Wingdings"/>
+    </w:rPr>
+  </w:style>
+  <w:style w:type="character" w:styleId="ListLabel266">
+    <w:name w:val="ListLabel 266"/>
+    <w:qFormat/>
+    <w:rPr>
+      <w:rFonts w:cs="Symbol"/>
+    </w:rPr>
+  </w:style>
+  <w:style w:type="character" w:styleId="ListLabel267">
+    <w:name w:val="ListLabel 267"/>
+    <w:qFormat/>
+    <w:rPr>
+      <w:rFonts w:cs="Courier New"/>
+    </w:rPr>
+  </w:style>
+  <w:style w:type="character" w:styleId="ListLabel268">
+    <w:name w:val="ListLabel 268"/>
+    <w:qFormat/>
+    <w:rPr>
+      <w:rFonts w:cs="Wingdings"/>
+    </w:rPr>
+  </w:style>
+  <w:style w:type="character" w:styleId="ListLabel269">
+    <w:name w:val="ListLabel 269"/>
+    <w:qFormat/>
+    <w:rPr>
+      <w:rFonts w:cs="Symbol"/>
+    </w:rPr>
+  </w:style>
+  <w:style w:type="character" w:styleId="ListLabel270">
+    <w:name w:val="ListLabel 270"/>
+    <w:qFormat/>
+    <w:rPr>
+      <w:rFonts w:cs="Courier New"/>
+    </w:rPr>
+  </w:style>
+  <w:style w:type="character" w:styleId="ListLabel271">
+    <w:name w:val="ListLabel 271"/>
+    <w:qFormat/>
+    <w:rPr>
+      <w:rFonts w:cs="Wingdings"/>
+    </w:rPr>
+  </w:style>
+  <w:style w:type="character" w:styleId="ListLabel272">
+    <w:name w:val="ListLabel 272"/>
+    <w:qFormat/>
+    <w:rPr>
+      <w:rFonts w:cs="Symbol"/>
+      <w:sz w:val="24"/>
+    </w:rPr>
+  </w:style>
+  <w:style w:type="character" w:styleId="ListLabel273">
+    <w:name w:val="ListLabel 273"/>
+    <w:qFormat/>
+    <w:rPr>
+      <w:rFonts w:cs="Courier New"/>
+    </w:rPr>
+  </w:style>
+  <w:style w:type="character" w:styleId="ListLabel274">
+    <w:name w:val="ListLabel 274"/>
+    <w:qFormat/>
+    <w:rPr>
+      <w:rFonts w:cs="Wingdings"/>
+    </w:rPr>
+  </w:style>
+  <w:style w:type="character" w:styleId="ListLabel275">
+    <w:name w:val="ListLabel 275"/>
+    <w:qFormat/>
+    <w:rPr>
+      <w:rFonts w:cs="Symbol"/>
+    </w:rPr>
+  </w:style>
+  <w:style w:type="character" w:styleId="ListLabel276">
+    <w:name w:val="ListLabel 276"/>
+    <w:qFormat/>
+    <w:rPr>
+      <w:rFonts w:cs="Courier New"/>
+    </w:rPr>
+  </w:style>
+  <w:style w:type="character" w:styleId="ListLabel277">
+    <w:name w:val="ListLabel 277"/>
+    <w:qFormat/>
+    <w:rPr>
+      <w:rFonts w:cs="Wingdings"/>
+    </w:rPr>
+  </w:style>
+  <w:style w:type="character" w:styleId="ListLabel278">
+    <w:name w:val="ListLabel 278"/>
+    <w:qFormat/>
+    <w:rPr>
+      <w:rFonts w:cs="Symbol"/>
+    </w:rPr>
+  </w:style>
+  <w:style w:type="character" w:styleId="ListLabel279">
+    <w:name w:val="ListLabel 279"/>
+    <w:qFormat/>
+    <w:rPr>
+      <w:rFonts w:cs="Courier New"/>
+    </w:rPr>
+  </w:style>
+  <w:style w:type="character" w:styleId="ListLabel280">
+    <w:name w:val="ListLabel 280"/>
+    <w:qFormat/>
+    <w:rPr>
+      <w:rFonts w:cs="Wingdings"/>
+    </w:rPr>
+  </w:style>
+  <w:style w:type="character" w:styleId="ListLabel281">
+    <w:name w:val="ListLabel 281"/>
+    <w:qFormat/>
+    <w:rPr>
+      <w:rFonts w:cs="Symbol"/>
+      <w:sz w:val="24"/>
+    </w:rPr>
+  </w:style>
+  <w:style w:type="character" w:styleId="ListLabel282">
+    <w:name w:val="ListLabel 282"/>
+    <w:qFormat/>
+    <w:rPr>
+      <w:rFonts w:cs="Courier New"/>
+    </w:rPr>
+  </w:style>
+  <w:style w:type="character" w:styleId="ListLabel283">
+    <w:name w:val="ListLabel 283"/>
+    <w:qFormat/>
+    <w:rPr>
+      <w:rFonts w:cs="Wingdings"/>
+    </w:rPr>
+  </w:style>
+  <w:style w:type="character" w:styleId="ListLabel284">
+    <w:name w:val="ListLabel 284"/>
+    <w:qFormat/>
+    <w:rPr>
+      <w:rFonts w:cs="Symbol"/>
+    </w:rPr>
+  </w:style>
+  <w:style w:type="character" w:styleId="ListLabel285">
+    <w:name w:val="ListLabel 285"/>
+    <w:qFormat/>
+    <w:rPr>
+      <w:rFonts w:cs="Courier New"/>
+    </w:rPr>
+  </w:style>
+  <w:style w:type="character" w:styleId="ListLabel286">
+    <w:name w:val="ListLabel 286"/>
+    <w:qFormat/>
+    <w:rPr>
+      <w:rFonts w:cs="Wingdings"/>
+    </w:rPr>
+  </w:style>
+  <w:style w:type="character" w:styleId="ListLabel287">
+    <w:name w:val="ListLabel 287"/>
+    <w:qFormat/>
+    <w:rPr>
+      <w:rFonts w:cs="Symbol"/>
+    </w:rPr>
+  </w:style>
+  <w:style w:type="character" w:styleId="ListLabel288">
+    <w:name w:val="ListLabel 288"/>
+    <w:qFormat/>
+    <w:rPr>
+      <w:rFonts w:cs="Courier New"/>
+    </w:rPr>
+  </w:style>
+  <w:style w:type="character" w:styleId="ListLabel289">
+    <w:name w:val="ListLabel 289"/>
+    <w:qFormat/>
+    <w:rPr>
+      <w:rFonts w:cs="Wingdings"/>
+    </w:rPr>
+  </w:style>
+  <w:style w:type="character" w:styleId="ListLabel290">
+    <w:name w:val="ListLabel 290"/>
+    <w:qFormat/>
+    <w:rPr>
+      <w:rFonts w:cs="Symbol"/>
+      <w:sz w:val="24"/>
+    </w:rPr>
+  </w:style>
+  <w:style w:type="character" w:styleId="ListLabel291">
+    <w:name w:val="ListLabel 291"/>
+    <w:qFormat/>
+    <w:rPr>
+      <w:rFonts w:cs="Courier New"/>
+    </w:rPr>
+  </w:style>
+  <w:style w:type="character" w:styleId="ListLabel292">
+    <w:name w:val="ListLabel 292"/>
+    <w:qFormat/>
+    <w:rPr>
+      <w:rFonts w:cs="Wingdings"/>
+    </w:rPr>
+  </w:style>
+  <w:style w:type="character" w:styleId="ListLabel293">
+    <w:name w:val="ListLabel 293"/>
+    <w:qFormat/>
+    <w:rPr>
+      <w:rFonts w:cs="Symbol"/>
+    </w:rPr>
+  </w:style>
+  <w:style w:type="character" w:styleId="ListLabel294">
+    <w:name w:val="ListLabel 294"/>
+    <w:qFormat/>
+    <w:rPr>
+      <w:rFonts w:cs="Courier New"/>
+    </w:rPr>
+  </w:style>
+  <w:style w:type="character" w:styleId="ListLabel295">
+    <w:name w:val="ListLabel 295"/>
+    <w:qFormat/>
+    <w:rPr>
+      <w:rFonts w:cs="Wingdings"/>
+    </w:rPr>
+  </w:style>
+  <w:style w:type="character" w:styleId="ListLabel296">
+    <w:name w:val="ListLabel 296"/>
+    <w:qFormat/>
+    <w:rPr>
+      <w:rFonts w:cs="Symbol"/>
+    </w:rPr>
+  </w:style>
+  <w:style w:type="character" w:styleId="ListLabel297">
+    <w:name w:val="ListLabel 297"/>
+    <w:qFormat/>
+    <w:rPr>
+      <w:rFonts w:cs="Courier New"/>
+    </w:rPr>
+  </w:style>
+  <w:style w:type="character" w:styleId="ListLabel298">
+    <w:name w:val="ListLabel 298"/>
+    <w:qFormat/>
+    <w:rPr>
+      <w:rFonts w:cs="Wingdings"/>
+    </w:rPr>
+  </w:style>
+  <w:style w:type="character" w:styleId="ListLabel299">
+    <w:name w:val="ListLabel 299"/>
+    <w:qFormat/>
+    <w:rPr>
+      <w:rFonts w:cs="Symbol"/>
+      <w:sz w:val="24"/>
+    </w:rPr>
+  </w:style>
+  <w:style w:type="character" w:styleId="ListLabel300">
+    <w:name w:val="ListLabel 300"/>
+    <w:qFormat/>
+    <w:rPr>
+      <w:rFonts w:cs="Courier New"/>
+    </w:rPr>
+  </w:style>
+  <w:style w:type="character" w:styleId="ListLabel301">
+    <w:name w:val="ListLabel 301"/>
+    <w:qFormat/>
+    <w:rPr>
+      <w:rFonts w:cs="Wingdings"/>
+    </w:rPr>
+  </w:style>
+  <w:style w:type="character" w:styleId="ListLabel302">
+    <w:name w:val="ListLabel 302"/>
+    <w:qFormat/>
+    <w:rPr>
+      <w:rFonts w:cs="Symbol"/>
+    </w:rPr>
+  </w:style>
+  <w:style w:type="character" w:styleId="ListLabel303">
+    <w:name w:val="ListLabel 303"/>
+    <w:qFormat/>
+    <w:rPr>
+      <w:rFonts w:cs="Courier New"/>
+    </w:rPr>
+  </w:style>
+  <w:style w:type="character" w:styleId="ListLabel304">
+    <w:name w:val="ListLabel 304"/>
+    <w:qFormat/>
+    <w:rPr>
+      <w:rFonts w:cs="Wingdings"/>
+    </w:rPr>
+  </w:style>
+  <w:style w:type="character" w:styleId="ListLabel305">
+    <w:name w:val="ListLabel 305"/>
+    <w:qFormat/>
+    <w:rPr>
+      <w:rFonts w:cs="Symbol"/>
+    </w:rPr>
+  </w:style>
+  <w:style w:type="character" w:styleId="ListLabel306">
+    <w:name w:val="ListLabel 306"/>
+    <w:qFormat/>
+    <w:rPr>
+      <w:rFonts w:cs="Courier New"/>
+    </w:rPr>
+  </w:style>
+  <w:style w:type="character" w:styleId="ListLabel307">
+    <w:name w:val="ListLabel 307"/>
+    <w:qFormat/>
+    <w:rPr>
+      <w:rFonts w:cs="Wingdings"/>
+    </w:rPr>
+  </w:style>
+  <w:style w:type="character" w:styleId="ListLabel308">
+    <w:name w:val="ListLabel 308"/>
+    <w:qFormat/>
+    <w:rPr>
+      <w:rFonts w:cs="Symbol"/>
+      <w:sz w:val="24"/>
+    </w:rPr>
+  </w:style>
+  <w:style w:type="character" w:styleId="ListLabel309">
+    <w:name w:val="ListLabel 309"/>
+    <w:qFormat/>
+    <w:rPr>
+      <w:rFonts w:cs="Courier New"/>
+    </w:rPr>
+  </w:style>
+  <w:style w:type="character" w:styleId="ListLabel310">
+    <w:name w:val="ListLabel 310"/>
+    <w:qFormat/>
+    <w:rPr>
+      <w:rFonts w:cs="Wingdings"/>
+    </w:rPr>
+  </w:style>
+  <w:style w:type="character" w:styleId="ListLabel311">
+    <w:name w:val="ListLabel 311"/>
+    <w:qFormat/>
+    <w:rPr>
+      <w:rFonts w:cs="Symbol"/>
+    </w:rPr>
+  </w:style>
+  <w:style w:type="character" w:styleId="ListLabel312">
+    <w:name w:val="ListLabel 312"/>
+    <w:qFormat/>
+    <w:rPr>
+      <w:rFonts w:cs="Courier New"/>
+    </w:rPr>
+  </w:style>
+  <w:style w:type="character" w:styleId="ListLabel313">
+    <w:name w:val="ListLabel 313"/>
+    <w:qFormat/>
+    <w:rPr>
+      <w:rFonts w:cs="Wingdings"/>
+    </w:rPr>
+  </w:style>
+  <w:style w:type="character" w:styleId="ListLabel314">
+    <w:name w:val="ListLabel 314"/>
+    <w:qFormat/>
+    <w:rPr>
+      <w:rFonts w:cs="Symbol"/>
+    </w:rPr>
+  </w:style>
+  <w:style w:type="character" w:styleId="ListLabel315">
+    <w:name w:val="ListLabel 315"/>
+    <w:qFormat/>
+    <w:rPr>
+      <w:rFonts w:cs="Courier New"/>
+    </w:rPr>
+  </w:style>
+  <w:style w:type="character" w:styleId="ListLabel316">
+    <w:name w:val="ListLabel 316"/>
+    <w:qFormat/>
+    <w:rPr>
+      <w:rFonts w:cs="Wingdings"/>
+    </w:rPr>
+  </w:style>
+  <w:style w:type="character" w:styleId="ListLabel317">
+    <w:name w:val="ListLabel 317"/>
+    <w:qFormat/>
+    <w:rPr>
+      <w:rFonts w:cs="Symbol"/>
+      <w:sz w:val="24"/>
+    </w:rPr>
+  </w:style>
+  <w:style w:type="character" w:styleId="ListLabel318">
+    <w:name w:val="ListLabel 318"/>
+    <w:qFormat/>
+    <w:rPr>
+      <w:rFonts w:cs="Courier New"/>
+    </w:rPr>
+  </w:style>
+  <w:style w:type="character" w:styleId="ListLabel319">
+    <w:name w:val="ListLabel 319"/>
+    <w:qFormat/>
+    <w:rPr>
+      <w:rFonts w:cs="Wingdings"/>
+    </w:rPr>
+  </w:style>
+  <w:style w:type="character" w:styleId="ListLabel320">
+    <w:name w:val="ListLabel 320"/>
+    <w:qFormat/>
+    <w:rPr>
+      <w:rFonts w:cs="Symbol"/>
+    </w:rPr>
+  </w:style>
+  <w:style w:type="character" w:styleId="ListLabel321">
+    <w:name w:val="ListLabel 321"/>
+    <w:qFormat/>
+    <w:rPr>
+      <w:rFonts w:cs="Courier New"/>
+    </w:rPr>
+  </w:style>
+  <w:style w:type="character" w:styleId="ListLabel322">
+    <w:name w:val="ListLabel 322"/>
+    <w:qFormat/>
+    <w:rPr>
+      <w:rFonts w:cs="Wingdings"/>
+    </w:rPr>
+  </w:style>
+  <w:style w:type="character" w:styleId="ListLabel323">
+    <w:name w:val="ListLabel 323"/>
+    <w:qFormat/>
+    <w:rPr>
+      <w:rFonts w:cs="Symbol"/>
+    </w:rPr>
+  </w:style>
+  <w:style w:type="character" w:styleId="ListLabel324">
+    <w:name w:val="ListLabel 324"/>
+    <w:qFormat/>
+    <w:rPr>
+      <w:rFonts w:cs="Courier New"/>
+    </w:rPr>
+  </w:style>
+  <w:style w:type="character" w:styleId="ListLabel325">
+    <w:name w:val="ListLabel 325"/>
+    <w:qFormat/>
+    <w:rPr>
+      <w:rFonts w:cs="Wingdings"/>
+    </w:rPr>
+  </w:style>
+  <w:style w:type="character" w:styleId="ListLabel326">
+    <w:name w:val="ListLabel 326"/>
+    <w:qFormat/>
+    <w:rPr>
+      <w:rFonts w:cs="Symbol"/>
+      <w:sz w:val="24"/>
+    </w:rPr>
+  </w:style>
+  <w:style w:type="character" w:styleId="ListLabel327">
+    <w:name w:val="ListLabel 327"/>
+    <w:qFormat/>
+    <w:rPr>
+      <w:rFonts w:cs="Courier New"/>
+    </w:rPr>
+  </w:style>
+  <w:style w:type="character" w:styleId="ListLabel328">
+    <w:name w:val="ListLabel 328"/>
+    <w:qFormat/>
+    <w:rPr>
+      <w:rFonts w:cs="Wingdings"/>
+    </w:rPr>
+  </w:style>
+  <w:style w:type="character" w:styleId="ListLabel329">
+    <w:name w:val="ListLabel 329"/>
+    <w:qFormat/>
+    <w:rPr>
+      <w:rFonts w:cs="Symbol"/>
+    </w:rPr>
+  </w:style>
+  <w:style w:type="character" w:styleId="ListLabel330">
+    <w:name w:val="ListLabel 330"/>
+    <w:qFormat/>
+    <w:rPr>
+      <w:rFonts w:cs="Courier New"/>
+    </w:rPr>
+  </w:style>
+  <w:style w:type="character" w:styleId="ListLabel331">
+    <w:name w:val="ListLabel 331"/>
+    <w:qFormat/>
+    <w:rPr>
+      <w:rFonts w:cs="Wingdings"/>
+    </w:rPr>
+  </w:style>
+  <w:style w:type="character" w:styleId="ListLabel332">
+    <w:name w:val="ListLabel 332"/>
+    <w:qFormat/>
+    <w:rPr>
+      <w:rFonts w:cs="Symbol"/>
+    </w:rPr>
+  </w:style>
+  <w:style w:type="character" w:styleId="ListLabel333">
+    <w:name w:val="ListLabel 333"/>
+    <w:qFormat/>
+    <w:rPr>
+      <w:rFonts w:cs="Courier New"/>
+    </w:rPr>
+  </w:style>
+  <w:style w:type="character" w:styleId="ListLabel334">
+    <w:name w:val="ListLabel 334"/>
+    <w:qFormat/>
+    <w:rPr>
+      <w:rFonts w:cs="Wingdings"/>
+    </w:rPr>
+  </w:style>
+  <w:style w:type="character" w:styleId="ListLabel335">
+    <w:name w:val="ListLabel 335"/>
+    <w:qFormat/>
+    <w:rPr>
+      <w:rFonts w:cs="Symbol"/>
+    </w:rPr>
+  </w:style>
+  <w:style w:type="character" w:styleId="ListLabel336">
+    <w:name w:val="ListLabel 336"/>
+    <w:qFormat/>
+    <w:rPr>
+      <w:rFonts w:cs="Courier New"/>
+    </w:rPr>
+  </w:style>
+  <w:style w:type="character" w:styleId="ListLabel337">
+    <w:name w:val="ListLabel 337"/>
+    <w:qFormat/>
+    <w:rPr>
+      <w:rFonts w:cs="Wingdings"/>
+    </w:rPr>
+  </w:style>
+  <w:style w:type="character" w:styleId="ListLabel338">
+    <w:name w:val="ListLabel 338"/>
+    <w:qFormat/>
+    <w:rPr>
+      <w:rFonts w:cs="Symbol"/>
+    </w:rPr>
+  </w:style>
+  <w:style w:type="character" w:styleId="ListLabel339">
+    <w:name w:val="ListLabel 339"/>
+    <w:qFormat/>
+    <w:rPr>
+      <w:rFonts w:cs="Courier New"/>
+    </w:rPr>
+  </w:style>
+  <w:style w:type="character" w:styleId="ListLabel340">
+    <w:name w:val="ListLabel 340"/>
+    <w:qFormat/>
+    <w:rPr>
+      <w:rFonts w:cs="Wingdings"/>
+    </w:rPr>
+  </w:style>
+  <w:style w:type="character" w:styleId="ListLabel341">
+    <w:name w:val="ListLabel 341"/>
+    <w:qFormat/>
+    <w:rPr>
+      <w:rFonts w:cs="Symbol"/>
+    </w:rPr>
+  </w:style>
+  <w:style w:type="character" w:styleId="ListLabel342">
+    <w:name w:val="ListLabel 342"/>
+    <w:qFormat/>
+    <w:rPr>
+      <w:rFonts w:cs="Courier New"/>
+    </w:rPr>
+  </w:style>
+  <w:style w:type="character" w:styleId="ListLabel343">
+    <w:name w:val="ListLabel 343"/>
     <w:qFormat/>
     <w:rPr>
       <w:rFonts w:cs="Wingdings"/>

</xml_diff>

<commit_message>
- Added new car model variable car_12v_current
Twizy:
- CFG POWER now also sets rated torque (for consistency)
- Added 12V DC converter current level reading
</commit_message>
<xml_diff>
--- a/docs/OVMS_Development.docx
+++ b/docs/OVMS_Development.docx
@@ -291,36 +291,80 @@
         <w:rPr>
           <w:b/>
         </w:rPr>
-        <w:t>Guide v2.5.2 (1</w:t>
+        <w:t>Guide v2.5.</w:t>
       </w:r>
       <w:r>
         <w:rPr>
           <w:b/>
-          <w:vertAlign w:val="superscript"/>
-        </w:rPr>
-        <w:t>st</w:t>
+        </w:rPr>
+        <w:t>3</w:t>
       </w:r>
       <w:r>
         <w:rPr>
           <w:b/>
         </w:rPr>
-        <w:t xml:space="preserve"> January 2017)</w:t>
+        <w:t xml:space="preserve"> (</w:t>
+      </w:r>
+      <w:r>
+        <w:rPr>
+          <w:b/>
+        </w:rPr>
+        <w:t>5th</w:t>
+      </w:r>
+      <w:r>
+        <w:rPr>
+          <w:b/>
+        </w:rPr>
+        <w:t xml:space="preserve"> </w:t>
+      </w:r>
+      <w:r>
+        <w:rPr>
+          <w:b/>
+        </w:rPr>
+        <w:t>Febr</w:t>
+      </w:r>
+      <w:r>
+        <w:rPr>
+          <w:b/>
+        </w:rPr>
+        <w:t>uary 2017)</w:t>
       </w:r>
     </w:p>
     <w:p>
       <w:pPr>
         <w:pStyle w:val="FreeFormA"/>
         <w:jc w:val="center"/>
+        <w:rPr/>
+      </w:pPr>
+      <w:r>
         <w:rPr>
           <w:b/>
+        </w:rPr>
+        <w:t>For OVMS Hardware Module v2</w:t>
+      </w:r>
+      <w:r>
+        <w:rPr>
           <w:b/>
         </w:rPr>
-      </w:pPr>
+        <w:t>/v2.5</w:t>
+      </w:r>
       <w:r>
         <w:rPr>
           <w:b/>
         </w:rPr>
-        <w:t>For OVMS Hardware Module v2 and Firmware v2.x.x</w:t>
+        <w:t xml:space="preserve"> and Firmware v</w:t>
+      </w:r>
+      <w:r>
+        <w:rPr>
+          <w:b/>
+        </w:rPr>
+        <w:t>3</w:t>
+      </w:r>
+      <w:r>
+        <w:rPr>
+          <w:b/>
+        </w:rPr>
+        <w:t>.x.x</w:t>
       </w:r>
     </w:p>
     <w:p>
@@ -417,22 +461,50 @@
       </w:pPr>
       <w:r>
         <w:rPr/>
-        <w:t>v2.5.2</w:t>
+        <w:t>v2.5.</w:t>
+      </w:r>
+      <w:r>
+        <w:rPr/>
+        <w:t>3</w:t>
+      </w:r>
+      <w:r>
+        <w:rPr/>
         <w:tab/>
-        <w:t>1</w:t>
+      </w:r>
+      <w:r>
+        <w:rPr/>
+        <w:t>5</w:t>
       </w:r>
       <w:r>
         <w:rPr>
           <w:vertAlign w:val="superscript"/>
         </w:rPr>
-        <w:t>st</w:t>
-      </w:r>
-      <w:r>
-        <w:rPr/>
-        <w:t xml:space="preserve"> January 2017</w:t>
+        <w:t>t</w:t>
+      </w:r>
+      <w:r>
+        <w:rPr>
+          <w:vertAlign w:val="superscript"/>
+        </w:rPr>
+        <w:t>h</w:t>
+      </w:r>
+      <w:r>
+        <w:rPr/>
+        <w:t xml:space="preserve"> </w:t>
+      </w:r>
+      <w:r>
+        <w:rPr/>
+        <w:t>Febr</w:t>
+      </w:r>
+      <w:r>
+        <w:rPr/>
+        <w:t>uary 2017</w:t>
         <w:tab/>
         <w:tab/>
-        <w:t>Added new car model variables</w:t>
+        <w:t xml:space="preserve">Added new car model variables </w:t>
+      </w:r>
+      <w:r>
+        <w:rPr/>
+        <w:t>(12v)</w:t>
       </w:r>
     </w:p>
     <w:p>
@@ -444,26 +516,26 @@
         </w:tabs>
         <w:rPr/>
       </w:pPr>
-      <w:bookmarkStart w:id="0" w:name="__DdeLink__3409_1675038372"/>
+      <w:bookmarkStart w:id="0" w:name="__DdeLink__1999_2044060743"/>
       <w:bookmarkEnd w:id="0"/>
       <w:r>
         <w:rPr/>
-        <w:t>v2.5.1</w:t>
+        <w:t>v2.5.2</w:t>
         <w:tab/>
-        <w:t>16</w:t>
+        <w:t>1</w:t>
       </w:r>
       <w:r>
         <w:rPr>
           <w:vertAlign w:val="superscript"/>
         </w:rPr>
-        <w:t>th</w:t>
-      </w:r>
-      <w:r>
-        <w:rPr/>
-        <w:t xml:space="preserve"> August 2013</w:t>
+        <w:t>st</w:t>
+      </w:r>
+      <w:r>
+        <w:rPr/>
+        <w:t xml:space="preserve"> January 2017</w:t>
         <w:tab/>
         <w:tab/>
-        <w:t>Make car_tbattery signed integer</w:t>
+        <w:t>Added new car model variables</w:t>
       </w:r>
     </w:p>
     <w:p>
@@ -475,8 +547,41 @@
         </w:tabs>
         <w:rPr/>
       </w:pPr>
-      <w:bookmarkStart w:id="1" w:name="__DdeLink__3409_16750383721"/>
+      <w:bookmarkStart w:id="1" w:name="__DdeLink__1999_2044060743"/>
+      <w:bookmarkStart w:id="2" w:name="__DdeLink__3409_1675038372"/>
       <w:bookmarkEnd w:id="1"/>
+      <w:bookmarkEnd w:id="2"/>
+      <w:r>
+        <w:rPr/>
+        <w:t>v2.5.1</w:t>
+        <w:tab/>
+        <w:t>16</w:t>
+      </w:r>
+      <w:r>
+        <w:rPr>
+          <w:vertAlign w:val="superscript"/>
+        </w:rPr>
+        <w:t>th</w:t>
+      </w:r>
+      <w:r>
+        <w:rPr/>
+        <w:t xml:space="preserve"> August 2013</w:t>
+        <w:tab/>
+        <w:tab/>
+        <w:t>Make car_tbattery signed integer</w:t>
+      </w:r>
+    </w:p>
+    <w:p>
+      <w:pPr>
+        <w:pStyle w:val="FreeFormA"/>
+        <w:tabs>
+          <w:tab w:val="left" w:pos="1016" w:leader="none"/>
+          <w:tab w:val="left" w:pos="2996" w:leader="none"/>
+        </w:tabs>
+        <w:rPr/>
+      </w:pPr>
+      <w:bookmarkStart w:id="3" w:name="__DdeLink__3409_16750383721"/>
+      <w:bookmarkEnd w:id="3"/>
       <w:r>
         <w:rPr/>
         <w:t>v2.3.0</w:t>
@@ -605,8 +710,8 @@
           <w:lang w:eastAsia="ja-JP"/>
         </w:rPr>
       </w:pPr>
-      <w:bookmarkStart w:id="2" w:name="_GoBack"/>
-      <w:bookmarkEnd w:id="2"/>
+      <w:bookmarkStart w:id="4" w:name="_GoBack"/>
+      <w:bookmarkEnd w:id="4"/>
       <w:r>
         <w:rPr/>
         <w:t>Welcome</w:t>
@@ -1584,9 +1689,9 @@
           <w:szCs w:val="26"/>
         </w:rPr>
       </w:pPr>
-      <w:bookmarkStart w:id="3" w:name="_Toc197824833"/>
-      <w:bookmarkStart w:id="4" w:name="_Toc197824833"/>
-      <w:bookmarkEnd w:id="4"/>
+      <w:bookmarkStart w:id="5" w:name="_Toc197824833"/>
+      <w:bookmarkStart w:id="6" w:name="_Toc197824833"/>
+      <w:bookmarkEnd w:id="6"/>
       <w:r>
         <w:rPr>
           <w:rFonts w:eastAsia="ＭＳ ゴシック" w:cs="" w:cstheme="majorBidi" w:eastAsiaTheme="majorEastAsia"/>
@@ -1613,10 +1718,10 @@
           <w:lang w:eastAsia="ar-SA"/>
         </w:rPr>
       </w:pPr>
-      <w:bookmarkStart w:id="5" w:name="_Toc1978248331"/>
-      <w:bookmarkStart w:id="6" w:name="_Toc238308695"/>
-      <w:bookmarkEnd w:id="5"/>
-      <w:bookmarkEnd w:id="6"/>
+      <w:bookmarkStart w:id="7" w:name="_Toc238308695"/>
+      <w:bookmarkStart w:id="8" w:name="_Toc1978248331"/>
+      <w:bookmarkEnd w:id="7"/>
+      <w:bookmarkEnd w:id="8"/>
       <w:r>
         <w:rPr/>
         <w:t>Welcome</w:t>
@@ -1684,8 +1789,8 @@
         <w:pStyle w:val="Berschrift2"/>
         <w:rPr/>
       </w:pPr>
-      <w:bookmarkStart w:id="7" w:name="_Toc238308696"/>
-      <w:bookmarkEnd w:id="7"/>
+      <w:bookmarkStart w:id="9" w:name="_Toc238308696"/>
+      <w:bookmarkEnd w:id="9"/>
       <w:r>
         <w:rPr/>
         <w:t>Development Overview</w:t>
@@ -1811,8 +1916,8 @@
           <w:lang w:eastAsia="ar-SA"/>
         </w:rPr>
       </w:pPr>
-      <w:bookmarkStart w:id="8" w:name="_Toc238308697"/>
-      <w:bookmarkEnd w:id="8"/>
+      <w:bookmarkStart w:id="10" w:name="_Toc238308697"/>
+      <w:bookmarkEnd w:id="10"/>
       <w:r>
         <w:rPr/>
         <w:t>Vehicle Firmware Development Tools</w:t>
@@ -1832,8 +1937,8 @@
         <w:pStyle w:val="Berschrift2"/>
         <w:rPr/>
       </w:pPr>
-      <w:bookmarkStart w:id="9" w:name="_Toc238308698"/>
-      <w:bookmarkEnd w:id="9"/>
+      <w:bookmarkStart w:id="11" w:name="_Toc238308698"/>
+      <w:bookmarkEnd w:id="11"/>
       <w:r>
         <w:rPr/>
         <w:t>Development Environment</w:t>
@@ -1967,8 +2072,8 @@
         <w:pStyle w:val="Berschrift2"/>
         <w:rPr/>
       </w:pPr>
-      <w:bookmarkStart w:id="10" w:name="_Toc238308699"/>
-      <w:bookmarkEnd w:id="10"/>
+      <w:bookmarkStart w:id="12" w:name="_Toc238308699"/>
+      <w:bookmarkEnd w:id="12"/>
       <w:r>
         <w:rPr/>
         <w:t>Development tools</w:t>
@@ -2778,12 +2883,12 @@
         <w:pStyle w:val="Berschrift2"/>
         <w:rPr/>
       </w:pPr>
-      <w:bookmarkStart w:id="11" w:name="_Toc238308700"/>
+      <w:bookmarkStart w:id="13" w:name="_Toc238308700"/>
       <w:r>
         <w:rPr/>
         <w:t>GITHUB</w:t>
       </w:r>
-      <w:bookmarkEnd w:id="11"/>
+      <w:bookmarkEnd w:id="13"/>
       <w:r>
         <w:rPr/>
         <w:br/>
@@ -2878,8 +2983,8 @@
         <w:pStyle w:val="Berschrift2"/>
         <w:rPr/>
       </w:pPr>
-      <w:bookmarkStart w:id="12" w:name="_Toc238308701"/>
-      <w:bookmarkEnd w:id="12"/>
+      <w:bookmarkStart w:id="14" w:name="_Toc238308701"/>
+      <w:bookmarkEnd w:id="14"/>
       <w:r>
         <w:rPr/>
         <w:t>Compile and Flash your First Firmware</w:t>
@@ -3030,8 +3135,8 @@
         <w:pStyle w:val="Berschrift2"/>
         <w:rPr/>
       </w:pPr>
-      <w:bookmarkStart w:id="13" w:name="_Toc238308702"/>
-      <w:bookmarkEnd w:id="13"/>
+      <w:bookmarkStart w:id="15" w:name="_Toc238308702"/>
+      <w:bookmarkEnd w:id="15"/>
       <w:r>
         <w:rPr/>
         <w:t>Chips Used</w:t>
@@ -3131,8 +3236,8 @@
         <w:pStyle w:val="Berschrift2"/>
         <w:rPr/>
       </w:pPr>
-      <w:bookmarkStart w:id="14" w:name="_Toc238308703"/>
-      <w:bookmarkEnd w:id="14"/>
+      <w:bookmarkStart w:id="16" w:name="_Toc238308703"/>
+      <w:bookmarkEnd w:id="16"/>
       <w:r>
         <w:rPr/>
         <w:t>Architecture and Tool Hints</w:t>
@@ -3673,12 +3778,12 @@
           <w:sz w:val="24"/>
         </w:rPr>
       </w:pPr>
-      <w:bookmarkStart w:id="15" w:name="_Toc2383087031"/>
+      <w:bookmarkStart w:id="17" w:name="_Toc2383087031"/>
       <w:r>
         <w:rPr/>
         <w:t>S</w:t>
       </w:r>
-      <w:bookmarkEnd w:id="15"/>
+      <w:bookmarkEnd w:id="17"/>
       <w:r>
         <w:rPr/>
         <w:t>tack depth debugging</w:t>
@@ -3969,8 +4074,8 @@
           <w:lang w:eastAsia="ar-SA"/>
         </w:rPr>
       </w:pPr>
-      <w:bookmarkStart w:id="16" w:name="_Toc238308704"/>
-      <w:bookmarkEnd w:id="16"/>
+      <w:bookmarkStart w:id="18" w:name="_Toc238308704"/>
+      <w:bookmarkEnd w:id="18"/>
       <w:r>
         <w:rPr/>
         <w:t>Vehicle Module DIAG Port</w:t>
@@ -3990,8 +4095,8 @@
         <w:pStyle w:val="Berschrift2"/>
         <w:rPr/>
       </w:pPr>
-      <w:bookmarkStart w:id="17" w:name="_Toc238308705"/>
-      <w:bookmarkEnd w:id="17"/>
+      <w:bookmarkStart w:id="19" w:name="_Toc238308705"/>
+      <w:bookmarkEnd w:id="19"/>
       <w:r>
         <w:rPr/>
         <w:t>The DIAG port</w:t>
@@ -4360,8 +4465,8 @@
         <w:pStyle w:val="Berschrift2"/>
         <w:rPr/>
       </w:pPr>
-      <w:bookmarkStart w:id="18" w:name="_Toc238308706"/>
-      <w:bookmarkEnd w:id="18"/>
+      <w:bookmarkStart w:id="20" w:name="_Toc238308706"/>
+      <w:bookmarkEnd w:id="20"/>
       <w:r>
         <w:rPr/>
         <w:t>Using the DIAG Port for debug logging</w:t>
@@ -4522,8 +4627,8 @@
         <w:pStyle w:val="Berschrift1"/>
         <w:rPr/>
       </w:pPr>
-      <w:bookmarkStart w:id="19" w:name="_Toc238308707"/>
-      <w:bookmarkEnd w:id="19"/>
+      <w:bookmarkStart w:id="21" w:name="_Toc238308707"/>
+      <w:bookmarkEnd w:id="21"/>
       <w:r>
         <w:rPr/>
         <w:t>Vehicle Firmware Overview</w:t>
@@ -4543,8 +4648,8 @@
         <w:pStyle w:val="Berschrift2"/>
         <w:rPr/>
       </w:pPr>
-      <w:bookmarkStart w:id="20" w:name="_Toc238308708"/>
-      <w:bookmarkEnd w:id="20"/>
+      <w:bookmarkStart w:id="22" w:name="_Toc238308708"/>
+      <w:bookmarkEnd w:id="22"/>
       <w:r>
         <w:rPr/>
         <w:t>Code Modules</w:t>
@@ -4982,8 +5087,8 @@
         <w:pStyle w:val="Berschrift2"/>
         <w:rPr/>
       </w:pPr>
-      <w:bookmarkStart w:id="21" w:name="_Toc238308709"/>
-      <w:bookmarkEnd w:id="21"/>
+      <w:bookmarkStart w:id="23" w:name="_Toc238308709"/>
+      <w:bookmarkEnd w:id="23"/>
       <w:r>
         <w:rPr/>
         <w:t>The Polling Main Loop</w:t>
@@ -5032,8 +5137,8 @@
         <w:pStyle w:val="Berschrift2"/>
         <w:rPr/>
       </w:pPr>
-      <w:bookmarkStart w:id="22" w:name="_Toc238308710"/>
-      <w:bookmarkEnd w:id="22"/>
+      <w:bookmarkStart w:id="24" w:name="_Toc238308710"/>
+      <w:bookmarkEnd w:id="24"/>
       <w:r>
         <w:rPr/>
         <w:t>LED Control</w:t>
@@ -5083,8 +5188,8 @@
           <w:lang w:eastAsia="ar-SA"/>
         </w:rPr>
       </w:pPr>
-      <w:bookmarkStart w:id="23" w:name="_Toc238308711"/>
-      <w:bookmarkEnd w:id="23"/>
+      <w:bookmarkStart w:id="25" w:name="_Toc238308711"/>
+      <w:bookmarkEnd w:id="25"/>
       <w:r>
         <w:rPr/>
         <w:t>OVMS Vehicle Modules</w:t>
@@ -5104,8 +5209,8 @@
         <w:pStyle w:val="Berschrift2"/>
         <w:rPr/>
       </w:pPr>
-      <w:bookmarkStart w:id="24" w:name="_Toc238308712"/>
-      <w:bookmarkEnd w:id="24"/>
+      <w:bookmarkStart w:id="26" w:name="_Toc238308712"/>
+      <w:bookmarkEnd w:id="26"/>
       <w:r>
         <w:rPr/>
         <w:t>OVMS v2 and Plug-In Vehicle Modules</w:t>
@@ -5144,8 +5249,8 @@
         <w:pStyle w:val="Berschrift2"/>
         <w:rPr/>
       </w:pPr>
-      <w:bookmarkStart w:id="25" w:name="_Toc238308713"/>
-      <w:bookmarkEnd w:id="25"/>
+      <w:bookmarkStart w:id="27" w:name="_Toc238308713"/>
+      <w:bookmarkEnd w:id="27"/>
       <w:r>
         <w:rPr/>
         <w:t>vehicle.h and vehicle.c</w:t>
@@ -5621,8 +5726,8 @@
         <w:pStyle w:val="Berschrift2"/>
         <w:rPr/>
       </w:pPr>
-      <w:bookmarkStart w:id="26" w:name="_Toc238308714"/>
-      <w:bookmarkEnd w:id="26"/>
+      <w:bookmarkStart w:id="28" w:name="_Toc238308714"/>
+      <w:bookmarkEnd w:id="28"/>
       <w:r>
         <w:rPr/>
         <w:t>Implementing a New Vehicle Module</w:t>
@@ -6340,8 +6445,8 @@
         <w:pStyle w:val="Berschrift2"/>
         <w:rPr/>
       </w:pPr>
-      <w:bookmarkStart w:id="27" w:name="_Toc238308715"/>
-      <w:bookmarkEnd w:id="27"/>
+      <w:bookmarkStart w:id="29" w:name="_Toc238308715"/>
+      <w:bookmarkEnd w:id="29"/>
       <w:r>
         <w:rPr/>
         <w:t>A note on Vehicle ROM code</w:t>
@@ -6382,8 +6487,8 @@
         <w:pStyle w:val="Berschrift2"/>
         <w:rPr/>
       </w:pPr>
-      <w:bookmarkStart w:id="28" w:name="_Toc238308716"/>
-      <w:bookmarkEnd w:id="28"/>
+      <w:bookmarkStart w:id="30" w:name="_Toc238308716"/>
+      <w:bookmarkEnd w:id="30"/>
       <w:r>
         <w:rPr/>
         <w:t>A note on Vehicle RAM data</w:t>
@@ -6684,8 +6789,8 @@
         <w:pStyle w:val="Berschrift2"/>
         <w:rPr/>
       </w:pPr>
-      <w:bookmarkStart w:id="29" w:name="_Toc238308717"/>
-      <w:bookmarkEnd w:id="29"/>
+      <w:bookmarkStart w:id="31" w:name="_Toc238308717"/>
+      <w:bookmarkEnd w:id="31"/>
       <w:r>
         <w:rPr/>
         <w:t>Initialising the CAN bus</w:t>
@@ -7675,8 +7780,8 @@
         <w:pStyle w:val="Berschrift2"/>
         <w:rPr/>
       </w:pPr>
-      <w:bookmarkStart w:id="30" w:name="_Toc238308718"/>
-      <w:bookmarkEnd w:id="30"/>
+      <w:bookmarkStart w:id="32" w:name="_Toc238308718"/>
+      <w:bookmarkEnd w:id="32"/>
       <w:r>
         <w:rPr/>
         <w:t>Transmitting on the CAN bus</w:t>
@@ -8129,8 +8234,8 @@
           <w:lang w:eastAsia="ar-SA"/>
         </w:rPr>
       </w:pPr>
-      <w:bookmarkStart w:id="31" w:name="_Toc238308719"/>
-      <w:bookmarkEnd w:id="31"/>
+      <w:bookmarkStart w:id="33" w:name="_Toc238308719"/>
+      <w:bookmarkEnd w:id="33"/>
       <w:r>
         <w:rPr/>
         <w:t>The OVMS Virtual Vehicle</w:t>
@@ -8150,12 +8255,12 @@
         <w:pStyle w:val="Berschrift2"/>
         <w:rPr/>
       </w:pPr>
-      <w:bookmarkStart w:id="32" w:name="_Toc238308720"/>
+      <w:bookmarkStart w:id="34" w:name="_Toc238308720"/>
       <w:r>
         <w:rPr/>
         <w:t>What is the OVMS Virtual Vehicle?</w:t>
       </w:r>
-      <w:bookmarkEnd w:id="32"/>
+      <w:bookmarkEnd w:id="34"/>
       <w:r>
         <w:rPr/>
         <w:br/>
@@ -8214,8 +8319,8 @@
         <w:pStyle w:val="Berschrift2"/>
         <w:rPr/>
       </w:pPr>
-      <w:bookmarkStart w:id="33" w:name="_Toc238308721"/>
-      <w:bookmarkEnd w:id="33"/>
+      <w:bookmarkStart w:id="35" w:name="_Toc238308721"/>
+      <w:bookmarkEnd w:id="35"/>
       <w:r>
         <w:rPr/>
         <w:t>Global Data Storage</w:t>
@@ -8245,8 +8350,8 @@
         <w:pStyle w:val="Berschrift3"/>
         <w:rPr/>
       </w:pPr>
-      <w:bookmarkStart w:id="34" w:name="_Toc238308722"/>
-      <w:bookmarkEnd w:id="34"/>
+      <w:bookmarkStart w:id="36" w:name="_Toc238308722"/>
+      <w:bookmarkEnd w:id="36"/>
       <w:r>
         <w:rPr/>
         <w:t>Vehicle Identification</w:t>
@@ -8347,13 +8452,19 @@
           <w:ilvl w:val="0"/>
           <w:numId w:val="13"/>
         </w:numPr>
-        <w:rPr>
-          <w:sz w:val="24"/>
-        </w:rPr>
-      </w:pPr>
-      <w:r>
-        <w:rPr/>
-        <w:t>unsigned int car_12vline</w:t>
+        <w:rPr/>
+      </w:pPr>
+      <w:r>
+        <w:rPr/>
+        <w:t xml:space="preserve">unsigned </w:t>
+      </w:r>
+      <w:r>
+        <w:rPr/>
+        <w:t xml:space="preserve">char </w:t>
+      </w:r>
+      <w:r>
+        <w:rPr/>
+        <w:t>car_12vline</w:t>
         <w:br/>
         <w:br/>
         <w:t>The power of the 12 volt system in the car. This is expressed in units of 0.1 volts (so a value of 121 denotes 12.1volts). This parameter is normally maintained by the ‘inputs’ module, based on using an ADC reading the 12V power line to the module, but vehicle plug-in modules can update it if they have a more accurate method.</w:t>
@@ -8367,6 +8478,120 @@
           <w:ilvl w:val="0"/>
           <w:numId w:val="13"/>
         </w:numPr>
+        <w:rPr/>
+      </w:pPr>
+      <w:r>
+        <w:rPr/>
+        <w:t xml:space="preserve">unsigned </w:t>
+      </w:r>
+      <w:r>
+        <w:rPr/>
+        <w:t>char</w:t>
+      </w:r>
+      <w:r>
+        <w:rPr/>
+        <w:t xml:space="preserve"> car_12vline</w:t>
+      </w:r>
+      <w:r>
+        <w:rPr/>
+        <w:t>_ref</w:t>
+      </w:r>
+      <w:r>
+        <w:rPr/>
+        <w:br/>
+        <w:br/>
+        <w:t xml:space="preserve">The </w:t>
+      </w:r>
+      <w:r>
+        <w:rPr/>
+        <w:t xml:space="preserve">reference voltage </w:t>
+      </w:r>
+      <w:r>
+        <w:rPr/>
+        <w:t xml:space="preserve">of the 12 volt </w:t>
+      </w:r>
+      <w:r>
+        <w:rPr/>
+        <w:t xml:space="preserve">battery </w:t>
+      </w:r>
+      <w:r>
+        <w:rPr/>
+        <w:t xml:space="preserve">in the car. This is </w:t>
+      </w:r>
+      <w:r>
+        <w:rPr/>
+        <w:t xml:space="preserve">a union containing either a countdown timer (values 0..15) or the reference voltage </w:t>
+      </w:r>
+      <w:r>
+        <w:rPr/>
+        <w:t xml:space="preserve">in units of 0.1 volts (so a value of 121 denotes 12.1volts). This is </w:t>
+      </w:r>
+      <w:r>
+        <w:rPr/>
+        <w:t>taken 15 minutes after 12V charging ends and is used to detect and alert for an under voltage condition on the 12V battery</w:t>
+      </w:r>
+      <w:r>
+        <w:rPr/>
+        <w:t>.</w:t>
+        <w:br/>
+      </w:r>
+    </w:p>
+    <w:p>
+      <w:pPr>
+        <w:pStyle w:val="ListParagraph"/>
+        <w:numPr>
+          <w:ilvl w:val="0"/>
+          <w:numId w:val="13"/>
+        </w:numPr>
+        <w:rPr/>
+      </w:pPr>
+      <w:r>
+        <w:rPr/>
+        <w:t>unsigned int car_12v</w:t>
+      </w:r>
+      <w:r>
+        <w:rPr/>
+        <w:t>_current</w:t>
+      </w:r>
+      <w:r>
+        <w:rPr/>
+        <w:br/>
+        <w:br/>
+        <w:t xml:space="preserve">The </w:t>
+      </w:r>
+      <w:r>
+        <w:rPr/>
+        <w:t xml:space="preserve">current level </w:t>
+      </w:r>
+      <w:r>
+        <w:rPr/>
+        <w:t xml:space="preserve">of the 12 volt system in the car </w:t>
+      </w:r>
+      <w:r>
+        <w:rPr/>
+        <w:t>(normally the current output of the DC converter)</w:t>
+      </w:r>
+      <w:r>
+        <w:rPr/>
+        <w:t xml:space="preserve">. This is expressed in units of 0.1 </w:t>
+      </w:r>
+      <w:r>
+        <w:rPr/>
+        <w:t>amps</w:t>
+      </w:r>
+      <w:r>
+        <w:rPr/>
+        <w:t>.</w:t>
+        <w:br/>
+      </w:r>
+    </w:p>
+    <w:p>
+      <w:pPr>
+        <w:pStyle w:val="ListParagraph"/>
+        <w:numPr>
+          <w:ilvl w:val="0"/>
+          <w:numId w:val="13"/>
+        </w:numPr>
         <w:rPr>
           <w:sz w:val="24"/>
         </w:rPr>
@@ -8384,8 +8609,8 @@
         <w:pStyle w:val="Berschrift2"/>
         <w:rPr/>
       </w:pPr>
-      <w:bookmarkStart w:id="35" w:name="_Toc238308723"/>
-      <w:bookmarkEnd w:id="35"/>
+      <w:bookmarkStart w:id="37" w:name="_Toc238308723"/>
+      <w:bookmarkEnd w:id="37"/>
       <w:r>
         <w:rPr/>
         <w:t>GPS Status</w:t>
@@ -8609,8 +8834,8 @@
         <w:pStyle w:val="Berschrift3"/>
         <w:rPr/>
       </w:pPr>
-      <w:bookmarkStart w:id="36" w:name="_Toc238308724"/>
-      <w:bookmarkEnd w:id="36"/>
+      <w:bookmarkStart w:id="38" w:name="_Toc238308724"/>
+      <w:bookmarkEnd w:id="38"/>
       <w:r>
         <w:rPr/>
         <w:t>Tire Pressure Monitoring System</w:t>
@@ -8718,8 +8943,8 @@
         <w:pStyle w:val="Berschrift3"/>
         <w:rPr/>
       </w:pPr>
-      <w:bookmarkStart w:id="37" w:name="_Toc238308725"/>
-      <w:bookmarkEnd w:id="37"/>
+      <w:bookmarkStart w:id="39" w:name="_Toc238308725"/>
+      <w:bookmarkEnd w:id="39"/>
       <w:r>
         <w:rPr/>
         <w:t>Driving Status</w:t>
@@ -8930,8 +9155,8 @@
         <w:pStyle w:val="Berschrift3"/>
         <w:rPr/>
       </w:pPr>
-      <w:bookmarkStart w:id="38" w:name="_Toc238308726"/>
-      <w:bookmarkEnd w:id="38"/>
+      <w:bookmarkStart w:id="40" w:name="_Toc238308726"/>
+      <w:bookmarkEnd w:id="40"/>
       <w:r>
         <w:rPr/>
         <w:t>Vehicle Environment</w:t>
@@ -9432,8 +9657,8 @@
         <w:pStyle w:val="Berschrift3"/>
         <w:rPr/>
       </w:pPr>
-      <w:bookmarkStart w:id="39" w:name="_Toc238308727"/>
-      <w:bookmarkEnd w:id="39"/>
+      <w:bookmarkStart w:id="41" w:name="_Toc238308727"/>
+      <w:bookmarkEnd w:id="41"/>
       <w:r>
         <w:rPr/>
         <w:t>Battery Status</w:t>
@@ -9540,8 +9765,8 @@
         <w:pStyle w:val="Berschrift3"/>
         <w:rPr/>
       </w:pPr>
-      <w:bookmarkStart w:id="40" w:name="_Toc238308728"/>
-      <w:bookmarkEnd w:id="40"/>
+      <w:bookmarkStart w:id="42" w:name="_Toc238308728"/>
+      <w:bookmarkEnd w:id="42"/>
       <w:r>
         <w:rPr/>
         <w:t>Charging Status</w:t>
@@ -9806,8 +10031,8 @@
           <w:sz w:val="24"/>
         </w:rPr>
       </w:pPr>
-      <w:bookmarkStart w:id="41" w:name="__DdeLink__2005_326895590"/>
-      <w:bookmarkEnd w:id="41"/>
+      <w:bookmarkStart w:id="43" w:name="__DdeLink__2005_326895590"/>
+      <w:bookmarkEnd w:id="43"/>
       <w:r>
         <w:rPr/>
         <w:t>unsigned int car_cac100</w:t>
@@ -9828,47 +10053,10 @@
       </w:pPr>
       <w:r>
         <w:rPr/>
-        <w:t xml:space="preserve">unsigned </w:t>
-      </w:r>
-      <w:r>
-        <w:rPr/>
-        <w:t>char</w:t>
-      </w:r>
-      <w:r>
-        <w:rPr/>
-        <w:t xml:space="preserve"> car_</w:t>
-      </w:r>
-      <w:r>
-        <w:rPr/>
-        <w:t>soh</w:t>
-      </w:r>
-      <w:r>
-        <w:rPr/>
-        <w:br/>
-        <w:br/>
-      </w:r>
-      <w:r>
-        <w:rPr/>
-        <w:t>State</w:t>
-      </w:r>
-      <w:r>
-        <w:rPr/>
-        <w:t xml:space="preserve"> of battery health </w:t>
-      </w:r>
-      <w:r>
-        <w:rPr/>
-        <w:t>in percent (0-100)</w:t>
-      </w:r>
-      <w:r>
-        <w:rPr/>
-        <w:t xml:space="preserve">. </w:t>
-      </w:r>
-      <w:r>
-        <w:rPr/>
-        <w:t>This can be calculated from the cac100 (or vice versa) or read from the battery management system. The BMS may have another concept of "battery health" than just capacity.</w:t>
-      </w:r>
-      <w:r>
-        <w:rPr/>
+        <w:t>unsigned char car_soh</w:t>
+        <w:br/>
+        <w:br/>
+        <w:t>State of battery health in percent (0-100). This can be calculated from the cac100 (or vice versa) or read from the battery management system. The BMS may have another concept of "battery health" than just capacity.</w:t>
         <w:br/>
       </w:r>
     </w:p>
@@ -10087,8 +10275,8 @@
           <w:lang w:eastAsia="ar-SA"/>
         </w:rPr>
       </w:pPr>
-      <w:bookmarkStart w:id="42" w:name="_Toc238308729"/>
-      <w:bookmarkEnd w:id="42"/>
+      <w:bookmarkStart w:id="44" w:name="_Toc238308729"/>
+      <w:bookmarkEnd w:id="44"/>
       <w:r>
         <w:rPr/>
         <w:t>Vehicle Module Development Checklists</w:t>
@@ -10108,12 +10296,12 @@
         <w:pStyle w:val="Berschrift2"/>
         <w:rPr/>
       </w:pPr>
-      <w:bookmarkStart w:id="43" w:name="_Toc238308730"/>
+      <w:bookmarkStart w:id="45" w:name="_Toc238308730"/>
       <w:r>
         <w:rPr/>
         <w:t>Development Checklists</w:t>
       </w:r>
-      <w:bookmarkEnd w:id="43"/>
+      <w:bookmarkEnd w:id="45"/>
       <w:r>
         <w:rPr/>
         <w:br/>
@@ -10143,10 +10331,10 @@
         <w:tblStyle w:val="MediumGrid3"/>
         <w:tblW w:w="8856" w:type="dxa"/>
         <w:jc w:val="left"/>
-        <w:tblInd w:w="-20" w:type="dxa"/>
+        <w:tblInd w:w="-29" w:type="dxa"/>
         <w:tblCellMar>
           <w:top w:w="0" w:type="dxa"/>
-          <w:left w:w="87" w:type="dxa"/>
+          <w:left w:w="77" w:type="dxa"/>
           <w:bottom w:w="0" w:type="dxa"/>
           <w:right w:w="108" w:type="dxa"/>
         </w:tblCellMar>
@@ -10169,7 +10357,7 @@
             </w:tcBorders>
             <w:shd w:color="auto" w:fill="000000" w:themeFill="text1" w:val="clear"/>
             <w:tcMar>
-              <w:left w:w="87" w:type="dxa"/>
+              <w:left w:w="77" w:type="dxa"/>
             </w:tcMar>
           </w:tcPr>
           <w:p>
@@ -10201,7 +10389,7 @@
             </w:tcBorders>
             <w:shd w:color="auto" w:fill="000000" w:themeFill="text1" w:val="clear"/>
             <w:tcMar>
-              <w:left w:w="87" w:type="dxa"/>
+              <w:left w:w="77" w:type="dxa"/>
             </w:tcMar>
           </w:tcPr>
           <w:p>
@@ -10233,7 +10421,7 @@
             </w:tcBorders>
             <w:shd w:color="auto" w:fill="000000" w:themeFill="text1" w:val="clear"/>
             <w:tcMar>
-              <w:left w:w="87" w:type="dxa"/>
+              <w:left w:w="77" w:type="dxa"/>
             </w:tcMar>
           </w:tcPr>
           <w:p>
@@ -10272,7 +10460,7 @@
             </w:tcBorders>
             <w:shd w:fill="auto" w:val="clear"/>
             <w:tcMar>
-              <w:left w:w="87" w:type="dxa"/>
+              <w:left w:w="77" w:type="dxa"/>
             </w:tcMar>
           </w:tcPr>
           <w:p>
@@ -10338,7 +10526,7 @@
             </w:tcBorders>
             <w:shd w:fill="auto" w:val="clear"/>
             <w:tcMar>
-              <w:left w:w="87" w:type="dxa"/>
+              <w:left w:w="77" w:type="dxa"/>
             </w:tcMar>
           </w:tcPr>
           <w:p>
@@ -10375,7 +10563,7 @@
             </w:tcBorders>
             <w:shd w:fill="auto" w:val="clear"/>
             <w:tcMar>
-              <w:left w:w="93" w:type="dxa"/>
+              <w:left w:w="85" w:type="dxa"/>
             </w:tcMar>
           </w:tcPr>
           <w:p>
@@ -10406,7 +10594,7 @@
             </w:tcBorders>
             <w:shd w:fill="auto" w:val="clear"/>
             <w:tcMar>
-              <w:left w:w="93" w:type="dxa"/>
+              <w:left w:w="85" w:type="dxa"/>
             </w:tcMar>
           </w:tcPr>
           <w:p>
@@ -10440,7 +10628,7 @@
             </w:tcBorders>
             <w:shd w:fill="auto" w:val="clear"/>
             <w:tcMar>
-              <w:left w:w="87" w:type="dxa"/>
+              <w:left w:w="77" w:type="dxa"/>
             </w:tcMar>
           </w:tcPr>
           <w:p>
@@ -10477,7 +10665,7 @@
             </w:tcBorders>
             <w:shd w:fill="auto" w:val="clear"/>
             <w:tcMar>
-              <w:left w:w="93" w:type="dxa"/>
+              <w:left w:w="85" w:type="dxa"/>
             </w:tcMar>
           </w:tcPr>
           <w:p>
@@ -10508,7 +10696,7 @@
             </w:tcBorders>
             <w:shd w:fill="auto" w:val="clear"/>
             <w:tcMar>
-              <w:left w:w="93" w:type="dxa"/>
+              <w:left w:w="85" w:type="dxa"/>
             </w:tcMar>
           </w:tcPr>
           <w:p>
@@ -10543,10 +10731,10 @@
         <w:tblStyle w:val="MediumGrid3"/>
         <w:tblW w:w="8856" w:type="dxa"/>
         <w:jc w:val="left"/>
-        <w:tblInd w:w="-20" w:type="dxa"/>
+        <w:tblInd w:w="-29" w:type="dxa"/>
         <w:tblCellMar>
           <w:top w:w="0" w:type="dxa"/>
-          <w:left w:w="87" w:type="dxa"/>
+          <w:left w:w="77" w:type="dxa"/>
           <w:bottom w:w="0" w:type="dxa"/>
           <w:right w:w="108" w:type="dxa"/>
         </w:tblCellMar>
@@ -10569,7 +10757,7 @@
             </w:tcBorders>
             <w:shd w:color="auto" w:fill="000000" w:themeFill="text1" w:val="clear"/>
             <w:tcMar>
-              <w:left w:w="87" w:type="dxa"/>
+              <w:left w:w="77" w:type="dxa"/>
             </w:tcMar>
           </w:tcPr>
           <w:p>
@@ -10601,7 +10789,7 @@
             </w:tcBorders>
             <w:shd w:color="auto" w:fill="000000" w:themeFill="text1" w:val="clear"/>
             <w:tcMar>
-              <w:left w:w="87" w:type="dxa"/>
+              <w:left w:w="77" w:type="dxa"/>
             </w:tcMar>
           </w:tcPr>
           <w:p>
@@ -10633,7 +10821,7 @@
             </w:tcBorders>
             <w:shd w:color="auto" w:fill="000000" w:themeFill="text1" w:val="clear"/>
             <w:tcMar>
-              <w:left w:w="87" w:type="dxa"/>
+              <w:left w:w="77" w:type="dxa"/>
             </w:tcMar>
           </w:tcPr>
           <w:p>
@@ -10672,7 +10860,7 @@
             </w:tcBorders>
             <w:shd w:fill="auto" w:val="clear"/>
             <w:tcMar>
-              <w:left w:w="87" w:type="dxa"/>
+              <w:left w:w="77" w:type="dxa"/>
             </w:tcMar>
           </w:tcPr>
           <w:p>
@@ -10736,7 +10924,7 @@
             </w:tcBorders>
             <w:shd w:fill="auto" w:val="clear"/>
             <w:tcMar>
-              <w:left w:w="87" w:type="dxa"/>
+              <w:left w:w="77" w:type="dxa"/>
             </w:tcMar>
           </w:tcPr>
           <w:p>
@@ -10773,7 +10961,7 @@
             </w:tcBorders>
             <w:shd w:fill="auto" w:val="clear"/>
             <w:tcMar>
-              <w:left w:w="93" w:type="dxa"/>
+              <w:left w:w="85" w:type="dxa"/>
             </w:tcMar>
           </w:tcPr>
           <w:p>
@@ -10804,7 +10992,7 @@
             </w:tcBorders>
             <w:shd w:fill="auto" w:val="clear"/>
             <w:tcMar>
-              <w:left w:w="93" w:type="dxa"/>
+              <w:left w:w="85" w:type="dxa"/>
             </w:tcMar>
           </w:tcPr>
           <w:p>
@@ -10838,7 +11026,7 @@
             </w:tcBorders>
             <w:shd w:fill="auto" w:val="clear"/>
             <w:tcMar>
-              <w:left w:w="87" w:type="dxa"/>
+              <w:left w:w="77" w:type="dxa"/>
             </w:tcMar>
           </w:tcPr>
           <w:p>
@@ -10875,7 +11063,7 @@
             </w:tcBorders>
             <w:shd w:fill="auto" w:val="clear"/>
             <w:tcMar>
-              <w:left w:w="93" w:type="dxa"/>
+              <w:left w:w="85" w:type="dxa"/>
             </w:tcMar>
           </w:tcPr>
           <w:p>
@@ -10906,7 +11094,7 @@
             </w:tcBorders>
             <w:shd w:fill="auto" w:val="clear"/>
             <w:tcMar>
-              <w:left w:w="93" w:type="dxa"/>
+              <w:left w:w="85" w:type="dxa"/>
             </w:tcMar>
           </w:tcPr>
           <w:p>
@@ -10940,7 +11128,7 @@
             </w:tcBorders>
             <w:shd w:fill="auto" w:val="clear"/>
             <w:tcMar>
-              <w:left w:w="87" w:type="dxa"/>
+              <w:left w:w="77" w:type="dxa"/>
             </w:tcMar>
           </w:tcPr>
           <w:p>
@@ -10977,7 +11165,7 @@
             </w:tcBorders>
             <w:shd w:fill="auto" w:val="clear"/>
             <w:tcMar>
-              <w:left w:w="93" w:type="dxa"/>
+              <w:left w:w="85" w:type="dxa"/>
             </w:tcMar>
           </w:tcPr>
           <w:p>
@@ -11008,7 +11196,7 @@
             </w:tcBorders>
             <w:shd w:fill="auto" w:val="clear"/>
             <w:tcMar>
-              <w:left w:w="93" w:type="dxa"/>
+              <w:left w:w="85" w:type="dxa"/>
             </w:tcMar>
           </w:tcPr>
           <w:p>
@@ -11042,7 +11230,7 @@
             </w:tcBorders>
             <w:shd w:fill="auto" w:val="clear"/>
             <w:tcMar>
-              <w:left w:w="87" w:type="dxa"/>
+              <w:left w:w="77" w:type="dxa"/>
             </w:tcMar>
           </w:tcPr>
           <w:p>
@@ -11079,7 +11267,7 @@
             </w:tcBorders>
             <w:shd w:fill="auto" w:val="clear"/>
             <w:tcMar>
-              <w:left w:w="93" w:type="dxa"/>
+              <w:left w:w="85" w:type="dxa"/>
             </w:tcMar>
           </w:tcPr>
           <w:p>
@@ -11110,7 +11298,7 @@
             </w:tcBorders>
             <w:shd w:fill="auto" w:val="clear"/>
             <w:tcMar>
-              <w:left w:w="93" w:type="dxa"/>
+              <w:left w:w="85" w:type="dxa"/>
             </w:tcMar>
           </w:tcPr>
           <w:p>
@@ -11144,7 +11332,7 @@
             </w:tcBorders>
             <w:shd w:fill="auto" w:val="clear"/>
             <w:tcMar>
-              <w:left w:w="87" w:type="dxa"/>
+              <w:left w:w="77" w:type="dxa"/>
             </w:tcMar>
           </w:tcPr>
           <w:p>
@@ -11181,7 +11369,7 @@
             </w:tcBorders>
             <w:shd w:fill="auto" w:val="clear"/>
             <w:tcMar>
-              <w:left w:w="93" w:type="dxa"/>
+              <w:left w:w="85" w:type="dxa"/>
             </w:tcMar>
           </w:tcPr>
           <w:p>
@@ -11212,7 +11400,7 @@
             </w:tcBorders>
             <w:shd w:fill="auto" w:val="clear"/>
             <w:tcMar>
-              <w:left w:w="93" w:type="dxa"/>
+              <w:left w:w="85" w:type="dxa"/>
             </w:tcMar>
           </w:tcPr>
           <w:p>
@@ -11246,7 +11434,7 @@
             </w:tcBorders>
             <w:shd w:fill="auto" w:val="clear"/>
             <w:tcMar>
-              <w:left w:w="87" w:type="dxa"/>
+              <w:left w:w="77" w:type="dxa"/>
             </w:tcMar>
           </w:tcPr>
           <w:p>
@@ -11283,7 +11471,7 @@
             </w:tcBorders>
             <w:shd w:fill="auto" w:val="clear"/>
             <w:tcMar>
-              <w:left w:w="93" w:type="dxa"/>
+              <w:left w:w="85" w:type="dxa"/>
             </w:tcMar>
           </w:tcPr>
           <w:p>
@@ -11314,7 +11502,7 @@
             </w:tcBorders>
             <w:shd w:fill="auto" w:val="clear"/>
             <w:tcMar>
-              <w:left w:w="93" w:type="dxa"/>
+              <w:left w:w="85" w:type="dxa"/>
             </w:tcMar>
           </w:tcPr>
           <w:p>
@@ -11348,7 +11536,7 @@
             </w:tcBorders>
             <w:shd w:fill="auto" w:val="clear"/>
             <w:tcMar>
-              <w:left w:w="87" w:type="dxa"/>
+              <w:left w:w="77" w:type="dxa"/>
             </w:tcMar>
           </w:tcPr>
           <w:p>
@@ -11385,7 +11573,7 @@
             </w:tcBorders>
             <w:shd w:fill="auto" w:val="clear"/>
             <w:tcMar>
-              <w:left w:w="93" w:type="dxa"/>
+              <w:left w:w="85" w:type="dxa"/>
             </w:tcMar>
           </w:tcPr>
           <w:p>
@@ -11416,7 +11604,7 @@
             </w:tcBorders>
             <w:shd w:fill="auto" w:val="clear"/>
             <w:tcMar>
-              <w:left w:w="93" w:type="dxa"/>
+              <w:left w:w="85" w:type="dxa"/>
             </w:tcMar>
           </w:tcPr>
           <w:p>
@@ -11451,10 +11639,10 @@
         <w:tblStyle w:val="MediumGrid3"/>
         <w:tblW w:w="8856" w:type="dxa"/>
         <w:jc w:val="left"/>
-        <w:tblInd w:w="-20" w:type="dxa"/>
+        <w:tblInd w:w="-29" w:type="dxa"/>
         <w:tblCellMar>
           <w:top w:w="0" w:type="dxa"/>
-          <w:left w:w="87" w:type="dxa"/>
+          <w:left w:w="77" w:type="dxa"/>
           <w:bottom w:w="0" w:type="dxa"/>
           <w:right w:w="108" w:type="dxa"/>
         </w:tblCellMar>
@@ -11477,7 +11665,7 @@
             </w:tcBorders>
             <w:shd w:color="auto" w:fill="000000" w:themeFill="text1" w:val="clear"/>
             <w:tcMar>
-              <w:left w:w="87" w:type="dxa"/>
+              <w:left w:w="77" w:type="dxa"/>
             </w:tcMar>
           </w:tcPr>
           <w:p>
@@ -11509,7 +11697,7 @@
             </w:tcBorders>
             <w:shd w:color="auto" w:fill="000000" w:themeFill="text1" w:val="clear"/>
             <w:tcMar>
-              <w:left w:w="87" w:type="dxa"/>
+              <w:left w:w="77" w:type="dxa"/>
             </w:tcMar>
           </w:tcPr>
           <w:p>
@@ -11541,7 +11729,7 @@
             </w:tcBorders>
             <w:shd w:color="auto" w:fill="000000" w:themeFill="text1" w:val="clear"/>
             <w:tcMar>
-              <w:left w:w="87" w:type="dxa"/>
+              <w:left w:w="77" w:type="dxa"/>
             </w:tcMar>
           </w:tcPr>
           <w:p>
@@ -11580,7 +11768,7 @@
             </w:tcBorders>
             <w:shd w:fill="auto" w:val="clear"/>
             <w:tcMar>
-              <w:left w:w="87" w:type="dxa"/>
+              <w:left w:w="77" w:type="dxa"/>
             </w:tcMar>
           </w:tcPr>
           <w:p>
@@ -11644,7 +11832,7 @@
             </w:tcBorders>
             <w:shd w:fill="auto" w:val="clear"/>
             <w:tcMar>
-              <w:left w:w="87" w:type="dxa"/>
+              <w:left w:w="77" w:type="dxa"/>
             </w:tcMar>
           </w:tcPr>
           <w:p>
@@ -11681,7 +11869,7 @@
             </w:tcBorders>
             <w:shd w:fill="auto" w:val="clear"/>
             <w:tcMar>
-              <w:left w:w="93" w:type="dxa"/>
+              <w:left w:w="85" w:type="dxa"/>
             </w:tcMar>
           </w:tcPr>
           <w:p>
@@ -11712,7 +11900,7 @@
             </w:tcBorders>
             <w:shd w:fill="auto" w:val="clear"/>
             <w:tcMar>
-              <w:left w:w="93" w:type="dxa"/>
+              <w:left w:w="85" w:type="dxa"/>
             </w:tcMar>
           </w:tcPr>
           <w:p>
@@ -11746,7 +11934,7 @@
             </w:tcBorders>
             <w:shd w:fill="auto" w:val="clear"/>
             <w:tcMar>
-              <w:left w:w="87" w:type="dxa"/>
+              <w:left w:w="77" w:type="dxa"/>
             </w:tcMar>
           </w:tcPr>
           <w:p>
@@ -11783,7 +11971,7 @@
             </w:tcBorders>
             <w:shd w:fill="auto" w:val="clear"/>
             <w:tcMar>
-              <w:left w:w="93" w:type="dxa"/>
+              <w:left w:w="85" w:type="dxa"/>
             </w:tcMar>
           </w:tcPr>
           <w:p>
@@ -11814,7 +12002,7 @@
             </w:tcBorders>
             <w:shd w:fill="auto" w:val="clear"/>
             <w:tcMar>
-              <w:left w:w="93" w:type="dxa"/>
+              <w:left w:w="85" w:type="dxa"/>
             </w:tcMar>
           </w:tcPr>
           <w:p>
@@ -11848,7 +12036,7 @@
             </w:tcBorders>
             <w:shd w:fill="auto" w:val="clear"/>
             <w:tcMar>
-              <w:left w:w="87" w:type="dxa"/>
+              <w:left w:w="77" w:type="dxa"/>
             </w:tcMar>
           </w:tcPr>
           <w:p>
@@ -11885,7 +12073,7 @@
             </w:tcBorders>
             <w:shd w:fill="auto" w:val="clear"/>
             <w:tcMar>
-              <w:left w:w="93" w:type="dxa"/>
+              <w:left w:w="85" w:type="dxa"/>
             </w:tcMar>
           </w:tcPr>
           <w:p>
@@ -11916,7 +12104,7 @@
             </w:tcBorders>
             <w:shd w:fill="auto" w:val="clear"/>
             <w:tcMar>
-              <w:left w:w="93" w:type="dxa"/>
+              <w:left w:w="85" w:type="dxa"/>
             </w:tcMar>
           </w:tcPr>
           <w:p>
@@ -11948,7 +12136,7 @@
             </w:tcBorders>
             <w:shd w:fill="auto" w:val="clear"/>
             <w:tcMar>
-              <w:left w:w="87" w:type="dxa"/>
+              <w:left w:w="77" w:type="dxa"/>
             </w:tcMar>
           </w:tcPr>
           <w:p>
@@ -11983,7 +12171,7 @@
             </w:tcBorders>
             <w:shd w:fill="auto" w:val="clear"/>
             <w:tcMar>
-              <w:left w:w="93" w:type="dxa"/>
+              <w:left w:w="85" w:type="dxa"/>
             </w:tcMar>
           </w:tcPr>
           <w:p>
@@ -12012,7 +12200,7 @@
             </w:tcBorders>
             <w:shd w:fill="auto" w:val="clear"/>
             <w:tcMar>
-              <w:left w:w="93" w:type="dxa"/>
+              <w:left w:w="85" w:type="dxa"/>
             </w:tcMar>
           </w:tcPr>
           <w:p>
@@ -12047,10 +12235,10 @@
         <w:tblStyle w:val="MediumGrid3"/>
         <w:tblW w:w="8856" w:type="dxa"/>
         <w:jc w:val="left"/>
-        <w:tblInd w:w="-20" w:type="dxa"/>
+        <w:tblInd w:w="-29" w:type="dxa"/>
         <w:tblCellMar>
           <w:top w:w="0" w:type="dxa"/>
-          <w:left w:w="87" w:type="dxa"/>
+          <w:left w:w="77" w:type="dxa"/>
           <w:bottom w:w="0" w:type="dxa"/>
           <w:right w:w="108" w:type="dxa"/>
         </w:tblCellMar>
@@ -12073,7 +12261,7 @@
             </w:tcBorders>
             <w:shd w:color="auto" w:fill="000000" w:themeFill="text1" w:val="clear"/>
             <w:tcMar>
-              <w:left w:w="87" w:type="dxa"/>
+              <w:left w:w="77" w:type="dxa"/>
             </w:tcMar>
           </w:tcPr>
           <w:p>
@@ -12105,7 +12293,7 @@
             </w:tcBorders>
             <w:shd w:color="auto" w:fill="000000" w:themeFill="text1" w:val="clear"/>
             <w:tcMar>
-              <w:left w:w="87" w:type="dxa"/>
+              <w:left w:w="77" w:type="dxa"/>
             </w:tcMar>
           </w:tcPr>
           <w:p>
@@ -12137,7 +12325,7 @@
             </w:tcBorders>
             <w:shd w:color="auto" w:fill="000000" w:themeFill="text1" w:val="clear"/>
             <w:tcMar>
-              <w:left w:w="87" w:type="dxa"/>
+              <w:left w:w="77" w:type="dxa"/>
             </w:tcMar>
           </w:tcPr>
           <w:p>
@@ -12176,7 +12364,7 @@
             </w:tcBorders>
             <w:shd w:fill="auto" w:val="clear"/>
             <w:tcMar>
-              <w:left w:w="87" w:type="dxa"/>
+              <w:left w:w="77" w:type="dxa"/>
             </w:tcMar>
           </w:tcPr>
           <w:p>
@@ -12240,7 +12428,7 @@
             </w:tcBorders>
             <w:shd w:fill="auto" w:val="clear"/>
             <w:tcMar>
-              <w:left w:w="87" w:type="dxa"/>
+              <w:left w:w="77" w:type="dxa"/>
             </w:tcMar>
           </w:tcPr>
           <w:p>
@@ -12277,7 +12465,7 @@
             </w:tcBorders>
             <w:shd w:fill="auto" w:val="clear"/>
             <w:tcMar>
-              <w:left w:w="93" w:type="dxa"/>
+              <w:left w:w="85" w:type="dxa"/>
             </w:tcMar>
           </w:tcPr>
           <w:p>
@@ -12308,7 +12496,7 @@
             </w:tcBorders>
             <w:shd w:fill="auto" w:val="clear"/>
             <w:tcMar>
-              <w:left w:w="93" w:type="dxa"/>
+              <w:left w:w="85" w:type="dxa"/>
             </w:tcMar>
           </w:tcPr>
           <w:p>
@@ -12342,7 +12530,7 @@
             </w:tcBorders>
             <w:shd w:fill="auto" w:val="clear"/>
             <w:tcMar>
-              <w:left w:w="87" w:type="dxa"/>
+              <w:left w:w="77" w:type="dxa"/>
             </w:tcMar>
           </w:tcPr>
           <w:p>
@@ -12379,7 +12567,7 @@
             </w:tcBorders>
             <w:shd w:fill="auto" w:val="clear"/>
             <w:tcMar>
-              <w:left w:w="93" w:type="dxa"/>
+              <w:left w:w="85" w:type="dxa"/>
             </w:tcMar>
           </w:tcPr>
           <w:p>
@@ -12410,7 +12598,7 @@
             </w:tcBorders>
             <w:shd w:fill="auto" w:val="clear"/>
             <w:tcMar>
-              <w:left w:w="93" w:type="dxa"/>
+              <w:left w:w="85" w:type="dxa"/>
             </w:tcMar>
           </w:tcPr>
           <w:p>
@@ -12444,7 +12632,7 @@
             </w:tcBorders>
             <w:shd w:fill="auto" w:val="clear"/>
             <w:tcMar>
-              <w:left w:w="87" w:type="dxa"/>
+              <w:left w:w="77" w:type="dxa"/>
             </w:tcMar>
           </w:tcPr>
           <w:p>
@@ -12481,7 +12669,7 @@
             </w:tcBorders>
             <w:shd w:fill="auto" w:val="clear"/>
             <w:tcMar>
-              <w:left w:w="93" w:type="dxa"/>
+              <w:left w:w="85" w:type="dxa"/>
             </w:tcMar>
           </w:tcPr>
           <w:p>
@@ -12512,7 +12700,7 @@
             </w:tcBorders>
             <w:shd w:fill="auto" w:val="clear"/>
             <w:tcMar>
-              <w:left w:w="93" w:type="dxa"/>
+              <w:left w:w="85" w:type="dxa"/>
             </w:tcMar>
           </w:tcPr>
           <w:p>
@@ -12544,7 +12732,7 @@
             </w:tcBorders>
             <w:shd w:fill="auto" w:val="clear"/>
             <w:tcMar>
-              <w:left w:w="87" w:type="dxa"/>
+              <w:left w:w="77" w:type="dxa"/>
             </w:tcMar>
           </w:tcPr>
           <w:p>
@@ -12579,7 +12767,7 @@
             </w:tcBorders>
             <w:shd w:fill="auto" w:val="clear"/>
             <w:tcMar>
-              <w:left w:w="93" w:type="dxa"/>
+              <w:left w:w="85" w:type="dxa"/>
             </w:tcMar>
           </w:tcPr>
           <w:p>
@@ -12608,7 +12796,7 @@
             </w:tcBorders>
             <w:shd w:fill="auto" w:val="clear"/>
             <w:tcMar>
-              <w:left w:w="93" w:type="dxa"/>
+              <w:left w:w="85" w:type="dxa"/>
             </w:tcMar>
           </w:tcPr>
           <w:p>
@@ -12643,10 +12831,10 @@
         <w:tblStyle w:val="MediumGrid3"/>
         <w:tblW w:w="8856" w:type="dxa"/>
         <w:jc w:val="left"/>
-        <w:tblInd w:w="-20" w:type="dxa"/>
+        <w:tblInd w:w="-29" w:type="dxa"/>
         <w:tblCellMar>
           <w:top w:w="0" w:type="dxa"/>
-          <w:left w:w="87" w:type="dxa"/>
+          <w:left w:w="77" w:type="dxa"/>
           <w:bottom w:w="0" w:type="dxa"/>
           <w:right w:w="108" w:type="dxa"/>
         </w:tblCellMar>
@@ -12669,7 +12857,7 @@
             </w:tcBorders>
             <w:shd w:color="auto" w:fill="000000" w:themeFill="text1" w:val="clear"/>
             <w:tcMar>
-              <w:left w:w="87" w:type="dxa"/>
+              <w:left w:w="77" w:type="dxa"/>
             </w:tcMar>
           </w:tcPr>
           <w:p>
@@ -12701,7 +12889,7 @@
             </w:tcBorders>
             <w:shd w:color="auto" w:fill="000000" w:themeFill="text1" w:val="clear"/>
             <w:tcMar>
-              <w:left w:w="87" w:type="dxa"/>
+              <w:left w:w="77" w:type="dxa"/>
             </w:tcMar>
           </w:tcPr>
           <w:p>
@@ -12733,7 +12921,7 @@
             </w:tcBorders>
             <w:shd w:color="auto" w:fill="000000" w:themeFill="text1" w:val="clear"/>
             <w:tcMar>
-              <w:left w:w="87" w:type="dxa"/>
+              <w:left w:w="77" w:type="dxa"/>
             </w:tcMar>
           </w:tcPr>
           <w:p>
@@ -12772,7 +12960,7 @@
             </w:tcBorders>
             <w:shd w:fill="auto" w:val="clear"/>
             <w:tcMar>
-              <w:left w:w="87" w:type="dxa"/>
+              <w:left w:w="77" w:type="dxa"/>
             </w:tcMar>
           </w:tcPr>
           <w:p>
@@ -12836,7 +13024,7 @@
             </w:tcBorders>
             <w:shd w:fill="auto" w:val="clear"/>
             <w:tcMar>
-              <w:left w:w="87" w:type="dxa"/>
+              <w:left w:w="77" w:type="dxa"/>
             </w:tcMar>
           </w:tcPr>
           <w:p>
@@ -12873,7 +13061,7 @@
             </w:tcBorders>
             <w:shd w:fill="auto" w:val="clear"/>
             <w:tcMar>
-              <w:left w:w="93" w:type="dxa"/>
+              <w:left w:w="85" w:type="dxa"/>
             </w:tcMar>
           </w:tcPr>
           <w:p>
@@ -12904,7 +13092,7 @@
             </w:tcBorders>
             <w:shd w:fill="auto" w:val="clear"/>
             <w:tcMar>
-              <w:left w:w="93" w:type="dxa"/>
+              <w:left w:w="85" w:type="dxa"/>
             </w:tcMar>
           </w:tcPr>
           <w:p>
@@ -12938,7 +13126,7 @@
             </w:tcBorders>
             <w:shd w:fill="auto" w:val="clear"/>
             <w:tcMar>
-              <w:left w:w="87" w:type="dxa"/>
+              <w:left w:w="77" w:type="dxa"/>
             </w:tcMar>
           </w:tcPr>
           <w:p>
@@ -12975,7 +13163,7 @@
             </w:tcBorders>
             <w:shd w:fill="auto" w:val="clear"/>
             <w:tcMar>
-              <w:left w:w="93" w:type="dxa"/>
+              <w:left w:w="85" w:type="dxa"/>
             </w:tcMar>
           </w:tcPr>
           <w:p>
@@ -13006,7 +13194,7 @@
             </w:tcBorders>
             <w:shd w:fill="auto" w:val="clear"/>
             <w:tcMar>
-              <w:left w:w="93" w:type="dxa"/>
+              <w:left w:w="85" w:type="dxa"/>
             </w:tcMar>
           </w:tcPr>
           <w:p>
@@ -13040,7 +13228,7 @@
             </w:tcBorders>
             <w:shd w:fill="auto" w:val="clear"/>
             <w:tcMar>
-              <w:left w:w="87" w:type="dxa"/>
+              <w:left w:w="77" w:type="dxa"/>
             </w:tcMar>
           </w:tcPr>
           <w:p>
@@ -13077,7 +13265,7 @@
             </w:tcBorders>
             <w:shd w:fill="auto" w:val="clear"/>
             <w:tcMar>
-              <w:left w:w="93" w:type="dxa"/>
+              <w:left w:w="85" w:type="dxa"/>
             </w:tcMar>
           </w:tcPr>
           <w:p>
@@ -13108,7 +13296,7 @@
             </w:tcBorders>
             <w:shd w:fill="auto" w:val="clear"/>
             <w:tcMar>
-              <w:left w:w="93" w:type="dxa"/>
+              <w:left w:w="85" w:type="dxa"/>
             </w:tcMar>
           </w:tcPr>
           <w:p>
@@ -13142,7 +13330,7 @@
             </w:tcBorders>
             <w:shd w:fill="auto" w:val="clear"/>
             <w:tcMar>
-              <w:left w:w="87" w:type="dxa"/>
+              <w:left w:w="77" w:type="dxa"/>
             </w:tcMar>
           </w:tcPr>
           <w:p>
@@ -13179,7 +13367,7 @@
             </w:tcBorders>
             <w:shd w:fill="auto" w:val="clear"/>
             <w:tcMar>
-              <w:left w:w="93" w:type="dxa"/>
+              <w:left w:w="85" w:type="dxa"/>
             </w:tcMar>
           </w:tcPr>
           <w:p>
@@ -13210,7 +13398,7 @@
             </w:tcBorders>
             <w:shd w:fill="auto" w:val="clear"/>
             <w:tcMar>
-              <w:left w:w="93" w:type="dxa"/>
+              <w:left w:w="85" w:type="dxa"/>
             </w:tcMar>
           </w:tcPr>
           <w:p>
@@ -13244,7 +13432,7 @@
             </w:tcBorders>
             <w:shd w:fill="auto" w:val="clear"/>
             <w:tcMar>
-              <w:left w:w="87" w:type="dxa"/>
+              <w:left w:w="77" w:type="dxa"/>
             </w:tcMar>
           </w:tcPr>
           <w:p>
@@ -13281,7 +13469,7 @@
             </w:tcBorders>
             <w:shd w:fill="auto" w:val="clear"/>
             <w:tcMar>
-              <w:left w:w="93" w:type="dxa"/>
+              <w:left w:w="85" w:type="dxa"/>
             </w:tcMar>
           </w:tcPr>
           <w:p>
@@ -13312,7 +13500,7 @@
             </w:tcBorders>
             <w:shd w:fill="auto" w:val="clear"/>
             <w:tcMar>
-              <w:left w:w="93" w:type="dxa"/>
+              <w:left w:w="85" w:type="dxa"/>
             </w:tcMar>
           </w:tcPr>
           <w:p>
@@ -13346,7 +13534,7 @@
             </w:tcBorders>
             <w:shd w:fill="auto" w:val="clear"/>
             <w:tcMar>
-              <w:left w:w="87" w:type="dxa"/>
+              <w:left w:w="77" w:type="dxa"/>
             </w:tcMar>
           </w:tcPr>
           <w:p>
@@ -13383,7 +13571,7 @@
             </w:tcBorders>
             <w:shd w:fill="auto" w:val="clear"/>
             <w:tcMar>
-              <w:left w:w="93" w:type="dxa"/>
+              <w:left w:w="85" w:type="dxa"/>
             </w:tcMar>
           </w:tcPr>
           <w:p>
@@ -13414,7 +13602,7 @@
             </w:tcBorders>
             <w:shd w:fill="auto" w:val="clear"/>
             <w:tcMar>
-              <w:left w:w="93" w:type="dxa"/>
+              <w:left w:w="85" w:type="dxa"/>
             </w:tcMar>
           </w:tcPr>
           <w:p>
@@ -13448,7 +13636,7 @@
             </w:tcBorders>
             <w:shd w:fill="auto" w:val="clear"/>
             <w:tcMar>
-              <w:left w:w="87" w:type="dxa"/>
+              <w:left w:w="77" w:type="dxa"/>
             </w:tcMar>
           </w:tcPr>
           <w:p>
@@ -13485,7 +13673,7 @@
             </w:tcBorders>
             <w:shd w:fill="auto" w:val="clear"/>
             <w:tcMar>
-              <w:left w:w="93" w:type="dxa"/>
+              <w:left w:w="85" w:type="dxa"/>
             </w:tcMar>
           </w:tcPr>
           <w:p>
@@ -13516,7 +13704,7 @@
             </w:tcBorders>
             <w:shd w:fill="auto" w:val="clear"/>
             <w:tcMar>
-              <w:left w:w="93" w:type="dxa"/>
+              <w:left w:w="85" w:type="dxa"/>
             </w:tcMar>
           </w:tcPr>
           <w:p>
@@ -13550,7 +13738,7 @@
             </w:tcBorders>
             <w:shd w:fill="auto" w:val="clear"/>
             <w:tcMar>
-              <w:left w:w="87" w:type="dxa"/>
+              <w:left w:w="77" w:type="dxa"/>
             </w:tcMar>
           </w:tcPr>
           <w:p>
@@ -13587,7 +13775,7 @@
             </w:tcBorders>
             <w:shd w:fill="auto" w:val="clear"/>
             <w:tcMar>
-              <w:left w:w="93" w:type="dxa"/>
+              <w:left w:w="85" w:type="dxa"/>
             </w:tcMar>
           </w:tcPr>
           <w:p>
@@ -13618,7 +13806,7 @@
             </w:tcBorders>
             <w:shd w:fill="auto" w:val="clear"/>
             <w:tcMar>
-              <w:left w:w="93" w:type="dxa"/>
+              <w:left w:w="85" w:type="dxa"/>
             </w:tcMar>
           </w:tcPr>
           <w:p>
@@ -13652,7 +13840,7 @@
             </w:tcBorders>
             <w:shd w:fill="auto" w:val="clear"/>
             <w:tcMar>
-              <w:left w:w="87" w:type="dxa"/>
+              <w:left w:w="77" w:type="dxa"/>
             </w:tcMar>
           </w:tcPr>
           <w:p>
@@ -13689,7 +13877,7 @@
             </w:tcBorders>
             <w:shd w:fill="auto" w:val="clear"/>
             <w:tcMar>
-              <w:left w:w="93" w:type="dxa"/>
+              <w:left w:w="85" w:type="dxa"/>
             </w:tcMar>
           </w:tcPr>
           <w:p>
@@ -13720,7 +13908,7 @@
             </w:tcBorders>
             <w:shd w:fill="auto" w:val="clear"/>
             <w:tcMar>
-              <w:left w:w="93" w:type="dxa"/>
+              <w:left w:w="85" w:type="dxa"/>
             </w:tcMar>
           </w:tcPr>
           <w:p>
@@ -13754,7 +13942,7 @@
             </w:tcBorders>
             <w:shd w:fill="auto" w:val="clear"/>
             <w:tcMar>
-              <w:left w:w="87" w:type="dxa"/>
+              <w:left w:w="77" w:type="dxa"/>
             </w:tcMar>
           </w:tcPr>
           <w:p>
@@ -13791,7 +13979,7 @@
             </w:tcBorders>
             <w:shd w:fill="auto" w:val="clear"/>
             <w:tcMar>
-              <w:left w:w="93" w:type="dxa"/>
+              <w:left w:w="85" w:type="dxa"/>
             </w:tcMar>
           </w:tcPr>
           <w:p>
@@ -13822,7 +14010,7 @@
             </w:tcBorders>
             <w:shd w:fill="auto" w:val="clear"/>
             <w:tcMar>
-              <w:left w:w="93" w:type="dxa"/>
+              <w:left w:w="85" w:type="dxa"/>
             </w:tcMar>
           </w:tcPr>
           <w:p>
@@ -13856,7 +14044,7 @@
             </w:tcBorders>
             <w:shd w:fill="auto" w:val="clear"/>
             <w:tcMar>
-              <w:left w:w="87" w:type="dxa"/>
+              <w:left w:w="77" w:type="dxa"/>
             </w:tcMar>
           </w:tcPr>
           <w:p>
@@ -13893,7 +14081,7 @@
             </w:tcBorders>
             <w:shd w:fill="auto" w:val="clear"/>
             <w:tcMar>
-              <w:left w:w="93" w:type="dxa"/>
+              <w:left w:w="85" w:type="dxa"/>
             </w:tcMar>
           </w:tcPr>
           <w:p>
@@ -13924,7 +14112,7 @@
             </w:tcBorders>
             <w:shd w:fill="auto" w:val="clear"/>
             <w:tcMar>
-              <w:left w:w="93" w:type="dxa"/>
+              <w:left w:w="85" w:type="dxa"/>
             </w:tcMar>
           </w:tcPr>
           <w:p>
@@ -13958,7 +14146,7 @@
             </w:tcBorders>
             <w:shd w:fill="auto" w:val="clear"/>
             <w:tcMar>
-              <w:left w:w="87" w:type="dxa"/>
+              <w:left w:w="77" w:type="dxa"/>
             </w:tcMar>
           </w:tcPr>
           <w:p>
@@ -13995,7 +14183,7 @@
             </w:tcBorders>
             <w:shd w:fill="auto" w:val="clear"/>
             <w:tcMar>
-              <w:left w:w="93" w:type="dxa"/>
+              <w:left w:w="85" w:type="dxa"/>
             </w:tcMar>
           </w:tcPr>
           <w:p>
@@ -14026,7 +14214,7 @@
             </w:tcBorders>
             <w:shd w:fill="auto" w:val="clear"/>
             <w:tcMar>
-              <w:left w:w="93" w:type="dxa"/>
+              <w:left w:w="85" w:type="dxa"/>
             </w:tcMar>
           </w:tcPr>
           <w:p>
@@ -14060,7 +14248,7 @@
             </w:tcBorders>
             <w:shd w:fill="auto" w:val="clear"/>
             <w:tcMar>
-              <w:left w:w="87" w:type="dxa"/>
+              <w:left w:w="77" w:type="dxa"/>
             </w:tcMar>
           </w:tcPr>
           <w:p>
@@ -14097,7 +14285,7 @@
             </w:tcBorders>
             <w:shd w:fill="auto" w:val="clear"/>
             <w:tcMar>
-              <w:left w:w="93" w:type="dxa"/>
+              <w:left w:w="85" w:type="dxa"/>
             </w:tcMar>
           </w:tcPr>
           <w:p>
@@ -14128,7 +14316,7 @@
             </w:tcBorders>
             <w:shd w:fill="auto" w:val="clear"/>
             <w:tcMar>
-              <w:left w:w="93" w:type="dxa"/>
+              <w:left w:w="85" w:type="dxa"/>
             </w:tcMar>
           </w:tcPr>
           <w:p>
@@ -14162,7 +14350,7 @@
             </w:tcBorders>
             <w:shd w:fill="auto" w:val="clear"/>
             <w:tcMar>
-              <w:left w:w="87" w:type="dxa"/>
+              <w:left w:w="77" w:type="dxa"/>
             </w:tcMar>
           </w:tcPr>
           <w:p>
@@ -14199,7 +14387,7 @@
             </w:tcBorders>
             <w:shd w:fill="auto" w:val="clear"/>
             <w:tcMar>
-              <w:left w:w="93" w:type="dxa"/>
+              <w:left w:w="85" w:type="dxa"/>
             </w:tcMar>
           </w:tcPr>
           <w:p>
@@ -14230,7 +14418,7 @@
             </w:tcBorders>
             <w:shd w:fill="auto" w:val="clear"/>
             <w:tcMar>
-              <w:left w:w="93" w:type="dxa"/>
+              <w:left w:w="85" w:type="dxa"/>
             </w:tcMar>
           </w:tcPr>
           <w:p>
@@ -14264,7 +14452,7 @@
             </w:tcBorders>
             <w:shd w:fill="auto" w:val="clear"/>
             <w:tcMar>
-              <w:left w:w="87" w:type="dxa"/>
+              <w:left w:w="77" w:type="dxa"/>
             </w:tcMar>
           </w:tcPr>
           <w:p>
@@ -14301,7 +14489,7 @@
             </w:tcBorders>
             <w:shd w:fill="auto" w:val="clear"/>
             <w:tcMar>
-              <w:left w:w="93" w:type="dxa"/>
+              <w:left w:w="85" w:type="dxa"/>
             </w:tcMar>
           </w:tcPr>
           <w:p>
@@ -14332,7 +14520,7 @@
             </w:tcBorders>
             <w:shd w:fill="auto" w:val="clear"/>
             <w:tcMar>
-              <w:left w:w="93" w:type="dxa"/>
+              <w:left w:w="85" w:type="dxa"/>
             </w:tcMar>
           </w:tcPr>
           <w:p>
@@ -14366,7 +14554,7 @@
             </w:tcBorders>
             <w:shd w:fill="auto" w:val="clear"/>
             <w:tcMar>
-              <w:left w:w="87" w:type="dxa"/>
+              <w:left w:w="77" w:type="dxa"/>
             </w:tcMar>
           </w:tcPr>
           <w:p>
@@ -14403,7 +14591,7 @@
             </w:tcBorders>
             <w:shd w:fill="auto" w:val="clear"/>
             <w:tcMar>
-              <w:left w:w="93" w:type="dxa"/>
+              <w:left w:w="85" w:type="dxa"/>
             </w:tcMar>
           </w:tcPr>
           <w:p>
@@ -14434,7 +14622,7 @@
             </w:tcBorders>
             <w:shd w:fill="auto" w:val="clear"/>
             <w:tcMar>
-              <w:left w:w="93" w:type="dxa"/>
+              <w:left w:w="85" w:type="dxa"/>
             </w:tcMar>
           </w:tcPr>
           <w:p>
@@ -14468,7 +14656,7 @@
             </w:tcBorders>
             <w:shd w:fill="auto" w:val="clear"/>
             <w:tcMar>
-              <w:left w:w="87" w:type="dxa"/>
+              <w:left w:w="77" w:type="dxa"/>
             </w:tcMar>
           </w:tcPr>
           <w:p>
@@ -14505,7 +14693,7 @@
             </w:tcBorders>
             <w:shd w:fill="auto" w:val="clear"/>
             <w:tcMar>
-              <w:left w:w="93" w:type="dxa"/>
+              <w:left w:w="85" w:type="dxa"/>
             </w:tcMar>
           </w:tcPr>
           <w:p>
@@ -14536,7 +14724,7 @@
             </w:tcBorders>
             <w:shd w:fill="auto" w:val="clear"/>
             <w:tcMar>
-              <w:left w:w="93" w:type="dxa"/>
+              <w:left w:w="85" w:type="dxa"/>
             </w:tcMar>
           </w:tcPr>
           <w:p>
@@ -14570,7 +14758,7 @@
             </w:tcBorders>
             <w:shd w:fill="auto" w:val="clear"/>
             <w:tcMar>
-              <w:left w:w="87" w:type="dxa"/>
+              <w:left w:w="77" w:type="dxa"/>
             </w:tcMar>
           </w:tcPr>
           <w:p>
@@ -14607,7 +14795,7 @@
             </w:tcBorders>
             <w:shd w:fill="auto" w:val="clear"/>
             <w:tcMar>
-              <w:left w:w="93" w:type="dxa"/>
+              <w:left w:w="85" w:type="dxa"/>
             </w:tcMar>
           </w:tcPr>
           <w:p>
@@ -14638,7 +14826,7 @@
             </w:tcBorders>
             <w:shd w:fill="auto" w:val="clear"/>
             <w:tcMar>
-              <w:left w:w="93" w:type="dxa"/>
+              <w:left w:w="85" w:type="dxa"/>
             </w:tcMar>
           </w:tcPr>
           <w:p>
@@ -14672,7 +14860,7 @@
             </w:tcBorders>
             <w:shd w:fill="auto" w:val="clear"/>
             <w:tcMar>
-              <w:left w:w="87" w:type="dxa"/>
+              <w:left w:w="77" w:type="dxa"/>
             </w:tcMar>
           </w:tcPr>
           <w:p>
@@ -14709,7 +14897,7 @@
             </w:tcBorders>
             <w:shd w:fill="auto" w:val="clear"/>
             <w:tcMar>
-              <w:left w:w="93" w:type="dxa"/>
+              <w:left w:w="85" w:type="dxa"/>
             </w:tcMar>
           </w:tcPr>
           <w:p>
@@ -14740,7 +14928,7 @@
             </w:tcBorders>
             <w:shd w:fill="auto" w:val="clear"/>
             <w:tcMar>
-              <w:left w:w="93" w:type="dxa"/>
+              <w:left w:w="85" w:type="dxa"/>
             </w:tcMar>
           </w:tcPr>
           <w:p>
@@ -14772,7 +14960,7 @@
             </w:tcBorders>
             <w:shd w:fill="auto" w:val="clear"/>
             <w:tcMar>
-              <w:left w:w="87" w:type="dxa"/>
+              <w:left w:w="77" w:type="dxa"/>
             </w:tcMar>
           </w:tcPr>
           <w:p>
@@ -14807,7 +14995,7 @@
             </w:tcBorders>
             <w:shd w:fill="auto" w:val="clear"/>
             <w:tcMar>
-              <w:left w:w="93" w:type="dxa"/>
+              <w:left w:w="85" w:type="dxa"/>
             </w:tcMar>
           </w:tcPr>
           <w:p>
@@ -14836,7 +15024,7 @@
             </w:tcBorders>
             <w:shd w:fill="auto" w:val="clear"/>
             <w:tcMar>
-              <w:left w:w="93" w:type="dxa"/>
+              <w:left w:w="85" w:type="dxa"/>
             </w:tcMar>
           </w:tcPr>
           <w:p>
@@ -14871,10 +15059,10 @@
         <w:tblStyle w:val="MediumGrid3"/>
         <w:tblW w:w="8856" w:type="dxa"/>
         <w:jc w:val="left"/>
-        <w:tblInd w:w="-20" w:type="dxa"/>
+        <w:tblInd w:w="-29" w:type="dxa"/>
         <w:tblCellMar>
           <w:top w:w="0" w:type="dxa"/>
-          <w:left w:w="87" w:type="dxa"/>
+          <w:left w:w="77" w:type="dxa"/>
           <w:bottom w:w="0" w:type="dxa"/>
           <w:right w:w="108" w:type="dxa"/>
         </w:tblCellMar>
@@ -14897,7 +15085,7 @@
             </w:tcBorders>
             <w:shd w:color="auto" w:fill="000000" w:themeFill="text1" w:val="clear"/>
             <w:tcMar>
-              <w:left w:w="87" w:type="dxa"/>
+              <w:left w:w="77" w:type="dxa"/>
             </w:tcMar>
           </w:tcPr>
           <w:p>
@@ -14929,7 +15117,7 @@
             </w:tcBorders>
             <w:shd w:color="auto" w:fill="000000" w:themeFill="text1" w:val="clear"/>
             <w:tcMar>
-              <w:left w:w="87" w:type="dxa"/>
+              <w:left w:w="77" w:type="dxa"/>
             </w:tcMar>
           </w:tcPr>
           <w:p>
@@ -14961,7 +15149,7 @@
             </w:tcBorders>
             <w:shd w:color="auto" w:fill="000000" w:themeFill="text1" w:val="clear"/>
             <w:tcMar>
-              <w:left w:w="87" w:type="dxa"/>
+              <w:left w:w="77" w:type="dxa"/>
             </w:tcMar>
           </w:tcPr>
           <w:p>
@@ -15000,7 +15188,7 @@
             </w:tcBorders>
             <w:shd w:fill="auto" w:val="clear"/>
             <w:tcMar>
-              <w:left w:w="87" w:type="dxa"/>
+              <w:left w:w="77" w:type="dxa"/>
             </w:tcMar>
           </w:tcPr>
           <w:p>
@@ -15064,7 +15252,7 @@
             </w:tcBorders>
             <w:shd w:fill="auto" w:val="clear"/>
             <w:tcMar>
-              <w:left w:w="87" w:type="dxa"/>
+              <w:left w:w="77" w:type="dxa"/>
             </w:tcMar>
           </w:tcPr>
           <w:p>
@@ -15101,7 +15289,7 @@
             </w:tcBorders>
             <w:shd w:fill="auto" w:val="clear"/>
             <w:tcMar>
-              <w:left w:w="93" w:type="dxa"/>
+              <w:left w:w="85" w:type="dxa"/>
             </w:tcMar>
           </w:tcPr>
           <w:p>
@@ -15132,7 +15320,7 @@
             </w:tcBorders>
             <w:shd w:fill="auto" w:val="clear"/>
             <w:tcMar>
-              <w:left w:w="93" w:type="dxa"/>
+              <w:left w:w="85" w:type="dxa"/>
             </w:tcMar>
           </w:tcPr>
           <w:p>
@@ -15166,7 +15354,7 @@
             </w:tcBorders>
             <w:shd w:fill="auto" w:val="clear"/>
             <w:tcMar>
-              <w:left w:w="87" w:type="dxa"/>
+              <w:left w:w="77" w:type="dxa"/>
             </w:tcMar>
           </w:tcPr>
           <w:p>
@@ -15203,7 +15391,7 @@
             </w:tcBorders>
             <w:shd w:fill="auto" w:val="clear"/>
             <w:tcMar>
-              <w:left w:w="93" w:type="dxa"/>
+              <w:left w:w="85" w:type="dxa"/>
             </w:tcMar>
           </w:tcPr>
           <w:p>
@@ -15234,7 +15422,7 @@
             </w:tcBorders>
             <w:shd w:fill="auto" w:val="clear"/>
             <w:tcMar>
-              <w:left w:w="93" w:type="dxa"/>
+              <w:left w:w="85" w:type="dxa"/>
             </w:tcMar>
           </w:tcPr>
           <w:p>
@@ -15268,7 +15456,7 @@
             </w:tcBorders>
             <w:shd w:fill="auto" w:val="clear"/>
             <w:tcMar>
-              <w:left w:w="87" w:type="dxa"/>
+              <w:left w:w="77" w:type="dxa"/>
             </w:tcMar>
           </w:tcPr>
           <w:p>
@@ -15305,7 +15493,7 @@
             </w:tcBorders>
             <w:shd w:fill="auto" w:val="clear"/>
             <w:tcMar>
-              <w:left w:w="93" w:type="dxa"/>
+              <w:left w:w="85" w:type="dxa"/>
             </w:tcMar>
           </w:tcPr>
           <w:p>
@@ -15336,7 +15524,7 @@
             </w:tcBorders>
             <w:shd w:fill="auto" w:val="clear"/>
             <w:tcMar>
-              <w:left w:w="93" w:type="dxa"/>
+              <w:left w:w="85" w:type="dxa"/>
             </w:tcMar>
           </w:tcPr>
           <w:p>
@@ -15368,7 +15556,7 @@
             </w:tcBorders>
             <w:shd w:fill="auto" w:val="clear"/>
             <w:tcMar>
-              <w:left w:w="87" w:type="dxa"/>
+              <w:left w:w="77" w:type="dxa"/>
             </w:tcMar>
           </w:tcPr>
           <w:p>
@@ -15403,7 +15591,7 @@
             </w:tcBorders>
             <w:shd w:fill="auto" w:val="clear"/>
             <w:tcMar>
-              <w:left w:w="93" w:type="dxa"/>
+              <w:left w:w="85" w:type="dxa"/>
             </w:tcMar>
           </w:tcPr>
           <w:p>
@@ -15432,7 +15620,7 @@
             </w:tcBorders>
             <w:shd w:fill="auto" w:val="clear"/>
             <w:tcMar>
-              <w:left w:w="93" w:type="dxa"/>
+              <w:left w:w="85" w:type="dxa"/>
             </w:tcMar>
           </w:tcPr>
           <w:p>
@@ -15467,10 +15655,10 @@
         <w:tblStyle w:val="MediumGrid3"/>
         <w:tblW w:w="8856" w:type="dxa"/>
         <w:jc w:val="left"/>
-        <w:tblInd w:w="-20" w:type="dxa"/>
+        <w:tblInd w:w="-29" w:type="dxa"/>
         <w:tblCellMar>
           <w:top w:w="0" w:type="dxa"/>
-          <w:left w:w="87" w:type="dxa"/>
+          <w:left w:w="77" w:type="dxa"/>
           <w:bottom w:w="0" w:type="dxa"/>
           <w:right w:w="108" w:type="dxa"/>
         </w:tblCellMar>
@@ -15493,7 +15681,7 @@
             </w:tcBorders>
             <w:shd w:color="auto" w:fill="000000" w:themeFill="text1" w:val="clear"/>
             <w:tcMar>
-              <w:left w:w="87" w:type="dxa"/>
+              <w:left w:w="77" w:type="dxa"/>
             </w:tcMar>
           </w:tcPr>
           <w:p>
@@ -15525,7 +15713,7 @@
             </w:tcBorders>
             <w:shd w:color="auto" w:fill="000000" w:themeFill="text1" w:val="clear"/>
             <w:tcMar>
-              <w:left w:w="87" w:type="dxa"/>
+              <w:left w:w="77" w:type="dxa"/>
             </w:tcMar>
           </w:tcPr>
           <w:p>
@@ -15557,7 +15745,7 @@
             </w:tcBorders>
             <w:shd w:color="auto" w:fill="000000" w:themeFill="text1" w:val="clear"/>
             <w:tcMar>
-              <w:left w:w="87" w:type="dxa"/>
+              <w:left w:w="77" w:type="dxa"/>
             </w:tcMar>
           </w:tcPr>
           <w:p>
@@ -15596,7 +15784,7 @@
             </w:tcBorders>
             <w:shd w:fill="auto" w:val="clear"/>
             <w:tcMar>
-              <w:left w:w="87" w:type="dxa"/>
+              <w:left w:w="77" w:type="dxa"/>
             </w:tcMar>
           </w:tcPr>
           <w:p>
@@ -15660,7 +15848,7 @@
             </w:tcBorders>
             <w:shd w:fill="auto" w:val="clear"/>
             <w:tcMar>
-              <w:left w:w="87" w:type="dxa"/>
+              <w:left w:w="77" w:type="dxa"/>
             </w:tcMar>
           </w:tcPr>
           <w:p>
@@ -15697,7 +15885,7 @@
             </w:tcBorders>
             <w:shd w:fill="auto" w:val="clear"/>
             <w:tcMar>
-              <w:left w:w="93" w:type="dxa"/>
+              <w:left w:w="85" w:type="dxa"/>
             </w:tcMar>
           </w:tcPr>
           <w:p>
@@ -15728,7 +15916,7 @@
             </w:tcBorders>
             <w:shd w:fill="auto" w:val="clear"/>
             <w:tcMar>
-              <w:left w:w="93" w:type="dxa"/>
+              <w:left w:w="85" w:type="dxa"/>
             </w:tcMar>
           </w:tcPr>
           <w:p>
@@ -15762,7 +15950,7 @@
             </w:tcBorders>
             <w:shd w:fill="auto" w:val="clear"/>
             <w:tcMar>
-              <w:left w:w="87" w:type="dxa"/>
+              <w:left w:w="77" w:type="dxa"/>
             </w:tcMar>
           </w:tcPr>
           <w:p>
@@ -15799,7 +15987,7 @@
             </w:tcBorders>
             <w:shd w:fill="auto" w:val="clear"/>
             <w:tcMar>
-              <w:left w:w="93" w:type="dxa"/>
+              <w:left w:w="85" w:type="dxa"/>
             </w:tcMar>
           </w:tcPr>
           <w:p>
@@ -15830,7 +16018,7 @@
             </w:tcBorders>
             <w:shd w:fill="auto" w:val="clear"/>
             <w:tcMar>
-              <w:left w:w="93" w:type="dxa"/>
+              <w:left w:w="85" w:type="dxa"/>
             </w:tcMar>
           </w:tcPr>
           <w:p>
@@ -15864,7 +16052,7 @@
             </w:tcBorders>
             <w:shd w:fill="auto" w:val="clear"/>
             <w:tcMar>
-              <w:left w:w="87" w:type="dxa"/>
+              <w:left w:w="77" w:type="dxa"/>
             </w:tcMar>
           </w:tcPr>
           <w:p>
@@ -15901,7 +16089,7 @@
             </w:tcBorders>
             <w:shd w:fill="auto" w:val="clear"/>
             <w:tcMar>
-              <w:left w:w="93" w:type="dxa"/>
+              <w:left w:w="85" w:type="dxa"/>
             </w:tcMar>
           </w:tcPr>
           <w:p>
@@ -15932,7 +16120,7 @@
             </w:tcBorders>
             <w:shd w:fill="auto" w:val="clear"/>
             <w:tcMar>
-              <w:left w:w="93" w:type="dxa"/>
+              <w:left w:w="85" w:type="dxa"/>
             </w:tcMar>
           </w:tcPr>
           <w:p>
@@ -15966,7 +16154,7 @@
             </w:tcBorders>
             <w:shd w:fill="auto" w:val="clear"/>
             <w:tcMar>
-              <w:left w:w="87" w:type="dxa"/>
+              <w:left w:w="77" w:type="dxa"/>
             </w:tcMar>
           </w:tcPr>
           <w:p>
@@ -16003,7 +16191,7 @@
             </w:tcBorders>
             <w:shd w:fill="auto" w:val="clear"/>
             <w:tcMar>
-              <w:left w:w="93" w:type="dxa"/>
+              <w:left w:w="85" w:type="dxa"/>
             </w:tcMar>
           </w:tcPr>
           <w:p>
@@ -16034,7 +16222,7 @@
             </w:tcBorders>
             <w:shd w:fill="auto" w:val="clear"/>
             <w:tcMar>
-              <w:left w:w="93" w:type="dxa"/>
+              <w:left w:w="85" w:type="dxa"/>
             </w:tcMar>
           </w:tcPr>
           <w:p>
@@ -16068,7 +16256,7 @@
             </w:tcBorders>
             <w:shd w:fill="auto" w:val="clear"/>
             <w:tcMar>
-              <w:left w:w="87" w:type="dxa"/>
+              <w:left w:w="77" w:type="dxa"/>
             </w:tcMar>
           </w:tcPr>
           <w:p>
@@ -16105,7 +16293,7 @@
             </w:tcBorders>
             <w:shd w:fill="auto" w:val="clear"/>
             <w:tcMar>
-              <w:left w:w="93" w:type="dxa"/>
+              <w:left w:w="85" w:type="dxa"/>
             </w:tcMar>
           </w:tcPr>
           <w:p>
@@ -16136,7 +16324,7 @@
             </w:tcBorders>
             <w:shd w:fill="auto" w:val="clear"/>
             <w:tcMar>
-              <w:left w:w="93" w:type="dxa"/>
+              <w:left w:w="85" w:type="dxa"/>
             </w:tcMar>
           </w:tcPr>
           <w:p>
@@ -16170,7 +16358,7 @@
             </w:tcBorders>
             <w:shd w:fill="auto" w:val="clear"/>
             <w:tcMar>
-              <w:left w:w="87" w:type="dxa"/>
+              <w:left w:w="77" w:type="dxa"/>
             </w:tcMar>
           </w:tcPr>
           <w:p>
@@ -16207,7 +16395,7 @@
             </w:tcBorders>
             <w:shd w:fill="auto" w:val="clear"/>
             <w:tcMar>
-              <w:left w:w="93" w:type="dxa"/>
+              <w:left w:w="85" w:type="dxa"/>
             </w:tcMar>
           </w:tcPr>
           <w:p>
@@ -16238,7 +16426,7 @@
             </w:tcBorders>
             <w:shd w:fill="auto" w:val="clear"/>
             <w:tcMar>
-              <w:left w:w="93" w:type="dxa"/>
+              <w:left w:w="85" w:type="dxa"/>
             </w:tcMar>
           </w:tcPr>
           <w:p>
@@ -16272,7 +16460,7 @@
             </w:tcBorders>
             <w:shd w:fill="auto" w:val="clear"/>
             <w:tcMar>
-              <w:left w:w="87" w:type="dxa"/>
+              <w:left w:w="77" w:type="dxa"/>
             </w:tcMar>
           </w:tcPr>
           <w:p>
@@ -16309,7 +16497,7 @@
             </w:tcBorders>
             <w:shd w:fill="auto" w:val="clear"/>
             <w:tcMar>
-              <w:left w:w="93" w:type="dxa"/>
+              <w:left w:w="85" w:type="dxa"/>
             </w:tcMar>
           </w:tcPr>
           <w:p>
@@ -16340,7 +16528,7 @@
             </w:tcBorders>
             <w:shd w:fill="auto" w:val="clear"/>
             <w:tcMar>
-              <w:left w:w="93" w:type="dxa"/>
+              <w:left w:w="85" w:type="dxa"/>
             </w:tcMar>
           </w:tcPr>
           <w:p>
@@ -16374,7 +16562,7 @@
             </w:tcBorders>
             <w:shd w:fill="auto" w:val="clear"/>
             <w:tcMar>
-              <w:left w:w="87" w:type="dxa"/>
+              <w:left w:w="77" w:type="dxa"/>
             </w:tcMar>
           </w:tcPr>
           <w:p>
@@ -16411,7 +16599,7 @@
             </w:tcBorders>
             <w:shd w:fill="auto" w:val="clear"/>
             <w:tcMar>
-              <w:left w:w="93" w:type="dxa"/>
+              <w:left w:w="85" w:type="dxa"/>
             </w:tcMar>
           </w:tcPr>
           <w:p>
@@ -16442,7 +16630,7 @@
             </w:tcBorders>
             <w:shd w:fill="auto" w:val="clear"/>
             <w:tcMar>
-              <w:left w:w="93" w:type="dxa"/>
+              <w:left w:w="85" w:type="dxa"/>
             </w:tcMar>
           </w:tcPr>
           <w:p>
@@ -16476,7 +16664,7 @@
             </w:tcBorders>
             <w:shd w:fill="auto" w:val="clear"/>
             <w:tcMar>
-              <w:left w:w="87" w:type="dxa"/>
+              <w:left w:w="77" w:type="dxa"/>
             </w:tcMar>
           </w:tcPr>
           <w:p>
@@ -16513,7 +16701,7 @@
             </w:tcBorders>
             <w:shd w:fill="auto" w:val="clear"/>
             <w:tcMar>
-              <w:left w:w="93" w:type="dxa"/>
+              <w:left w:w="85" w:type="dxa"/>
             </w:tcMar>
           </w:tcPr>
           <w:p>
@@ -16544,7 +16732,7 @@
             </w:tcBorders>
             <w:shd w:fill="auto" w:val="clear"/>
             <w:tcMar>
-              <w:left w:w="93" w:type="dxa"/>
+              <w:left w:w="85" w:type="dxa"/>
             </w:tcMar>
           </w:tcPr>
           <w:p>
@@ -16578,7 +16766,7 @@
             </w:tcBorders>
             <w:shd w:fill="auto" w:val="clear"/>
             <w:tcMar>
-              <w:left w:w="87" w:type="dxa"/>
+              <w:left w:w="77" w:type="dxa"/>
             </w:tcMar>
           </w:tcPr>
           <w:p>
@@ -16615,7 +16803,7 @@
             </w:tcBorders>
             <w:shd w:fill="auto" w:val="clear"/>
             <w:tcMar>
-              <w:left w:w="93" w:type="dxa"/>
+              <w:left w:w="85" w:type="dxa"/>
             </w:tcMar>
           </w:tcPr>
           <w:p>
@@ -16646,7 +16834,7 @@
             </w:tcBorders>
             <w:shd w:fill="auto" w:val="clear"/>
             <w:tcMar>
-              <w:left w:w="93" w:type="dxa"/>
+              <w:left w:w="85" w:type="dxa"/>
             </w:tcMar>
           </w:tcPr>
           <w:p>
@@ -16680,7 +16868,7 @@
             </w:tcBorders>
             <w:shd w:fill="auto" w:val="clear"/>
             <w:tcMar>
-              <w:left w:w="87" w:type="dxa"/>
+              <w:left w:w="77" w:type="dxa"/>
             </w:tcMar>
           </w:tcPr>
           <w:p>
@@ -16717,7 +16905,7 @@
             </w:tcBorders>
             <w:shd w:fill="auto" w:val="clear"/>
             <w:tcMar>
-              <w:left w:w="93" w:type="dxa"/>
+              <w:left w:w="85" w:type="dxa"/>
             </w:tcMar>
           </w:tcPr>
           <w:p>
@@ -16748,7 +16936,7 @@
             </w:tcBorders>
             <w:shd w:fill="auto" w:val="clear"/>
             <w:tcMar>
-              <w:left w:w="93" w:type="dxa"/>
+              <w:left w:w="85" w:type="dxa"/>
             </w:tcMar>
           </w:tcPr>
           <w:p>
@@ -16782,7 +16970,7 @@
             </w:tcBorders>
             <w:shd w:fill="auto" w:val="clear"/>
             <w:tcMar>
-              <w:left w:w="87" w:type="dxa"/>
+              <w:left w:w="77" w:type="dxa"/>
             </w:tcMar>
           </w:tcPr>
           <w:p>
@@ -16819,7 +17007,7 @@
             </w:tcBorders>
             <w:shd w:fill="auto" w:val="clear"/>
             <w:tcMar>
-              <w:left w:w="93" w:type="dxa"/>
+              <w:left w:w="85" w:type="dxa"/>
             </w:tcMar>
           </w:tcPr>
           <w:p>
@@ -16850,7 +17038,7 @@
             </w:tcBorders>
             <w:shd w:fill="auto" w:val="clear"/>
             <w:tcMar>
-              <w:left w:w="93" w:type="dxa"/>
+              <w:left w:w="85" w:type="dxa"/>
             </w:tcMar>
           </w:tcPr>
           <w:p>
@@ -16884,7 +17072,7 @@
             </w:tcBorders>
             <w:shd w:fill="auto" w:val="clear"/>
             <w:tcMar>
-              <w:left w:w="87" w:type="dxa"/>
+              <w:left w:w="77" w:type="dxa"/>
             </w:tcMar>
           </w:tcPr>
           <w:p>
@@ -16921,7 +17109,7 @@
             </w:tcBorders>
             <w:shd w:fill="auto" w:val="clear"/>
             <w:tcMar>
-              <w:left w:w="93" w:type="dxa"/>
+              <w:left w:w="85" w:type="dxa"/>
             </w:tcMar>
           </w:tcPr>
           <w:p>
@@ -16952,7 +17140,7 @@
             </w:tcBorders>
             <w:shd w:fill="auto" w:val="clear"/>
             <w:tcMar>
-              <w:left w:w="93" w:type="dxa"/>
+              <w:left w:w="85" w:type="dxa"/>
             </w:tcMar>
           </w:tcPr>
           <w:p>
@@ -16986,7 +17174,7 @@
             </w:tcBorders>
             <w:shd w:fill="auto" w:val="clear"/>
             <w:tcMar>
-              <w:left w:w="87" w:type="dxa"/>
+              <w:left w:w="77" w:type="dxa"/>
             </w:tcMar>
           </w:tcPr>
           <w:p>
@@ -17023,7 +17211,7 @@
             </w:tcBorders>
             <w:shd w:fill="auto" w:val="clear"/>
             <w:tcMar>
-              <w:left w:w="93" w:type="dxa"/>
+              <w:left w:w="85" w:type="dxa"/>
             </w:tcMar>
           </w:tcPr>
           <w:p>
@@ -17054,7 +17242,7 @@
             </w:tcBorders>
             <w:shd w:fill="auto" w:val="clear"/>
             <w:tcMar>
-              <w:left w:w="93" w:type="dxa"/>
+              <w:left w:w="85" w:type="dxa"/>
             </w:tcMar>
           </w:tcPr>
           <w:p>
@@ -17088,7 +17276,7 @@
             </w:tcBorders>
             <w:shd w:fill="auto" w:val="clear"/>
             <w:tcMar>
-              <w:left w:w="87" w:type="dxa"/>
+              <w:left w:w="77" w:type="dxa"/>
             </w:tcMar>
           </w:tcPr>
           <w:p>
@@ -17125,7 +17313,7 @@
             </w:tcBorders>
             <w:shd w:fill="auto" w:val="clear"/>
             <w:tcMar>
-              <w:left w:w="93" w:type="dxa"/>
+              <w:left w:w="85" w:type="dxa"/>
             </w:tcMar>
           </w:tcPr>
           <w:p>
@@ -17156,7 +17344,7 @@
             </w:tcBorders>
             <w:shd w:fill="auto" w:val="clear"/>
             <w:tcMar>
-              <w:left w:w="93" w:type="dxa"/>
+              <w:left w:w="85" w:type="dxa"/>
             </w:tcMar>
           </w:tcPr>
           <w:p>
@@ -17190,7 +17378,7 @@
             </w:tcBorders>
             <w:shd w:fill="auto" w:val="clear"/>
             <w:tcMar>
-              <w:left w:w="87" w:type="dxa"/>
+              <w:left w:w="77" w:type="dxa"/>
             </w:tcMar>
           </w:tcPr>
           <w:p>
@@ -17227,7 +17415,7 @@
             </w:tcBorders>
             <w:shd w:fill="auto" w:val="clear"/>
             <w:tcMar>
-              <w:left w:w="93" w:type="dxa"/>
+              <w:left w:w="85" w:type="dxa"/>
             </w:tcMar>
           </w:tcPr>
           <w:p>
@@ -17258,7 +17446,7 @@
             </w:tcBorders>
             <w:shd w:fill="auto" w:val="clear"/>
             <w:tcMar>
-              <w:left w:w="93" w:type="dxa"/>
+              <w:left w:w="85" w:type="dxa"/>
             </w:tcMar>
           </w:tcPr>
           <w:p>
@@ -17292,7 +17480,7 @@
             </w:tcBorders>
             <w:shd w:fill="auto" w:val="clear"/>
             <w:tcMar>
-              <w:left w:w="87" w:type="dxa"/>
+              <w:left w:w="77" w:type="dxa"/>
             </w:tcMar>
           </w:tcPr>
           <w:p>
@@ -17329,7 +17517,7 @@
             </w:tcBorders>
             <w:shd w:fill="auto" w:val="clear"/>
             <w:tcMar>
-              <w:left w:w="93" w:type="dxa"/>
+              <w:left w:w="85" w:type="dxa"/>
             </w:tcMar>
           </w:tcPr>
           <w:p>
@@ -17360,7 +17548,7 @@
             </w:tcBorders>
             <w:shd w:fill="auto" w:val="clear"/>
             <w:tcMar>
-              <w:left w:w="93" w:type="dxa"/>
+              <w:left w:w="85" w:type="dxa"/>
             </w:tcMar>
           </w:tcPr>
           <w:p>
@@ -17411,8 +17599,8 @@
         <w:pStyle w:val="Berschrift1"/>
         <w:rPr/>
       </w:pPr>
-      <w:bookmarkStart w:id="44" w:name="_Toc238308731"/>
-      <w:bookmarkEnd w:id="44"/>
+      <w:bookmarkStart w:id="46" w:name="_Toc238308731"/>
+      <w:bookmarkEnd w:id="46"/>
       <w:r>
         <w:rPr/>
         <w:t>Vehicle-Specific Extensions</w:t>
@@ -17432,8 +17620,8 @@
         <w:pStyle w:val="Berschrift2"/>
         <w:rPr/>
       </w:pPr>
-      <w:bookmarkStart w:id="45" w:name="_Toc238308732"/>
-      <w:bookmarkEnd w:id="45"/>
+      <w:bookmarkStart w:id="47" w:name="_Toc238308732"/>
+      <w:bookmarkEnd w:id="47"/>
       <w:r>
         <w:rPr/>
         <w:t>NET_MSG Command Handlers</w:t>
@@ -17615,8 +17803,8 @@
         <w:pStyle w:val="Berschrift2"/>
         <w:rPr/>
       </w:pPr>
-      <w:bookmarkStart w:id="46" w:name="_Toc238308733"/>
-      <w:bookmarkEnd w:id="46"/>
+      <w:bookmarkStart w:id="48" w:name="_Toc238308733"/>
+      <w:bookmarkEnd w:id="48"/>
       <w:r>
         <w:rPr/>
         <w:t>NET_SMS SMS Handlers</w:t>
@@ -17827,8 +18015,8 @@
         <w:pStyle w:val="Berschrift2"/>
         <w:rPr/>
       </w:pPr>
-      <w:bookmarkStart w:id="47" w:name="_Toc238308734"/>
-      <w:bookmarkEnd w:id="47"/>
+      <w:bookmarkStart w:id="49" w:name="_Toc238308734"/>
+      <w:bookmarkEnd w:id="49"/>
       <w:r>
         <w:rPr/>
         <w:t>NET_SMS SMS Extensions</w:t>
@@ -18030,8 +18218,8 @@
           <w:lang w:eastAsia="ar-SA"/>
         </w:rPr>
       </w:pPr>
-      <w:bookmarkStart w:id="48" w:name="_Toc238308735"/>
-      <w:bookmarkEnd w:id="48"/>
+      <w:bookmarkStart w:id="50" w:name="_Toc238308735"/>
+      <w:bookmarkEnd w:id="50"/>
       <w:r>
         <w:rPr/>
         <w:t>OVMS Server Development</w:t>
@@ -18080,8 +18268,8 @@
           <w:lang w:eastAsia="ar-SA"/>
         </w:rPr>
       </w:pPr>
-      <w:bookmarkStart w:id="49" w:name="_Toc238308736"/>
-      <w:bookmarkEnd w:id="49"/>
+      <w:bookmarkStart w:id="51" w:name="_Toc238308736"/>
+      <w:bookmarkEnd w:id="51"/>
       <w:r>
         <w:rPr/>
         <w:t>OVMS App Development</w:t>
@@ -18121,8 +18309,8 @@
           <w:lang w:eastAsia="ar-SA"/>
         </w:rPr>
       </w:pPr>
-      <w:bookmarkStart w:id="50" w:name="_Toc238308737"/>
-      <w:bookmarkEnd w:id="50"/>
+      <w:bookmarkStart w:id="52" w:name="_Toc238308737"/>
+      <w:bookmarkEnd w:id="52"/>
       <w:r>
         <w:rPr/>
         <w:t>Conclusions</w:t>
@@ -24007,6 +24195,1237 @@
   </w:style>
   <w:style w:type="character" w:styleId="ListLabel343">
     <w:name w:val="ListLabel 343"/>
+    <w:qFormat/>
+    <w:rPr>
+      <w:rFonts w:cs="Wingdings"/>
+    </w:rPr>
+  </w:style>
+  <w:style w:type="character" w:styleId="ListLabel344">
+    <w:name w:val="ListLabel 344"/>
+    <w:qFormat/>
+    <w:rPr>
+      <w:rFonts w:cs="Symbol"/>
+    </w:rPr>
+  </w:style>
+  <w:style w:type="character" w:styleId="ListLabel345">
+    <w:name w:val="ListLabel 345"/>
+    <w:qFormat/>
+    <w:rPr>
+      <w:rFonts w:cs="Courier New"/>
+    </w:rPr>
+  </w:style>
+  <w:style w:type="character" w:styleId="ListLabel346">
+    <w:name w:val="ListLabel 346"/>
+    <w:qFormat/>
+    <w:rPr>
+      <w:rFonts w:cs="Wingdings"/>
+    </w:rPr>
+  </w:style>
+  <w:style w:type="character" w:styleId="ListLabel347">
+    <w:name w:val="ListLabel 347"/>
+    <w:qFormat/>
+    <w:rPr>
+      <w:rFonts w:cs="Symbol"/>
+    </w:rPr>
+  </w:style>
+  <w:style w:type="character" w:styleId="ListLabel348">
+    <w:name w:val="ListLabel 348"/>
+    <w:qFormat/>
+    <w:rPr>
+      <w:rFonts w:cs="Courier New"/>
+    </w:rPr>
+  </w:style>
+  <w:style w:type="character" w:styleId="ListLabel349">
+    <w:name w:val="ListLabel 349"/>
+    <w:qFormat/>
+    <w:rPr>
+      <w:rFonts w:cs="Wingdings"/>
+    </w:rPr>
+  </w:style>
+  <w:style w:type="character" w:styleId="ListLabel350">
+    <w:name w:val="ListLabel 350"/>
+    <w:qFormat/>
+    <w:rPr>
+      <w:rFonts w:cs="Symbol"/>
+    </w:rPr>
+  </w:style>
+  <w:style w:type="character" w:styleId="ListLabel351">
+    <w:name w:val="ListLabel 351"/>
+    <w:qFormat/>
+    <w:rPr>
+      <w:rFonts w:cs="Courier New"/>
+    </w:rPr>
+  </w:style>
+  <w:style w:type="character" w:styleId="ListLabel352">
+    <w:name w:val="ListLabel 352"/>
+    <w:qFormat/>
+    <w:rPr>
+      <w:rFonts w:cs="Wingdings"/>
+    </w:rPr>
+  </w:style>
+  <w:style w:type="character" w:styleId="ListLabel353">
+    <w:name w:val="ListLabel 353"/>
+    <w:qFormat/>
+    <w:rPr>
+      <w:rFonts w:cs="Symbol"/>
+      <w:sz w:val="24"/>
+    </w:rPr>
+  </w:style>
+  <w:style w:type="character" w:styleId="ListLabel354">
+    <w:name w:val="ListLabel 354"/>
+    <w:qFormat/>
+    <w:rPr>
+      <w:rFonts w:cs="Courier New"/>
+      <w:sz w:val="24"/>
+    </w:rPr>
+  </w:style>
+  <w:style w:type="character" w:styleId="ListLabel355">
+    <w:name w:val="ListLabel 355"/>
+    <w:qFormat/>
+    <w:rPr>
+      <w:rFonts w:cs="Wingdings"/>
+      <w:sz w:val="20"/>
+    </w:rPr>
+  </w:style>
+  <w:style w:type="character" w:styleId="ListLabel356">
+    <w:name w:val="ListLabel 356"/>
+    <w:qFormat/>
+    <w:rPr>
+      <w:rFonts w:cs="Wingdings"/>
+      <w:sz w:val="20"/>
+    </w:rPr>
+  </w:style>
+  <w:style w:type="character" w:styleId="ListLabel357">
+    <w:name w:val="ListLabel 357"/>
+    <w:qFormat/>
+    <w:rPr>
+      <w:rFonts w:cs="Wingdings"/>
+      <w:sz w:val="20"/>
+    </w:rPr>
+  </w:style>
+  <w:style w:type="character" w:styleId="ListLabel358">
+    <w:name w:val="ListLabel 358"/>
+    <w:qFormat/>
+    <w:rPr>
+      <w:rFonts w:cs="Wingdings"/>
+      <w:sz w:val="20"/>
+    </w:rPr>
+  </w:style>
+  <w:style w:type="character" w:styleId="ListLabel359">
+    <w:name w:val="ListLabel 359"/>
+    <w:qFormat/>
+    <w:rPr>
+      <w:rFonts w:cs="Wingdings"/>
+      <w:sz w:val="20"/>
+    </w:rPr>
+  </w:style>
+  <w:style w:type="character" w:styleId="ListLabel360">
+    <w:name w:val="ListLabel 360"/>
+    <w:qFormat/>
+    <w:rPr>
+      <w:rFonts w:cs="Wingdings"/>
+      <w:sz w:val="20"/>
+    </w:rPr>
+  </w:style>
+  <w:style w:type="character" w:styleId="ListLabel361">
+    <w:name w:val="ListLabel 361"/>
+    <w:qFormat/>
+    <w:rPr>
+      <w:rFonts w:cs="Wingdings"/>
+      <w:sz w:val="20"/>
+    </w:rPr>
+  </w:style>
+  <w:style w:type="character" w:styleId="ListLabel362">
+    <w:name w:val="ListLabel 362"/>
+    <w:qFormat/>
+    <w:rPr>
+      <w:rFonts w:cs="Symbol"/>
+      <w:sz w:val="24"/>
+    </w:rPr>
+  </w:style>
+  <w:style w:type="character" w:styleId="ListLabel363">
+    <w:name w:val="ListLabel 363"/>
+    <w:qFormat/>
+    <w:rPr>
+      <w:rFonts w:cs="Courier New"/>
+    </w:rPr>
+  </w:style>
+  <w:style w:type="character" w:styleId="ListLabel364">
+    <w:name w:val="ListLabel 364"/>
+    <w:qFormat/>
+    <w:rPr>
+      <w:rFonts w:cs="Wingdings"/>
+    </w:rPr>
+  </w:style>
+  <w:style w:type="character" w:styleId="ListLabel365">
+    <w:name w:val="ListLabel 365"/>
+    <w:qFormat/>
+    <w:rPr>
+      <w:rFonts w:cs="Symbol"/>
+    </w:rPr>
+  </w:style>
+  <w:style w:type="character" w:styleId="ListLabel366">
+    <w:name w:val="ListLabel 366"/>
+    <w:qFormat/>
+    <w:rPr>
+      <w:rFonts w:cs="Courier New"/>
+    </w:rPr>
+  </w:style>
+  <w:style w:type="character" w:styleId="ListLabel367">
+    <w:name w:val="ListLabel 367"/>
+    <w:qFormat/>
+    <w:rPr>
+      <w:rFonts w:cs="Wingdings"/>
+    </w:rPr>
+  </w:style>
+  <w:style w:type="character" w:styleId="ListLabel368">
+    <w:name w:val="ListLabel 368"/>
+    <w:qFormat/>
+    <w:rPr>
+      <w:rFonts w:cs="Symbol"/>
+    </w:rPr>
+  </w:style>
+  <w:style w:type="character" w:styleId="ListLabel369">
+    <w:name w:val="ListLabel 369"/>
+    <w:qFormat/>
+    <w:rPr>
+      <w:rFonts w:cs="Courier New"/>
+    </w:rPr>
+  </w:style>
+  <w:style w:type="character" w:styleId="ListLabel370">
+    <w:name w:val="ListLabel 370"/>
+    <w:qFormat/>
+    <w:rPr>
+      <w:rFonts w:cs="Wingdings"/>
+    </w:rPr>
+  </w:style>
+  <w:style w:type="character" w:styleId="ListLabel371">
+    <w:name w:val="ListLabel 371"/>
+    <w:qFormat/>
+    <w:rPr>
+      <w:rFonts w:cs="Symbol"/>
+      <w:sz w:val="24"/>
+    </w:rPr>
+  </w:style>
+  <w:style w:type="character" w:styleId="ListLabel372">
+    <w:name w:val="ListLabel 372"/>
+    <w:qFormat/>
+    <w:rPr>
+      <w:rFonts w:cs="Courier New"/>
+      <w:sz w:val="20"/>
+    </w:rPr>
+  </w:style>
+  <w:style w:type="character" w:styleId="ListLabel373">
+    <w:name w:val="ListLabel 373"/>
+    <w:qFormat/>
+    <w:rPr>
+      <w:rFonts w:cs="Wingdings"/>
+      <w:sz w:val="20"/>
+    </w:rPr>
+  </w:style>
+  <w:style w:type="character" w:styleId="ListLabel374">
+    <w:name w:val="ListLabel 374"/>
+    <w:qFormat/>
+    <w:rPr>
+      <w:rFonts w:cs="Wingdings"/>
+      <w:sz w:val="20"/>
+    </w:rPr>
+  </w:style>
+  <w:style w:type="character" w:styleId="ListLabel375">
+    <w:name w:val="ListLabel 375"/>
+    <w:qFormat/>
+    <w:rPr>
+      <w:rFonts w:cs="Wingdings"/>
+      <w:sz w:val="20"/>
+    </w:rPr>
+  </w:style>
+  <w:style w:type="character" w:styleId="ListLabel376">
+    <w:name w:val="ListLabel 376"/>
+    <w:qFormat/>
+    <w:rPr>
+      <w:rFonts w:cs="Wingdings"/>
+      <w:sz w:val="20"/>
+    </w:rPr>
+  </w:style>
+  <w:style w:type="character" w:styleId="ListLabel377">
+    <w:name w:val="ListLabel 377"/>
+    <w:qFormat/>
+    <w:rPr>
+      <w:rFonts w:cs="Wingdings"/>
+      <w:sz w:val="20"/>
+    </w:rPr>
+  </w:style>
+  <w:style w:type="character" w:styleId="ListLabel378">
+    <w:name w:val="ListLabel 378"/>
+    <w:qFormat/>
+    <w:rPr>
+      <w:rFonts w:cs="Wingdings"/>
+      <w:sz w:val="20"/>
+    </w:rPr>
+  </w:style>
+  <w:style w:type="character" w:styleId="ListLabel379">
+    <w:name w:val="ListLabel 379"/>
+    <w:qFormat/>
+    <w:rPr>
+      <w:rFonts w:cs="Wingdings"/>
+      <w:sz w:val="20"/>
+    </w:rPr>
+  </w:style>
+  <w:style w:type="character" w:styleId="ListLabel380">
+    <w:name w:val="ListLabel 380"/>
+    <w:qFormat/>
+    <w:rPr>
+      <w:rFonts w:cs="Symbol"/>
+      <w:sz w:val="24"/>
+    </w:rPr>
+  </w:style>
+  <w:style w:type="character" w:styleId="ListLabel381">
+    <w:name w:val="ListLabel 381"/>
+    <w:qFormat/>
+    <w:rPr>
+      <w:rFonts w:cs="Courier New"/>
+    </w:rPr>
+  </w:style>
+  <w:style w:type="character" w:styleId="ListLabel382">
+    <w:name w:val="ListLabel 382"/>
+    <w:qFormat/>
+    <w:rPr>
+      <w:rFonts w:cs="Wingdings"/>
+    </w:rPr>
+  </w:style>
+  <w:style w:type="character" w:styleId="ListLabel383">
+    <w:name w:val="ListLabel 383"/>
+    <w:qFormat/>
+    <w:rPr>
+      <w:rFonts w:cs="Symbol"/>
+    </w:rPr>
+  </w:style>
+  <w:style w:type="character" w:styleId="ListLabel384">
+    <w:name w:val="ListLabel 384"/>
+    <w:qFormat/>
+    <w:rPr>
+      <w:rFonts w:cs="Courier New"/>
+    </w:rPr>
+  </w:style>
+  <w:style w:type="character" w:styleId="ListLabel385">
+    <w:name w:val="ListLabel 385"/>
+    <w:qFormat/>
+    <w:rPr>
+      <w:rFonts w:cs="Wingdings"/>
+    </w:rPr>
+  </w:style>
+  <w:style w:type="character" w:styleId="ListLabel386">
+    <w:name w:val="ListLabel 386"/>
+    <w:qFormat/>
+    <w:rPr>
+      <w:rFonts w:cs="Symbol"/>
+    </w:rPr>
+  </w:style>
+  <w:style w:type="character" w:styleId="ListLabel387">
+    <w:name w:val="ListLabel 387"/>
+    <w:qFormat/>
+    <w:rPr>
+      <w:rFonts w:cs="Courier New"/>
+    </w:rPr>
+  </w:style>
+  <w:style w:type="character" w:styleId="ListLabel388">
+    <w:name w:val="ListLabel 388"/>
+    <w:qFormat/>
+    <w:rPr>
+      <w:rFonts w:cs="Wingdings"/>
+    </w:rPr>
+  </w:style>
+  <w:style w:type="character" w:styleId="ListLabel389">
+    <w:name w:val="ListLabel 389"/>
+    <w:qFormat/>
+    <w:rPr>
+      <w:rFonts w:cs="Symbol"/>
+      <w:sz w:val="24"/>
+    </w:rPr>
+  </w:style>
+  <w:style w:type="character" w:styleId="ListLabel390">
+    <w:name w:val="ListLabel 390"/>
+    <w:qFormat/>
+    <w:rPr>
+      <w:rFonts w:cs="Courier New"/>
+      <w:sz w:val="24"/>
+    </w:rPr>
+  </w:style>
+  <w:style w:type="character" w:styleId="ListLabel391">
+    <w:name w:val="ListLabel 391"/>
+    <w:qFormat/>
+    <w:rPr>
+      <w:rFonts w:cs="Wingdings"/>
+    </w:rPr>
+  </w:style>
+  <w:style w:type="character" w:styleId="ListLabel392">
+    <w:name w:val="ListLabel 392"/>
+    <w:qFormat/>
+    <w:rPr>
+      <w:rFonts w:cs="Symbol"/>
+    </w:rPr>
+  </w:style>
+  <w:style w:type="character" w:styleId="ListLabel393">
+    <w:name w:val="ListLabel 393"/>
+    <w:qFormat/>
+    <w:rPr>
+      <w:rFonts w:cs="Courier New"/>
+    </w:rPr>
+  </w:style>
+  <w:style w:type="character" w:styleId="ListLabel394">
+    <w:name w:val="ListLabel 394"/>
+    <w:qFormat/>
+    <w:rPr>
+      <w:rFonts w:cs="Wingdings"/>
+    </w:rPr>
+  </w:style>
+  <w:style w:type="character" w:styleId="ListLabel395">
+    <w:name w:val="ListLabel 395"/>
+    <w:qFormat/>
+    <w:rPr>
+      <w:rFonts w:cs="Symbol"/>
+    </w:rPr>
+  </w:style>
+  <w:style w:type="character" w:styleId="ListLabel396">
+    <w:name w:val="ListLabel 396"/>
+    <w:qFormat/>
+    <w:rPr>
+      <w:rFonts w:cs="Courier New"/>
+    </w:rPr>
+  </w:style>
+  <w:style w:type="character" w:styleId="ListLabel397">
+    <w:name w:val="ListLabel 397"/>
+    <w:qFormat/>
+    <w:rPr>
+      <w:rFonts w:cs="Wingdings"/>
+    </w:rPr>
+  </w:style>
+  <w:style w:type="character" w:styleId="ListLabel398">
+    <w:name w:val="ListLabel 398"/>
+    <w:qFormat/>
+    <w:rPr>
+      <w:rFonts w:cs="Symbol"/>
+      <w:sz w:val="24"/>
+    </w:rPr>
+  </w:style>
+  <w:style w:type="character" w:styleId="ListLabel399">
+    <w:name w:val="ListLabel 399"/>
+    <w:qFormat/>
+    <w:rPr>
+      <w:rFonts w:cs="Courier New"/>
+    </w:rPr>
+  </w:style>
+  <w:style w:type="character" w:styleId="ListLabel400">
+    <w:name w:val="ListLabel 400"/>
+    <w:qFormat/>
+    <w:rPr>
+      <w:rFonts w:cs="Wingdings"/>
+    </w:rPr>
+  </w:style>
+  <w:style w:type="character" w:styleId="ListLabel401">
+    <w:name w:val="ListLabel 401"/>
+    <w:qFormat/>
+    <w:rPr>
+      <w:rFonts w:cs="Symbol"/>
+    </w:rPr>
+  </w:style>
+  <w:style w:type="character" w:styleId="ListLabel402">
+    <w:name w:val="ListLabel 402"/>
+    <w:qFormat/>
+    <w:rPr>
+      <w:rFonts w:cs="Courier New"/>
+    </w:rPr>
+  </w:style>
+  <w:style w:type="character" w:styleId="ListLabel403">
+    <w:name w:val="ListLabel 403"/>
+    <w:qFormat/>
+    <w:rPr>
+      <w:rFonts w:cs="Wingdings"/>
+    </w:rPr>
+  </w:style>
+  <w:style w:type="character" w:styleId="ListLabel404">
+    <w:name w:val="ListLabel 404"/>
+    <w:qFormat/>
+    <w:rPr>
+      <w:rFonts w:cs="Symbol"/>
+    </w:rPr>
+  </w:style>
+  <w:style w:type="character" w:styleId="ListLabel405">
+    <w:name w:val="ListLabel 405"/>
+    <w:qFormat/>
+    <w:rPr>
+      <w:rFonts w:cs="Courier New"/>
+    </w:rPr>
+  </w:style>
+  <w:style w:type="character" w:styleId="ListLabel406">
+    <w:name w:val="ListLabel 406"/>
+    <w:qFormat/>
+    <w:rPr>
+      <w:rFonts w:cs="Wingdings"/>
+    </w:rPr>
+  </w:style>
+  <w:style w:type="character" w:styleId="ListLabel407">
+    <w:name w:val="ListLabel 407"/>
+    <w:qFormat/>
+    <w:rPr>
+      <w:rFonts w:cs="Symbol"/>
+      <w:sz w:val="24"/>
+    </w:rPr>
+  </w:style>
+  <w:style w:type="character" w:styleId="ListLabel408">
+    <w:name w:val="ListLabel 408"/>
+    <w:qFormat/>
+    <w:rPr>
+      <w:rFonts w:cs="Courier New"/>
+    </w:rPr>
+  </w:style>
+  <w:style w:type="character" w:styleId="ListLabel409">
+    <w:name w:val="ListLabel 409"/>
+    <w:qFormat/>
+    <w:rPr>
+      <w:rFonts w:cs="Wingdings"/>
+    </w:rPr>
+  </w:style>
+  <w:style w:type="character" w:styleId="ListLabel410">
+    <w:name w:val="ListLabel 410"/>
+    <w:qFormat/>
+    <w:rPr>
+      <w:rFonts w:cs="Symbol"/>
+    </w:rPr>
+  </w:style>
+  <w:style w:type="character" w:styleId="ListLabel411">
+    <w:name w:val="ListLabel 411"/>
+    <w:qFormat/>
+    <w:rPr>
+      <w:rFonts w:cs="Courier New"/>
+    </w:rPr>
+  </w:style>
+  <w:style w:type="character" w:styleId="ListLabel412">
+    <w:name w:val="ListLabel 412"/>
+    <w:qFormat/>
+    <w:rPr>
+      <w:rFonts w:cs="Wingdings"/>
+    </w:rPr>
+  </w:style>
+  <w:style w:type="character" w:styleId="ListLabel413">
+    <w:name w:val="ListLabel 413"/>
+    <w:qFormat/>
+    <w:rPr>
+      <w:rFonts w:cs="Symbol"/>
+    </w:rPr>
+  </w:style>
+  <w:style w:type="character" w:styleId="ListLabel414">
+    <w:name w:val="ListLabel 414"/>
+    <w:qFormat/>
+    <w:rPr>
+      <w:rFonts w:cs="Courier New"/>
+    </w:rPr>
+  </w:style>
+  <w:style w:type="character" w:styleId="ListLabel415">
+    <w:name w:val="ListLabel 415"/>
+    <w:qFormat/>
+    <w:rPr>
+      <w:rFonts w:cs="Wingdings"/>
+    </w:rPr>
+  </w:style>
+  <w:style w:type="character" w:styleId="ListLabel416">
+    <w:name w:val="ListLabel 416"/>
+    <w:qFormat/>
+    <w:rPr>
+      <w:rFonts w:cs="Symbol"/>
+      <w:sz w:val="24"/>
+    </w:rPr>
+  </w:style>
+  <w:style w:type="character" w:styleId="ListLabel417">
+    <w:name w:val="ListLabel 417"/>
+    <w:qFormat/>
+    <w:rPr>
+      <w:rFonts w:cs="Courier New"/>
+    </w:rPr>
+  </w:style>
+  <w:style w:type="character" w:styleId="ListLabel418">
+    <w:name w:val="ListLabel 418"/>
+    <w:qFormat/>
+    <w:rPr>
+      <w:rFonts w:cs="Wingdings"/>
+    </w:rPr>
+  </w:style>
+  <w:style w:type="character" w:styleId="ListLabel419">
+    <w:name w:val="ListLabel 419"/>
+    <w:qFormat/>
+    <w:rPr>
+      <w:rFonts w:cs="Symbol"/>
+    </w:rPr>
+  </w:style>
+  <w:style w:type="character" w:styleId="ListLabel420">
+    <w:name w:val="ListLabel 420"/>
+    <w:qFormat/>
+    <w:rPr>
+      <w:rFonts w:cs="Courier New"/>
+    </w:rPr>
+  </w:style>
+  <w:style w:type="character" w:styleId="ListLabel421">
+    <w:name w:val="ListLabel 421"/>
+    <w:qFormat/>
+    <w:rPr>
+      <w:rFonts w:cs="Wingdings"/>
+    </w:rPr>
+  </w:style>
+  <w:style w:type="character" w:styleId="ListLabel422">
+    <w:name w:val="ListLabel 422"/>
+    <w:qFormat/>
+    <w:rPr>
+      <w:rFonts w:cs="Symbol"/>
+    </w:rPr>
+  </w:style>
+  <w:style w:type="character" w:styleId="ListLabel423">
+    <w:name w:val="ListLabel 423"/>
+    <w:qFormat/>
+    <w:rPr>
+      <w:rFonts w:cs="Courier New"/>
+    </w:rPr>
+  </w:style>
+  <w:style w:type="character" w:styleId="ListLabel424">
+    <w:name w:val="ListLabel 424"/>
+    <w:qFormat/>
+    <w:rPr>
+      <w:rFonts w:cs="Wingdings"/>
+    </w:rPr>
+  </w:style>
+  <w:style w:type="character" w:styleId="ListLabel425">
+    <w:name w:val="ListLabel 425"/>
+    <w:qFormat/>
+    <w:rPr>
+      <w:rFonts w:cs="Symbol"/>
+      <w:sz w:val="24"/>
+    </w:rPr>
+  </w:style>
+  <w:style w:type="character" w:styleId="ListLabel426">
+    <w:name w:val="ListLabel 426"/>
+    <w:qFormat/>
+    <w:rPr>
+      <w:rFonts w:cs="Courier New"/>
+    </w:rPr>
+  </w:style>
+  <w:style w:type="character" w:styleId="ListLabel427">
+    <w:name w:val="ListLabel 427"/>
+    <w:qFormat/>
+    <w:rPr>
+      <w:rFonts w:cs="Wingdings"/>
+    </w:rPr>
+  </w:style>
+  <w:style w:type="character" w:styleId="ListLabel428">
+    <w:name w:val="ListLabel 428"/>
+    <w:qFormat/>
+    <w:rPr>
+      <w:rFonts w:cs="Symbol"/>
+    </w:rPr>
+  </w:style>
+  <w:style w:type="character" w:styleId="ListLabel429">
+    <w:name w:val="ListLabel 429"/>
+    <w:qFormat/>
+    <w:rPr>
+      <w:rFonts w:cs="Courier New"/>
+    </w:rPr>
+  </w:style>
+  <w:style w:type="character" w:styleId="ListLabel430">
+    <w:name w:val="ListLabel 430"/>
+    <w:qFormat/>
+    <w:rPr>
+      <w:rFonts w:cs="Wingdings"/>
+    </w:rPr>
+  </w:style>
+  <w:style w:type="character" w:styleId="ListLabel431">
+    <w:name w:val="ListLabel 431"/>
+    <w:qFormat/>
+    <w:rPr>
+      <w:rFonts w:cs="Symbol"/>
+    </w:rPr>
+  </w:style>
+  <w:style w:type="character" w:styleId="ListLabel432">
+    <w:name w:val="ListLabel 432"/>
+    <w:qFormat/>
+    <w:rPr>
+      <w:rFonts w:cs="Courier New"/>
+    </w:rPr>
+  </w:style>
+  <w:style w:type="character" w:styleId="ListLabel433">
+    <w:name w:val="ListLabel 433"/>
+    <w:qFormat/>
+    <w:rPr>
+      <w:rFonts w:cs="Wingdings"/>
+    </w:rPr>
+  </w:style>
+  <w:style w:type="character" w:styleId="ListLabel434">
+    <w:name w:val="ListLabel 434"/>
+    <w:qFormat/>
+    <w:rPr>
+      <w:rFonts w:cs="Symbol"/>
+      <w:sz w:val="24"/>
+    </w:rPr>
+  </w:style>
+  <w:style w:type="character" w:styleId="ListLabel435">
+    <w:name w:val="ListLabel 435"/>
+    <w:qFormat/>
+    <w:rPr>
+      <w:rFonts w:cs="Courier New"/>
+    </w:rPr>
+  </w:style>
+  <w:style w:type="character" w:styleId="ListLabel436">
+    <w:name w:val="ListLabel 436"/>
+    <w:qFormat/>
+    <w:rPr>
+      <w:rFonts w:cs="Wingdings"/>
+    </w:rPr>
+  </w:style>
+  <w:style w:type="character" w:styleId="ListLabel437">
+    <w:name w:val="ListLabel 437"/>
+    <w:qFormat/>
+    <w:rPr>
+      <w:rFonts w:cs="Symbol"/>
+    </w:rPr>
+  </w:style>
+  <w:style w:type="character" w:styleId="ListLabel438">
+    <w:name w:val="ListLabel 438"/>
+    <w:qFormat/>
+    <w:rPr>
+      <w:rFonts w:cs="Courier New"/>
+    </w:rPr>
+  </w:style>
+  <w:style w:type="character" w:styleId="ListLabel439">
+    <w:name w:val="ListLabel 439"/>
+    <w:qFormat/>
+    <w:rPr>
+      <w:rFonts w:cs="Wingdings"/>
+    </w:rPr>
+  </w:style>
+  <w:style w:type="character" w:styleId="ListLabel440">
+    <w:name w:val="ListLabel 440"/>
+    <w:qFormat/>
+    <w:rPr>
+      <w:rFonts w:cs="Symbol"/>
+    </w:rPr>
+  </w:style>
+  <w:style w:type="character" w:styleId="ListLabel441">
+    <w:name w:val="ListLabel 441"/>
+    <w:qFormat/>
+    <w:rPr>
+      <w:rFonts w:cs="Courier New"/>
+    </w:rPr>
+  </w:style>
+  <w:style w:type="character" w:styleId="ListLabel442">
+    <w:name w:val="ListLabel 442"/>
+    <w:qFormat/>
+    <w:rPr>
+      <w:rFonts w:cs="Wingdings"/>
+    </w:rPr>
+  </w:style>
+  <w:style w:type="character" w:styleId="ListLabel443">
+    <w:name w:val="ListLabel 443"/>
+    <w:qFormat/>
+    <w:rPr>
+      <w:rFonts w:cs="Symbol"/>
+      <w:sz w:val="24"/>
+    </w:rPr>
+  </w:style>
+  <w:style w:type="character" w:styleId="ListLabel444">
+    <w:name w:val="ListLabel 444"/>
+    <w:qFormat/>
+    <w:rPr>
+      <w:rFonts w:cs="Courier New"/>
+    </w:rPr>
+  </w:style>
+  <w:style w:type="character" w:styleId="ListLabel445">
+    <w:name w:val="ListLabel 445"/>
+    <w:qFormat/>
+    <w:rPr>
+      <w:rFonts w:cs="Wingdings"/>
+    </w:rPr>
+  </w:style>
+  <w:style w:type="character" w:styleId="ListLabel446">
+    <w:name w:val="ListLabel 446"/>
+    <w:qFormat/>
+    <w:rPr>
+      <w:rFonts w:cs="Symbol"/>
+    </w:rPr>
+  </w:style>
+  <w:style w:type="character" w:styleId="ListLabel447">
+    <w:name w:val="ListLabel 447"/>
+    <w:qFormat/>
+    <w:rPr>
+      <w:rFonts w:cs="Courier New"/>
+    </w:rPr>
+  </w:style>
+  <w:style w:type="character" w:styleId="ListLabel448">
+    <w:name w:val="ListLabel 448"/>
+    <w:qFormat/>
+    <w:rPr>
+      <w:rFonts w:cs="Wingdings"/>
+    </w:rPr>
+  </w:style>
+  <w:style w:type="character" w:styleId="ListLabel449">
+    <w:name w:val="ListLabel 449"/>
+    <w:qFormat/>
+    <w:rPr>
+      <w:rFonts w:cs="Symbol"/>
+    </w:rPr>
+  </w:style>
+  <w:style w:type="character" w:styleId="ListLabel450">
+    <w:name w:val="ListLabel 450"/>
+    <w:qFormat/>
+    <w:rPr>
+      <w:rFonts w:cs="Courier New"/>
+    </w:rPr>
+  </w:style>
+  <w:style w:type="character" w:styleId="ListLabel451">
+    <w:name w:val="ListLabel 451"/>
+    <w:qFormat/>
+    <w:rPr>
+      <w:rFonts w:cs="Wingdings"/>
+    </w:rPr>
+  </w:style>
+  <w:style w:type="character" w:styleId="ListLabel452">
+    <w:name w:val="ListLabel 452"/>
+    <w:qFormat/>
+    <w:rPr>
+      <w:rFonts w:cs="Symbol"/>
+      <w:sz w:val="24"/>
+    </w:rPr>
+  </w:style>
+  <w:style w:type="character" w:styleId="ListLabel453">
+    <w:name w:val="ListLabel 453"/>
+    <w:qFormat/>
+    <w:rPr>
+      <w:rFonts w:cs="Courier New"/>
+    </w:rPr>
+  </w:style>
+  <w:style w:type="character" w:styleId="ListLabel454">
+    <w:name w:val="ListLabel 454"/>
+    <w:qFormat/>
+    <w:rPr>
+      <w:rFonts w:cs="Wingdings"/>
+    </w:rPr>
+  </w:style>
+  <w:style w:type="character" w:styleId="ListLabel455">
+    <w:name w:val="ListLabel 455"/>
+    <w:qFormat/>
+    <w:rPr>
+      <w:rFonts w:cs="Symbol"/>
+    </w:rPr>
+  </w:style>
+  <w:style w:type="character" w:styleId="ListLabel456">
+    <w:name w:val="ListLabel 456"/>
+    <w:qFormat/>
+    <w:rPr>
+      <w:rFonts w:cs="Courier New"/>
+    </w:rPr>
+  </w:style>
+  <w:style w:type="character" w:styleId="ListLabel457">
+    <w:name w:val="ListLabel 457"/>
+    <w:qFormat/>
+    <w:rPr>
+      <w:rFonts w:cs="Wingdings"/>
+    </w:rPr>
+  </w:style>
+  <w:style w:type="character" w:styleId="ListLabel458">
+    <w:name w:val="ListLabel 458"/>
+    <w:qFormat/>
+    <w:rPr>
+      <w:rFonts w:cs="Symbol"/>
+    </w:rPr>
+  </w:style>
+  <w:style w:type="character" w:styleId="ListLabel459">
+    <w:name w:val="ListLabel 459"/>
+    <w:qFormat/>
+    <w:rPr>
+      <w:rFonts w:cs="Courier New"/>
+    </w:rPr>
+  </w:style>
+  <w:style w:type="character" w:styleId="ListLabel460">
+    <w:name w:val="ListLabel 460"/>
+    <w:qFormat/>
+    <w:rPr>
+      <w:rFonts w:cs="Wingdings"/>
+    </w:rPr>
+  </w:style>
+  <w:style w:type="character" w:styleId="ListLabel461">
+    <w:name w:val="ListLabel 461"/>
+    <w:qFormat/>
+    <w:rPr>
+      <w:rFonts w:cs="Symbol"/>
+      <w:sz w:val="24"/>
+    </w:rPr>
+  </w:style>
+  <w:style w:type="character" w:styleId="ListLabel462">
+    <w:name w:val="ListLabel 462"/>
+    <w:qFormat/>
+    <w:rPr>
+      <w:rFonts w:cs="Courier New"/>
+    </w:rPr>
+  </w:style>
+  <w:style w:type="character" w:styleId="ListLabel463">
+    <w:name w:val="ListLabel 463"/>
+    <w:qFormat/>
+    <w:rPr>
+      <w:rFonts w:cs="Wingdings"/>
+    </w:rPr>
+  </w:style>
+  <w:style w:type="character" w:styleId="ListLabel464">
+    <w:name w:val="ListLabel 464"/>
+    <w:qFormat/>
+    <w:rPr>
+      <w:rFonts w:cs="Symbol"/>
+    </w:rPr>
+  </w:style>
+  <w:style w:type="character" w:styleId="ListLabel465">
+    <w:name w:val="ListLabel 465"/>
+    <w:qFormat/>
+    <w:rPr>
+      <w:rFonts w:cs="Courier New"/>
+    </w:rPr>
+  </w:style>
+  <w:style w:type="character" w:styleId="ListLabel466">
+    <w:name w:val="ListLabel 466"/>
+    <w:qFormat/>
+    <w:rPr>
+      <w:rFonts w:cs="Wingdings"/>
+    </w:rPr>
+  </w:style>
+  <w:style w:type="character" w:styleId="ListLabel467">
+    <w:name w:val="ListLabel 467"/>
+    <w:qFormat/>
+    <w:rPr>
+      <w:rFonts w:cs="Symbol"/>
+    </w:rPr>
+  </w:style>
+  <w:style w:type="character" w:styleId="ListLabel468">
+    <w:name w:val="ListLabel 468"/>
+    <w:qFormat/>
+    <w:rPr>
+      <w:rFonts w:cs="Courier New"/>
+    </w:rPr>
+  </w:style>
+  <w:style w:type="character" w:styleId="ListLabel469">
+    <w:name w:val="ListLabel 469"/>
+    <w:qFormat/>
+    <w:rPr>
+      <w:rFonts w:cs="Wingdings"/>
+    </w:rPr>
+  </w:style>
+  <w:style w:type="character" w:styleId="ListLabel470">
+    <w:name w:val="ListLabel 470"/>
+    <w:qFormat/>
+    <w:rPr>
+      <w:rFonts w:cs="Symbol"/>
+      <w:sz w:val="24"/>
+    </w:rPr>
+  </w:style>
+  <w:style w:type="character" w:styleId="ListLabel471">
+    <w:name w:val="ListLabel 471"/>
+    <w:qFormat/>
+    <w:rPr>
+      <w:rFonts w:cs="Courier New"/>
+    </w:rPr>
+  </w:style>
+  <w:style w:type="character" w:styleId="ListLabel472">
+    <w:name w:val="ListLabel 472"/>
+    <w:qFormat/>
+    <w:rPr>
+      <w:rFonts w:cs="Wingdings"/>
+    </w:rPr>
+  </w:style>
+  <w:style w:type="character" w:styleId="ListLabel473">
+    <w:name w:val="ListLabel 473"/>
+    <w:qFormat/>
+    <w:rPr>
+      <w:rFonts w:cs="Symbol"/>
+    </w:rPr>
+  </w:style>
+  <w:style w:type="character" w:styleId="ListLabel474">
+    <w:name w:val="ListLabel 474"/>
+    <w:qFormat/>
+    <w:rPr>
+      <w:rFonts w:cs="Courier New"/>
+    </w:rPr>
+  </w:style>
+  <w:style w:type="character" w:styleId="ListLabel475">
+    <w:name w:val="ListLabel 475"/>
+    <w:qFormat/>
+    <w:rPr>
+      <w:rFonts w:cs="Wingdings"/>
+    </w:rPr>
+  </w:style>
+  <w:style w:type="character" w:styleId="ListLabel476">
+    <w:name w:val="ListLabel 476"/>
+    <w:qFormat/>
+    <w:rPr>
+      <w:rFonts w:cs="Symbol"/>
+    </w:rPr>
+  </w:style>
+  <w:style w:type="character" w:styleId="ListLabel477">
+    <w:name w:val="ListLabel 477"/>
+    <w:qFormat/>
+    <w:rPr>
+      <w:rFonts w:cs="Courier New"/>
+    </w:rPr>
+  </w:style>
+  <w:style w:type="character" w:styleId="ListLabel478">
+    <w:name w:val="ListLabel 478"/>
+    <w:qFormat/>
+    <w:rPr>
+      <w:rFonts w:cs="Wingdings"/>
+    </w:rPr>
+  </w:style>
+  <w:style w:type="character" w:styleId="ListLabel479">
+    <w:name w:val="ListLabel 479"/>
+    <w:qFormat/>
+    <w:rPr>
+      <w:rFonts w:cs="Symbol"/>
+      <w:sz w:val="24"/>
+    </w:rPr>
+  </w:style>
+  <w:style w:type="character" w:styleId="ListLabel480">
+    <w:name w:val="ListLabel 480"/>
+    <w:qFormat/>
+    <w:rPr>
+      <w:rFonts w:cs="Courier New"/>
+    </w:rPr>
+  </w:style>
+  <w:style w:type="character" w:styleId="ListLabel481">
+    <w:name w:val="ListLabel 481"/>
+    <w:qFormat/>
+    <w:rPr>
+      <w:rFonts w:cs="Wingdings"/>
+    </w:rPr>
+  </w:style>
+  <w:style w:type="character" w:styleId="ListLabel482">
+    <w:name w:val="ListLabel 482"/>
+    <w:qFormat/>
+    <w:rPr>
+      <w:rFonts w:cs="Symbol"/>
+    </w:rPr>
+  </w:style>
+  <w:style w:type="character" w:styleId="ListLabel483">
+    <w:name w:val="ListLabel 483"/>
+    <w:qFormat/>
+    <w:rPr>
+      <w:rFonts w:cs="Courier New"/>
+    </w:rPr>
+  </w:style>
+  <w:style w:type="character" w:styleId="ListLabel484">
+    <w:name w:val="ListLabel 484"/>
+    <w:qFormat/>
+    <w:rPr>
+      <w:rFonts w:cs="Wingdings"/>
+    </w:rPr>
+  </w:style>
+  <w:style w:type="character" w:styleId="ListLabel485">
+    <w:name w:val="ListLabel 485"/>
+    <w:qFormat/>
+    <w:rPr>
+      <w:rFonts w:cs="Symbol"/>
+    </w:rPr>
+  </w:style>
+  <w:style w:type="character" w:styleId="ListLabel486">
+    <w:name w:val="ListLabel 486"/>
+    <w:qFormat/>
+    <w:rPr>
+      <w:rFonts w:cs="Courier New"/>
+    </w:rPr>
+  </w:style>
+  <w:style w:type="character" w:styleId="ListLabel487">
+    <w:name w:val="ListLabel 487"/>
+    <w:qFormat/>
+    <w:rPr>
+      <w:rFonts w:cs="Wingdings"/>
+    </w:rPr>
+  </w:style>
+  <w:style w:type="character" w:styleId="ListLabel488">
+    <w:name w:val="ListLabel 488"/>
+    <w:qFormat/>
+    <w:rPr>
+      <w:rFonts w:cs="Symbol"/>
+      <w:sz w:val="24"/>
+    </w:rPr>
+  </w:style>
+  <w:style w:type="character" w:styleId="ListLabel489">
+    <w:name w:val="ListLabel 489"/>
+    <w:qFormat/>
+    <w:rPr>
+      <w:rFonts w:cs="Courier New"/>
+    </w:rPr>
+  </w:style>
+  <w:style w:type="character" w:styleId="ListLabel490">
+    <w:name w:val="ListLabel 490"/>
+    <w:qFormat/>
+    <w:rPr>
+      <w:rFonts w:cs="Wingdings"/>
+    </w:rPr>
+  </w:style>
+  <w:style w:type="character" w:styleId="ListLabel491">
+    <w:name w:val="ListLabel 491"/>
+    <w:qFormat/>
+    <w:rPr>
+      <w:rFonts w:cs="Symbol"/>
+    </w:rPr>
+  </w:style>
+  <w:style w:type="character" w:styleId="ListLabel492">
+    <w:name w:val="ListLabel 492"/>
+    <w:qFormat/>
+    <w:rPr>
+      <w:rFonts w:cs="Courier New"/>
+    </w:rPr>
+  </w:style>
+  <w:style w:type="character" w:styleId="ListLabel493">
+    <w:name w:val="ListLabel 493"/>
+    <w:qFormat/>
+    <w:rPr>
+      <w:rFonts w:cs="Wingdings"/>
+    </w:rPr>
+  </w:style>
+  <w:style w:type="character" w:styleId="ListLabel494">
+    <w:name w:val="ListLabel 494"/>
+    <w:qFormat/>
+    <w:rPr>
+      <w:rFonts w:cs="Symbol"/>
+    </w:rPr>
+  </w:style>
+  <w:style w:type="character" w:styleId="ListLabel495">
+    <w:name w:val="ListLabel 495"/>
+    <w:qFormat/>
+    <w:rPr>
+      <w:rFonts w:cs="Courier New"/>
+    </w:rPr>
+  </w:style>
+  <w:style w:type="character" w:styleId="ListLabel496">
+    <w:name w:val="ListLabel 496"/>
+    <w:qFormat/>
+    <w:rPr>
+      <w:rFonts w:cs="Wingdings"/>
+    </w:rPr>
+  </w:style>
+  <w:style w:type="character" w:styleId="ListLabel497">
+    <w:name w:val="ListLabel 497"/>
+    <w:qFormat/>
+    <w:rPr>
+      <w:rFonts w:cs="Symbol"/>
+      <w:sz w:val="24"/>
+    </w:rPr>
+  </w:style>
+  <w:style w:type="character" w:styleId="ListLabel498">
+    <w:name w:val="ListLabel 498"/>
+    <w:qFormat/>
+    <w:rPr>
+      <w:rFonts w:cs="Courier New"/>
+    </w:rPr>
+  </w:style>
+  <w:style w:type="character" w:styleId="ListLabel499">
+    <w:name w:val="ListLabel 499"/>
+    <w:qFormat/>
+    <w:rPr>
+      <w:rFonts w:cs="Wingdings"/>
+    </w:rPr>
+  </w:style>
+  <w:style w:type="character" w:styleId="ListLabel500">
+    <w:name w:val="ListLabel 500"/>
+    <w:qFormat/>
+    <w:rPr>
+      <w:rFonts w:cs="Symbol"/>
+    </w:rPr>
+  </w:style>
+  <w:style w:type="character" w:styleId="ListLabel501">
+    <w:name w:val="ListLabel 501"/>
+    <w:qFormat/>
+    <w:rPr>
+      <w:rFonts w:cs="Courier New"/>
+    </w:rPr>
+  </w:style>
+  <w:style w:type="character" w:styleId="ListLabel502">
+    <w:name w:val="ListLabel 502"/>
+    <w:qFormat/>
+    <w:rPr>
+      <w:rFonts w:cs="Wingdings"/>
+    </w:rPr>
+  </w:style>
+  <w:style w:type="character" w:styleId="ListLabel503">
+    <w:name w:val="ListLabel 503"/>
+    <w:qFormat/>
+    <w:rPr>
+      <w:rFonts w:cs="Symbol"/>
+    </w:rPr>
+  </w:style>
+  <w:style w:type="character" w:styleId="ListLabel504">
+    <w:name w:val="ListLabel 504"/>
+    <w:qFormat/>
+    <w:rPr>
+      <w:rFonts w:cs="Courier New"/>
+    </w:rPr>
+  </w:style>
+  <w:style w:type="character" w:styleId="ListLabel505">
+    <w:name w:val="ListLabel 505"/>
+    <w:qFormat/>
+    <w:rPr>
+      <w:rFonts w:cs="Wingdings"/>
+    </w:rPr>
+  </w:style>
+  <w:style w:type="character" w:styleId="ListLabel506">
+    <w:name w:val="ListLabel 506"/>
+    <w:qFormat/>
+    <w:rPr>
+      <w:rFonts w:cs="Symbol"/>
+    </w:rPr>
+  </w:style>
+  <w:style w:type="character" w:styleId="ListLabel507">
+    <w:name w:val="ListLabel 507"/>
+    <w:qFormat/>
+    <w:rPr>
+      <w:rFonts w:cs="Courier New"/>
+    </w:rPr>
+  </w:style>
+  <w:style w:type="character" w:styleId="ListLabel508">
+    <w:name w:val="ListLabel 508"/>
+    <w:qFormat/>
+    <w:rPr>
+      <w:rFonts w:cs="Wingdings"/>
+    </w:rPr>
+  </w:style>
+  <w:style w:type="character" w:styleId="ListLabel509">
+    <w:name w:val="ListLabel 509"/>
+    <w:qFormat/>
+    <w:rPr>
+      <w:rFonts w:cs="Symbol"/>
+    </w:rPr>
+  </w:style>
+  <w:style w:type="character" w:styleId="ListLabel510">
+    <w:name w:val="ListLabel 510"/>
+    <w:qFormat/>
+    <w:rPr>
+      <w:rFonts w:cs="Courier New"/>
+    </w:rPr>
+  </w:style>
+  <w:style w:type="character" w:styleId="ListLabel511">
+    <w:name w:val="ListLabel 511"/>
+    <w:qFormat/>
+    <w:rPr>
+      <w:rFonts w:cs="Wingdings"/>
+    </w:rPr>
+  </w:style>
+  <w:style w:type="character" w:styleId="ListLabel512">
+    <w:name w:val="ListLabel 512"/>
+    <w:qFormat/>
+    <w:rPr>
+      <w:rFonts w:cs="Symbol"/>
+    </w:rPr>
+  </w:style>
+  <w:style w:type="character" w:styleId="ListLabel513">
+    <w:name w:val="ListLabel 513"/>
+    <w:qFormat/>
+    <w:rPr>
+      <w:rFonts w:cs="Courier New"/>
+    </w:rPr>
+  </w:style>
+  <w:style w:type="character" w:styleId="ListLabel514">
+    <w:name w:val="ListLabel 514"/>
     <w:qFormat/>
     <w:rPr>
       <w:rFonts w:cs="Wingdings"/>

</xml_diff>